<commit_message>
update the automatic model routine with newest version
</commit_message>
<xml_diff>
--- a/automatic docx/doc_master.docx
+++ b/automatic docx/doc_master.docx
@@ -150,31 +150,7 @@
           <w:sz w:val="56"/>
           <w:szCs w:val="56"/>
         </w:rPr>
-        <w:t xml:space="preserve">INFORME DE SITUACIÓN Y PRONÓSTICO HIDROLÓGICO N°{{ </w:t>
-      </w:r>
-      <w:proofErr w:type="spellStart"/>
-      <w:r>
-        <w:rPr>
-          <w:rFonts w:ascii="Segoe UI" w:hAnsi="Segoe UI" w:cs="Segoe UI"/>
-          <w:b/>
-          <w:bCs/>
-          <w:color w:val="FFFFFF" w:themeColor="background1"/>
-          <w:sz w:val="56"/>
-          <w:szCs w:val="56"/>
-        </w:rPr>
-        <w:t>numero_id</w:t>
-      </w:r>
-      <w:proofErr w:type="spellEnd"/>
-      <w:r>
-        <w:rPr>
-          <w:rFonts w:ascii="Segoe UI" w:hAnsi="Segoe UI" w:cs="Segoe UI"/>
-          <w:b/>
-          <w:bCs/>
-          <w:color w:val="FFFFFF" w:themeColor="background1"/>
-          <w:sz w:val="56"/>
-          <w:szCs w:val="56"/>
-        </w:rPr>
-        <w:t xml:space="preserve"> }}</w:t>
+        <w:t>INFORME DE SITUACIÓN Y PRONÓSTICO HIDROLÓGICO N°{{ numero_id }}</w:t>
       </w:r>
     </w:p>
     <w:p>
@@ -320,27 +296,7 @@
           <w:sz w:val="24"/>
           <w:szCs w:val="24"/>
         </w:rPr>
-        <w:t xml:space="preserve">{{ </w:t>
-      </w:r>
-      <w:proofErr w:type="spellStart"/>
-      <w:r>
-        <w:rPr>
-          <w:rFonts w:ascii="Segoe UI" w:hAnsi="Segoe UI" w:cs="Segoe UI"/>
-          <w:color w:val="FFFFFF" w:themeColor="background1"/>
-          <w:sz w:val="24"/>
-          <w:szCs w:val="24"/>
-        </w:rPr>
-        <w:t>fecha_emision</w:t>
-      </w:r>
-      <w:proofErr w:type="spellEnd"/>
-      <w:r>
-        <w:rPr>
-          <w:rFonts w:ascii="Segoe UI" w:hAnsi="Segoe UI" w:cs="Segoe UI"/>
-          <w:color w:val="FFFFFF" w:themeColor="background1"/>
-          <w:sz w:val="24"/>
-          <w:szCs w:val="24"/>
-        </w:rPr>
-        <w:t xml:space="preserve"> }}</w:t>
+        <w:t>{{ fecha_emision }}</w:t>
       </w:r>
     </w:p>
     <w:p>
@@ -401,22 +357,6 @@
         </w:rPr>
         <w:t>-- USO INTERNO --</w:t>
       </w:r>
-    </w:p>
-    <w:p>
-      <w:pPr>
-        <w:spacing w:line="240" w:lineRule="auto"/>
-        <w:contextualSpacing w:val="0"/>
-        <w:rPr>
-          <w:rFonts w:ascii="Segoe UI" w:hAnsi="Segoe UI" w:cs="Segoe UI"/>
-          <w:b/>
-          <w:bCs/>
-          <w:i/>
-          <w:iCs/>
-          <w:color w:val="FFFFFF" w:themeColor="background1"/>
-          <w:sz w:val="28"/>
-          <w:szCs w:val="28"/>
-        </w:rPr>
-      </w:pPr>
     </w:p>
     <w:p>
       <w:pPr>
@@ -724,18 +664,18 @@
                                 <w14:ligatures w14:val="standardContextual"/>
                               </w:rPr>
                               <w:drawing>
-                                <wp:inline distT="0" distB="0" distL="0" distR="0" wp14:anchorId="0F0AE4F2" wp14:editId="2FFDC9F8">
-                                  <wp:extent cx="5764195" cy="7909560"/>
-                                  <wp:effectExtent l="0" t="0" r="8255" b="0"/>
-                                  <wp:docPr id="216681785" name="Picture 216681785"/>
+                                <wp:inline distT="0" distB="0" distL="0" distR="0" wp14:anchorId="0F0AE4F2" wp14:editId="2BAE46BB">
+                                  <wp:extent cx="5760720" cy="7909560"/>
+                                  <wp:effectExtent l="0" t="0" r="0" b="0"/>
+                                  <wp:docPr id="216681785" name="Picture 216681785" descr="Placeholder_1.png"/>
                                   <wp:cNvGraphicFramePr>
-                                    <a:graphicFrameLocks xmlns:a="http://schemas.openxmlformats.org/drawingml/2006/main" noChangeAspect="1"/>
+                                    <a:graphicFrameLocks xmlns:a="http://schemas.openxmlformats.org/drawingml/2006/main"/>
                                   </wp:cNvGraphicFramePr>
                                   <a:graphic xmlns:a="http://schemas.openxmlformats.org/drawingml/2006/main">
                                     <a:graphicData uri="http://schemas.openxmlformats.org/drawingml/2006/picture">
                                       <pic:pic xmlns:pic="http://schemas.openxmlformats.org/drawingml/2006/picture">
                                         <pic:nvPicPr>
-                                          <pic:cNvPr id="1649516916" name="Picture 1"/>
+                                          <pic:cNvPr id="216681785" name="Picture 216681785" descr="Placeholder_1.png"/>
                                           <pic:cNvPicPr/>
                                         </pic:nvPicPr>
                                         <pic:blipFill>
@@ -753,7 +693,7 @@
                                         <pic:spPr>
                                           <a:xfrm>
                                             <a:off x="0" y="0"/>
-                                            <a:ext cx="5764195" cy="7909560"/>
+                                            <a:ext cx="5760720" cy="7909560"/>
                                           </a:xfrm>
                                           <a:prstGeom prst="rect">
                                             <a:avLst/>
@@ -799,18 +739,18 @@
                           <w14:ligatures w14:val="standardContextual"/>
                         </w:rPr>
                         <w:drawing>
-                          <wp:inline distT="0" distB="0" distL="0" distR="0" wp14:anchorId="0F0AE4F2" wp14:editId="2FFDC9F8">
-                            <wp:extent cx="5764195" cy="7909560"/>
-                            <wp:effectExtent l="0" t="0" r="8255" b="0"/>
-                            <wp:docPr id="216681785" name="Picture 216681785"/>
+                          <wp:inline distT="0" distB="0" distL="0" distR="0" wp14:anchorId="0F0AE4F2" wp14:editId="2BAE46BB">
+                            <wp:extent cx="5760720" cy="7909560"/>
+                            <wp:effectExtent l="0" t="0" r="0" b="0"/>
+                            <wp:docPr id="216681785" name="Picture 216681785" descr="Placeholder_1.png"/>
                             <wp:cNvGraphicFramePr>
-                              <a:graphicFrameLocks xmlns:a="http://schemas.openxmlformats.org/drawingml/2006/main" noChangeAspect="1"/>
+                              <a:graphicFrameLocks xmlns:a="http://schemas.openxmlformats.org/drawingml/2006/main"/>
                             </wp:cNvGraphicFramePr>
                             <a:graphic xmlns:a="http://schemas.openxmlformats.org/drawingml/2006/main">
                               <a:graphicData uri="http://schemas.openxmlformats.org/drawingml/2006/picture">
                                 <pic:pic xmlns:pic="http://schemas.openxmlformats.org/drawingml/2006/picture">
                                   <pic:nvPicPr>
-                                    <pic:cNvPr id="1649516916" name="Picture 1"/>
+                                    <pic:cNvPr id="216681785" name="Picture 216681785" descr="Placeholder_1.png"/>
                                     <pic:cNvPicPr/>
                                   </pic:nvPicPr>
                                   <pic:blipFill>
@@ -828,7 +768,7 @@
                                   <pic:spPr>
                                     <a:xfrm>
                                       <a:off x="0" y="0"/>
-                                      <a:ext cx="5764195" cy="7909560"/>
+                                      <a:ext cx="5760720" cy="7909560"/>
                                     </a:xfrm>
                                     <a:prstGeom prst="rect">
                                       <a:avLst/>
@@ -1205,7 +1145,6 @@
               </w:rPr>
               <w:t xml:space="preserve">{{ </w:t>
             </w:r>
-            <w:proofErr w:type="spellStart"/>
             <w:r>
               <w:rPr>
                 <w:rFonts w:ascii="Segoe UI" w:hAnsi="Segoe UI" w:cs="Segoe UI"/>
@@ -1214,7 +1153,6 @@
               </w:rPr>
               <w:t>nivel_actual_sarandi</w:t>
             </w:r>
-            <w:proofErr w:type="spellEnd"/>
             <w:r>
               <w:rPr>
                 <w:rFonts w:ascii="Segoe UI" w:hAnsi="Segoe UI" w:cs="Segoe UI"/>
@@ -1246,16 +1184,7 @@
                 <w:sz w:val="22"/>
                 <w:szCs w:val="22"/>
               </w:rPr>
-              <w:t xml:space="preserve">{{ </w:t>
-            </w:r>
-            <w:proofErr w:type="spellStart"/>
-            <w:r>
-              <w:rPr>
-                <w:rFonts w:ascii="Segoe UI" w:hAnsi="Segoe UI" w:cs="Segoe UI"/>
-                <w:sz w:val="22"/>
-                <w:szCs w:val="22"/>
-              </w:rPr>
-              <w:t>tasa</w:t>
+              <w:t>{{ tasa</w:t>
             </w:r>
             <w:r>
               <w:rPr>
@@ -1265,7 +1194,6 @@
               </w:rPr>
               <w:t>_sarandi</w:t>
             </w:r>
-            <w:proofErr w:type="spellEnd"/>
             <w:r>
               <w:rPr>
                 <w:rFonts w:ascii="Segoe UI" w:hAnsi="Segoe UI" w:cs="Segoe UI"/>
@@ -1300,7 +1228,6 @@
               </w:rPr>
               <w:t xml:space="preserve">{{ </w:t>
             </w:r>
-            <w:proofErr w:type="spellStart"/>
             <w:r>
               <w:rPr>
                 <w:rFonts w:ascii="Segoe UI" w:hAnsi="Segoe UI" w:cs="Segoe UI"/>
@@ -1309,7 +1236,6 @@
               </w:rPr>
               <w:t>tendencia_sarandi</w:t>
             </w:r>
-            <w:proofErr w:type="spellEnd"/>
             <w:r>
               <w:rPr>
                 <w:rFonts w:ascii="Segoe UI" w:hAnsi="Segoe UI" w:cs="Segoe UI"/>
@@ -1396,7 +1322,6 @@
               </w:rPr>
               <w:t xml:space="preserve">{{ </w:t>
             </w:r>
-            <w:proofErr w:type="spellStart"/>
             <w:r>
               <w:rPr>
                 <w:rFonts w:ascii="Segoe UI" w:hAnsi="Segoe UI" w:cs="Segoe UI"/>
@@ -1405,7 +1330,6 @@
               </w:rPr>
               <w:t>nivel_actual_polanco</w:t>
             </w:r>
-            <w:proofErr w:type="spellEnd"/>
             <w:r>
               <w:rPr>
                 <w:rFonts w:ascii="Segoe UI" w:hAnsi="Segoe UI" w:cs="Segoe UI"/>
@@ -1437,16 +1361,7 @@
                 <w:sz w:val="22"/>
                 <w:szCs w:val="22"/>
               </w:rPr>
-              <w:t xml:space="preserve">{{ </w:t>
-            </w:r>
-            <w:proofErr w:type="spellStart"/>
-            <w:r>
-              <w:rPr>
-                <w:rFonts w:ascii="Segoe UI" w:hAnsi="Segoe UI" w:cs="Segoe UI"/>
-                <w:sz w:val="22"/>
-                <w:szCs w:val="22"/>
-              </w:rPr>
-              <w:t>tasa</w:t>
+              <w:t>{{ tasa</w:t>
             </w:r>
             <w:r>
               <w:rPr>
@@ -1456,7 +1371,6 @@
               </w:rPr>
               <w:t>_polanco</w:t>
             </w:r>
-            <w:proofErr w:type="spellEnd"/>
             <w:r>
               <w:rPr>
                 <w:rFonts w:ascii="Segoe UI" w:hAnsi="Segoe UI" w:cs="Segoe UI"/>
@@ -1491,7 +1405,6 @@
               </w:rPr>
               <w:t xml:space="preserve">{{ </w:t>
             </w:r>
-            <w:proofErr w:type="spellStart"/>
             <w:r>
               <w:rPr>
                 <w:rFonts w:ascii="Segoe UI" w:hAnsi="Segoe UI" w:cs="Segoe UI"/>
@@ -1500,7 +1413,6 @@
               </w:rPr>
               <w:t>tendencia_polanco</w:t>
             </w:r>
-            <w:proofErr w:type="spellEnd"/>
             <w:r>
               <w:rPr>
                 <w:rFonts w:ascii="Segoe UI" w:hAnsi="Segoe UI" w:cs="Segoe UI"/>
@@ -1587,7 +1499,6 @@
               </w:rPr>
               <w:t xml:space="preserve">{{ </w:t>
             </w:r>
-            <w:proofErr w:type="spellStart"/>
             <w:r>
               <w:rPr>
                 <w:rFonts w:ascii="Segoe UI" w:hAnsi="Segoe UI" w:cs="Segoe UI"/>
@@ -1596,7 +1507,6 @@
               </w:rPr>
               <w:t>nivel_actual_viejo</w:t>
             </w:r>
-            <w:proofErr w:type="spellEnd"/>
             <w:r>
               <w:rPr>
                 <w:rFonts w:ascii="Segoe UI" w:hAnsi="Segoe UI" w:cs="Segoe UI"/>
@@ -1628,16 +1538,7 @@
                 <w:sz w:val="22"/>
                 <w:szCs w:val="22"/>
               </w:rPr>
-              <w:t xml:space="preserve">{{ </w:t>
-            </w:r>
-            <w:proofErr w:type="spellStart"/>
-            <w:r>
-              <w:rPr>
-                <w:rFonts w:ascii="Segoe UI" w:hAnsi="Segoe UI" w:cs="Segoe UI"/>
-                <w:sz w:val="22"/>
-                <w:szCs w:val="22"/>
-              </w:rPr>
-              <w:t>tasa</w:t>
+              <w:t>{{ tasa</w:t>
             </w:r>
             <w:r>
               <w:rPr>
@@ -1647,7 +1548,6 @@
               </w:rPr>
               <w:t>_viejo</w:t>
             </w:r>
-            <w:proofErr w:type="spellEnd"/>
             <w:r>
               <w:rPr>
                 <w:rFonts w:ascii="Segoe UI" w:hAnsi="Segoe UI" w:cs="Segoe UI"/>
@@ -1682,7 +1582,6 @@
               </w:rPr>
               <w:t xml:space="preserve">{{ </w:t>
             </w:r>
-            <w:proofErr w:type="spellStart"/>
             <w:r>
               <w:rPr>
                 <w:rFonts w:ascii="Segoe UI" w:hAnsi="Segoe UI" w:cs="Segoe UI"/>
@@ -1691,7 +1590,6 @@
               </w:rPr>
               <w:t>tendencia_viejo</w:t>
             </w:r>
-            <w:proofErr w:type="spellEnd"/>
             <w:r>
               <w:rPr>
                 <w:rFonts w:ascii="Segoe UI" w:hAnsi="Segoe UI" w:cs="Segoe UI"/>
@@ -1778,7 +1676,6 @@
               </w:rPr>
               <w:t xml:space="preserve">{{ </w:t>
             </w:r>
-            <w:proofErr w:type="spellStart"/>
             <w:r>
               <w:rPr>
                 <w:rFonts w:ascii="Segoe UI" w:hAnsi="Segoe UI" w:cs="Segoe UI"/>
@@ -1787,7 +1684,6 @@
               </w:rPr>
               <w:t>nivel_actual_nuevo</w:t>
             </w:r>
-            <w:proofErr w:type="spellEnd"/>
             <w:r>
               <w:rPr>
                 <w:rFonts w:ascii="Segoe UI" w:hAnsi="Segoe UI" w:cs="Segoe UI"/>
@@ -1819,16 +1715,7 @@
                 <w:sz w:val="22"/>
                 <w:szCs w:val="22"/>
               </w:rPr>
-              <w:t xml:space="preserve">{{ </w:t>
-            </w:r>
-            <w:proofErr w:type="spellStart"/>
-            <w:r>
-              <w:rPr>
-                <w:rFonts w:ascii="Segoe UI" w:hAnsi="Segoe UI" w:cs="Segoe UI"/>
-                <w:sz w:val="22"/>
-                <w:szCs w:val="22"/>
-              </w:rPr>
-              <w:t>tasa</w:t>
+              <w:t>{{ tasa</w:t>
             </w:r>
             <w:r>
               <w:rPr>
@@ -1838,7 +1725,6 @@
               </w:rPr>
               <w:t>_nuevo</w:t>
             </w:r>
-            <w:proofErr w:type="spellEnd"/>
             <w:r>
               <w:rPr>
                 <w:rFonts w:ascii="Segoe UI" w:hAnsi="Segoe UI" w:cs="Segoe UI"/>
@@ -1873,7 +1759,6 @@
               </w:rPr>
               <w:t xml:space="preserve">{{ </w:t>
             </w:r>
-            <w:proofErr w:type="spellStart"/>
             <w:r>
               <w:rPr>
                 <w:rFonts w:ascii="Segoe UI" w:hAnsi="Segoe UI" w:cs="Segoe UI"/>
@@ -1882,7 +1767,6 @@
               </w:rPr>
               <w:t>tendencia_nuevo</w:t>
             </w:r>
-            <w:proofErr w:type="spellEnd"/>
             <w:r>
               <w:rPr>
                 <w:rFonts w:ascii="Segoe UI" w:hAnsi="Segoe UI" w:cs="Segoe UI"/>
@@ -2005,31 +1889,7 @@
                 <w:szCs w:val="22"/>
                 <w:u w:val="single"/>
               </w:rPr>
-              <w:t xml:space="preserve">{{ </w:t>
-            </w:r>
-            <w:proofErr w:type="spellStart"/>
-            <w:r>
-              <w:rPr>
-                <w:rFonts w:ascii="Segoe UI" w:hAnsi="Segoe UI" w:cs="Segoe UI"/>
-                <w:b w:val="0"/>
-                <w:bCs w:val="0"/>
-                <w:sz w:val="22"/>
-                <w:szCs w:val="22"/>
-                <w:u w:val="single"/>
-              </w:rPr>
-              <w:t>fecha_emision</w:t>
-            </w:r>
-            <w:proofErr w:type="spellEnd"/>
-            <w:r>
-              <w:rPr>
-                <w:rFonts w:ascii="Segoe UI" w:hAnsi="Segoe UI" w:cs="Segoe UI"/>
-                <w:b w:val="0"/>
-                <w:bCs w:val="0"/>
-                <w:sz w:val="22"/>
-                <w:szCs w:val="22"/>
-                <w:u w:val="single"/>
-              </w:rPr>
-              <w:t xml:space="preserve"> }}:</w:t>
+              <w:t>{{ fecha_emision }}:</w:t>
             </w:r>
             <w:r>
               <w:rPr>
@@ -2529,25 +2389,7 @@
                 <w:sz w:val="22"/>
                 <w:szCs w:val="22"/>
               </w:rPr>
-              <w:t xml:space="preserve">{{ </w:t>
-            </w:r>
-            <w:proofErr w:type="spellStart"/>
-            <w:r>
-              <w:rPr>
-                <w:rFonts w:ascii="Segoe UI" w:hAnsi="Segoe UI" w:cs="Segoe UI"/>
-                <w:sz w:val="22"/>
-                <w:szCs w:val="22"/>
-              </w:rPr>
-              <w:t>pronos_sarandi</w:t>
-            </w:r>
-            <w:proofErr w:type="spellEnd"/>
-            <w:r>
-              <w:rPr>
-                <w:rFonts w:ascii="Segoe UI" w:hAnsi="Segoe UI" w:cs="Segoe UI"/>
-                <w:sz w:val="22"/>
-                <w:szCs w:val="22"/>
-              </w:rPr>
-              <w:t xml:space="preserve"> }}</w:t>
+              <w:t>{{ pronos_sarandi }}</w:t>
             </w:r>
           </w:p>
         </w:tc>
@@ -2572,25 +2414,7 @@
                 <w:sz w:val="22"/>
                 <w:szCs w:val="22"/>
               </w:rPr>
-              <w:t xml:space="preserve">{{ </w:t>
-            </w:r>
-            <w:proofErr w:type="spellStart"/>
-            <w:r>
-              <w:rPr>
-                <w:rFonts w:ascii="Segoe UI" w:hAnsi="Segoe UI" w:cs="Segoe UI"/>
-                <w:sz w:val="22"/>
-                <w:szCs w:val="22"/>
-              </w:rPr>
-              <w:t>fecha_sarandi</w:t>
-            </w:r>
-            <w:proofErr w:type="spellEnd"/>
-            <w:r>
-              <w:rPr>
-                <w:rFonts w:ascii="Segoe UI" w:hAnsi="Segoe UI" w:cs="Segoe UI"/>
-                <w:sz w:val="22"/>
-                <w:szCs w:val="22"/>
-              </w:rPr>
-              <w:t xml:space="preserve"> }}</w:t>
+              <w:t>{{ fecha_sarandi }}</w:t>
             </w:r>
           </w:p>
         </w:tc>
@@ -2645,25 +2469,7 @@
                 <w:sz w:val="22"/>
                 <w:szCs w:val="22"/>
               </w:rPr>
-              <w:t xml:space="preserve">{{ </w:t>
-            </w:r>
-            <w:proofErr w:type="spellStart"/>
-            <w:r>
-              <w:rPr>
-                <w:rFonts w:ascii="Segoe UI" w:hAnsi="Segoe UI" w:cs="Segoe UI"/>
-                <w:sz w:val="22"/>
-                <w:szCs w:val="22"/>
-              </w:rPr>
-              <w:t>pronos_polanco</w:t>
-            </w:r>
-            <w:proofErr w:type="spellEnd"/>
-            <w:r>
-              <w:rPr>
-                <w:rFonts w:ascii="Segoe UI" w:hAnsi="Segoe UI" w:cs="Segoe UI"/>
-                <w:sz w:val="22"/>
-                <w:szCs w:val="22"/>
-              </w:rPr>
-              <w:t xml:space="preserve"> }}</w:t>
+              <w:t>{{ pronos_polanco }}</w:t>
             </w:r>
           </w:p>
         </w:tc>
@@ -2688,25 +2494,7 @@
                 <w:sz w:val="22"/>
                 <w:szCs w:val="22"/>
               </w:rPr>
-              <w:t xml:space="preserve">{{ </w:t>
-            </w:r>
-            <w:proofErr w:type="spellStart"/>
-            <w:r>
-              <w:rPr>
-                <w:rFonts w:ascii="Segoe UI" w:hAnsi="Segoe UI" w:cs="Segoe UI"/>
-                <w:sz w:val="22"/>
-                <w:szCs w:val="22"/>
-              </w:rPr>
-              <w:t>fecha_polanco</w:t>
-            </w:r>
-            <w:proofErr w:type="spellEnd"/>
-            <w:r>
-              <w:rPr>
-                <w:rFonts w:ascii="Segoe UI" w:hAnsi="Segoe UI" w:cs="Segoe UI"/>
-                <w:sz w:val="22"/>
-                <w:szCs w:val="22"/>
-              </w:rPr>
-              <w:t xml:space="preserve"> }}</w:t>
+              <w:t>{{ fecha_polanco }}</w:t>
             </w:r>
           </w:p>
         </w:tc>
@@ -2761,25 +2549,7 @@
                 <w:sz w:val="22"/>
                 <w:szCs w:val="22"/>
               </w:rPr>
-              <w:t xml:space="preserve">{{ </w:t>
-            </w:r>
-            <w:proofErr w:type="spellStart"/>
-            <w:r>
-              <w:rPr>
-                <w:rFonts w:ascii="Segoe UI" w:hAnsi="Segoe UI" w:cs="Segoe UI"/>
-                <w:sz w:val="22"/>
-                <w:szCs w:val="22"/>
-              </w:rPr>
-              <w:t>pronos_viejo</w:t>
-            </w:r>
-            <w:proofErr w:type="spellEnd"/>
-            <w:r>
-              <w:rPr>
-                <w:rFonts w:ascii="Segoe UI" w:hAnsi="Segoe UI" w:cs="Segoe UI"/>
-                <w:sz w:val="22"/>
-                <w:szCs w:val="22"/>
-              </w:rPr>
-              <w:t xml:space="preserve"> }}</w:t>
+              <w:t>{{ pronos_viejo }}</w:t>
             </w:r>
           </w:p>
         </w:tc>
@@ -2804,25 +2574,7 @@
                 <w:sz w:val="22"/>
                 <w:szCs w:val="22"/>
               </w:rPr>
-              <w:t xml:space="preserve">{{ </w:t>
-            </w:r>
-            <w:proofErr w:type="spellStart"/>
-            <w:r>
-              <w:rPr>
-                <w:rFonts w:ascii="Segoe UI" w:hAnsi="Segoe UI" w:cs="Segoe UI"/>
-                <w:sz w:val="22"/>
-                <w:szCs w:val="22"/>
-              </w:rPr>
-              <w:t>fecha_viejo</w:t>
-            </w:r>
-            <w:proofErr w:type="spellEnd"/>
-            <w:r>
-              <w:rPr>
-                <w:rFonts w:ascii="Segoe UI" w:hAnsi="Segoe UI" w:cs="Segoe UI"/>
-                <w:sz w:val="22"/>
-                <w:szCs w:val="22"/>
-              </w:rPr>
-              <w:t xml:space="preserve"> }}</w:t>
+              <w:t>{{ fecha_viejo }}</w:t>
             </w:r>
           </w:p>
         </w:tc>
@@ -2877,25 +2629,7 @@
                 <w:sz w:val="22"/>
                 <w:szCs w:val="22"/>
               </w:rPr>
-              <w:t xml:space="preserve">{{ </w:t>
-            </w:r>
-            <w:proofErr w:type="spellStart"/>
-            <w:r>
-              <w:rPr>
-                <w:rFonts w:ascii="Segoe UI" w:hAnsi="Segoe UI" w:cs="Segoe UI"/>
-                <w:sz w:val="22"/>
-                <w:szCs w:val="22"/>
-              </w:rPr>
-              <w:t>pronos_nuevo</w:t>
-            </w:r>
-            <w:proofErr w:type="spellEnd"/>
-            <w:r>
-              <w:rPr>
-                <w:rFonts w:ascii="Segoe UI" w:hAnsi="Segoe UI" w:cs="Segoe UI"/>
-                <w:sz w:val="22"/>
-                <w:szCs w:val="22"/>
-              </w:rPr>
-              <w:t xml:space="preserve"> }}</w:t>
+              <w:t>{{ pronos_nuevo }}</w:t>
             </w:r>
           </w:p>
         </w:tc>
@@ -2920,25 +2654,7 @@
                 <w:sz w:val="22"/>
                 <w:szCs w:val="22"/>
               </w:rPr>
-              <w:t xml:space="preserve">{{ </w:t>
-            </w:r>
-            <w:proofErr w:type="spellStart"/>
-            <w:r>
-              <w:rPr>
-                <w:rFonts w:ascii="Segoe UI" w:hAnsi="Segoe UI" w:cs="Segoe UI"/>
-                <w:sz w:val="22"/>
-                <w:szCs w:val="22"/>
-              </w:rPr>
-              <w:t>fecha_nuevo</w:t>
-            </w:r>
-            <w:proofErr w:type="spellEnd"/>
-            <w:r>
-              <w:rPr>
-                <w:rFonts w:ascii="Segoe UI" w:hAnsi="Segoe UI" w:cs="Segoe UI"/>
-                <w:sz w:val="22"/>
-                <w:szCs w:val="22"/>
-              </w:rPr>
-              <w:t xml:space="preserve"> }}</w:t>
+              <w:t>{{ fecha_nuevo }}</w:t>
             </w:r>
           </w:p>
         </w:tc>
@@ -3004,31 +2720,7 @@
                 <w:szCs w:val="22"/>
                 <w:lang w:val="en-US"/>
               </w:rPr>
-              <w:t xml:space="preserve">{{ </w:t>
-            </w:r>
-            <w:proofErr w:type="spellStart"/>
-            <w:r>
-              <w:rPr>
-                <w:rFonts w:ascii="Segoe UI" w:hAnsi="Segoe UI" w:cs="Segoe UI"/>
-                <w:b w:val="0"/>
-                <w:bCs w:val="0"/>
-                <w:sz w:val="22"/>
-                <w:szCs w:val="22"/>
-                <w:lang w:val="en-US"/>
-              </w:rPr>
-              <w:t>diagnostico_yi</w:t>
-            </w:r>
-            <w:proofErr w:type="spellEnd"/>
-            <w:r>
-              <w:rPr>
-                <w:rFonts w:ascii="Segoe UI" w:hAnsi="Segoe UI" w:cs="Segoe UI"/>
-                <w:b w:val="0"/>
-                <w:bCs w:val="0"/>
-                <w:sz w:val="22"/>
-                <w:szCs w:val="22"/>
-                <w:lang w:val="en-US"/>
-              </w:rPr>
-              <w:t xml:space="preserve"> }} </w:t>
+              <w:t xml:space="preserve">{{ diagnostico_yi }} </w:t>
             </w:r>
           </w:p>
         </w:tc>
@@ -3094,31 +2786,7 @@
                 <w:szCs w:val="22"/>
                 <w:lang w:val="en-US"/>
               </w:rPr>
-              <w:t xml:space="preserve">{{ </w:t>
-            </w:r>
-            <w:proofErr w:type="spellStart"/>
-            <w:r>
-              <w:rPr>
-                <w:rFonts w:ascii="Segoe UI" w:hAnsi="Segoe UI" w:cs="Segoe UI"/>
-                <w:b w:val="0"/>
-                <w:bCs w:val="0"/>
-                <w:sz w:val="22"/>
-                <w:szCs w:val="22"/>
-                <w:lang w:val="en-US"/>
-              </w:rPr>
-              <w:t>recomendacion_yi</w:t>
-            </w:r>
-            <w:proofErr w:type="spellEnd"/>
-            <w:r>
-              <w:rPr>
-                <w:rFonts w:ascii="Segoe UI" w:hAnsi="Segoe UI" w:cs="Segoe UI"/>
-                <w:b w:val="0"/>
-                <w:bCs w:val="0"/>
-                <w:sz w:val="22"/>
-                <w:szCs w:val="22"/>
-                <w:lang w:val="en-US"/>
-              </w:rPr>
-              <w:t xml:space="preserve"> }}</w:t>
+              <w:t>{{ recomendacion_yi }}</w:t>
             </w:r>
           </w:p>
         </w:tc>
@@ -3178,22 +2846,28 @@
                                 <w14:ligatures w14:val="standardContextual"/>
                               </w:rPr>
                               <w:drawing>
-                                <wp:inline distT="0" distB="0" distL="0" distR="0" wp14:anchorId="3639EF75" wp14:editId="67A43677">
-                                  <wp:extent cx="5813051" cy="7909560"/>
+                                <wp:inline distT="0" distB="0" distL="0" distR="0" wp14:anchorId="3639EF75" wp14:editId="1A6767B7">
+                                  <wp:extent cx="5815584" cy="7909560"/>
                                   <wp:effectExtent l="0" t="0" r="0" b="0"/>
-                                  <wp:docPr id="1170181204" name="Picture 1170181204"/>
+                                  <wp:docPr id="1170181204" name="Picture 1170181204" descr="Placeholder_2.png"/>
                                   <wp:cNvGraphicFramePr>
-                                    <a:graphicFrameLocks xmlns:a="http://schemas.openxmlformats.org/drawingml/2006/main" noChangeAspect="1"/>
+                                    <a:graphicFrameLocks xmlns:a="http://schemas.openxmlformats.org/drawingml/2006/main"/>
                                   </wp:cNvGraphicFramePr>
                                   <a:graphic xmlns:a="http://schemas.openxmlformats.org/drawingml/2006/main">
                                     <a:graphicData uri="http://schemas.openxmlformats.org/drawingml/2006/picture">
                                       <pic:pic xmlns:pic="http://schemas.openxmlformats.org/drawingml/2006/picture">
                                         <pic:nvPicPr>
-                                          <pic:cNvPr id="1067548832" name=""/>
+                                          <pic:cNvPr id="1170181204" name="Picture 1170181204" descr="Placeholder_2.png"/>
                                           <pic:cNvPicPr/>
                                         </pic:nvPicPr>
                                         <pic:blipFill>
-                                          <a:blip r:embed="rId13"/>
+                                          <a:blip r:embed="rId13">
+                                            <a:extLst>
+                                              <a:ext uri="{28A0092B-C50C-407E-A947-70E740481C1C}">
+                                                <a14:useLocalDpi xmlns:a14="http://schemas.microsoft.com/office/drawing/2010/main" val="0"/>
+                                              </a:ext>
+                                            </a:extLst>
+                                          </a:blip>
                                           <a:stretch>
                                             <a:fillRect/>
                                           </a:stretch>
@@ -3201,7 +2875,7 @@
                                         <pic:spPr>
                                           <a:xfrm>
                                             <a:off x="0" y="0"/>
-                                            <a:ext cx="5813051" cy="7909560"/>
+                                            <a:ext cx="5815584" cy="7909560"/>
                                           </a:xfrm>
                                           <a:prstGeom prst="rect">
                                             <a:avLst/>
@@ -3243,22 +2917,28 @@
                           <w14:ligatures w14:val="standardContextual"/>
                         </w:rPr>
                         <w:drawing>
-                          <wp:inline distT="0" distB="0" distL="0" distR="0" wp14:anchorId="3639EF75" wp14:editId="67A43677">
-                            <wp:extent cx="5813051" cy="7909560"/>
+                          <wp:inline distT="0" distB="0" distL="0" distR="0" wp14:anchorId="3639EF75" wp14:editId="1A6767B7">
+                            <wp:extent cx="5815584" cy="7909560"/>
                             <wp:effectExtent l="0" t="0" r="0" b="0"/>
-                            <wp:docPr id="1170181204" name="Picture 1170181204"/>
+                            <wp:docPr id="1170181204" name="Picture 1170181204" descr="Placeholder_2.png"/>
                             <wp:cNvGraphicFramePr>
-                              <a:graphicFrameLocks xmlns:a="http://schemas.openxmlformats.org/drawingml/2006/main" noChangeAspect="1"/>
+                              <a:graphicFrameLocks xmlns:a="http://schemas.openxmlformats.org/drawingml/2006/main"/>
                             </wp:cNvGraphicFramePr>
                             <a:graphic xmlns:a="http://schemas.openxmlformats.org/drawingml/2006/main">
                               <a:graphicData uri="http://schemas.openxmlformats.org/drawingml/2006/picture">
                                 <pic:pic xmlns:pic="http://schemas.openxmlformats.org/drawingml/2006/picture">
                                   <pic:nvPicPr>
-                                    <pic:cNvPr id="1067548832" name=""/>
+                                    <pic:cNvPr id="1170181204" name="Picture 1170181204" descr="Placeholder_2.png"/>
                                     <pic:cNvPicPr/>
                                   </pic:nvPicPr>
                                   <pic:blipFill>
-                                    <a:blip r:embed="rId13"/>
+                                    <a:blip r:embed="rId13">
+                                      <a:extLst>
+                                        <a:ext uri="{28A0092B-C50C-407E-A947-70E740481C1C}">
+                                          <a14:useLocalDpi xmlns:a14="http://schemas.microsoft.com/office/drawing/2010/main" val="0"/>
+                                        </a:ext>
+                                      </a:extLst>
+                                    </a:blip>
                                     <a:stretch>
                                       <a:fillRect/>
                                     </a:stretch>
@@ -3266,7 +2946,7 @@
                                   <pic:spPr>
                                     <a:xfrm>
                                       <a:off x="0" y="0"/>
-                                      <a:ext cx="5813051" cy="7909560"/>
+                                      <a:ext cx="5815584" cy="7909560"/>
                                     </a:xfrm>
                                     <a:prstGeom prst="rect">
                                       <a:avLst/>
@@ -3582,7 +3262,6 @@
               </w:rPr>
               <w:t xml:space="preserve">{{ </w:t>
             </w:r>
-            <w:proofErr w:type="spellStart"/>
             <w:r>
               <w:rPr>
                 <w:rFonts w:ascii="Segoe UI" w:hAnsi="Segoe UI" w:cs="Segoe UI"/>
@@ -3597,16 +3276,7 @@
                 <w:sz w:val="22"/>
                 <w:szCs w:val="22"/>
               </w:rPr>
-              <w:t>cuareim</w:t>
-            </w:r>
-            <w:proofErr w:type="spellEnd"/>
-            <w:r>
-              <w:rPr>
-                <w:rFonts w:ascii="Segoe UI" w:hAnsi="Segoe UI" w:cs="Segoe UI"/>
-                <w:sz w:val="22"/>
-                <w:szCs w:val="22"/>
-              </w:rPr>
-              <w:t xml:space="preserve"> }}</w:t>
+              <w:t>cuareim }}</w:t>
             </w:r>
           </w:p>
         </w:tc>
@@ -3631,16 +3301,7 @@
                 <w:sz w:val="22"/>
                 <w:szCs w:val="22"/>
               </w:rPr>
-              <w:t xml:space="preserve">{{ </w:t>
-            </w:r>
-            <w:proofErr w:type="spellStart"/>
-            <w:r>
-              <w:rPr>
-                <w:rFonts w:ascii="Segoe UI" w:hAnsi="Segoe UI" w:cs="Segoe UI"/>
-                <w:sz w:val="22"/>
-                <w:szCs w:val="22"/>
-              </w:rPr>
-              <w:t>tasa</w:t>
+              <w:t>{{ tasa</w:t>
             </w:r>
             <w:r>
               <w:rPr>
@@ -3656,16 +3317,7 @@
                 <w:sz w:val="22"/>
                 <w:szCs w:val="22"/>
               </w:rPr>
-              <w:t>cuareim</w:t>
-            </w:r>
-            <w:proofErr w:type="spellEnd"/>
-            <w:r>
-              <w:rPr>
-                <w:rFonts w:ascii="Segoe UI" w:hAnsi="Segoe UI" w:cs="Segoe UI"/>
-                <w:sz w:val="22"/>
-                <w:szCs w:val="22"/>
-              </w:rPr>
-              <w:t xml:space="preserve"> }}</w:t>
+              <w:t>cuareim }}</w:t>
             </w:r>
           </w:p>
         </w:tc>
@@ -3693,7 +3345,6 @@
               </w:rPr>
               <w:t xml:space="preserve">{{ </w:t>
             </w:r>
-            <w:proofErr w:type="spellStart"/>
             <w:r>
               <w:rPr>
                 <w:rFonts w:ascii="Segoe UI" w:hAnsi="Segoe UI" w:cs="Segoe UI"/>
@@ -3708,16 +3359,7 @@
                 <w:sz w:val="22"/>
                 <w:szCs w:val="22"/>
               </w:rPr>
-              <w:t>cuareim</w:t>
-            </w:r>
-            <w:proofErr w:type="spellEnd"/>
-            <w:r>
-              <w:rPr>
-                <w:rFonts w:ascii="Segoe UI" w:hAnsi="Segoe UI" w:cs="Segoe UI"/>
-                <w:sz w:val="22"/>
-                <w:szCs w:val="22"/>
-              </w:rPr>
-              <w:t xml:space="preserve"> }}</w:t>
+              <w:t>cuareim }}</w:t>
             </w:r>
           </w:p>
         </w:tc>
@@ -3789,7 +3431,6 @@
               </w:rPr>
               <w:t xml:space="preserve">{{ </w:t>
             </w:r>
-            <w:proofErr w:type="spellStart"/>
             <w:r>
               <w:rPr>
                 <w:rFonts w:ascii="Segoe UI" w:hAnsi="Segoe UI" w:cs="Segoe UI"/>
@@ -3804,16 +3445,7 @@
                 <w:sz w:val="22"/>
                 <w:szCs w:val="22"/>
               </w:rPr>
-              <w:t>catalan</w:t>
-            </w:r>
-            <w:proofErr w:type="spellEnd"/>
-            <w:r>
-              <w:rPr>
-                <w:rFonts w:ascii="Segoe UI" w:hAnsi="Segoe UI" w:cs="Segoe UI"/>
-                <w:sz w:val="22"/>
-                <w:szCs w:val="22"/>
-              </w:rPr>
-              <w:t xml:space="preserve"> }}</w:t>
+              <w:t>catalan }}</w:t>
             </w:r>
           </w:p>
         </w:tc>
@@ -3838,16 +3470,7 @@
                 <w:sz w:val="22"/>
                 <w:szCs w:val="22"/>
               </w:rPr>
-              <w:t xml:space="preserve">{{ </w:t>
-            </w:r>
-            <w:proofErr w:type="spellStart"/>
-            <w:r>
-              <w:rPr>
-                <w:rFonts w:ascii="Segoe UI" w:hAnsi="Segoe UI" w:cs="Segoe UI"/>
-                <w:sz w:val="22"/>
-                <w:szCs w:val="22"/>
-              </w:rPr>
-              <w:t>tasa</w:t>
+              <w:t>{{ tasa</w:t>
             </w:r>
             <w:r>
               <w:rPr>
@@ -3863,16 +3486,7 @@
                 <w:sz w:val="22"/>
                 <w:szCs w:val="22"/>
               </w:rPr>
-              <w:t>catalan</w:t>
-            </w:r>
-            <w:proofErr w:type="spellEnd"/>
-            <w:r>
-              <w:rPr>
-                <w:rFonts w:ascii="Segoe UI" w:hAnsi="Segoe UI" w:cs="Segoe UI"/>
-                <w:sz w:val="22"/>
-                <w:szCs w:val="22"/>
-              </w:rPr>
-              <w:t xml:space="preserve"> }} </w:t>
+              <w:t xml:space="preserve">catalan }} </w:t>
             </w:r>
           </w:p>
         </w:tc>
@@ -3900,7 +3514,6 @@
               </w:rPr>
               <w:t xml:space="preserve">{{ </w:t>
             </w:r>
-            <w:proofErr w:type="spellStart"/>
             <w:r>
               <w:rPr>
                 <w:rFonts w:ascii="Segoe UI" w:hAnsi="Segoe UI" w:cs="Segoe UI"/>
@@ -3915,16 +3528,7 @@
                 <w:sz w:val="22"/>
                 <w:szCs w:val="22"/>
               </w:rPr>
-              <w:t>catalan</w:t>
-            </w:r>
-            <w:proofErr w:type="spellEnd"/>
-            <w:r>
-              <w:rPr>
-                <w:rFonts w:ascii="Segoe UI" w:hAnsi="Segoe UI" w:cs="Segoe UI"/>
-                <w:sz w:val="22"/>
-                <w:szCs w:val="22"/>
-              </w:rPr>
-              <w:t xml:space="preserve"> }} </w:t>
+              <w:t xml:space="preserve">catalan }} </w:t>
             </w:r>
           </w:p>
         </w:tc>
@@ -3996,7 +3600,6 @@
               </w:rPr>
               <w:t xml:space="preserve">{{ </w:t>
             </w:r>
-            <w:proofErr w:type="spellStart"/>
             <w:r>
               <w:rPr>
                 <w:rFonts w:ascii="Segoe UI" w:hAnsi="Segoe UI" w:cs="Segoe UI"/>
@@ -4011,16 +3614,7 @@
                 <w:sz w:val="22"/>
                 <w:szCs w:val="22"/>
               </w:rPr>
-              <w:t>artigas</w:t>
-            </w:r>
-            <w:proofErr w:type="spellEnd"/>
-            <w:r>
-              <w:rPr>
-                <w:rFonts w:ascii="Segoe UI" w:hAnsi="Segoe UI" w:cs="Segoe UI"/>
-                <w:sz w:val="22"/>
-                <w:szCs w:val="22"/>
-              </w:rPr>
-              <w:t xml:space="preserve"> }}</w:t>
+              <w:t>artigas }}</w:t>
             </w:r>
           </w:p>
         </w:tc>
@@ -4045,16 +3639,7 @@
                 <w:sz w:val="22"/>
                 <w:szCs w:val="22"/>
               </w:rPr>
-              <w:t xml:space="preserve">{{ </w:t>
-            </w:r>
-            <w:proofErr w:type="spellStart"/>
-            <w:r>
-              <w:rPr>
-                <w:rFonts w:ascii="Segoe UI" w:hAnsi="Segoe UI" w:cs="Segoe UI"/>
-                <w:sz w:val="22"/>
-                <w:szCs w:val="22"/>
-              </w:rPr>
-              <w:t>tasa</w:t>
+              <w:t>{{ tasa</w:t>
             </w:r>
             <w:r>
               <w:rPr>
@@ -4070,16 +3655,7 @@
                 <w:sz w:val="22"/>
                 <w:szCs w:val="22"/>
               </w:rPr>
-              <w:t>artigas</w:t>
-            </w:r>
-            <w:proofErr w:type="spellEnd"/>
-            <w:r>
-              <w:rPr>
-                <w:rFonts w:ascii="Segoe UI" w:hAnsi="Segoe UI" w:cs="Segoe UI"/>
-                <w:sz w:val="22"/>
-                <w:szCs w:val="22"/>
-              </w:rPr>
-              <w:t xml:space="preserve"> }}</w:t>
+              <w:t>artigas }}</w:t>
             </w:r>
           </w:p>
         </w:tc>
@@ -4107,7 +3683,6 @@
               </w:rPr>
               <w:t xml:space="preserve">{{ </w:t>
             </w:r>
-            <w:proofErr w:type="spellStart"/>
             <w:r>
               <w:rPr>
                 <w:rFonts w:ascii="Segoe UI" w:hAnsi="Segoe UI" w:cs="Segoe UI"/>
@@ -4122,16 +3697,7 @@
                 <w:sz w:val="22"/>
                 <w:szCs w:val="22"/>
               </w:rPr>
-              <w:t>artigas</w:t>
-            </w:r>
-            <w:proofErr w:type="spellEnd"/>
-            <w:r>
-              <w:rPr>
-                <w:rFonts w:ascii="Segoe UI" w:hAnsi="Segoe UI" w:cs="Segoe UI"/>
-                <w:sz w:val="22"/>
-                <w:szCs w:val="22"/>
-              </w:rPr>
-              <w:t xml:space="preserve"> }}</w:t>
+              <w:t>artigas }}</w:t>
             </w:r>
           </w:p>
         </w:tc>
@@ -4243,31 +3809,7 @@
                 <w:szCs w:val="22"/>
                 <w:u w:val="single"/>
               </w:rPr>
-              <w:t xml:space="preserve">{{ </w:t>
-            </w:r>
-            <w:proofErr w:type="spellStart"/>
-            <w:r>
-              <w:rPr>
-                <w:rFonts w:ascii="Segoe UI" w:hAnsi="Segoe UI" w:cs="Segoe UI"/>
-                <w:b w:val="0"/>
-                <w:bCs w:val="0"/>
-                <w:sz w:val="22"/>
-                <w:szCs w:val="22"/>
-                <w:u w:val="single"/>
-              </w:rPr>
-              <w:t>fecha_emision</w:t>
-            </w:r>
-            <w:proofErr w:type="spellEnd"/>
-            <w:r>
-              <w:rPr>
-                <w:rFonts w:ascii="Segoe UI" w:hAnsi="Segoe UI" w:cs="Segoe UI"/>
-                <w:b w:val="0"/>
-                <w:bCs w:val="0"/>
-                <w:sz w:val="22"/>
-                <w:szCs w:val="22"/>
-                <w:u w:val="single"/>
-              </w:rPr>
-              <w:t xml:space="preserve"> }}:</w:t>
+              <w:t>{{ fecha_emision }}:</w:t>
             </w:r>
             <w:r>
               <w:rPr>
@@ -4789,25 +4331,7 @@
                 <w:sz w:val="22"/>
                 <w:szCs w:val="22"/>
               </w:rPr>
-              <w:t xml:space="preserve">{{ </w:t>
-            </w:r>
-            <w:proofErr w:type="spellStart"/>
-            <w:r>
-              <w:rPr>
-                <w:rFonts w:ascii="Segoe UI" w:hAnsi="Segoe UI" w:cs="Segoe UI"/>
-                <w:sz w:val="22"/>
-                <w:szCs w:val="22"/>
-              </w:rPr>
-              <w:t>pronos_cuareim</w:t>
-            </w:r>
-            <w:proofErr w:type="spellEnd"/>
-            <w:r>
-              <w:rPr>
-                <w:rFonts w:ascii="Segoe UI" w:hAnsi="Segoe UI" w:cs="Segoe UI"/>
-                <w:sz w:val="22"/>
-                <w:szCs w:val="22"/>
-              </w:rPr>
-              <w:t xml:space="preserve"> }}</w:t>
+              <w:t>{{ pronos_cuareim }}</w:t>
             </w:r>
           </w:p>
         </w:tc>
@@ -4832,25 +4356,7 @@
                 <w:sz w:val="22"/>
                 <w:szCs w:val="22"/>
               </w:rPr>
-              <w:t xml:space="preserve">{{ </w:t>
-            </w:r>
-            <w:proofErr w:type="spellStart"/>
-            <w:r>
-              <w:rPr>
-                <w:rFonts w:ascii="Segoe UI" w:hAnsi="Segoe UI" w:cs="Segoe UI"/>
-                <w:sz w:val="22"/>
-                <w:szCs w:val="22"/>
-              </w:rPr>
-              <w:t>fecha_cuareim</w:t>
-            </w:r>
-            <w:proofErr w:type="spellEnd"/>
-            <w:r>
-              <w:rPr>
-                <w:rFonts w:ascii="Segoe UI" w:hAnsi="Segoe UI" w:cs="Segoe UI"/>
-                <w:sz w:val="22"/>
-                <w:szCs w:val="22"/>
-              </w:rPr>
-              <w:t xml:space="preserve"> }}</w:t>
+              <w:t>{{ fecha_cuareim }}</w:t>
             </w:r>
           </w:p>
         </w:tc>
@@ -4905,25 +4411,7 @@
                 <w:sz w:val="22"/>
                 <w:szCs w:val="22"/>
               </w:rPr>
-              <w:t xml:space="preserve">{{ </w:t>
-            </w:r>
-            <w:proofErr w:type="spellStart"/>
-            <w:r>
-              <w:rPr>
-                <w:rFonts w:ascii="Segoe UI" w:hAnsi="Segoe UI" w:cs="Segoe UI"/>
-                <w:sz w:val="22"/>
-                <w:szCs w:val="22"/>
-              </w:rPr>
-              <w:t>pronos_catalan</w:t>
-            </w:r>
-            <w:proofErr w:type="spellEnd"/>
-            <w:r>
-              <w:rPr>
-                <w:rFonts w:ascii="Segoe UI" w:hAnsi="Segoe UI" w:cs="Segoe UI"/>
-                <w:sz w:val="22"/>
-                <w:szCs w:val="22"/>
-              </w:rPr>
-              <w:t xml:space="preserve"> }}</w:t>
+              <w:t>{{ pronos_catalan }}</w:t>
             </w:r>
           </w:p>
         </w:tc>
@@ -4948,25 +4436,7 @@
                 <w:sz w:val="22"/>
                 <w:szCs w:val="22"/>
               </w:rPr>
-              <w:t xml:space="preserve">{{ </w:t>
-            </w:r>
-            <w:proofErr w:type="spellStart"/>
-            <w:r>
-              <w:rPr>
-                <w:rFonts w:ascii="Segoe UI" w:hAnsi="Segoe UI" w:cs="Segoe UI"/>
-                <w:sz w:val="22"/>
-                <w:szCs w:val="22"/>
-              </w:rPr>
-              <w:t>fecha_catalan</w:t>
-            </w:r>
-            <w:proofErr w:type="spellEnd"/>
-            <w:r>
-              <w:rPr>
-                <w:rFonts w:ascii="Segoe UI" w:hAnsi="Segoe UI" w:cs="Segoe UI"/>
-                <w:sz w:val="22"/>
-                <w:szCs w:val="22"/>
-              </w:rPr>
-              <w:t xml:space="preserve"> }}</w:t>
+              <w:t>{{ fecha_catalan }}</w:t>
             </w:r>
           </w:p>
         </w:tc>
@@ -5021,25 +4491,7 @@
                 <w:sz w:val="22"/>
                 <w:szCs w:val="22"/>
               </w:rPr>
-              <w:t xml:space="preserve">{{ </w:t>
-            </w:r>
-            <w:proofErr w:type="spellStart"/>
-            <w:r>
-              <w:rPr>
-                <w:rFonts w:ascii="Segoe UI" w:hAnsi="Segoe UI" w:cs="Segoe UI"/>
-                <w:sz w:val="22"/>
-                <w:szCs w:val="22"/>
-              </w:rPr>
-              <w:t>pronos_artigas</w:t>
-            </w:r>
-            <w:proofErr w:type="spellEnd"/>
-            <w:r>
-              <w:rPr>
-                <w:rFonts w:ascii="Segoe UI" w:hAnsi="Segoe UI" w:cs="Segoe UI"/>
-                <w:sz w:val="22"/>
-                <w:szCs w:val="22"/>
-              </w:rPr>
-              <w:t xml:space="preserve"> }}</w:t>
+              <w:t>{{ pronos_artigas }}</w:t>
             </w:r>
           </w:p>
         </w:tc>
@@ -5064,25 +4516,7 @@
                 <w:sz w:val="22"/>
                 <w:szCs w:val="22"/>
               </w:rPr>
-              <w:t xml:space="preserve">{{ </w:t>
-            </w:r>
-            <w:proofErr w:type="spellStart"/>
-            <w:r>
-              <w:rPr>
-                <w:rFonts w:ascii="Segoe UI" w:hAnsi="Segoe UI" w:cs="Segoe UI"/>
-                <w:sz w:val="22"/>
-                <w:szCs w:val="22"/>
-              </w:rPr>
-              <w:t>fecha_artigas</w:t>
-            </w:r>
-            <w:proofErr w:type="spellEnd"/>
-            <w:r>
-              <w:rPr>
-                <w:rFonts w:ascii="Segoe UI" w:hAnsi="Segoe UI" w:cs="Segoe UI"/>
-                <w:sz w:val="22"/>
-                <w:szCs w:val="22"/>
-              </w:rPr>
-              <w:t xml:space="preserve"> }}</w:t>
+              <w:t>{{ fecha_artigas }}</w:t>
             </w:r>
           </w:p>
         </w:tc>
@@ -5157,9 +4591,8 @@
                 <w:szCs w:val="22"/>
                 <w:lang w:val="en-US"/>
               </w:rPr>
-              <w:t xml:space="preserve">{{ </w:t>
-            </w:r>
-            <w:proofErr w:type="spellStart"/>
+              <w:t>{{ diagnostico_</w:t>
+            </w:r>
             <w:r>
               <w:rPr>
                 <w:rFonts w:ascii="Segoe UI" w:hAnsi="Segoe UI" w:cs="Segoe UI"/>
@@ -5169,20 +4602,8 @@
                 <w:szCs w:val="22"/>
                 <w:lang w:val="en-US"/>
               </w:rPr>
-              <w:t>diagnostico_</w:t>
-            </w:r>
-            <w:r>
-              <w:rPr>
-                <w:rFonts w:ascii="Segoe UI" w:hAnsi="Segoe UI" w:cs="Segoe UI"/>
-                <w:b w:val="0"/>
-                <w:bCs w:val="0"/>
-                <w:sz w:val="22"/>
-                <w:szCs w:val="22"/>
-                <w:lang w:val="en-US"/>
-              </w:rPr>
               <w:t>cuareim</w:t>
             </w:r>
-            <w:proofErr w:type="spellEnd"/>
             <w:r>
               <w:rPr>
                 <w:rFonts w:ascii="Segoe UI" w:hAnsi="Segoe UI" w:cs="Segoe UI"/>
@@ -5271,9 +4692,8 @@
                 <w:szCs w:val="22"/>
                 <w:lang w:val="en-US"/>
               </w:rPr>
-              <w:t xml:space="preserve">{{ </w:t>
-            </w:r>
-            <w:proofErr w:type="spellStart"/>
+              <w:t>{{ recomendacion_</w:t>
+            </w:r>
             <w:r>
               <w:rPr>
                 <w:rFonts w:ascii="Segoe UI" w:hAnsi="Segoe UI" w:cs="Segoe UI"/>
@@ -5283,20 +4703,8 @@
                 <w:szCs w:val="22"/>
                 <w:lang w:val="en-US"/>
               </w:rPr>
-              <w:t>recomendacion_</w:t>
-            </w:r>
-            <w:r>
-              <w:rPr>
-                <w:rFonts w:ascii="Segoe UI" w:hAnsi="Segoe UI" w:cs="Segoe UI"/>
-                <w:b w:val="0"/>
-                <w:bCs w:val="0"/>
-                <w:sz w:val="22"/>
-                <w:szCs w:val="22"/>
-                <w:lang w:val="en-US"/>
-              </w:rPr>
               <w:t>cuareim</w:t>
             </w:r>
-            <w:proofErr w:type="spellEnd"/>
             <w:r>
               <w:rPr>
                 <w:rFonts w:ascii="Segoe UI" w:hAnsi="Segoe UI" w:cs="Segoe UI"/>
@@ -5366,22 +4774,28 @@
                                 <w14:ligatures w14:val="standardContextual"/>
                               </w:rPr>
                               <w:drawing>
-                                <wp:inline distT="0" distB="0" distL="0" distR="0" wp14:anchorId="21CA60B4" wp14:editId="6BEC9B53">
-                                  <wp:extent cx="5810622" cy="7909560"/>
-                                  <wp:effectExtent l="0" t="0" r="0" b="0"/>
-                                  <wp:docPr id="1760658716" name="Picture 1760658716"/>
+                                <wp:inline distT="0" distB="0" distL="0" distR="0" wp14:anchorId="21CA60B4" wp14:editId="1F05DCF1">
+                                  <wp:extent cx="5806440" cy="7909560"/>
+                                  <wp:effectExtent l="0" t="0" r="3810" b="0"/>
+                                  <wp:docPr id="1760658716" name="Picture 1760658716" descr="Placeholder_3.png"/>
                                   <wp:cNvGraphicFramePr>
-                                    <a:graphicFrameLocks xmlns:a="http://schemas.openxmlformats.org/drawingml/2006/main" noChangeAspect="1"/>
+                                    <a:graphicFrameLocks xmlns:a="http://schemas.openxmlformats.org/drawingml/2006/main"/>
                                   </wp:cNvGraphicFramePr>
                                   <a:graphic xmlns:a="http://schemas.openxmlformats.org/drawingml/2006/main">
                                     <a:graphicData uri="http://schemas.openxmlformats.org/drawingml/2006/picture">
                                       <pic:pic xmlns:pic="http://schemas.openxmlformats.org/drawingml/2006/picture">
                                         <pic:nvPicPr>
-                                          <pic:cNvPr id="1861008886" name=""/>
+                                          <pic:cNvPr id="1760658716" name="Picture 1760658716" descr="Placeholder_3.png"/>
                                           <pic:cNvPicPr/>
                                         </pic:nvPicPr>
                                         <pic:blipFill>
-                                          <a:blip r:embed="rId14"/>
+                                          <a:blip r:embed="rId14">
+                                            <a:extLst>
+                                              <a:ext uri="{28A0092B-C50C-407E-A947-70E740481C1C}">
+                                                <a14:useLocalDpi xmlns:a14="http://schemas.microsoft.com/office/drawing/2010/main" val="0"/>
+                                              </a:ext>
+                                            </a:extLst>
+                                          </a:blip>
                                           <a:stretch>
                                             <a:fillRect/>
                                           </a:stretch>
@@ -5389,7 +4803,7 @@
                                         <pic:spPr>
                                           <a:xfrm>
                                             <a:off x="0" y="0"/>
-                                            <a:ext cx="5810622" cy="7909560"/>
+                                            <a:ext cx="5806440" cy="7909560"/>
                                           </a:xfrm>
                                           <a:prstGeom prst="rect">
                                             <a:avLst/>
@@ -5431,22 +4845,28 @@
                           <w14:ligatures w14:val="standardContextual"/>
                         </w:rPr>
                         <w:drawing>
-                          <wp:inline distT="0" distB="0" distL="0" distR="0" wp14:anchorId="21CA60B4" wp14:editId="6BEC9B53">
-                            <wp:extent cx="5810622" cy="7909560"/>
-                            <wp:effectExtent l="0" t="0" r="0" b="0"/>
-                            <wp:docPr id="1760658716" name="Picture 1760658716"/>
+                          <wp:inline distT="0" distB="0" distL="0" distR="0" wp14:anchorId="21CA60B4" wp14:editId="1F05DCF1">
+                            <wp:extent cx="5806440" cy="7909560"/>
+                            <wp:effectExtent l="0" t="0" r="3810" b="0"/>
+                            <wp:docPr id="1760658716" name="Picture 1760658716" descr="Placeholder_3.png"/>
                             <wp:cNvGraphicFramePr>
-                              <a:graphicFrameLocks xmlns:a="http://schemas.openxmlformats.org/drawingml/2006/main" noChangeAspect="1"/>
+                              <a:graphicFrameLocks xmlns:a="http://schemas.openxmlformats.org/drawingml/2006/main"/>
                             </wp:cNvGraphicFramePr>
                             <a:graphic xmlns:a="http://schemas.openxmlformats.org/drawingml/2006/main">
                               <a:graphicData uri="http://schemas.openxmlformats.org/drawingml/2006/picture">
                                 <pic:pic xmlns:pic="http://schemas.openxmlformats.org/drawingml/2006/picture">
                                   <pic:nvPicPr>
-                                    <pic:cNvPr id="1861008886" name=""/>
+                                    <pic:cNvPr id="1760658716" name="Picture 1760658716" descr="Placeholder_3.png"/>
                                     <pic:cNvPicPr/>
                                   </pic:nvPicPr>
                                   <pic:blipFill>
-                                    <a:blip r:embed="rId14"/>
+                                    <a:blip r:embed="rId14">
+                                      <a:extLst>
+                                        <a:ext uri="{28A0092B-C50C-407E-A947-70E740481C1C}">
+                                          <a14:useLocalDpi xmlns:a14="http://schemas.microsoft.com/office/drawing/2010/main" val="0"/>
+                                        </a:ext>
+                                      </a:extLst>
+                                    </a:blip>
                                     <a:stretch>
                                       <a:fillRect/>
                                     </a:stretch>
@@ -5454,7 +4874,7 @@
                                   <pic:spPr>
                                     <a:xfrm>
                                       <a:off x="0" y="0"/>
-                                      <a:ext cx="5810622" cy="7909560"/>
+                                      <a:ext cx="5806440" cy="7909560"/>
                                     </a:xfrm>
                                     <a:prstGeom prst="rect">
                                       <a:avLst/>
@@ -5768,25 +5188,7 @@
                 <w:sz w:val="22"/>
                 <w:szCs w:val="22"/>
               </w:rPr>
-              <w:t xml:space="preserve">{{ </w:t>
-            </w:r>
-            <w:proofErr w:type="spellStart"/>
-            <w:r>
-              <w:rPr>
-                <w:rFonts w:ascii="Segoe UI" w:hAnsi="Segoe UI" w:cs="Segoe UI"/>
-                <w:sz w:val="22"/>
-                <w:szCs w:val="22"/>
-              </w:rPr>
-              <w:t>nivel_actual_fmarcos</w:t>
-            </w:r>
-            <w:proofErr w:type="spellEnd"/>
-            <w:r>
-              <w:rPr>
-                <w:rFonts w:ascii="Segoe UI" w:hAnsi="Segoe UI" w:cs="Segoe UI"/>
-                <w:sz w:val="22"/>
-                <w:szCs w:val="22"/>
-              </w:rPr>
-              <w:t xml:space="preserve"> }}</w:t>
+              <w:t>{{ nivel_actual_fmarcos }}</w:t>
             </w:r>
           </w:p>
         </w:tc>
@@ -5811,25 +5213,7 @@
                 <w:sz w:val="22"/>
                 <w:szCs w:val="22"/>
               </w:rPr>
-              <w:t xml:space="preserve">{{ </w:t>
-            </w:r>
-            <w:proofErr w:type="spellStart"/>
-            <w:r>
-              <w:rPr>
-                <w:rFonts w:ascii="Segoe UI" w:hAnsi="Segoe UI" w:cs="Segoe UI"/>
-                <w:sz w:val="22"/>
-                <w:szCs w:val="22"/>
-              </w:rPr>
-              <w:t>tasa_fmarcos</w:t>
-            </w:r>
-            <w:proofErr w:type="spellEnd"/>
-            <w:r>
-              <w:rPr>
-                <w:rFonts w:ascii="Segoe UI" w:hAnsi="Segoe UI" w:cs="Segoe UI"/>
-                <w:sz w:val="22"/>
-                <w:szCs w:val="22"/>
-              </w:rPr>
-              <w:t xml:space="preserve"> }}</w:t>
+              <w:t>{{ tasa_fmarcos }}</w:t>
             </w:r>
           </w:p>
         </w:tc>
@@ -5854,25 +5238,7 @@
                 <w:sz w:val="22"/>
                 <w:szCs w:val="22"/>
               </w:rPr>
-              <w:t xml:space="preserve">{{ </w:t>
-            </w:r>
-            <w:proofErr w:type="spellStart"/>
-            <w:r>
-              <w:rPr>
-                <w:rFonts w:ascii="Segoe UI" w:hAnsi="Segoe UI" w:cs="Segoe UI"/>
-                <w:sz w:val="22"/>
-                <w:szCs w:val="22"/>
-              </w:rPr>
-              <w:t>tendencia_fmarcos</w:t>
-            </w:r>
-            <w:proofErr w:type="spellEnd"/>
-            <w:r>
-              <w:rPr>
-                <w:rFonts w:ascii="Segoe UI" w:hAnsi="Segoe UI" w:cs="Segoe UI"/>
-                <w:sz w:val="22"/>
-                <w:szCs w:val="22"/>
-              </w:rPr>
-              <w:t xml:space="preserve"> }}</w:t>
+              <w:t>{{ tendencia_fmarcos }}</w:t>
             </w:r>
           </w:p>
         </w:tc>
@@ -5942,25 +5308,7 @@
                 <w:sz w:val="22"/>
                 <w:szCs w:val="22"/>
               </w:rPr>
-              <w:t xml:space="preserve">{{ </w:t>
-            </w:r>
-            <w:proofErr w:type="spellStart"/>
-            <w:r>
-              <w:rPr>
-                <w:rFonts w:ascii="Segoe UI" w:hAnsi="Segoe UI" w:cs="Segoe UI"/>
-                <w:sz w:val="22"/>
-                <w:szCs w:val="22"/>
-              </w:rPr>
-              <w:t>nivel_actual_pache</w:t>
-            </w:r>
-            <w:proofErr w:type="spellEnd"/>
-            <w:r>
-              <w:rPr>
-                <w:rFonts w:ascii="Segoe UI" w:hAnsi="Segoe UI" w:cs="Segoe UI"/>
-                <w:sz w:val="22"/>
-                <w:szCs w:val="22"/>
-              </w:rPr>
-              <w:t xml:space="preserve"> }}</w:t>
+              <w:t>{{ nivel_actual_pache }}</w:t>
             </w:r>
           </w:p>
         </w:tc>
@@ -5985,25 +5333,7 @@
                 <w:sz w:val="22"/>
                 <w:szCs w:val="22"/>
               </w:rPr>
-              <w:t xml:space="preserve">{{ </w:t>
-            </w:r>
-            <w:proofErr w:type="spellStart"/>
-            <w:r>
-              <w:rPr>
-                <w:rFonts w:ascii="Segoe UI" w:hAnsi="Segoe UI" w:cs="Segoe UI"/>
-                <w:sz w:val="22"/>
-                <w:szCs w:val="22"/>
-              </w:rPr>
-              <w:t>tasa_pache</w:t>
-            </w:r>
-            <w:proofErr w:type="spellEnd"/>
-            <w:r>
-              <w:rPr>
-                <w:rFonts w:ascii="Segoe UI" w:hAnsi="Segoe UI" w:cs="Segoe UI"/>
-                <w:sz w:val="22"/>
-                <w:szCs w:val="22"/>
-              </w:rPr>
-              <w:t xml:space="preserve"> }}</w:t>
+              <w:t>{{ tasa_pache }}</w:t>
             </w:r>
           </w:p>
         </w:tc>
@@ -6028,25 +5358,7 @@
                 <w:sz w:val="22"/>
                 <w:szCs w:val="22"/>
               </w:rPr>
-              <w:t xml:space="preserve">{{ </w:t>
-            </w:r>
-            <w:proofErr w:type="spellStart"/>
-            <w:r>
-              <w:rPr>
-                <w:rFonts w:ascii="Segoe UI" w:hAnsi="Segoe UI" w:cs="Segoe UI"/>
-                <w:sz w:val="22"/>
-                <w:szCs w:val="22"/>
-              </w:rPr>
-              <w:t>tendencia_pache</w:t>
-            </w:r>
-            <w:proofErr w:type="spellEnd"/>
-            <w:r>
-              <w:rPr>
-                <w:rFonts w:ascii="Segoe UI" w:hAnsi="Segoe UI" w:cs="Segoe UI"/>
-                <w:sz w:val="22"/>
-                <w:szCs w:val="22"/>
-              </w:rPr>
-              <w:t xml:space="preserve"> }}</w:t>
+              <w:t>{{ tendencia_pache }}</w:t>
             </w:r>
           </w:p>
         </w:tc>
@@ -6116,25 +5428,7 @@
                 <w:sz w:val="22"/>
                 <w:szCs w:val="22"/>
               </w:rPr>
-              <w:t xml:space="preserve">{{ </w:t>
-            </w:r>
-            <w:proofErr w:type="spellStart"/>
-            <w:r>
-              <w:rPr>
-                <w:rFonts w:ascii="Segoe UI" w:hAnsi="Segoe UI" w:cs="Segoe UI"/>
-                <w:sz w:val="22"/>
-                <w:szCs w:val="22"/>
-              </w:rPr>
-              <w:t>nivel_actual_florida</w:t>
-            </w:r>
-            <w:proofErr w:type="spellEnd"/>
-            <w:r>
-              <w:rPr>
-                <w:rFonts w:ascii="Segoe UI" w:hAnsi="Segoe UI" w:cs="Segoe UI"/>
-                <w:sz w:val="22"/>
-                <w:szCs w:val="22"/>
-              </w:rPr>
-              <w:t xml:space="preserve"> }}</w:t>
+              <w:t>{{ nivel_actual_florida }}</w:t>
             </w:r>
           </w:p>
         </w:tc>
@@ -6159,25 +5453,7 @@
                 <w:sz w:val="22"/>
                 <w:szCs w:val="22"/>
               </w:rPr>
-              <w:t xml:space="preserve">{{ </w:t>
-            </w:r>
-            <w:proofErr w:type="spellStart"/>
-            <w:r>
-              <w:rPr>
-                <w:rFonts w:ascii="Segoe UI" w:hAnsi="Segoe UI" w:cs="Segoe UI"/>
-                <w:sz w:val="22"/>
-                <w:szCs w:val="22"/>
-              </w:rPr>
-              <w:t>tasa_florida</w:t>
-            </w:r>
-            <w:proofErr w:type="spellEnd"/>
-            <w:r>
-              <w:rPr>
-                <w:rFonts w:ascii="Segoe UI" w:hAnsi="Segoe UI" w:cs="Segoe UI"/>
-                <w:sz w:val="22"/>
-                <w:szCs w:val="22"/>
-              </w:rPr>
-              <w:t xml:space="preserve"> }}</w:t>
+              <w:t>{{ tasa_florida }}</w:t>
             </w:r>
           </w:p>
         </w:tc>
@@ -6202,25 +5478,7 @@
                 <w:sz w:val="22"/>
                 <w:szCs w:val="22"/>
               </w:rPr>
-              <w:t xml:space="preserve">{{ </w:t>
-            </w:r>
-            <w:proofErr w:type="spellStart"/>
-            <w:r>
-              <w:rPr>
-                <w:rFonts w:ascii="Segoe UI" w:hAnsi="Segoe UI" w:cs="Segoe UI"/>
-                <w:sz w:val="22"/>
-                <w:szCs w:val="22"/>
-              </w:rPr>
-              <w:t>tendencia_florida</w:t>
-            </w:r>
-            <w:proofErr w:type="spellEnd"/>
-            <w:r>
-              <w:rPr>
-                <w:rFonts w:ascii="Segoe UI" w:hAnsi="Segoe UI" w:cs="Segoe UI"/>
-                <w:sz w:val="22"/>
-                <w:szCs w:val="22"/>
-              </w:rPr>
-              <w:t xml:space="preserve"> }}</w:t>
+              <w:t>{{ tendencia_florida }}</w:t>
             </w:r>
           </w:p>
         </w:tc>
@@ -6290,25 +5548,7 @@
                 <w:sz w:val="22"/>
                 <w:szCs w:val="22"/>
               </w:rPr>
-              <w:t xml:space="preserve">{{ </w:t>
-            </w:r>
-            <w:proofErr w:type="spellStart"/>
-            <w:r>
-              <w:rPr>
-                <w:rFonts w:ascii="Segoe UI" w:hAnsi="Segoe UI" w:cs="Segoe UI"/>
-                <w:sz w:val="22"/>
-                <w:szCs w:val="22"/>
-              </w:rPr>
-              <w:t>nivel_actual_varela</w:t>
-            </w:r>
-            <w:proofErr w:type="spellEnd"/>
-            <w:r>
-              <w:rPr>
-                <w:rFonts w:ascii="Segoe UI" w:hAnsi="Segoe UI" w:cs="Segoe UI"/>
-                <w:sz w:val="22"/>
-                <w:szCs w:val="22"/>
-              </w:rPr>
-              <w:t xml:space="preserve"> }}</w:t>
+              <w:t>{{ nivel_actual_varela }}</w:t>
             </w:r>
           </w:p>
         </w:tc>
@@ -6333,25 +5573,7 @@
                 <w:sz w:val="22"/>
                 <w:szCs w:val="22"/>
               </w:rPr>
-              <w:t xml:space="preserve">{{ </w:t>
-            </w:r>
-            <w:proofErr w:type="spellStart"/>
-            <w:r>
-              <w:rPr>
-                <w:rFonts w:ascii="Segoe UI" w:hAnsi="Segoe UI" w:cs="Segoe UI"/>
-                <w:sz w:val="22"/>
-                <w:szCs w:val="22"/>
-              </w:rPr>
-              <w:t>tasa_varela</w:t>
-            </w:r>
-            <w:proofErr w:type="spellEnd"/>
-            <w:r>
-              <w:rPr>
-                <w:rFonts w:ascii="Segoe UI" w:hAnsi="Segoe UI" w:cs="Segoe UI"/>
-                <w:sz w:val="22"/>
-                <w:szCs w:val="22"/>
-              </w:rPr>
-              <w:t xml:space="preserve"> }}</w:t>
+              <w:t>{{ tasa_varela }}</w:t>
             </w:r>
           </w:p>
         </w:tc>
@@ -6376,25 +5598,7 @@
                 <w:sz w:val="22"/>
                 <w:szCs w:val="22"/>
               </w:rPr>
-              <w:t xml:space="preserve">{{ </w:t>
-            </w:r>
-            <w:proofErr w:type="spellStart"/>
-            <w:r>
-              <w:rPr>
-                <w:rFonts w:ascii="Segoe UI" w:hAnsi="Segoe UI" w:cs="Segoe UI"/>
-                <w:sz w:val="22"/>
-                <w:szCs w:val="22"/>
-              </w:rPr>
-              <w:t>tendencia_varela</w:t>
-            </w:r>
-            <w:proofErr w:type="spellEnd"/>
-            <w:r>
-              <w:rPr>
-                <w:rFonts w:ascii="Segoe UI" w:hAnsi="Segoe UI" w:cs="Segoe UI"/>
-                <w:sz w:val="22"/>
-                <w:szCs w:val="22"/>
-              </w:rPr>
-              <w:t xml:space="preserve"> }}</w:t>
+              <w:t>{{ tendencia_varela }}</w:t>
             </w:r>
           </w:p>
         </w:tc>
@@ -6464,25 +5668,7 @@
                 <w:sz w:val="22"/>
                 <w:szCs w:val="22"/>
               </w:rPr>
-              <w:t xml:space="preserve">{{ </w:t>
-            </w:r>
-            <w:proofErr w:type="spellStart"/>
-            <w:r>
-              <w:rPr>
-                <w:rFonts w:ascii="Segoe UI" w:hAnsi="Segoe UI" w:cs="Segoe UI"/>
-                <w:sz w:val="22"/>
-                <w:szCs w:val="22"/>
-              </w:rPr>
-              <w:t>nivel_actual_lucia</w:t>
-            </w:r>
-            <w:proofErr w:type="spellEnd"/>
-            <w:r>
-              <w:rPr>
-                <w:rFonts w:ascii="Segoe UI" w:hAnsi="Segoe UI" w:cs="Segoe UI"/>
-                <w:sz w:val="22"/>
-                <w:szCs w:val="22"/>
-              </w:rPr>
-              <w:t xml:space="preserve"> }}</w:t>
+              <w:t>{{ nivel_actual_lucia }}</w:t>
             </w:r>
           </w:p>
         </w:tc>
@@ -6507,25 +5693,7 @@
                 <w:sz w:val="22"/>
                 <w:szCs w:val="22"/>
               </w:rPr>
-              <w:t xml:space="preserve">{{ </w:t>
-            </w:r>
-            <w:proofErr w:type="spellStart"/>
-            <w:r>
-              <w:rPr>
-                <w:rFonts w:ascii="Segoe UI" w:hAnsi="Segoe UI" w:cs="Segoe UI"/>
-                <w:sz w:val="22"/>
-                <w:szCs w:val="22"/>
-              </w:rPr>
-              <w:t>tasa_lucia</w:t>
-            </w:r>
-            <w:proofErr w:type="spellEnd"/>
-            <w:r>
-              <w:rPr>
-                <w:rFonts w:ascii="Segoe UI" w:hAnsi="Segoe UI" w:cs="Segoe UI"/>
-                <w:sz w:val="22"/>
-                <w:szCs w:val="22"/>
-              </w:rPr>
-              <w:t xml:space="preserve"> }}</w:t>
+              <w:t>{{ tasa_lucia }}</w:t>
             </w:r>
           </w:p>
         </w:tc>
@@ -6550,25 +5718,7 @@
                 <w:sz w:val="22"/>
                 <w:szCs w:val="22"/>
               </w:rPr>
-              <w:t xml:space="preserve">{{ </w:t>
-            </w:r>
-            <w:proofErr w:type="spellStart"/>
-            <w:r>
-              <w:rPr>
-                <w:rFonts w:ascii="Segoe UI" w:hAnsi="Segoe UI" w:cs="Segoe UI"/>
-                <w:sz w:val="22"/>
-                <w:szCs w:val="22"/>
-              </w:rPr>
-              <w:t>tendencia_lucia</w:t>
-            </w:r>
-            <w:proofErr w:type="spellEnd"/>
-            <w:r>
-              <w:rPr>
-                <w:rFonts w:ascii="Segoe UI" w:hAnsi="Segoe UI" w:cs="Segoe UI"/>
-                <w:sz w:val="22"/>
-                <w:szCs w:val="22"/>
-              </w:rPr>
-              <w:t xml:space="preserve"> }}</w:t>
+              <w:t>{{ tendencia_lucia }}</w:t>
             </w:r>
           </w:p>
         </w:tc>
@@ -6700,31 +5850,7 @@
                 <w:szCs w:val="22"/>
                 <w:u w:val="single"/>
               </w:rPr>
-              <w:t xml:space="preserve">{{ </w:t>
-            </w:r>
-            <w:proofErr w:type="spellStart"/>
-            <w:r>
-              <w:rPr>
-                <w:rFonts w:ascii="Segoe UI" w:hAnsi="Segoe UI" w:cs="Segoe UI"/>
-                <w:b w:val="0"/>
-                <w:bCs w:val="0"/>
-                <w:sz w:val="22"/>
-                <w:szCs w:val="22"/>
-                <w:u w:val="single"/>
-              </w:rPr>
-              <w:t>fecha_emision</w:t>
-            </w:r>
-            <w:proofErr w:type="spellEnd"/>
-            <w:r>
-              <w:rPr>
-                <w:rFonts w:ascii="Segoe UI" w:hAnsi="Segoe UI" w:cs="Segoe UI"/>
-                <w:b w:val="0"/>
-                <w:bCs w:val="0"/>
-                <w:sz w:val="22"/>
-                <w:szCs w:val="22"/>
-                <w:u w:val="single"/>
-              </w:rPr>
-              <w:t xml:space="preserve"> }}:</w:t>
+              <w:t>{{ fecha_emision }}:</w:t>
             </w:r>
             <w:r>
               <w:rPr>
@@ -7313,25 +6439,7 @@
                 <w:sz w:val="22"/>
                 <w:szCs w:val="22"/>
               </w:rPr>
-              <w:t xml:space="preserve">{{ </w:t>
-            </w:r>
-            <w:proofErr w:type="spellStart"/>
-            <w:r>
-              <w:rPr>
-                <w:rFonts w:ascii="Segoe UI" w:hAnsi="Segoe UI" w:cs="Segoe UI"/>
-                <w:sz w:val="22"/>
-                <w:szCs w:val="22"/>
-              </w:rPr>
-              <w:t>pronos_pache</w:t>
-            </w:r>
-            <w:proofErr w:type="spellEnd"/>
-            <w:r>
-              <w:rPr>
-                <w:rFonts w:ascii="Segoe UI" w:hAnsi="Segoe UI" w:cs="Segoe UI"/>
-                <w:sz w:val="22"/>
-                <w:szCs w:val="22"/>
-              </w:rPr>
-              <w:t xml:space="preserve"> }}</w:t>
+              <w:t>{{ pronos_pache }}</w:t>
             </w:r>
           </w:p>
         </w:tc>
@@ -7356,25 +6464,7 @@
                 <w:sz w:val="22"/>
                 <w:szCs w:val="22"/>
               </w:rPr>
-              <w:t xml:space="preserve">{{ </w:t>
-            </w:r>
-            <w:proofErr w:type="spellStart"/>
-            <w:r>
-              <w:rPr>
-                <w:rFonts w:ascii="Segoe UI" w:hAnsi="Segoe UI" w:cs="Segoe UI"/>
-                <w:sz w:val="22"/>
-                <w:szCs w:val="22"/>
-              </w:rPr>
-              <w:t>fecha_pache</w:t>
-            </w:r>
-            <w:proofErr w:type="spellEnd"/>
-            <w:r>
-              <w:rPr>
-                <w:rFonts w:ascii="Segoe UI" w:hAnsi="Segoe UI" w:cs="Segoe UI"/>
-                <w:sz w:val="22"/>
-                <w:szCs w:val="22"/>
-              </w:rPr>
-              <w:t xml:space="preserve"> }}</w:t>
+              <w:t>{{ fecha_pache }}</w:t>
             </w:r>
           </w:p>
         </w:tc>
@@ -7429,25 +6519,7 @@
                 <w:sz w:val="22"/>
                 <w:szCs w:val="22"/>
               </w:rPr>
-              <w:t xml:space="preserve">{{ </w:t>
-            </w:r>
-            <w:proofErr w:type="spellStart"/>
-            <w:r>
-              <w:rPr>
-                <w:rFonts w:ascii="Segoe UI" w:hAnsi="Segoe UI" w:cs="Segoe UI"/>
-                <w:sz w:val="22"/>
-                <w:szCs w:val="22"/>
-              </w:rPr>
-              <w:t>pronos_florida</w:t>
-            </w:r>
-            <w:proofErr w:type="spellEnd"/>
-            <w:r>
-              <w:rPr>
-                <w:rFonts w:ascii="Segoe UI" w:hAnsi="Segoe UI" w:cs="Segoe UI"/>
-                <w:sz w:val="22"/>
-                <w:szCs w:val="22"/>
-              </w:rPr>
-              <w:t xml:space="preserve"> }}</w:t>
+              <w:t>{{ pronos_florida }}</w:t>
             </w:r>
           </w:p>
         </w:tc>
@@ -7472,25 +6544,7 @@
                 <w:sz w:val="22"/>
                 <w:szCs w:val="22"/>
               </w:rPr>
-              <w:t xml:space="preserve">{{ </w:t>
-            </w:r>
-            <w:proofErr w:type="spellStart"/>
-            <w:r>
-              <w:rPr>
-                <w:rFonts w:ascii="Segoe UI" w:hAnsi="Segoe UI" w:cs="Segoe UI"/>
-                <w:sz w:val="22"/>
-                <w:szCs w:val="22"/>
-              </w:rPr>
-              <w:t>fecha_florida</w:t>
-            </w:r>
-            <w:proofErr w:type="spellEnd"/>
-            <w:r>
-              <w:rPr>
-                <w:rFonts w:ascii="Segoe UI" w:hAnsi="Segoe UI" w:cs="Segoe UI"/>
-                <w:sz w:val="22"/>
-                <w:szCs w:val="22"/>
-              </w:rPr>
-              <w:t xml:space="preserve"> }}</w:t>
+              <w:t>{{ fecha_florida }}</w:t>
             </w:r>
           </w:p>
         </w:tc>
@@ -7545,25 +6599,7 @@
                 <w:sz w:val="22"/>
                 <w:szCs w:val="22"/>
               </w:rPr>
-              <w:t xml:space="preserve">{{ </w:t>
-            </w:r>
-            <w:proofErr w:type="spellStart"/>
-            <w:r>
-              <w:rPr>
-                <w:rFonts w:ascii="Segoe UI" w:hAnsi="Segoe UI" w:cs="Segoe UI"/>
-                <w:sz w:val="22"/>
-                <w:szCs w:val="22"/>
-              </w:rPr>
-              <w:t>pronos_varela</w:t>
-            </w:r>
-            <w:proofErr w:type="spellEnd"/>
-            <w:r>
-              <w:rPr>
-                <w:rFonts w:ascii="Segoe UI" w:hAnsi="Segoe UI" w:cs="Segoe UI"/>
-                <w:sz w:val="22"/>
-                <w:szCs w:val="22"/>
-              </w:rPr>
-              <w:t xml:space="preserve"> }}</w:t>
+              <w:t>{{ pronos_varela }}</w:t>
             </w:r>
           </w:p>
         </w:tc>
@@ -7588,25 +6624,7 @@
                 <w:sz w:val="22"/>
                 <w:szCs w:val="22"/>
               </w:rPr>
-              <w:t xml:space="preserve">{{ </w:t>
-            </w:r>
-            <w:proofErr w:type="spellStart"/>
-            <w:r>
-              <w:rPr>
-                <w:rFonts w:ascii="Segoe UI" w:hAnsi="Segoe UI" w:cs="Segoe UI"/>
-                <w:sz w:val="22"/>
-                <w:szCs w:val="22"/>
-              </w:rPr>
-              <w:t>fecha_varela</w:t>
-            </w:r>
-            <w:proofErr w:type="spellEnd"/>
-            <w:r>
-              <w:rPr>
-                <w:rFonts w:ascii="Segoe UI" w:hAnsi="Segoe UI" w:cs="Segoe UI"/>
-                <w:sz w:val="22"/>
-                <w:szCs w:val="22"/>
-              </w:rPr>
-              <w:t xml:space="preserve"> }}</w:t>
+              <w:t>{{ fecha_varela }}</w:t>
             </w:r>
           </w:p>
         </w:tc>
@@ -7661,25 +6679,7 @@
                 <w:sz w:val="22"/>
                 <w:szCs w:val="22"/>
               </w:rPr>
-              <w:t xml:space="preserve">{{ </w:t>
-            </w:r>
-            <w:proofErr w:type="spellStart"/>
-            <w:r>
-              <w:rPr>
-                <w:rFonts w:ascii="Segoe UI" w:hAnsi="Segoe UI" w:cs="Segoe UI"/>
-                <w:sz w:val="22"/>
-                <w:szCs w:val="22"/>
-              </w:rPr>
-              <w:t>pronos_santalucia</w:t>
-            </w:r>
-            <w:proofErr w:type="spellEnd"/>
-            <w:r>
-              <w:rPr>
-                <w:rFonts w:ascii="Segoe UI" w:hAnsi="Segoe UI" w:cs="Segoe UI"/>
-                <w:sz w:val="22"/>
-                <w:szCs w:val="22"/>
-              </w:rPr>
-              <w:t xml:space="preserve"> }}</w:t>
+              <w:t>{{ pronos_santalucia }}</w:t>
             </w:r>
           </w:p>
         </w:tc>
@@ -7704,25 +6704,7 @@
                 <w:sz w:val="22"/>
                 <w:szCs w:val="22"/>
               </w:rPr>
-              <w:t xml:space="preserve">{{ </w:t>
-            </w:r>
-            <w:proofErr w:type="spellStart"/>
-            <w:r>
-              <w:rPr>
-                <w:rFonts w:ascii="Segoe UI" w:hAnsi="Segoe UI" w:cs="Segoe UI"/>
-                <w:sz w:val="22"/>
-                <w:szCs w:val="22"/>
-              </w:rPr>
-              <w:t>fecha_santalucia</w:t>
-            </w:r>
-            <w:proofErr w:type="spellEnd"/>
-            <w:r>
-              <w:rPr>
-                <w:rFonts w:ascii="Segoe UI" w:hAnsi="Segoe UI" w:cs="Segoe UI"/>
-                <w:sz w:val="22"/>
-                <w:szCs w:val="22"/>
-              </w:rPr>
-              <w:t xml:space="preserve"> }}</w:t>
+              <w:t>{{ fecha_santalucia }}</w:t>
             </w:r>
           </w:p>
         </w:tc>
@@ -7788,31 +6770,7 @@
                 <w:szCs w:val="22"/>
                 <w:lang w:val="en-US"/>
               </w:rPr>
-              <w:t xml:space="preserve">{{ </w:t>
-            </w:r>
-            <w:proofErr w:type="spellStart"/>
-            <w:r>
-              <w:rPr>
-                <w:rFonts w:ascii="Segoe UI" w:hAnsi="Segoe UI" w:cs="Segoe UI"/>
-                <w:b w:val="0"/>
-                <w:bCs w:val="0"/>
-                <w:sz w:val="22"/>
-                <w:szCs w:val="22"/>
-                <w:lang w:val="en-US"/>
-              </w:rPr>
-              <w:t>diagnostico_santalucia</w:t>
-            </w:r>
-            <w:proofErr w:type="spellEnd"/>
-            <w:r>
-              <w:rPr>
-                <w:rFonts w:ascii="Segoe UI" w:hAnsi="Segoe UI" w:cs="Segoe UI"/>
-                <w:b w:val="0"/>
-                <w:bCs w:val="0"/>
-                <w:sz w:val="22"/>
-                <w:szCs w:val="22"/>
-                <w:lang w:val="en-US"/>
-              </w:rPr>
-              <w:t xml:space="preserve"> }}</w:t>
+              <w:t>{{ diagnostico_santalucia }}</w:t>
             </w:r>
           </w:p>
         </w:tc>
@@ -7878,31 +6836,7 @@
                 <w:szCs w:val="22"/>
                 <w:lang w:val="en-US"/>
               </w:rPr>
-              <w:t xml:space="preserve">{{ </w:t>
-            </w:r>
-            <w:proofErr w:type="spellStart"/>
-            <w:r>
-              <w:rPr>
-                <w:rFonts w:ascii="Segoe UI" w:hAnsi="Segoe UI" w:cs="Segoe UI"/>
-                <w:b w:val="0"/>
-                <w:bCs w:val="0"/>
-                <w:sz w:val="22"/>
-                <w:szCs w:val="22"/>
-                <w:lang w:val="en-US"/>
-              </w:rPr>
-              <w:t>recomendacion_santalucia</w:t>
-            </w:r>
-            <w:proofErr w:type="spellEnd"/>
-            <w:r>
-              <w:rPr>
-                <w:rFonts w:ascii="Segoe UI" w:hAnsi="Segoe UI" w:cs="Segoe UI"/>
-                <w:b w:val="0"/>
-                <w:bCs w:val="0"/>
-                <w:sz w:val="22"/>
-                <w:szCs w:val="22"/>
-                <w:lang w:val="en-US"/>
-              </w:rPr>
-              <w:t xml:space="preserve"> }}</w:t>
+              <w:t>{{ recomendacion_santalucia }}</w:t>
             </w:r>
             <w:r>
               <w:rPr>
@@ -7973,18 +6907,18 @@
                                 <w14:ligatures w14:val="standardContextual"/>
                               </w:rPr>
                               <w:drawing>
-                                <wp:inline distT="0" distB="0" distL="0" distR="0" wp14:anchorId="6F0FB95C" wp14:editId="4946E227">
-                                  <wp:extent cx="5820410" cy="7849590"/>
-                                  <wp:effectExtent l="0" t="0" r="8890" b="0"/>
-                                  <wp:docPr id="205749893" name="Picture 205749893"/>
+                                <wp:inline distT="0" distB="0" distL="0" distR="0" wp14:anchorId="6F0FB95C" wp14:editId="60508584">
+                                  <wp:extent cx="5824728" cy="7909560"/>
+                                  <wp:effectExtent l="0" t="0" r="5080" b="0"/>
+                                  <wp:docPr id="205749893" name="Picture 205749893" descr="Placeholder_4.png"/>
                                   <wp:cNvGraphicFramePr>
-                                    <a:graphicFrameLocks xmlns:a="http://schemas.openxmlformats.org/drawingml/2006/main" noChangeAspect="1"/>
+                                    <a:graphicFrameLocks xmlns:a="http://schemas.openxmlformats.org/drawingml/2006/main"/>
                                   </wp:cNvGraphicFramePr>
                                   <a:graphic xmlns:a="http://schemas.openxmlformats.org/drawingml/2006/main">
                                     <a:graphicData uri="http://schemas.openxmlformats.org/drawingml/2006/picture">
                                       <pic:pic xmlns:pic="http://schemas.openxmlformats.org/drawingml/2006/picture">
                                         <pic:nvPicPr>
-                                          <pic:cNvPr id="1223782612" name="Picture 1"/>
+                                          <pic:cNvPr id="205749893" name="Picture 205749893" descr="Placeholder_4.png"/>
                                           <pic:cNvPicPr/>
                                         </pic:nvPicPr>
                                         <pic:blipFill>
@@ -8002,7 +6936,7 @@
                                         <pic:spPr>
                                           <a:xfrm>
                                             <a:off x="0" y="0"/>
-                                            <a:ext cx="5821069" cy="7850479"/>
+                                            <a:ext cx="5824728" cy="7909560"/>
                                           </a:xfrm>
                                           <a:prstGeom prst="rect">
                                             <a:avLst/>
@@ -8044,18 +6978,18 @@
                           <w14:ligatures w14:val="standardContextual"/>
                         </w:rPr>
                         <w:drawing>
-                          <wp:inline distT="0" distB="0" distL="0" distR="0" wp14:anchorId="6F0FB95C" wp14:editId="4946E227">
-                            <wp:extent cx="5820410" cy="7849590"/>
-                            <wp:effectExtent l="0" t="0" r="8890" b="0"/>
-                            <wp:docPr id="205749893" name="Picture 205749893"/>
+                          <wp:inline distT="0" distB="0" distL="0" distR="0" wp14:anchorId="6F0FB95C" wp14:editId="60508584">
+                            <wp:extent cx="5824728" cy="7909560"/>
+                            <wp:effectExtent l="0" t="0" r="5080" b="0"/>
+                            <wp:docPr id="205749893" name="Picture 205749893" descr="Placeholder_4.png"/>
                             <wp:cNvGraphicFramePr>
-                              <a:graphicFrameLocks xmlns:a="http://schemas.openxmlformats.org/drawingml/2006/main" noChangeAspect="1"/>
+                              <a:graphicFrameLocks xmlns:a="http://schemas.openxmlformats.org/drawingml/2006/main"/>
                             </wp:cNvGraphicFramePr>
                             <a:graphic xmlns:a="http://schemas.openxmlformats.org/drawingml/2006/main">
                               <a:graphicData uri="http://schemas.openxmlformats.org/drawingml/2006/picture">
                                 <pic:pic xmlns:pic="http://schemas.openxmlformats.org/drawingml/2006/picture">
                                   <pic:nvPicPr>
-                                    <pic:cNvPr id="1223782612" name="Picture 1"/>
+                                    <pic:cNvPr id="205749893" name="Picture 205749893" descr="Placeholder_4.png"/>
                                     <pic:cNvPicPr/>
                                   </pic:nvPicPr>
                                   <pic:blipFill>
@@ -8073,7 +7007,7 @@
                                   <pic:spPr>
                                     <a:xfrm>
                                       <a:off x="0" y="0"/>
-                                      <a:ext cx="5821069" cy="7850479"/>
+                                      <a:ext cx="5824728" cy="7909560"/>
                                     </a:xfrm>
                                     <a:prstGeom prst="rect">
                                       <a:avLst/>
@@ -8362,25 +7296,7 @@
                 <w:sz w:val="22"/>
                 <w:szCs w:val="22"/>
               </w:rPr>
-              <w:t>Paso de los Libres (</w:t>
-            </w:r>
-            <w:proofErr w:type="spellStart"/>
-            <w:r>
-              <w:rPr>
-                <w:rFonts w:ascii="Segoe UI" w:hAnsi="Segoe UI" w:cs="Segoe UI"/>
-                <w:sz w:val="22"/>
-                <w:szCs w:val="22"/>
-              </w:rPr>
-              <w:t>Arg</w:t>
-            </w:r>
-            <w:proofErr w:type="spellEnd"/>
-            <w:r>
-              <w:rPr>
-                <w:rFonts w:ascii="Segoe UI" w:hAnsi="Segoe UI" w:cs="Segoe UI"/>
-                <w:sz w:val="22"/>
-                <w:szCs w:val="22"/>
-              </w:rPr>
-              <w:t>)</w:t>
+              <w:t>Paso de los Libres (Arg)</w:t>
             </w:r>
           </w:p>
         </w:tc>
@@ -8405,25 +7321,7 @@
                 <w:sz w:val="22"/>
                 <w:szCs w:val="22"/>
               </w:rPr>
-              <w:t xml:space="preserve">{{ </w:t>
-            </w:r>
-            <w:proofErr w:type="spellStart"/>
-            <w:r>
-              <w:rPr>
-                <w:rFonts w:ascii="Segoe UI" w:hAnsi="Segoe UI" w:cs="Segoe UI"/>
-                <w:sz w:val="22"/>
-                <w:szCs w:val="22"/>
-              </w:rPr>
-              <w:t>nivel_actual_libres</w:t>
-            </w:r>
-            <w:proofErr w:type="spellEnd"/>
-            <w:r>
-              <w:rPr>
-                <w:rFonts w:ascii="Segoe UI" w:hAnsi="Segoe UI" w:cs="Segoe UI"/>
-                <w:sz w:val="22"/>
-                <w:szCs w:val="22"/>
-              </w:rPr>
-              <w:t xml:space="preserve"> }}</w:t>
+              <w:t>{{ nivel_actual_libres }}</w:t>
             </w:r>
           </w:p>
         </w:tc>
@@ -8448,25 +7346,7 @@
                 <w:sz w:val="22"/>
                 <w:szCs w:val="22"/>
               </w:rPr>
-              <w:t xml:space="preserve">{{ </w:t>
-            </w:r>
-            <w:proofErr w:type="spellStart"/>
-            <w:r>
-              <w:rPr>
-                <w:rFonts w:ascii="Segoe UI" w:hAnsi="Segoe UI" w:cs="Segoe UI"/>
-                <w:sz w:val="22"/>
-                <w:szCs w:val="22"/>
-              </w:rPr>
-              <w:t>tasa_libres</w:t>
-            </w:r>
-            <w:proofErr w:type="spellEnd"/>
-            <w:r>
-              <w:rPr>
-                <w:rFonts w:ascii="Segoe UI" w:hAnsi="Segoe UI" w:cs="Segoe UI"/>
-                <w:sz w:val="22"/>
-                <w:szCs w:val="22"/>
-              </w:rPr>
-              <w:t xml:space="preserve"> }}</w:t>
+              <w:t>{{ tasa_libres }}</w:t>
             </w:r>
           </w:p>
         </w:tc>
@@ -8491,25 +7371,7 @@
                 <w:sz w:val="22"/>
                 <w:szCs w:val="22"/>
               </w:rPr>
-              <w:t xml:space="preserve">{{ </w:t>
-            </w:r>
-            <w:proofErr w:type="spellStart"/>
-            <w:r>
-              <w:rPr>
-                <w:rFonts w:ascii="Segoe UI" w:hAnsi="Segoe UI" w:cs="Segoe UI"/>
-                <w:sz w:val="22"/>
-                <w:szCs w:val="22"/>
-              </w:rPr>
-              <w:t>tendencia_libres</w:t>
-            </w:r>
-            <w:proofErr w:type="spellEnd"/>
-            <w:r>
-              <w:rPr>
-                <w:rFonts w:ascii="Segoe UI" w:hAnsi="Segoe UI" w:cs="Segoe UI"/>
-                <w:sz w:val="22"/>
-                <w:szCs w:val="22"/>
-              </w:rPr>
-              <w:t xml:space="preserve"> }}</w:t>
+              <w:t>{{ tendencia_libres }}</w:t>
             </w:r>
           </w:p>
         </w:tc>
@@ -8579,25 +7441,7 @@
                 <w:sz w:val="22"/>
                 <w:szCs w:val="22"/>
               </w:rPr>
-              <w:t xml:space="preserve">{{ </w:t>
-            </w:r>
-            <w:proofErr w:type="spellStart"/>
-            <w:r>
-              <w:rPr>
-                <w:rFonts w:ascii="Segoe UI" w:hAnsi="Segoe UI" w:cs="Segoe UI"/>
-                <w:sz w:val="22"/>
-                <w:szCs w:val="22"/>
-              </w:rPr>
-              <w:t>nivel_actual_bella</w:t>
-            </w:r>
-            <w:proofErr w:type="spellEnd"/>
-            <w:r>
-              <w:rPr>
-                <w:rFonts w:ascii="Segoe UI" w:hAnsi="Segoe UI" w:cs="Segoe UI"/>
-                <w:sz w:val="22"/>
-                <w:szCs w:val="22"/>
-              </w:rPr>
-              <w:t xml:space="preserve"> }}</w:t>
+              <w:t>{{ nivel_actual_bella }}</w:t>
             </w:r>
           </w:p>
         </w:tc>
@@ -8622,25 +7466,7 @@
                 <w:sz w:val="22"/>
                 <w:szCs w:val="22"/>
               </w:rPr>
-              <w:t xml:space="preserve">{{ </w:t>
-            </w:r>
-            <w:proofErr w:type="spellStart"/>
-            <w:r>
-              <w:rPr>
-                <w:rFonts w:ascii="Segoe UI" w:hAnsi="Segoe UI" w:cs="Segoe UI"/>
-                <w:sz w:val="22"/>
-                <w:szCs w:val="22"/>
-              </w:rPr>
-              <w:t>tasa_bella</w:t>
-            </w:r>
-            <w:proofErr w:type="spellEnd"/>
-            <w:r>
-              <w:rPr>
-                <w:rFonts w:ascii="Segoe UI" w:hAnsi="Segoe UI" w:cs="Segoe UI"/>
-                <w:sz w:val="22"/>
-                <w:szCs w:val="22"/>
-              </w:rPr>
-              <w:t xml:space="preserve"> }}</w:t>
+              <w:t>{{ tasa_bella }}</w:t>
             </w:r>
           </w:p>
         </w:tc>
@@ -8665,25 +7491,7 @@
                 <w:sz w:val="22"/>
                 <w:szCs w:val="22"/>
               </w:rPr>
-              <w:t xml:space="preserve">{{ </w:t>
-            </w:r>
-            <w:proofErr w:type="spellStart"/>
-            <w:r>
-              <w:rPr>
-                <w:rFonts w:ascii="Segoe UI" w:hAnsi="Segoe UI" w:cs="Segoe UI"/>
-                <w:sz w:val="22"/>
-                <w:szCs w:val="22"/>
-              </w:rPr>
-              <w:t>tendencia_bella</w:t>
-            </w:r>
-            <w:proofErr w:type="spellEnd"/>
-            <w:r>
-              <w:rPr>
-                <w:rFonts w:ascii="Segoe UI" w:hAnsi="Segoe UI" w:cs="Segoe UI"/>
-                <w:sz w:val="22"/>
-                <w:szCs w:val="22"/>
-              </w:rPr>
-              <w:t xml:space="preserve"> }}</w:t>
+              <w:t>{{ tendencia_bella }}</w:t>
             </w:r>
           </w:p>
         </w:tc>
@@ -8761,25 +7569,7 @@
                 <w:sz w:val="22"/>
                 <w:szCs w:val="22"/>
               </w:rPr>
-              <w:t xml:space="preserve">{{ </w:t>
-            </w:r>
-            <w:proofErr w:type="spellStart"/>
-            <w:r>
-              <w:rPr>
-                <w:rFonts w:ascii="Segoe UI" w:hAnsi="Segoe UI" w:cs="Segoe UI"/>
-                <w:sz w:val="22"/>
-                <w:szCs w:val="22"/>
-              </w:rPr>
-              <w:t>nivel_actual_salto</w:t>
-            </w:r>
-            <w:proofErr w:type="spellEnd"/>
-            <w:r>
-              <w:rPr>
-                <w:rFonts w:ascii="Segoe UI" w:hAnsi="Segoe UI" w:cs="Segoe UI"/>
-                <w:sz w:val="22"/>
-                <w:szCs w:val="22"/>
-              </w:rPr>
-              <w:t xml:space="preserve"> }}</w:t>
+              <w:t>{{ nivel_actual_salto }}</w:t>
             </w:r>
           </w:p>
         </w:tc>
@@ -8804,25 +7594,7 @@
                 <w:sz w:val="22"/>
                 <w:szCs w:val="22"/>
               </w:rPr>
-              <w:t xml:space="preserve">{{ </w:t>
-            </w:r>
-            <w:proofErr w:type="spellStart"/>
-            <w:r>
-              <w:rPr>
-                <w:rFonts w:ascii="Segoe UI" w:hAnsi="Segoe UI" w:cs="Segoe UI"/>
-                <w:sz w:val="22"/>
-                <w:szCs w:val="22"/>
-              </w:rPr>
-              <w:t>tasa_salto</w:t>
-            </w:r>
-            <w:proofErr w:type="spellEnd"/>
-            <w:r>
-              <w:rPr>
-                <w:rFonts w:ascii="Segoe UI" w:hAnsi="Segoe UI" w:cs="Segoe UI"/>
-                <w:sz w:val="22"/>
-                <w:szCs w:val="22"/>
-              </w:rPr>
-              <w:t xml:space="preserve"> }}</w:t>
+              <w:t>{{ tasa_salto }}</w:t>
             </w:r>
           </w:p>
         </w:tc>
@@ -8847,25 +7619,7 @@
                 <w:sz w:val="22"/>
                 <w:szCs w:val="22"/>
               </w:rPr>
-              <w:t xml:space="preserve">{{ </w:t>
-            </w:r>
-            <w:proofErr w:type="spellStart"/>
-            <w:r>
-              <w:rPr>
-                <w:rFonts w:ascii="Segoe UI" w:hAnsi="Segoe UI" w:cs="Segoe UI"/>
-                <w:sz w:val="22"/>
-                <w:szCs w:val="22"/>
-              </w:rPr>
-              <w:t>tendencia_salto</w:t>
-            </w:r>
-            <w:proofErr w:type="spellEnd"/>
-            <w:r>
-              <w:rPr>
-                <w:rFonts w:ascii="Segoe UI" w:hAnsi="Segoe UI" w:cs="Segoe UI"/>
-                <w:sz w:val="22"/>
-                <w:szCs w:val="22"/>
-              </w:rPr>
-              <w:t xml:space="preserve"> }}</w:t>
+              <w:t>{{ tendencia_salto }}</w:t>
             </w:r>
           </w:p>
         </w:tc>
@@ -8943,25 +7697,7 @@
                 <w:sz w:val="22"/>
                 <w:szCs w:val="22"/>
               </w:rPr>
-              <w:t xml:space="preserve">{{ </w:t>
-            </w:r>
-            <w:proofErr w:type="spellStart"/>
-            <w:r>
-              <w:rPr>
-                <w:rFonts w:ascii="Segoe UI" w:hAnsi="Segoe UI" w:cs="Segoe UI"/>
-                <w:sz w:val="22"/>
-                <w:szCs w:val="22"/>
-              </w:rPr>
-              <w:t>nivel_actual_ps</w:t>
-            </w:r>
-            <w:proofErr w:type="spellEnd"/>
-            <w:r>
-              <w:rPr>
-                <w:rFonts w:ascii="Segoe UI" w:hAnsi="Segoe UI" w:cs="Segoe UI"/>
-                <w:sz w:val="22"/>
-                <w:szCs w:val="22"/>
-              </w:rPr>
-              <w:t xml:space="preserve"> }}</w:t>
+              <w:t>{{ nivel_actual_ps }}</w:t>
             </w:r>
           </w:p>
         </w:tc>
@@ -8986,25 +7722,7 @@
                 <w:sz w:val="22"/>
                 <w:szCs w:val="22"/>
               </w:rPr>
-              <w:t xml:space="preserve">{{ </w:t>
-            </w:r>
-            <w:proofErr w:type="spellStart"/>
-            <w:r>
-              <w:rPr>
-                <w:rFonts w:ascii="Segoe UI" w:hAnsi="Segoe UI" w:cs="Segoe UI"/>
-                <w:sz w:val="22"/>
-                <w:szCs w:val="22"/>
-              </w:rPr>
-              <w:t>tasa_ps</w:t>
-            </w:r>
-            <w:proofErr w:type="spellEnd"/>
-            <w:r>
-              <w:rPr>
-                <w:rFonts w:ascii="Segoe UI" w:hAnsi="Segoe UI" w:cs="Segoe UI"/>
-                <w:sz w:val="22"/>
-                <w:szCs w:val="22"/>
-              </w:rPr>
-              <w:t xml:space="preserve"> }}</w:t>
+              <w:t>{{ tasa_ps }}</w:t>
             </w:r>
           </w:p>
         </w:tc>
@@ -9029,25 +7747,7 @@
                 <w:sz w:val="22"/>
                 <w:szCs w:val="22"/>
               </w:rPr>
-              <w:t xml:space="preserve">{{ </w:t>
-            </w:r>
-            <w:proofErr w:type="spellStart"/>
-            <w:r>
-              <w:rPr>
-                <w:rFonts w:ascii="Segoe UI" w:hAnsi="Segoe UI" w:cs="Segoe UI"/>
-                <w:sz w:val="22"/>
-                <w:szCs w:val="22"/>
-              </w:rPr>
-              <w:t>tendencia_ps</w:t>
-            </w:r>
-            <w:proofErr w:type="spellEnd"/>
-            <w:r>
-              <w:rPr>
-                <w:rFonts w:ascii="Segoe UI" w:hAnsi="Segoe UI" w:cs="Segoe UI"/>
-                <w:sz w:val="22"/>
-                <w:szCs w:val="22"/>
-              </w:rPr>
-              <w:t xml:space="preserve"> }}</w:t>
+              <w:t>{{ tendencia_ps }}</w:t>
             </w:r>
           </w:p>
         </w:tc>
@@ -9125,25 +7825,7 @@
                 <w:sz w:val="22"/>
                 <w:szCs w:val="22"/>
               </w:rPr>
-              <w:t xml:space="preserve">{{ </w:t>
-            </w:r>
-            <w:proofErr w:type="spellStart"/>
-            <w:r>
-              <w:rPr>
-                <w:rFonts w:ascii="Segoe UI" w:hAnsi="Segoe UI" w:cs="Segoe UI"/>
-                <w:sz w:val="22"/>
-                <w:szCs w:val="22"/>
-              </w:rPr>
-              <w:t>nivel_actual_bentos</w:t>
-            </w:r>
-            <w:proofErr w:type="spellEnd"/>
-            <w:r>
-              <w:rPr>
-                <w:rFonts w:ascii="Segoe UI" w:hAnsi="Segoe UI" w:cs="Segoe UI"/>
-                <w:sz w:val="22"/>
-                <w:szCs w:val="22"/>
-              </w:rPr>
-              <w:t xml:space="preserve"> }}</w:t>
+              <w:t>{{ nivel_actual_bentos }}</w:t>
             </w:r>
           </w:p>
         </w:tc>
@@ -9168,25 +7850,7 @@
                 <w:sz w:val="22"/>
                 <w:szCs w:val="22"/>
               </w:rPr>
-              <w:t xml:space="preserve">{{ </w:t>
-            </w:r>
-            <w:proofErr w:type="spellStart"/>
-            <w:r>
-              <w:rPr>
-                <w:rFonts w:ascii="Segoe UI" w:hAnsi="Segoe UI" w:cs="Segoe UI"/>
-                <w:sz w:val="22"/>
-                <w:szCs w:val="22"/>
-              </w:rPr>
-              <w:t>tasa_bentos</w:t>
-            </w:r>
-            <w:proofErr w:type="spellEnd"/>
-            <w:r>
-              <w:rPr>
-                <w:rFonts w:ascii="Segoe UI" w:hAnsi="Segoe UI" w:cs="Segoe UI"/>
-                <w:sz w:val="22"/>
-                <w:szCs w:val="22"/>
-              </w:rPr>
-              <w:t xml:space="preserve"> }}</w:t>
+              <w:t>{{ tasa_bentos }}</w:t>
             </w:r>
           </w:p>
         </w:tc>
@@ -9211,25 +7875,7 @@
                 <w:sz w:val="22"/>
                 <w:szCs w:val="22"/>
               </w:rPr>
-              <w:t xml:space="preserve">{{ </w:t>
-            </w:r>
-            <w:proofErr w:type="spellStart"/>
-            <w:r>
-              <w:rPr>
-                <w:rFonts w:ascii="Segoe UI" w:hAnsi="Segoe UI" w:cs="Segoe UI"/>
-                <w:sz w:val="22"/>
-                <w:szCs w:val="22"/>
-              </w:rPr>
-              <w:t>tendencia_bentos</w:t>
-            </w:r>
-            <w:proofErr w:type="spellEnd"/>
-            <w:r>
-              <w:rPr>
-                <w:rFonts w:ascii="Segoe UI" w:hAnsi="Segoe UI" w:cs="Segoe UI"/>
-                <w:sz w:val="22"/>
-                <w:szCs w:val="22"/>
-              </w:rPr>
-              <w:t xml:space="preserve"> }}</w:t>
+              <w:t>{{ tendencia_bentos }}</w:t>
             </w:r>
           </w:p>
         </w:tc>
@@ -9361,31 +8007,7 @@
                 <w:szCs w:val="22"/>
                 <w:u w:val="single"/>
               </w:rPr>
-              <w:t xml:space="preserve">{{ </w:t>
-            </w:r>
-            <w:proofErr w:type="spellStart"/>
-            <w:r>
-              <w:rPr>
-                <w:rFonts w:ascii="Segoe UI" w:hAnsi="Segoe UI" w:cs="Segoe UI"/>
-                <w:b w:val="0"/>
-                <w:bCs w:val="0"/>
-                <w:sz w:val="22"/>
-                <w:szCs w:val="22"/>
-                <w:u w:val="single"/>
-              </w:rPr>
-              <w:t>fecha_emision</w:t>
-            </w:r>
-            <w:proofErr w:type="spellEnd"/>
-            <w:r>
-              <w:rPr>
-                <w:rFonts w:ascii="Segoe UI" w:hAnsi="Segoe UI" w:cs="Segoe UI"/>
-                <w:b w:val="0"/>
-                <w:bCs w:val="0"/>
-                <w:sz w:val="22"/>
-                <w:szCs w:val="22"/>
-                <w:u w:val="single"/>
-              </w:rPr>
-              <w:t xml:space="preserve"> }}:</w:t>
+              <w:t>{{ fecha_emision }}:</w:t>
             </w:r>
             <w:r>
               <w:rPr>
@@ -9647,7 +8269,6 @@
               </w:rPr>
               <w:t xml:space="preserve"> </w:t>
             </w:r>
-            <w:proofErr w:type="spellStart"/>
             <w:r>
               <w:rPr>
                 <w:rFonts w:ascii="Segoe UI" w:hAnsi="Segoe UI" w:cs="Segoe UI"/>
@@ -9658,7 +8279,6 @@
               </w:rPr>
               <w:t>q_erogado_ctm</w:t>
             </w:r>
-            <w:proofErr w:type="spellEnd"/>
             <w:r>
               <w:rPr>
                 <w:rFonts w:ascii="Segoe UI" w:hAnsi="Segoe UI" w:cs="Segoe UI"/>
@@ -9878,25 +8498,7 @@
                 <w:sz w:val="22"/>
                 <w:szCs w:val="22"/>
               </w:rPr>
-              <w:t xml:space="preserve">{{ </w:t>
-            </w:r>
-            <w:proofErr w:type="spellStart"/>
-            <w:r>
-              <w:rPr>
-                <w:rFonts w:ascii="Segoe UI" w:hAnsi="Segoe UI" w:cs="Segoe UI"/>
-                <w:sz w:val="22"/>
-                <w:szCs w:val="22"/>
-              </w:rPr>
-              <w:t>pronos_bellaunion</w:t>
-            </w:r>
-            <w:proofErr w:type="spellEnd"/>
-            <w:r>
-              <w:rPr>
-                <w:rFonts w:ascii="Segoe UI" w:hAnsi="Segoe UI" w:cs="Segoe UI"/>
-                <w:sz w:val="22"/>
-                <w:szCs w:val="22"/>
-              </w:rPr>
-              <w:t xml:space="preserve"> }}</w:t>
+              <w:t>{{ pronos_bellaunion }}</w:t>
             </w:r>
           </w:p>
         </w:tc>
@@ -9921,25 +8523,7 @@
                 <w:sz w:val="22"/>
                 <w:szCs w:val="22"/>
               </w:rPr>
-              <w:t xml:space="preserve">{{ </w:t>
-            </w:r>
-            <w:proofErr w:type="spellStart"/>
-            <w:r>
-              <w:rPr>
-                <w:rFonts w:ascii="Segoe UI" w:hAnsi="Segoe UI" w:cs="Segoe UI"/>
-                <w:sz w:val="22"/>
-                <w:szCs w:val="22"/>
-              </w:rPr>
-              <w:t>fecha_bellaunion</w:t>
-            </w:r>
-            <w:proofErr w:type="spellEnd"/>
-            <w:r>
-              <w:rPr>
-                <w:rFonts w:ascii="Segoe UI" w:hAnsi="Segoe UI" w:cs="Segoe UI"/>
-                <w:sz w:val="22"/>
-                <w:szCs w:val="22"/>
-              </w:rPr>
-              <w:t xml:space="preserve"> }}</w:t>
+              <w:t>{{ fecha_bellaunion }}</w:t>
             </w:r>
           </w:p>
         </w:tc>
@@ -9994,25 +8578,7 @@
                 <w:sz w:val="22"/>
                 <w:szCs w:val="22"/>
               </w:rPr>
-              <w:t xml:space="preserve">{{ </w:t>
-            </w:r>
-            <w:proofErr w:type="spellStart"/>
-            <w:r>
-              <w:rPr>
-                <w:rFonts w:ascii="Segoe UI" w:hAnsi="Segoe UI" w:cs="Segoe UI"/>
-                <w:sz w:val="22"/>
-                <w:szCs w:val="22"/>
-              </w:rPr>
-              <w:t>pronos_salto</w:t>
-            </w:r>
-            <w:proofErr w:type="spellEnd"/>
-            <w:r>
-              <w:rPr>
-                <w:rFonts w:ascii="Segoe UI" w:hAnsi="Segoe UI" w:cs="Segoe UI"/>
-                <w:sz w:val="22"/>
-                <w:szCs w:val="22"/>
-              </w:rPr>
-              <w:t xml:space="preserve"> }}</w:t>
+              <w:t>{{ pronos_salto }}</w:t>
             </w:r>
           </w:p>
         </w:tc>
@@ -10037,25 +8603,7 @@
                 <w:sz w:val="22"/>
                 <w:szCs w:val="22"/>
               </w:rPr>
-              <w:t xml:space="preserve">{{ </w:t>
-            </w:r>
-            <w:proofErr w:type="spellStart"/>
-            <w:r>
-              <w:rPr>
-                <w:rFonts w:ascii="Segoe UI" w:hAnsi="Segoe UI" w:cs="Segoe UI"/>
-                <w:sz w:val="22"/>
-                <w:szCs w:val="22"/>
-              </w:rPr>
-              <w:t>fecha_salto</w:t>
-            </w:r>
-            <w:proofErr w:type="spellEnd"/>
-            <w:r>
-              <w:rPr>
-                <w:rFonts w:ascii="Segoe UI" w:hAnsi="Segoe UI" w:cs="Segoe UI"/>
-                <w:sz w:val="22"/>
-                <w:szCs w:val="22"/>
-              </w:rPr>
-              <w:t xml:space="preserve"> }}</w:t>
+              <w:t>{{ fecha_salto }}</w:t>
             </w:r>
           </w:p>
         </w:tc>
@@ -10110,25 +8658,7 @@
                 <w:sz w:val="22"/>
                 <w:szCs w:val="22"/>
               </w:rPr>
-              <w:t xml:space="preserve">{{ </w:t>
-            </w:r>
-            <w:proofErr w:type="spellStart"/>
-            <w:r>
-              <w:rPr>
-                <w:rFonts w:ascii="Segoe UI" w:hAnsi="Segoe UI" w:cs="Segoe UI"/>
-                <w:sz w:val="22"/>
-                <w:szCs w:val="22"/>
-              </w:rPr>
-              <w:t>pronos_paysandu</w:t>
-            </w:r>
-            <w:proofErr w:type="spellEnd"/>
-            <w:r>
-              <w:rPr>
-                <w:rFonts w:ascii="Segoe UI" w:hAnsi="Segoe UI" w:cs="Segoe UI"/>
-                <w:sz w:val="22"/>
-                <w:szCs w:val="22"/>
-              </w:rPr>
-              <w:t xml:space="preserve"> }}</w:t>
+              <w:t>{{ pronos_paysandu }}</w:t>
             </w:r>
           </w:p>
         </w:tc>
@@ -10153,25 +8683,7 @@
                 <w:sz w:val="22"/>
                 <w:szCs w:val="22"/>
               </w:rPr>
-              <w:t xml:space="preserve">{{ </w:t>
-            </w:r>
-            <w:proofErr w:type="spellStart"/>
-            <w:r>
-              <w:rPr>
-                <w:rFonts w:ascii="Segoe UI" w:hAnsi="Segoe UI" w:cs="Segoe UI"/>
-                <w:sz w:val="22"/>
-                <w:szCs w:val="22"/>
-              </w:rPr>
-              <w:t>fecha_paysandu</w:t>
-            </w:r>
-            <w:proofErr w:type="spellEnd"/>
-            <w:r>
-              <w:rPr>
-                <w:rFonts w:ascii="Segoe UI" w:hAnsi="Segoe UI" w:cs="Segoe UI"/>
-                <w:sz w:val="22"/>
-                <w:szCs w:val="22"/>
-              </w:rPr>
-              <w:t xml:space="preserve"> }}</w:t>
+              <w:t>{{ fecha_paysandu }}</w:t>
             </w:r>
           </w:p>
         </w:tc>
@@ -10226,25 +8738,7 @@
                 <w:sz w:val="22"/>
                 <w:szCs w:val="22"/>
               </w:rPr>
-              <w:t xml:space="preserve">{{ </w:t>
-            </w:r>
-            <w:proofErr w:type="spellStart"/>
-            <w:r>
-              <w:rPr>
-                <w:rFonts w:ascii="Segoe UI" w:hAnsi="Segoe UI" w:cs="Segoe UI"/>
-                <w:sz w:val="22"/>
-                <w:szCs w:val="22"/>
-              </w:rPr>
-              <w:t>pronos_fraybentos</w:t>
-            </w:r>
-            <w:proofErr w:type="spellEnd"/>
-            <w:r>
-              <w:rPr>
-                <w:rFonts w:ascii="Segoe UI" w:hAnsi="Segoe UI" w:cs="Segoe UI"/>
-                <w:sz w:val="22"/>
-                <w:szCs w:val="22"/>
-              </w:rPr>
-              <w:t xml:space="preserve"> }}</w:t>
+              <w:t>{{ pronos_fraybentos }}</w:t>
             </w:r>
           </w:p>
         </w:tc>
@@ -10269,25 +8763,7 @@
                 <w:sz w:val="22"/>
                 <w:szCs w:val="22"/>
               </w:rPr>
-              <w:t xml:space="preserve">{{ </w:t>
-            </w:r>
-            <w:proofErr w:type="spellStart"/>
-            <w:r>
-              <w:rPr>
-                <w:rFonts w:ascii="Segoe UI" w:hAnsi="Segoe UI" w:cs="Segoe UI"/>
-                <w:sz w:val="22"/>
-                <w:szCs w:val="22"/>
-              </w:rPr>
-              <w:t>fecha_fraybentos</w:t>
-            </w:r>
-            <w:proofErr w:type="spellEnd"/>
-            <w:r>
-              <w:rPr>
-                <w:rFonts w:ascii="Segoe UI" w:hAnsi="Segoe UI" w:cs="Segoe UI"/>
-                <w:sz w:val="22"/>
-                <w:szCs w:val="22"/>
-              </w:rPr>
-              <w:t xml:space="preserve"> }}</w:t>
+              <w:t>{{ fecha_fraybentos }}</w:t>
             </w:r>
           </w:p>
         </w:tc>
@@ -10353,31 +8829,7 @@
                 <w:szCs w:val="22"/>
                 <w:lang w:val="en-US"/>
               </w:rPr>
-              <w:t xml:space="preserve">{{ </w:t>
-            </w:r>
-            <w:proofErr w:type="spellStart"/>
-            <w:r>
-              <w:rPr>
-                <w:rFonts w:ascii="Segoe UI" w:hAnsi="Segoe UI" w:cs="Segoe UI"/>
-                <w:b w:val="0"/>
-                <w:bCs w:val="0"/>
-                <w:sz w:val="22"/>
-                <w:szCs w:val="22"/>
-                <w:lang w:val="en-US"/>
-              </w:rPr>
-              <w:t>diagnostico_uruguay</w:t>
-            </w:r>
-            <w:proofErr w:type="spellEnd"/>
-            <w:r>
-              <w:rPr>
-                <w:rFonts w:ascii="Segoe UI" w:hAnsi="Segoe UI" w:cs="Segoe UI"/>
-                <w:b w:val="0"/>
-                <w:bCs w:val="0"/>
-                <w:sz w:val="22"/>
-                <w:szCs w:val="22"/>
-                <w:lang w:val="en-US"/>
-              </w:rPr>
-              <w:t xml:space="preserve"> }}</w:t>
+              <w:t>{{ diagnostico_uruguay }}</w:t>
             </w:r>
           </w:p>
         </w:tc>
@@ -10443,31 +8895,7 @@
                 <w:szCs w:val="22"/>
                 <w:lang w:val="en-US"/>
               </w:rPr>
-              <w:t xml:space="preserve">{{ </w:t>
-            </w:r>
-            <w:proofErr w:type="spellStart"/>
-            <w:r>
-              <w:rPr>
-                <w:rFonts w:ascii="Segoe UI" w:hAnsi="Segoe UI" w:cs="Segoe UI"/>
-                <w:b w:val="0"/>
-                <w:bCs w:val="0"/>
-                <w:sz w:val="22"/>
-                <w:szCs w:val="22"/>
-                <w:lang w:val="en-US"/>
-              </w:rPr>
-              <w:t>recomendacion_uruguay</w:t>
-            </w:r>
-            <w:proofErr w:type="spellEnd"/>
-            <w:r>
-              <w:rPr>
-                <w:rFonts w:ascii="Segoe UI" w:hAnsi="Segoe UI" w:cs="Segoe UI"/>
-                <w:b w:val="0"/>
-                <w:bCs w:val="0"/>
-                <w:sz w:val="22"/>
-                <w:szCs w:val="22"/>
-                <w:lang w:val="en-US"/>
-              </w:rPr>
-              <w:t xml:space="preserve"> }}</w:t>
+              <w:t>{{ recomendacion_uruguay }}</w:t>
             </w:r>
             <w:r>
               <w:rPr>
@@ -10539,41 +8967,40 @@
                                 <w14:ligatures w14:val="standardContextual"/>
                               </w:rPr>
                               <w:drawing>
-                                <wp:inline distT="0" distB="0" distL="0" distR="0" wp14:anchorId="3F5EC304" wp14:editId="316C49EB">
-                                  <wp:extent cx="5731188" cy="7860757"/>
-                                  <wp:effectExtent l="0" t="0" r="3175" b="6985"/>
-                                  <wp:docPr id="1361292826" name="Picture 1361292826" descr="A map of a large area with rivers and roads&#10;&#10;Description automatically generated"/>
+                                <wp:inline distT="0" distB="0" distL="0" distR="0" wp14:anchorId="0D3849A4" wp14:editId="03821F90">
+                                  <wp:extent cx="5687568" cy="7909560"/>
+                                  <wp:effectExtent l="0" t="0" r="8890" b="0"/>
+                                  <wp:docPr id="1798008018" name="Picture 1798008018" descr="Placeholder_5.png"/>
                                   <wp:cNvGraphicFramePr>
-                                    <a:graphicFrameLocks xmlns:a="http://schemas.openxmlformats.org/drawingml/2006/main" noChangeAspect="1"/>
+                                    <a:graphicFrameLocks xmlns:a="http://schemas.openxmlformats.org/drawingml/2006/main"/>
                                   </wp:cNvGraphicFramePr>
                                   <a:graphic xmlns:a="http://schemas.openxmlformats.org/drawingml/2006/main">
                                     <a:graphicData uri="http://schemas.openxmlformats.org/drawingml/2006/picture">
                                       <pic:pic xmlns:pic="http://schemas.openxmlformats.org/drawingml/2006/picture">
                                         <pic:nvPicPr>
-                                          <pic:cNvPr id="862718292" name="Picture 1" descr="A map of a large area with rivers and roads&#10;&#10;Description automatically generated"/>
+                                          <pic:cNvPr id="1798008018" name="Picture 1798008018" descr="Placeholder_5.png"/>
                                           <pic:cNvPicPr/>
                                         </pic:nvPicPr>
-                                        <pic:blipFill rotWithShape="1">
-                                          <a:blip r:embed="rId16"/>
-                                          <a:srcRect l="996" r="2780"/>
-                                          <a:stretch/>
+                                        <pic:blipFill>
+                                          <a:blip r:embed="rId16">
+                                            <a:extLst>
+                                              <a:ext uri="{28A0092B-C50C-407E-A947-70E740481C1C}">
+                                                <a14:useLocalDpi xmlns:a14="http://schemas.microsoft.com/office/drawing/2010/main" val="0"/>
+                                              </a:ext>
+                                            </a:extLst>
+                                          </a:blip>
+                                          <a:stretch>
+                                            <a:fillRect/>
+                                          </a:stretch>
                                         </pic:blipFill>
-                                        <pic:spPr bwMode="auto">
+                                        <pic:spPr>
                                           <a:xfrm>
                                             <a:off x="0" y="0"/>
-                                            <a:ext cx="5735526" cy="7866707"/>
+                                            <a:ext cx="5687568" cy="7909560"/>
                                           </a:xfrm>
                                           <a:prstGeom prst="rect">
                                             <a:avLst/>
                                           </a:prstGeom>
-                                          <a:ln>
-                                            <a:noFill/>
-                                          </a:ln>
-                                          <a:extLst>
-                                            <a:ext uri="{53640926-AAD7-44D8-BBD7-CCE9431645EC}">
-                                              <a14:shadowObscured xmlns:a14="http://schemas.microsoft.com/office/drawing/2010/main"/>
-                                            </a:ext>
-                                          </a:extLst>
                                         </pic:spPr>
                                       </pic:pic>
                                     </a:graphicData>
@@ -10611,41 +9038,40 @@
                           <w14:ligatures w14:val="standardContextual"/>
                         </w:rPr>
                         <w:drawing>
-                          <wp:inline distT="0" distB="0" distL="0" distR="0" wp14:anchorId="3F5EC304" wp14:editId="316C49EB">
-                            <wp:extent cx="5731188" cy="7860757"/>
-                            <wp:effectExtent l="0" t="0" r="3175" b="6985"/>
-                            <wp:docPr id="1361292826" name="Picture 1361292826" descr="A map of a large area with rivers and roads&#10;&#10;Description automatically generated"/>
+                          <wp:inline distT="0" distB="0" distL="0" distR="0" wp14:anchorId="0D3849A4" wp14:editId="03821F90">
+                            <wp:extent cx="5687568" cy="7909560"/>
+                            <wp:effectExtent l="0" t="0" r="8890" b="0"/>
+                            <wp:docPr id="1798008018" name="Picture 1798008018" descr="Placeholder_5.png"/>
                             <wp:cNvGraphicFramePr>
-                              <a:graphicFrameLocks xmlns:a="http://schemas.openxmlformats.org/drawingml/2006/main" noChangeAspect="1"/>
+                              <a:graphicFrameLocks xmlns:a="http://schemas.openxmlformats.org/drawingml/2006/main"/>
                             </wp:cNvGraphicFramePr>
                             <a:graphic xmlns:a="http://schemas.openxmlformats.org/drawingml/2006/main">
                               <a:graphicData uri="http://schemas.openxmlformats.org/drawingml/2006/picture">
                                 <pic:pic xmlns:pic="http://schemas.openxmlformats.org/drawingml/2006/picture">
                                   <pic:nvPicPr>
-                                    <pic:cNvPr id="862718292" name="Picture 1" descr="A map of a large area with rivers and roads&#10;&#10;Description automatically generated"/>
+                                    <pic:cNvPr id="1798008018" name="Picture 1798008018" descr="Placeholder_5.png"/>
                                     <pic:cNvPicPr/>
                                   </pic:nvPicPr>
-                                  <pic:blipFill rotWithShape="1">
-                                    <a:blip r:embed="rId16"/>
-                                    <a:srcRect l="996" r="2780"/>
-                                    <a:stretch/>
+                                  <pic:blipFill>
+                                    <a:blip r:embed="rId16">
+                                      <a:extLst>
+                                        <a:ext uri="{28A0092B-C50C-407E-A947-70E740481C1C}">
+                                          <a14:useLocalDpi xmlns:a14="http://schemas.microsoft.com/office/drawing/2010/main" val="0"/>
+                                        </a:ext>
+                                      </a:extLst>
+                                    </a:blip>
+                                    <a:stretch>
+                                      <a:fillRect/>
+                                    </a:stretch>
                                   </pic:blipFill>
-                                  <pic:spPr bwMode="auto">
+                                  <pic:spPr>
                                     <a:xfrm>
                                       <a:off x="0" y="0"/>
-                                      <a:ext cx="5735526" cy="7866707"/>
+                                      <a:ext cx="5687568" cy="7909560"/>
                                     </a:xfrm>
                                     <a:prstGeom prst="rect">
                                       <a:avLst/>
                                     </a:prstGeom>
-                                    <a:ln>
-                                      <a:noFill/>
-                                    </a:ln>
-                                    <a:extLst>
-                                      <a:ext uri="{53640926-AAD7-44D8-BBD7-CCE9431645EC}">
-                                        <a14:shadowObscured xmlns:a14="http://schemas.microsoft.com/office/drawing/2010/main"/>
-                                      </a:ext>
-                                    </a:extLst>
                                   </pic:spPr>
                                 </pic:pic>
                               </a:graphicData>
@@ -10952,25 +9378,7 @@
                 <w:sz w:val="22"/>
                 <w:szCs w:val="22"/>
               </w:rPr>
-              <w:t xml:space="preserve">{{ </w:t>
-            </w:r>
-            <w:proofErr w:type="spellStart"/>
-            <w:r>
-              <w:rPr>
-                <w:rFonts w:ascii="Segoe UI" w:hAnsi="Segoe UI" w:cs="Segoe UI"/>
-                <w:sz w:val="22"/>
-                <w:szCs w:val="22"/>
-              </w:rPr>
-              <w:t>nivel_actual_gregorio</w:t>
-            </w:r>
-            <w:proofErr w:type="spellEnd"/>
-            <w:r>
-              <w:rPr>
-                <w:rFonts w:ascii="Segoe UI" w:hAnsi="Segoe UI" w:cs="Segoe UI"/>
-                <w:sz w:val="22"/>
-                <w:szCs w:val="22"/>
-              </w:rPr>
-              <w:t xml:space="preserve"> }}</w:t>
+              <w:t>{{ nivel_actual_gregorio }}</w:t>
             </w:r>
           </w:p>
         </w:tc>
@@ -10995,25 +9403,7 @@
                 <w:sz w:val="22"/>
                 <w:szCs w:val="22"/>
               </w:rPr>
-              <w:t xml:space="preserve">{{ </w:t>
-            </w:r>
-            <w:proofErr w:type="spellStart"/>
-            <w:r>
-              <w:rPr>
-                <w:rFonts w:ascii="Segoe UI" w:hAnsi="Segoe UI" w:cs="Segoe UI"/>
-                <w:sz w:val="22"/>
-                <w:szCs w:val="22"/>
-              </w:rPr>
-              <w:t>tasa_gregorio</w:t>
-            </w:r>
-            <w:proofErr w:type="spellEnd"/>
-            <w:r>
-              <w:rPr>
-                <w:rFonts w:ascii="Segoe UI" w:hAnsi="Segoe UI" w:cs="Segoe UI"/>
-                <w:sz w:val="22"/>
-                <w:szCs w:val="22"/>
-              </w:rPr>
-              <w:t xml:space="preserve"> }}</w:t>
+              <w:t>{{ tasa_gregorio }}</w:t>
             </w:r>
           </w:p>
         </w:tc>
@@ -11038,25 +9428,7 @@
                 <w:sz w:val="22"/>
                 <w:szCs w:val="22"/>
               </w:rPr>
-              <w:t xml:space="preserve">{{ </w:t>
-            </w:r>
-            <w:proofErr w:type="spellStart"/>
-            <w:r>
-              <w:rPr>
-                <w:rFonts w:ascii="Segoe UI" w:hAnsi="Segoe UI" w:cs="Segoe UI"/>
-                <w:sz w:val="22"/>
-                <w:szCs w:val="22"/>
-              </w:rPr>
-              <w:t>tendencia_gregorio</w:t>
-            </w:r>
-            <w:proofErr w:type="spellEnd"/>
-            <w:r>
-              <w:rPr>
-                <w:rFonts w:ascii="Segoe UI" w:hAnsi="Segoe UI" w:cs="Segoe UI"/>
-                <w:sz w:val="22"/>
-                <w:szCs w:val="22"/>
-              </w:rPr>
-              <w:t xml:space="preserve"> }}</w:t>
+              <w:t>{{ tendencia_gregorio }}</w:t>
             </w:r>
           </w:p>
         </w:tc>
@@ -11133,25 +9505,7 @@
                 <w:sz w:val="22"/>
                 <w:szCs w:val="22"/>
               </w:rPr>
-              <w:t xml:space="preserve">{{ </w:t>
-            </w:r>
-            <w:proofErr w:type="spellStart"/>
-            <w:r>
-              <w:rPr>
-                <w:rFonts w:ascii="Segoe UI" w:hAnsi="Segoe UI" w:cs="Segoe UI"/>
-                <w:sz w:val="22"/>
-                <w:szCs w:val="22"/>
-              </w:rPr>
-              <w:t>nivel_actual_mercedes</w:t>
-            </w:r>
-            <w:proofErr w:type="spellEnd"/>
-            <w:r>
-              <w:rPr>
-                <w:rFonts w:ascii="Segoe UI" w:hAnsi="Segoe UI" w:cs="Segoe UI"/>
-                <w:sz w:val="22"/>
-                <w:szCs w:val="22"/>
-              </w:rPr>
-              <w:t xml:space="preserve"> }}</w:t>
+              <w:t>{{ nivel_actual_mercedes }}</w:t>
             </w:r>
           </w:p>
         </w:tc>
@@ -11176,25 +9530,7 @@
                 <w:sz w:val="22"/>
                 <w:szCs w:val="22"/>
               </w:rPr>
-              <w:t xml:space="preserve">{{ </w:t>
-            </w:r>
-            <w:proofErr w:type="spellStart"/>
-            <w:r>
-              <w:rPr>
-                <w:rFonts w:ascii="Segoe UI" w:hAnsi="Segoe UI" w:cs="Segoe UI"/>
-                <w:sz w:val="22"/>
-                <w:szCs w:val="22"/>
-              </w:rPr>
-              <w:t>tasa_mercedes</w:t>
-            </w:r>
-            <w:proofErr w:type="spellEnd"/>
-            <w:r>
-              <w:rPr>
-                <w:rFonts w:ascii="Segoe UI" w:hAnsi="Segoe UI" w:cs="Segoe UI"/>
-                <w:sz w:val="22"/>
-                <w:szCs w:val="22"/>
-              </w:rPr>
-              <w:t xml:space="preserve"> }}</w:t>
+              <w:t>{{ tasa_mercedes }}</w:t>
             </w:r>
           </w:p>
         </w:tc>
@@ -11219,25 +9555,7 @@
                 <w:sz w:val="22"/>
                 <w:szCs w:val="22"/>
               </w:rPr>
-              <w:t xml:space="preserve">{{ </w:t>
-            </w:r>
-            <w:proofErr w:type="spellStart"/>
-            <w:r>
-              <w:rPr>
-                <w:rFonts w:ascii="Segoe UI" w:hAnsi="Segoe UI" w:cs="Segoe UI"/>
-                <w:sz w:val="22"/>
-                <w:szCs w:val="22"/>
-              </w:rPr>
-              <w:t>tendencia_mercedes</w:t>
-            </w:r>
-            <w:proofErr w:type="spellEnd"/>
-            <w:r>
-              <w:rPr>
-                <w:rFonts w:ascii="Segoe UI" w:hAnsi="Segoe UI" w:cs="Segoe UI"/>
-                <w:sz w:val="22"/>
-                <w:szCs w:val="22"/>
-              </w:rPr>
-              <w:t xml:space="preserve"> }}</w:t>
+              <w:t>{{ tendencia_mercedes }}</w:t>
             </w:r>
           </w:p>
         </w:tc>
@@ -11369,31 +9687,7 @@
                 <w:szCs w:val="22"/>
                 <w:u w:val="single"/>
               </w:rPr>
-              <w:t xml:space="preserve">{{ </w:t>
-            </w:r>
-            <w:proofErr w:type="spellStart"/>
-            <w:r>
-              <w:rPr>
-                <w:rFonts w:ascii="Segoe UI" w:hAnsi="Segoe UI" w:cs="Segoe UI"/>
-                <w:b w:val="0"/>
-                <w:bCs w:val="0"/>
-                <w:sz w:val="22"/>
-                <w:szCs w:val="22"/>
-                <w:u w:val="single"/>
-              </w:rPr>
-              <w:t>fecha_emision</w:t>
-            </w:r>
-            <w:proofErr w:type="spellEnd"/>
-            <w:r>
-              <w:rPr>
-                <w:rFonts w:ascii="Segoe UI" w:hAnsi="Segoe UI" w:cs="Segoe UI"/>
-                <w:b w:val="0"/>
-                <w:bCs w:val="0"/>
-                <w:sz w:val="22"/>
-                <w:szCs w:val="22"/>
-                <w:u w:val="single"/>
-              </w:rPr>
-              <w:t xml:space="preserve"> }}:</w:t>
+              <w:t>{{ fecha_emision }}:</w:t>
             </w:r>
             <w:r>
               <w:rPr>
@@ -11603,29 +9897,7 @@
                 <w:sz w:val="22"/>
                 <w:szCs w:val="22"/>
               </w:rPr>
-              <w:t xml:space="preserve">{{ </w:t>
-            </w:r>
-            <w:proofErr w:type="spellStart"/>
-            <w:r>
-              <w:rPr>
-                <w:rFonts w:ascii="Segoe UI" w:hAnsi="Segoe UI" w:cs="Segoe UI"/>
-                <w:b w:val="0"/>
-                <w:bCs w:val="0"/>
-                <w:sz w:val="22"/>
-                <w:szCs w:val="22"/>
-              </w:rPr>
-              <w:t>q_erogado_bonete</w:t>
-            </w:r>
-            <w:proofErr w:type="spellEnd"/>
-            <w:r>
-              <w:rPr>
-                <w:rFonts w:ascii="Segoe UI" w:hAnsi="Segoe UI" w:cs="Segoe UI"/>
-                <w:b w:val="0"/>
-                <w:bCs w:val="0"/>
-                <w:sz w:val="22"/>
-                <w:szCs w:val="22"/>
-              </w:rPr>
-              <w:t xml:space="preserve"> }} </w:t>
+              <w:t xml:space="preserve">{{ q_erogado_bonete }} </w:t>
             </w:r>
             <w:r>
               <w:rPr>
@@ -11645,29 +9917,7 @@
                 <w:sz w:val="22"/>
                 <w:szCs w:val="22"/>
               </w:rPr>
-              <w:t xml:space="preserve">{{ </w:t>
-            </w:r>
-            <w:proofErr w:type="spellStart"/>
-            <w:r>
-              <w:rPr>
-                <w:rFonts w:ascii="Segoe UI" w:hAnsi="Segoe UI" w:cs="Segoe UI"/>
-                <w:b w:val="0"/>
-                <w:bCs w:val="0"/>
-                <w:sz w:val="22"/>
-                <w:szCs w:val="22"/>
-              </w:rPr>
-              <w:t>q_erogado_palmar</w:t>
-            </w:r>
-            <w:proofErr w:type="spellEnd"/>
-            <w:r>
-              <w:rPr>
-                <w:rFonts w:ascii="Segoe UI" w:hAnsi="Segoe UI" w:cs="Segoe UI"/>
-                <w:b w:val="0"/>
-                <w:bCs w:val="0"/>
-                <w:sz w:val="22"/>
-                <w:szCs w:val="22"/>
-              </w:rPr>
-              <w:t xml:space="preserve"> }} </w:t>
+              <w:t xml:space="preserve">{{ q_erogado_palmar }} </w:t>
             </w:r>
             <w:r>
               <w:rPr>
@@ -11857,25 +10107,7 @@
                 <w:sz w:val="22"/>
                 <w:szCs w:val="22"/>
               </w:rPr>
-              <w:t xml:space="preserve">{{ </w:t>
-            </w:r>
-            <w:proofErr w:type="spellStart"/>
-            <w:r>
-              <w:rPr>
-                <w:rFonts w:ascii="Segoe UI" w:hAnsi="Segoe UI" w:cs="Segoe UI"/>
-                <w:sz w:val="22"/>
-                <w:szCs w:val="22"/>
-              </w:rPr>
-              <w:t>pronos_gregorio</w:t>
-            </w:r>
-            <w:proofErr w:type="spellEnd"/>
-            <w:r>
-              <w:rPr>
-                <w:rFonts w:ascii="Segoe UI" w:hAnsi="Segoe UI" w:cs="Segoe UI"/>
-                <w:sz w:val="22"/>
-                <w:szCs w:val="22"/>
-              </w:rPr>
-              <w:t xml:space="preserve"> }}</w:t>
+              <w:t>{{ pronos_gregorio }}</w:t>
             </w:r>
           </w:p>
         </w:tc>
@@ -11900,25 +10132,7 @@
                 <w:sz w:val="22"/>
                 <w:szCs w:val="22"/>
               </w:rPr>
-              <w:t xml:space="preserve">{{ </w:t>
-            </w:r>
-            <w:proofErr w:type="spellStart"/>
-            <w:r>
-              <w:rPr>
-                <w:rFonts w:ascii="Segoe UI" w:hAnsi="Segoe UI" w:cs="Segoe UI"/>
-                <w:sz w:val="22"/>
-                <w:szCs w:val="22"/>
-              </w:rPr>
-              <w:t>fecha_gregorio</w:t>
-            </w:r>
-            <w:proofErr w:type="spellEnd"/>
-            <w:r>
-              <w:rPr>
-                <w:rFonts w:ascii="Segoe UI" w:hAnsi="Segoe UI" w:cs="Segoe UI"/>
-                <w:sz w:val="22"/>
-                <w:szCs w:val="22"/>
-              </w:rPr>
-              <w:t xml:space="preserve"> }}</w:t>
+              <w:t>{{ fecha_gregorio }}</w:t>
             </w:r>
           </w:p>
         </w:tc>
@@ -11973,25 +10187,7 @@
                 <w:sz w:val="22"/>
                 <w:szCs w:val="22"/>
               </w:rPr>
-              <w:t xml:space="preserve">{{ </w:t>
-            </w:r>
-            <w:proofErr w:type="spellStart"/>
-            <w:r>
-              <w:rPr>
-                <w:rFonts w:ascii="Segoe UI" w:hAnsi="Segoe UI" w:cs="Segoe UI"/>
-                <w:sz w:val="22"/>
-                <w:szCs w:val="22"/>
-              </w:rPr>
-              <w:t>pronos_mercedes</w:t>
-            </w:r>
-            <w:proofErr w:type="spellEnd"/>
-            <w:r>
-              <w:rPr>
-                <w:rFonts w:ascii="Segoe UI" w:hAnsi="Segoe UI" w:cs="Segoe UI"/>
-                <w:sz w:val="22"/>
-                <w:szCs w:val="22"/>
-              </w:rPr>
-              <w:t xml:space="preserve"> }}</w:t>
+              <w:t>{{ pronos_mercedes }}</w:t>
             </w:r>
           </w:p>
         </w:tc>
@@ -12016,25 +10212,7 @@
                 <w:sz w:val="22"/>
                 <w:szCs w:val="22"/>
               </w:rPr>
-              <w:t xml:space="preserve">{{ </w:t>
-            </w:r>
-            <w:proofErr w:type="spellStart"/>
-            <w:r>
-              <w:rPr>
-                <w:rFonts w:ascii="Segoe UI" w:hAnsi="Segoe UI" w:cs="Segoe UI"/>
-                <w:sz w:val="22"/>
-                <w:szCs w:val="22"/>
-              </w:rPr>
-              <w:t>fecha_mercedes</w:t>
-            </w:r>
-            <w:proofErr w:type="spellEnd"/>
-            <w:r>
-              <w:rPr>
-                <w:rFonts w:ascii="Segoe UI" w:hAnsi="Segoe UI" w:cs="Segoe UI"/>
-                <w:sz w:val="22"/>
-                <w:szCs w:val="22"/>
-              </w:rPr>
-              <w:t xml:space="preserve"> }}</w:t>
+              <w:t>{{ fecha_mercedes }}</w:t>
             </w:r>
           </w:p>
         </w:tc>
@@ -12100,31 +10278,7 @@
                 <w:szCs w:val="22"/>
                 <w:lang w:val="en-US"/>
               </w:rPr>
-              <w:t xml:space="preserve">{{ </w:t>
-            </w:r>
-            <w:proofErr w:type="spellStart"/>
-            <w:r>
-              <w:rPr>
-                <w:rFonts w:ascii="Segoe UI" w:hAnsi="Segoe UI" w:cs="Segoe UI"/>
-                <w:b w:val="0"/>
-                <w:bCs w:val="0"/>
-                <w:sz w:val="22"/>
-                <w:szCs w:val="22"/>
-                <w:lang w:val="en-US"/>
-              </w:rPr>
-              <w:t>diagnostico_negro</w:t>
-            </w:r>
-            <w:proofErr w:type="spellEnd"/>
-            <w:r>
-              <w:rPr>
-                <w:rFonts w:ascii="Segoe UI" w:hAnsi="Segoe UI" w:cs="Segoe UI"/>
-                <w:b w:val="0"/>
-                <w:bCs w:val="0"/>
-                <w:sz w:val="22"/>
-                <w:szCs w:val="22"/>
-                <w:lang w:val="en-US"/>
-              </w:rPr>
-              <w:t xml:space="preserve"> }}</w:t>
+              <w:t>{{ diagnostico_negro }}</w:t>
             </w:r>
           </w:p>
         </w:tc>
@@ -12190,31 +10344,7 @@
                 <w:szCs w:val="22"/>
                 <w:lang w:val="en-US"/>
               </w:rPr>
-              <w:t xml:space="preserve">{{ </w:t>
-            </w:r>
-            <w:proofErr w:type="spellStart"/>
-            <w:r>
-              <w:rPr>
-                <w:rFonts w:ascii="Segoe UI" w:hAnsi="Segoe UI" w:cs="Segoe UI"/>
-                <w:b w:val="0"/>
-                <w:bCs w:val="0"/>
-                <w:sz w:val="22"/>
-                <w:szCs w:val="22"/>
-                <w:lang w:val="en-US"/>
-              </w:rPr>
-              <w:t>recomendacion_negro</w:t>
-            </w:r>
-            <w:proofErr w:type="spellEnd"/>
-            <w:r>
-              <w:rPr>
-                <w:rFonts w:ascii="Segoe UI" w:hAnsi="Segoe UI" w:cs="Segoe UI"/>
-                <w:b w:val="0"/>
-                <w:bCs w:val="0"/>
-                <w:sz w:val="22"/>
-                <w:szCs w:val="22"/>
-                <w:lang w:val="en-US"/>
-              </w:rPr>
-              <w:t xml:space="preserve"> }}</w:t>
+              <w:t>{{ recomendacion_negro }}</w:t>
             </w:r>
             <w:r>
               <w:rPr>
@@ -12272,7 +10402,7 @@
           <w:noProof/>
         </w:rPr>
         <w:drawing>
-          <wp:anchor distT="0" distB="0" distL="114300" distR="114300" simplePos="0" relativeHeight="251683840" behindDoc="0" locked="0" layoutInCell="1" allowOverlap="1" wp14:anchorId="20EC876A" wp14:editId="68AF068E">
+          <wp:anchor distT="0" distB="0" distL="114300" distR="114300" simplePos="0" relativeHeight="251683840" behindDoc="0" locked="0" layoutInCell="1" allowOverlap="1" wp14:anchorId="20EC876A" wp14:editId="4D985AAB">
             <wp:simplePos x="457200" y="1355725"/>
             <wp:positionH relativeFrom="margin">
               <wp:align>left</wp:align>
@@ -12283,7 +10413,7 @@
             <wp:extent cx="9112250" cy="6398895"/>
             <wp:effectExtent l="0" t="0" r="0" b="1905"/>
             <wp:wrapSquare wrapText="bothSides"/>
-            <wp:docPr id="2120221899" name="Picture 2120221899" descr="placeholder_1.png"/>
+            <wp:docPr id="2120221899" name="Picture 2120221899" descr="Placeholder.png"/>
             <wp:cNvGraphicFramePr>
               <a:graphicFrameLocks xmlns:a="http://schemas.openxmlformats.org/drawingml/2006/main" noChangeAspect="1"/>
             </wp:cNvGraphicFramePr>
@@ -12291,7 +10421,7 @@
               <a:graphicData uri="http://schemas.openxmlformats.org/drawingml/2006/picture">
                 <pic:pic xmlns:pic="http://schemas.openxmlformats.org/drawingml/2006/picture">
                   <pic:nvPicPr>
-                    <pic:cNvPr id="2120221899" name="Picture 2120221899" descr="placeholder_1.png"/>
+                    <pic:cNvPr id="2120221899" name="Picture 2120221899" descr="Placeholder.png"/>
                     <pic:cNvPicPr/>
                   </pic:nvPicPr>
                   <pic:blipFill>
@@ -12408,87 +10538,7 @@
                                 <w:szCs w:val="28"/>
                                 <w:lang w:val="en-US"/>
                               </w:rPr>
-                              <w:t xml:space="preserve">Lorem ipsum dolor sit </w:t>
-                            </w:r>
-                            <w:proofErr w:type="spellStart"/>
-                            <w:r>
-                              <w:rPr>
-                                <w:rFonts w:ascii="Segoe UI" w:hAnsi="Segoe UI" w:cs="Segoe UI"/>
-                                <w:sz w:val="28"/>
-                                <w:szCs w:val="28"/>
-                                <w:lang w:val="en-US"/>
-                              </w:rPr>
-                              <w:t>amet</w:t>
-                            </w:r>
-                            <w:proofErr w:type="spellEnd"/>
-                            <w:r>
-                              <w:rPr>
-                                <w:rFonts w:ascii="Segoe UI" w:hAnsi="Segoe UI" w:cs="Segoe UI"/>
-                                <w:sz w:val="28"/>
-                                <w:szCs w:val="28"/>
-                                <w:lang w:val="en-US"/>
-                              </w:rPr>
-                              <w:t xml:space="preserve">, </w:t>
-                            </w:r>
-                            <w:proofErr w:type="spellStart"/>
-                            <w:r>
-                              <w:rPr>
-                                <w:rFonts w:ascii="Segoe UI" w:hAnsi="Segoe UI" w:cs="Segoe UI"/>
-                                <w:sz w:val="28"/>
-                                <w:szCs w:val="28"/>
-                                <w:lang w:val="en-US"/>
-                              </w:rPr>
-                              <w:t>consectetur</w:t>
-                            </w:r>
-                            <w:proofErr w:type="spellEnd"/>
-                            <w:r>
-                              <w:rPr>
-                                <w:rFonts w:ascii="Segoe UI" w:hAnsi="Segoe UI" w:cs="Segoe UI"/>
-                                <w:sz w:val="28"/>
-                                <w:szCs w:val="28"/>
-                                <w:lang w:val="en-US"/>
-                              </w:rPr>
-                              <w:t xml:space="preserve"> </w:t>
-                            </w:r>
-                            <w:proofErr w:type="spellStart"/>
-                            <w:r>
-                              <w:rPr>
-                                <w:rFonts w:ascii="Segoe UI" w:hAnsi="Segoe UI" w:cs="Segoe UI"/>
-                                <w:sz w:val="28"/>
-                                <w:szCs w:val="28"/>
-                                <w:lang w:val="en-US"/>
-                              </w:rPr>
-                              <w:t>adipiscing</w:t>
-                            </w:r>
-                            <w:proofErr w:type="spellEnd"/>
-                            <w:r>
-                              <w:rPr>
-                                <w:rFonts w:ascii="Segoe UI" w:hAnsi="Segoe UI" w:cs="Segoe UI"/>
-                                <w:sz w:val="28"/>
-                                <w:szCs w:val="28"/>
-                                <w:lang w:val="en-US"/>
-                              </w:rPr>
-                              <w:t xml:space="preserve"> </w:t>
-                            </w:r>
-                            <w:proofErr w:type="spellStart"/>
-                            <w:r>
-                              <w:rPr>
-                                <w:rFonts w:ascii="Segoe UI" w:hAnsi="Segoe UI" w:cs="Segoe UI"/>
-                                <w:sz w:val="28"/>
-                                <w:szCs w:val="28"/>
-                                <w:lang w:val="en-US"/>
-                              </w:rPr>
-                              <w:t>elit</w:t>
-                            </w:r>
-                            <w:proofErr w:type="spellEnd"/>
-                            <w:r>
-                              <w:rPr>
-                                <w:rFonts w:ascii="Segoe UI" w:hAnsi="Segoe UI" w:cs="Segoe UI"/>
-                                <w:sz w:val="28"/>
-                                <w:szCs w:val="28"/>
-                                <w:lang w:val="en-US"/>
-                              </w:rPr>
-                              <w:t>.</w:t>
+                              <w:t>Lorem ipsum dolor sit amet, consectetur adipiscing elit.</w:t>
                             </w:r>
                           </w:p>
                           <w:p>
@@ -12508,87 +10558,7 @@
                                 <w:szCs w:val="28"/>
                                 <w:lang w:val="en-US"/>
                               </w:rPr>
-                              <w:t xml:space="preserve">Lorem ipsum dolor sit </w:t>
-                            </w:r>
-                            <w:proofErr w:type="spellStart"/>
-                            <w:r>
-                              <w:rPr>
-                                <w:rFonts w:ascii="Segoe UI" w:hAnsi="Segoe UI" w:cs="Segoe UI"/>
-                                <w:sz w:val="28"/>
-                                <w:szCs w:val="28"/>
-                                <w:lang w:val="en-US"/>
-                              </w:rPr>
-                              <w:t>amet</w:t>
-                            </w:r>
-                            <w:proofErr w:type="spellEnd"/>
-                            <w:r>
-                              <w:rPr>
-                                <w:rFonts w:ascii="Segoe UI" w:hAnsi="Segoe UI" w:cs="Segoe UI"/>
-                                <w:sz w:val="28"/>
-                                <w:szCs w:val="28"/>
-                                <w:lang w:val="en-US"/>
-                              </w:rPr>
-                              <w:t xml:space="preserve">, </w:t>
-                            </w:r>
-                            <w:proofErr w:type="spellStart"/>
-                            <w:r>
-                              <w:rPr>
-                                <w:rFonts w:ascii="Segoe UI" w:hAnsi="Segoe UI" w:cs="Segoe UI"/>
-                                <w:sz w:val="28"/>
-                                <w:szCs w:val="28"/>
-                                <w:lang w:val="en-US"/>
-                              </w:rPr>
-                              <w:t>consectetur</w:t>
-                            </w:r>
-                            <w:proofErr w:type="spellEnd"/>
-                            <w:r>
-                              <w:rPr>
-                                <w:rFonts w:ascii="Segoe UI" w:hAnsi="Segoe UI" w:cs="Segoe UI"/>
-                                <w:sz w:val="28"/>
-                                <w:szCs w:val="28"/>
-                                <w:lang w:val="en-US"/>
-                              </w:rPr>
-                              <w:t xml:space="preserve"> </w:t>
-                            </w:r>
-                            <w:proofErr w:type="spellStart"/>
-                            <w:r>
-                              <w:rPr>
-                                <w:rFonts w:ascii="Segoe UI" w:hAnsi="Segoe UI" w:cs="Segoe UI"/>
-                                <w:sz w:val="28"/>
-                                <w:szCs w:val="28"/>
-                                <w:lang w:val="en-US"/>
-                              </w:rPr>
-                              <w:t>adipiscing</w:t>
-                            </w:r>
-                            <w:proofErr w:type="spellEnd"/>
-                            <w:r>
-                              <w:rPr>
-                                <w:rFonts w:ascii="Segoe UI" w:hAnsi="Segoe UI" w:cs="Segoe UI"/>
-                                <w:sz w:val="28"/>
-                                <w:szCs w:val="28"/>
-                                <w:lang w:val="en-US"/>
-                              </w:rPr>
-                              <w:t xml:space="preserve"> </w:t>
-                            </w:r>
-                            <w:proofErr w:type="spellStart"/>
-                            <w:r>
-                              <w:rPr>
-                                <w:rFonts w:ascii="Segoe UI" w:hAnsi="Segoe UI" w:cs="Segoe UI"/>
-                                <w:sz w:val="28"/>
-                                <w:szCs w:val="28"/>
-                                <w:lang w:val="en-US"/>
-                              </w:rPr>
-                              <w:t>elit</w:t>
-                            </w:r>
-                            <w:proofErr w:type="spellEnd"/>
-                            <w:r>
-                              <w:rPr>
-                                <w:rFonts w:ascii="Segoe UI" w:hAnsi="Segoe UI" w:cs="Segoe UI"/>
-                                <w:sz w:val="28"/>
-                                <w:szCs w:val="28"/>
-                                <w:lang w:val="en-US"/>
-                              </w:rPr>
-                              <w:t>.</w:t>
+                              <w:t>Lorem ipsum dolor sit amet, consectetur adipiscing elit.</w:t>
                             </w:r>
                           </w:p>
                           <w:p>
@@ -12608,107 +10578,7 @@
                                 <w:szCs w:val="28"/>
                                 <w:lang w:val="en-US"/>
                               </w:rPr>
-                              <w:t xml:space="preserve">Maecenas </w:t>
-                            </w:r>
-                            <w:proofErr w:type="spellStart"/>
-                            <w:r>
-                              <w:rPr>
-                                <w:rFonts w:ascii="Segoe UI" w:hAnsi="Segoe UI" w:cs="Segoe UI"/>
-                                <w:sz w:val="28"/>
-                                <w:szCs w:val="28"/>
-                                <w:lang w:val="en-US"/>
-                              </w:rPr>
-                              <w:t>malesuada</w:t>
-                            </w:r>
-                            <w:proofErr w:type="spellEnd"/>
-                            <w:r>
-                              <w:rPr>
-                                <w:rFonts w:ascii="Segoe UI" w:hAnsi="Segoe UI" w:cs="Segoe UI"/>
-                                <w:sz w:val="28"/>
-                                <w:szCs w:val="28"/>
-                                <w:lang w:val="en-US"/>
-                              </w:rPr>
-                              <w:t xml:space="preserve"> </w:t>
-                            </w:r>
-                            <w:proofErr w:type="spellStart"/>
-                            <w:r>
-                              <w:rPr>
-                                <w:rFonts w:ascii="Segoe UI" w:hAnsi="Segoe UI" w:cs="Segoe UI"/>
-                                <w:sz w:val="28"/>
-                                <w:szCs w:val="28"/>
-                                <w:lang w:val="en-US"/>
-                              </w:rPr>
-                              <w:t>mauris</w:t>
-                            </w:r>
-                            <w:proofErr w:type="spellEnd"/>
-                            <w:r>
-                              <w:rPr>
-                                <w:rFonts w:ascii="Segoe UI" w:hAnsi="Segoe UI" w:cs="Segoe UI"/>
-                                <w:sz w:val="28"/>
-                                <w:szCs w:val="28"/>
-                                <w:lang w:val="en-US"/>
-                              </w:rPr>
-                              <w:t xml:space="preserve"> sit </w:t>
-                            </w:r>
-                            <w:proofErr w:type="spellStart"/>
-                            <w:r>
-                              <w:rPr>
-                                <w:rFonts w:ascii="Segoe UI" w:hAnsi="Segoe UI" w:cs="Segoe UI"/>
-                                <w:sz w:val="28"/>
-                                <w:szCs w:val="28"/>
-                                <w:lang w:val="en-US"/>
-                              </w:rPr>
-                              <w:t>amet</w:t>
-                            </w:r>
-                            <w:proofErr w:type="spellEnd"/>
-                            <w:r>
-                              <w:rPr>
-                                <w:rFonts w:ascii="Segoe UI" w:hAnsi="Segoe UI" w:cs="Segoe UI"/>
-                                <w:sz w:val="28"/>
-                                <w:szCs w:val="28"/>
-                                <w:lang w:val="en-US"/>
-                              </w:rPr>
-                              <w:t xml:space="preserve"> </w:t>
-                            </w:r>
-                            <w:proofErr w:type="spellStart"/>
-                            <w:r>
-                              <w:rPr>
-                                <w:rFonts w:ascii="Segoe UI" w:hAnsi="Segoe UI" w:cs="Segoe UI"/>
-                                <w:sz w:val="28"/>
-                                <w:szCs w:val="28"/>
-                                <w:lang w:val="en-US"/>
-                              </w:rPr>
-                              <w:t>sodales</w:t>
-                            </w:r>
-                            <w:proofErr w:type="spellEnd"/>
-                            <w:r>
-                              <w:rPr>
-                                <w:rFonts w:ascii="Segoe UI" w:hAnsi="Segoe UI" w:cs="Segoe UI"/>
-                                <w:sz w:val="28"/>
-                                <w:szCs w:val="28"/>
-                                <w:lang w:val="en-US"/>
-                              </w:rPr>
-                              <w:t xml:space="preserve"> </w:t>
-                            </w:r>
-                            <w:proofErr w:type="spellStart"/>
-                            <w:r>
-                              <w:rPr>
-                                <w:rFonts w:ascii="Segoe UI" w:hAnsi="Segoe UI" w:cs="Segoe UI"/>
-                                <w:sz w:val="28"/>
-                                <w:szCs w:val="28"/>
-                                <w:lang w:val="en-US"/>
-                              </w:rPr>
-                              <w:t>tincidunt</w:t>
-                            </w:r>
-                            <w:proofErr w:type="spellEnd"/>
-                            <w:r>
-                              <w:rPr>
-                                <w:rFonts w:ascii="Segoe UI" w:hAnsi="Segoe UI" w:cs="Segoe UI"/>
-                                <w:sz w:val="28"/>
-                                <w:szCs w:val="28"/>
-                                <w:lang w:val="en-US"/>
-                              </w:rPr>
-                              <w:t>.</w:t>
+                              <w:t>Maecenas malesuada mauris sit amet sodales tincidunt.</w:t>
                             </w:r>
                           </w:p>
                           <w:p>
@@ -12728,107 +10598,7 @@
                                 <w:szCs w:val="28"/>
                                 <w:lang w:val="en-US"/>
                               </w:rPr>
-                              <w:t xml:space="preserve">Sed </w:t>
-                            </w:r>
-                            <w:proofErr w:type="spellStart"/>
-                            <w:r>
-                              <w:rPr>
-                                <w:rFonts w:ascii="Segoe UI" w:hAnsi="Segoe UI" w:cs="Segoe UI"/>
-                                <w:sz w:val="28"/>
-                                <w:szCs w:val="28"/>
-                                <w:lang w:val="en-US"/>
-                              </w:rPr>
-                              <w:t>suscipit</w:t>
-                            </w:r>
-                            <w:proofErr w:type="spellEnd"/>
-                            <w:r>
-                              <w:rPr>
-                                <w:rFonts w:ascii="Segoe UI" w:hAnsi="Segoe UI" w:cs="Segoe UI"/>
-                                <w:sz w:val="28"/>
-                                <w:szCs w:val="28"/>
-                                <w:lang w:val="en-US"/>
-                              </w:rPr>
-                              <w:t xml:space="preserve"> </w:t>
-                            </w:r>
-                            <w:proofErr w:type="spellStart"/>
-                            <w:r>
-                              <w:rPr>
-                                <w:rFonts w:ascii="Segoe UI" w:hAnsi="Segoe UI" w:cs="Segoe UI"/>
-                                <w:sz w:val="28"/>
-                                <w:szCs w:val="28"/>
-                                <w:lang w:val="en-US"/>
-                              </w:rPr>
-                              <w:t>mauris</w:t>
-                            </w:r>
-                            <w:proofErr w:type="spellEnd"/>
-                            <w:r>
-                              <w:rPr>
-                                <w:rFonts w:ascii="Segoe UI" w:hAnsi="Segoe UI" w:cs="Segoe UI"/>
-                                <w:sz w:val="28"/>
-                                <w:szCs w:val="28"/>
-                                <w:lang w:val="en-US"/>
-                              </w:rPr>
-                              <w:t xml:space="preserve"> et </w:t>
-                            </w:r>
-                            <w:proofErr w:type="spellStart"/>
-                            <w:r>
-                              <w:rPr>
-                                <w:rFonts w:ascii="Segoe UI" w:hAnsi="Segoe UI" w:cs="Segoe UI"/>
-                                <w:sz w:val="28"/>
-                                <w:szCs w:val="28"/>
-                                <w:lang w:val="en-US"/>
-                              </w:rPr>
-                              <w:t>urna</w:t>
-                            </w:r>
-                            <w:proofErr w:type="spellEnd"/>
-                            <w:r>
-                              <w:rPr>
-                                <w:rFonts w:ascii="Segoe UI" w:hAnsi="Segoe UI" w:cs="Segoe UI"/>
-                                <w:sz w:val="28"/>
-                                <w:szCs w:val="28"/>
-                                <w:lang w:val="en-US"/>
-                              </w:rPr>
-                              <w:t xml:space="preserve"> </w:t>
-                            </w:r>
-                            <w:proofErr w:type="spellStart"/>
-                            <w:r>
-                              <w:rPr>
-                                <w:rFonts w:ascii="Segoe UI" w:hAnsi="Segoe UI" w:cs="Segoe UI"/>
-                                <w:sz w:val="28"/>
-                                <w:szCs w:val="28"/>
-                                <w:lang w:val="en-US"/>
-                              </w:rPr>
-                              <w:t>congue</w:t>
-                            </w:r>
-                            <w:proofErr w:type="spellEnd"/>
-                            <w:r>
-                              <w:rPr>
-                                <w:rFonts w:ascii="Segoe UI" w:hAnsi="Segoe UI" w:cs="Segoe UI"/>
-                                <w:sz w:val="28"/>
-                                <w:szCs w:val="28"/>
-                                <w:lang w:val="en-US"/>
-                              </w:rPr>
-                              <w:t xml:space="preserve"> </w:t>
-                            </w:r>
-                            <w:proofErr w:type="spellStart"/>
-                            <w:r>
-                              <w:rPr>
-                                <w:rFonts w:ascii="Segoe UI" w:hAnsi="Segoe UI" w:cs="Segoe UI"/>
-                                <w:sz w:val="28"/>
-                                <w:szCs w:val="28"/>
-                                <w:lang w:val="en-US"/>
-                              </w:rPr>
-                              <w:t>volutpat</w:t>
-                            </w:r>
-                            <w:proofErr w:type="spellEnd"/>
-                            <w:r>
-                              <w:rPr>
-                                <w:rFonts w:ascii="Segoe UI" w:hAnsi="Segoe UI" w:cs="Segoe UI"/>
-                                <w:sz w:val="28"/>
-                                <w:szCs w:val="28"/>
-                                <w:lang w:val="en-US"/>
-                              </w:rPr>
-                              <w:t>.</w:t>
+                              <w:t>Sed suscipit mauris et urna congue volutpat.</w:t>
                             </w:r>
                           </w:p>
                           <w:p>
@@ -12848,107 +10618,7 @@
                                 <w:szCs w:val="28"/>
                                 <w:lang w:val="en-US"/>
                               </w:rPr>
-                              <w:t xml:space="preserve">In non diam </w:t>
-                            </w:r>
-                            <w:proofErr w:type="spellStart"/>
-                            <w:r>
-                              <w:rPr>
-                                <w:rFonts w:ascii="Segoe UI" w:hAnsi="Segoe UI" w:cs="Segoe UI"/>
-                                <w:sz w:val="28"/>
-                                <w:szCs w:val="28"/>
-                                <w:lang w:val="en-US"/>
-                              </w:rPr>
-                              <w:t>eleifend</w:t>
-                            </w:r>
-                            <w:proofErr w:type="spellEnd"/>
-                            <w:r>
-                              <w:rPr>
-                                <w:rFonts w:ascii="Segoe UI" w:hAnsi="Segoe UI" w:cs="Segoe UI"/>
-                                <w:sz w:val="28"/>
-                                <w:szCs w:val="28"/>
-                                <w:lang w:val="en-US"/>
-                              </w:rPr>
-                              <w:t xml:space="preserve">, </w:t>
-                            </w:r>
-                            <w:proofErr w:type="spellStart"/>
-                            <w:r>
-                              <w:rPr>
-                                <w:rFonts w:ascii="Segoe UI" w:hAnsi="Segoe UI" w:cs="Segoe UI"/>
-                                <w:sz w:val="28"/>
-                                <w:szCs w:val="28"/>
-                                <w:lang w:val="en-US"/>
-                              </w:rPr>
-                              <w:t>volutpat</w:t>
-                            </w:r>
-                            <w:proofErr w:type="spellEnd"/>
-                            <w:r>
-                              <w:rPr>
-                                <w:rFonts w:ascii="Segoe UI" w:hAnsi="Segoe UI" w:cs="Segoe UI"/>
-                                <w:sz w:val="28"/>
-                                <w:szCs w:val="28"/>
-                                <w:lang w:val="en-US"/>
-                              </w:rPr>
-                              <w:t xml:space="preserve"> </w:t>
-                            </w:r>
-                            <w:proofErr w:type="spellStart"/>
-                            <w:r>
-                              <w:rPr>
-                                <w:rFonts w:ascii="Segoe UI" w:hAnsi="Segoe UI" w:cs="Segoe UI"/>
-                                <w:sz w:val="28"/>
-                                <w:szCs w:val="28"/>
-                                <w:lang w:val="en-US"/>
-                              </w:rPr>
-                              <w:t>turpis</w:t>
-                            </w:r>
-                            <w:proofErr w:type="spellEnd"/>
-                            <w:r>
-                              <w:rPr>
-                                <w:rFonts w:ascii="Segoe UI" w:hAnsi="Segoe UI" w:cs="Segoe UI"/>
-                                <w:sz w:val="28"/>
-                                <w:szCs w:val="28"/>
-                                <w:lang w:val="en-US"/>
-                              </w:rPr>
-                              <w:t xml:space="preserve"> vel, </w:t>
-                            </w:r>
-                            <w:proofErr w:type="spellStart"/>
-                            <w:r>
-                              <w:rPr>
-                                <w:rFonts w:ascii="Segoe UI" w:hAnsi="Segoe UI" w:cs="Segoe UI"/>
-                                <w:sz w:val="28"/>
-                                <w:szCs w:val="28"/>
-                                <w:lang w:val="en-US"/>
-                              </w:rPr>
-                              <w:t>blandit</w:t>
-                            </w:r>
-                            <w:proofErr w:type="spellEnd"/>
-                            <w:r>
-                              <w:rPr>
-                                <w:rFonts w:ascii="Segoe UI" w:hAnsi="Segoe UI" w:cs="Segoe UI"/>
-                                <w:sz w:val="28"/>
-                                <w:szCs w:val="28"/>
-                                <w:lang w:val="en-US"/>
-                              </w:rPr>
-                              <w:t xml:space="preserve"> </w:t>
-                            </w:r>
-                            <w:proofErr w:type="spellStart"/>
-                            <w:r>
-                              <w:rPr>
-                                <w:rFonts w:ascii="Segoe UI" w:hAnsi="Segoe UI" w:cs="Segoe UI"/>
-                                <w:sz w:val="28"/>
-                                <w:szCs w:val="28"/>
-                                <w:lang w:val="en-US"/>
-                              </w:rPr>
-                              <w:t>nulla</w:t>
-                            </w:r>
-                            <w:proofErr w:type="spellEnd"/>
-                            <w:r>
-                              <w:rPr>
-                                <w:rFonts w:ascii="Segoe UI" w:hAnsi="Segoe UI" w:cs="Segoe UI"/>
-                                <w:sz w:val="28"/>
-                                <w:szCs w:val="28"/>
-                                <w:lang w:val="en-US"/>
-                              </w:rPr>
-                              <w:t>.</w:t>
+                              <w:t>In non diam eleifend, volutpat turpis vel, blandit nulla.</w:t>
                             </w:r>
                           </w:p>
                           <w:p>
@@ -12968,187 +10638,7 @@
                                 <w:szCs w:val="28"/>
                                 <w:lang w:val="en-US"/>
                               </w:rPr>
-                              <w:t xml:space="preserve">Nulla </w:t>
-                            </w:r>
-                            <w:proofErr w:type="spellStart"/>
-                            <w:r>
-                              <w:rPr>
-                                <w:rFonts w:ascii="Segoe UI" w:hAnsi="Segoe UI" w:cs="Segoe UI"/>
-                                <w:sz w:val="28"/>
-                                <w:szCs w:val="28"/>
-                                <w:lang w:val="en-US"/>
-                              </w:rPr>
-                              <w:t>euismod</w:t>
-                            </w:r>
-                            <w:proofErr w:type="spellEnd"/>
-                            <w:r>
-                              <w:rPr>
-                                <w:rFonts w:ascii="Segoe UI" w:hAnsi="Segoe UI" w:cs="Segoe UI"/>
-                                <w:sz w:val="28"/>
-                                <w:szCs w:val="28"/>
-                                <w:lang w:val="en-US"/>
-                              </w:rPr>
-                              <w:t xml:space="preserve"> </w:t>
-                            </w:r>
-                            <w:proofErr w:type="spellStart"/>
-                            <w:r>
-                              <w:rPr>
-                                <w:rFonts w:ascii="Segoe UI" w:hAnsi="Segoe UI" w:cs="Segoe UI"/>
-                                <w:sz w:val="28"/>
-                                <w:szCs w:val="28"/>
-                                <w:lang w:val="en-US"/>
-                              </w:rPr>
-                              <w:t>turpis</w:t>
-                            </w:r>
-                            <w:proofErr w:type="spellEnd"/>
-                            <w:r>
-                              <w:rPr>
-                                <w:rFonts w:ascii="Segoe UI" w:hAnsi="Segoe UI" w:cs="Segoe UI"/>
-                                <w:sz w:val="28"/>
-                                <w:szCs w:val="28"/>
-                                <w:lang w:val="en-US"/>
-                              </w:rPr>
-                              <w:t xml:space="preserve"> </w:t>
-                            </w:r>
-                            <w:proofErr w:type="spellStart"/>
-                            <w:r>
-                              <w:rPr>
-                                <w:rFonts w:ascii="Segoe UI" w:hAnsi="Segoe UI" w:cs="Segoe UI"/>
-                                <w:sz w:val="28"/>
-                                <w:szCs w:val="28"/>
-                                <w:lang w:val="en-US"/>
-                              </w:rPr>
-                              <w:t>congue</w:t>
-                            </w:r>
-                            <w:proofErr w:type="spellEnd"/>
-                            <w:r>
-                              <w:rPr>
-                                <w:rFonts w:ascii="Segoe UI" w:hAnsi="Segoe UI" w:cs="Segoe UI"/>
-                                <w:sz w:val="28"/>
-                                <w:szCs w:val="28"/>
-                                <w:lang w:val="en-US"/>
-                              </w:rPr>
-                              <w:t xml:space="preserve"> </w:t>
-                            </w:r>
-                            <w:proofErr w:type="spellStart"/>
-                            <w:r>
-                              <w:rPr>
-                                <w:rFonts w:ascii="Segoe UI" w:hAnsi="Segoe UI" w:cs="Segoe UI"/>
-                                <w:sz w:val="28"/>
-                                <w:szCs w:val="28"/>
-                                <w:lang w:val="en-US"/>
-                              </w:rPr>
-                              <w:t>justo</w:t>
-                            </w:r>
-                            <w:proofErr w:type="spellEnd"/>
-                            <w:r>
-                              <w:rPr>
-                                <w:rFonts w:ascii="Segoe UI" w:hAnsi="Segoe UI" w:cs="Segoe UI"/>
-                                <w:sz w:val="28"/>
-                                <w:szCs w:val="28"/>
-                                <w:lang w:val="en-US"/>
-                              </w:rPr>
-                              <w:t xml:space="preserve"> </w:t>
-                            </w:r>
-                            <w:proofErr w:type="spellStart"/>
-                            <w:r>
-                              <w:rPr>
-                                <w:rFonts w:ascii="Segoe UI" w:hAnsi="Segoe UI" w:cs="Segoe UI"/>
-                                <w:sz w:val="28"/>
-                                <w:szCs w:val="28"/>
-                                <w:lang w:val="en-US"/>
-                              </w:rPr>
-                              <w:t>sagittis</w:t>
-                            </w:r>
-                            <w:proofErr w:type="spellEnd"/>
-                            <w:r>
-                              <w:rPr>
-                                <w:rFonts w:ascii="Segoe UI" w:hAnsi="Segoe UI" w:cs="Segoe UI"/>
-                                <w:sz w:val="28"/>
-                                <w:szCs w:val="28"/>
-                                <w:lang w:val="en-US"/>
-                              </w:rPr>
-                              <w:t xml:space="preserve">, </w:t>
-                            </w:r>
-                            <w:proofErr w:type="spellStart"/>
-                            <w:r>
-                              <w:rPr>
-                                <w:rFonts w:ascii="Segoe UI" w:hAnsi="Segoe UI" w:cs="Segoe UI"/>
-                                <w:sz w:val="28"/>
-                                <w:szCs w:val="28"/>
-                                <w:lang w:val="en-US"/>
-                              </w:rPr>
-                              <w:t>quis</w:t>
-                            </w:r>
-                            <w:proofErr w:type="spellEnd"/>
-                            <w:r>
-                              <w:rPr>
-                                <w:rFonts w:ascii="Segoe UI" w:hAnsi="Segoe UI" w:cs="Segoe UI"/>
-                                <w:sz w:val="28"/>
-                                <w:szCs w:val="28"/>
-                                <w:lang w:val="en-US"/>
-                              </w:rPr>
-                              <w:t xml:space="preserve"> </w:t>
-                            </w:r>
-                            <w:proofErr w:type="spellStart"/>
-                            <w:r>
-                              <w:rPr>
-                                <w:rFonts w:ascii="Segoe UI" w:hAnsi="Segoe UI" w:cs="Segoe UI"/>
-                                <w:sz w:val="28"/>
-                                <w:szCs w:val="28"/>
-                                <w:lang w:val="en-US"/>
-                              </w:rPr>
-                              <w:t>dignissim</w:t>
-                            </w:r>
-                            <w:proofErr w:type="spellEnd"/>
-                            <w:r>
-                              <w:rPr>
-                                <w:rFonts w:ascii="Segoe UI" w:hAnsi="Segoe UI" w:cs="Segoe UI"/>
-                                <w:sz w:val="28"/>
-                                <w:szCs w:val="28"/>
-                                <w:lang w:val="en-US"/>
-                              </w:rPr>
-                              <w:t xml:space="preserve"> </w:t>
-                            </w:r>
-                            <w:proofErr w:type="spellStart"/>
-                            <w:r>
-                              <w:rPr>
-                                <w:rFonts w:ascii="Segoe UI" w:hAnsi="Segoe UI" w:cs="Segoe UI"/>
-                                <w:sz w:val="28"/>
-                                <w:szCs w:val="28"/>
-                                <w:lang w:val="en-US"/>
-                              </w:rPr>
-                              <w:t>est</w:t>
-                            </w:r>
-                            <w:proofErr w:type="spellEnd"/>
-                            <w:r>
-                              <w:rPr>
-                                <w:rFonts w:ascii="Segoe UI" w:hAnsi="Segoe UI" w:cs="Segoe UI"/>
-                                <w:sz w:val="28"/>
-                                <w:szCs w:val="28"/>
-                                <w:lang w:val="en-US"/>
-                              </w:rPr>
-                              <w:t xml:space="preserve"> </w:t>
-                            </w:r>
-                            <w:proofErr w:type="spellStart"/>
-                            <w:r>
-                              <w:rPr>
-                                <w:rFonts w:ascii="Segoe UI" w:hAnsi="Segoe UI" w:cs="Segoe UI"/>
-                                <w:sz w:val="28"/>
-                                <w:szCs w:val="28"/>
-                                <w:lang w:val="en-US"/>
-                              </w:rPr>
-                              <w:t>mattis</w:t>
-                            </w:r>
-                            <w:proofErr w:type="spellEnd"/>
-                            <w:r>
-                              <w:rPr>
-                                <w:rFonts w:ascii="Segoe UI" w:hAnsi="Segoe UI" w:cs="Segoe UI"/>
-                                <w:sz w:val="28"/>
-                                <w:szCs w:val="28"/>
-                                <w:lang w:val="en-US"/>
-                              </w:rPr>
-                              <w:t>.</w:t>
+                              <w:t>Nulla euismod turpis congue justo sagittis, quis dignissim est mattis.</w:t>
                             </w:r>
                           </w:p>
                           <w:p>
@@ -13221,87 +10711,7 @@
                           <w:szCs w:val="28"/>
                           <w:lang w:val="en-US"/>
                         </w:rPr>
-                        <w:t xml:space="preserve">Lorem ipsum dolor sit </w:t>
-                      </w:r>
-                      <w:proofErr w:type="spellStart"/>
-                      <w:r>
-                        <w:rPr>
-                          <w:rFonts w:ascii="Segoe UI" w:hAnsi="Segoe UI" w:cs="Segoe UI"/>
-                          <w:sz w:val="28"/>
-                          <w:szCs w:val="28"/>
-                          <w:lang w:val="en-US"/>
-                        </w:rPr>
-                        <w:t>amet</w:t>
-                      </w:r>
-                      <w:proofErr w:type="spellEnd"/>
-                      <w:r>
-                        <w:rPr>
-                          <w:rFonts w:ascii="Segoe UI" w:hAnsi="Segoe UI" w:cs="Segoe UI"/>
-                          <w:sz w:val="28"/>
-                          <w:szCs w:val="28"/>
-                          <w:lang w:val="en-US"/>
-                        </w:rPr>
-                        <w:t xml:space="preserve">, </w:t>
-                      </w:r>
-                      <w:proofErr w:type="spellStart"/>
-                      <w:r>
-                        <w:rPr>
-                          <w:rFonts w:ascii="Segoe UI" w:hAnsi="Segoe UI" w:cs="Segoe UI"/>
-                          <w:sz w:val="28"/>
-                          <w:szCs w:val="28"/>
-                          <w:lang w:val="en-US"/>
-                        </w:rPr>
-                        <w:t>consectetur</w:t>
-                      </w:r>
-                      <w:proofErr w:type="spellEnd"/>
-                      <w:r>
-                        <w:rPr>
-                          <w:rFonts w:ascii="Segoe UI" w:hAnsi="Segoe UI" w:cs="Segoe UI"/>
-                          <w:sz w:val="28"/>
-                          <w:szCs w:val="28"/>
-                          <w:lang w:val="en-US"/>
-                        </w:rPr>
-                        <w:t xml:space="preserve"> </w:t>
-                      </w:r>
-                      <w:proofErr w:type="spellStart"/>
-                      <w:r>
-                        <w:rPr>
-                          <w:rFonts w:ascii="Segoe UI" w:hAnsi="Segoe UI" w:cs="Segoe UI"/>
-                          <w:sz w:val="28"/>
-                          <w:szCs w:val="28"/>
-                          <w:lang w:val="en-US"/>
-                        </w:rPr>
-                        <w:t>adipiscing</w:t>
-                      </w:r>
-                      <w:proofErr w:type="spellEnd"/>
-                      <w:r>
-                        <w:rPr>
-                          <w:rFonts w:ascii="Segoe UI" w:hAnsi="Segoe UI" w:cs="Segoe UI"/>
-                          <w:sz w:val="28"/>
-                          <w:szCs w:val="28"/>
-                          <w:lang w:val="en-US"/>
-                        </w:rPr>
-                        <w:t xml:space="preserve"> </w:t>
-                      </w:r>
-                      <w:proofErr w:type="spellStart"/>
-                      <w:r>
-                        <w:rPr>
-                          <w:rFonts w:ascii="Segoe UI" w:hAnsi="Segoe UI" w:cs="Segoe UI"/>
-                          <w:sz w:val="28"/>
-                          <w:szCs w:val="28"/>
-                          <w:lang w:val="en-US"/>
-                        </w:rPr>
-                        <w:t>elit</w:t>
-                      </w:r>
-                      <w:proofErr w:type="spellEnd"/>
-                      <w:r>
-                        <w:rPr>
-                          <w:rFonts w:ascii="Segoe UI" w:hAnsi="Segoe UI" w:cs="Segoe UI"/>
-                          <w:sz w:val="28"/>
-                          <w:szCs w:val="28"/>
-                          <w:lang w:val="en-US"/>
-                        </w:rPr>
-                        <w:t>.</w:t>
+                        <w:t>Lorem ipsum dolor sit amet, consectetur adipiscing elit.</w:t>
                       </w:r>
                     </w:p>
                     <w:p>
@@ -13321,87 +10731,7 @@
                           <w:szCs w:val="28"/>
                           <w:lang w:val="en-US"/>
                         </w:rPr>
-                        <w:t xml:space="preserve">Lorem ipsum dolor sit </w:t>
-                      </w:r>
-                      <w:proofErr w:type="spellStart"/>
-                      <w:r>
-                        <w:rPr>
-                          <w:rFonts w:ascii="Segoe UI" w:hAnsi="Segoe UI" w:cs="Segoe UI"/>
-                          <w:sz w:val="28"/>
-                          <w:szCs w:val="28"/>
-                          <w:lang w:val="en-US"/>
-                        </w:rPr>
-                        <w:t>amet</w:t>
-                      </w:r>
-                      <w:proofErr w:type="spellEnd"/>
-                      <w:r>
-                        <w:rPr>
-                          <w:rFonts w:ascii="Segoe UI" w:hAnsi="Segoe UI" w:cs="Segoe UI"/>
-                          <w:sz w:val="28"/>
-                          <w:szCs w:val="28"/>
-                          <w:lang w:val="en-US"/>
-                        </w:rPr>
-                        <w:t xml:space="preserve">, </w:t>
-                      </w:r>
-                      <w:proofErr w:type="spellStart"/>
-                      <w:r>
-                        <w:rPr>
-                          <w:rFonts w:ascii="Segoe UI" w:hAnsi="Segoe UI" w:cs="Segoe UI"/>
-                          <w:sz w:val="28"/>
-                          <w:szCs w:val="28"/>
-                          <w:lang w:val="en-US"/>
-                        </w:rPr>
-                        <w:t>consectetur</w:t>
-                      </w:r>
-                      <w:proofErr w:type="spellEnd"/>
-                      <w:r>
-                        <w:rPr>
-                          <w:rFonts w:ascii="Segoe UI" w:hAnsi="Segoe UI" w:cs="Segoe UI"/>
-                          <w:sz w:val="28"/>
-                          <w:szCs w:val="28"/>
-                          <w:lang w:val="en-US"/>
-                        </w:rPr>
-                        <w:t xml:space="preserve"> </w:t>
-                      </w:r>
-                      <w:proofErr w:type="spellStart"/>
-                      <w:r>
-                        <w:rPr>
-                          <w:rFonts w:ascii="Segoe UI" w:hAnsi="Segoe UI" w:cs="Segoe UI"/>
-                          <w:sz w:val="28"/>
-                          <w:szCs w:val="28"/>
-                          <w:lang w:val="en-US"/>
-                        </w:rPr>
-                        <w:t>adipiscing</w:t>
-                      </w:r>
-                      <w:proofErr w:type="spellEnd"/>
-                      <w:r>
-                        <w:rPr>
-                          <w:rFonts w:ascii="Segoe UI" w:hAnsi="Segoe UI" w:cs="Segoe UI"/>
-                          <w:sz w:val="28"/>
-                          <w:szCs w:val="28"/>
-                          <w:lang w:val="en-US"/>
-                        </w:rPr>
-                        <w:t xml:space="preserve"> </w:t>
-                      </w:r>
-                      <w:proofErr w:type="spellStart"/>
-                      <w:r>
-                        <w:rPr>
-                          <w:rFonts w:ascii="Segoe UI" w:hAnsi="Segoe UI" w:cs="Segoe UI"/>
-                          <w:sz w:val="28"/>
-                          <w:szCs w:val="28"/>
-                          <w:lang w:val="en-US"/>
-                        </w:rPr>
-                        <w:t>elit</w:t>
-                      </w:r>
-                      <w:proofErr w:type="spellEnd"/>
-                      <w:r>
-                        <w:rPr>
-                          <w:rFonts w:ascii="Segoe UI" w:hAnsi="Segoe UI" w:cs="Segoe UI"/>
-                          <w:sz w:val="28"/>
-                          <w:szCs w:val="28"/>
-                          <w:lang w:val="en-US"/>
-                        </w:rPr>
-                        <w:t>.</w:t>
+                        <w:t>Lorem ipsum dolor sit amet, consectetur adipiscing elit.</w:t>
                       </w:r>
                     </w:p>
                     <w:p>
@@ -13421,107 +10751,7 @@
                           <w:szCs w:val="28"/>
                           <w:lang w:val="en-US"/>
                         </w:rPr>
-                        <w:t xml:space="preserve">Maecenas </w:t>
-                      </w:r>
-                      <w:proofErr w:type="spellStart"/>
-                      <w:r>
-                        <w:rPr>
-                          <w:rFonts w:ascii="Segoe UI" w:hAnsi="Segoe UI" w:cs="Segoe UI"/>
-                          <w:sz w:val="28"/>
-                          <w:szCs w:val="28"/>
-                          <w:lang w:val="en-US"/>
-                        </w:rPr>
-                        <w:t>malesuada</w:t>
-                      </w:r>
-                      <w:proofErr w:type="spellEnd"/>
-                      <w:r>
-                        <w:rPr>
-                          <w:rFonts w:ascii="Segoe UI" w:hAnsi="Segoe UI" w:cs="Segoe UI"/>
-                          <w:sz w:val="28"/>
-                          <w:szCs w:val="28"/>
-                          <w:lang w:val="en-US"/>
-                        </w:rPr>
-                        <w:t xml:space="preserve"> </w:t>
-                      </w:r>
-                      <w:proofErr w:type="spellStart"/>
-                      <w:r>
-                        <w:rPr>
-                          <w:rFonts w:ascii="Segoe UI" w:hAnsi="Segoe UI" w:cs="Segoe UI"/>
-                          <w:sz w:val="28"/>
-                          <w:szCs w:val="28"/>
-                          <w:lang w:val="en-US"/>
-                        </w:rPr>
-                        <w:t>mauris</w:t>
-                      </w:r>
-                      <w:proofErr w:type="spellEnd"/>
-                      <w:r>
-                        <w:rPr>
-                          <w:rFonts w:ascii="Segoe UI" w:hAnsi="Segoe UI" w:cs="Segoe UI"/>
-                          <w:sz w:val="28"/>
-                          <w:szCs w:val="28"/>
-                          <w:lang w:val="en-US"/>
-                        </w:rPr>
-                        <w:t xml:space="preserve"> sit </w:t>
-                      </w:r>
-                      <w:proofErr w:type="spellStart"/>
-                      <w:r>
-                        <w:rPr>
-                          <w:rFonts w:ascii="Segoe UI" w:hAnsi="Segoe UI" w:cs="Segoe UI"/>
-                          <w:sz w:val="28"/>
-                          <w:szCs w:val="28"/>
-                          <w:lang w:val="en-US"/>
-                        </w:rPr>
-                        <w:t>amet</w:t>
-                      </w:r>
-                      <w:proofErr w:type="spellEnd"/>
-                      <w:r>
-                        <w:rPr>
-                          <w:rFonts w:ascii="Segoe UI" w:hAnsi="Segoe UI" w:cs="Segoe UI"/>
-                          <w:sz w:val="28"/>
-                          <w:szCs w:val="28"/>
-                          <w:lang w:val="en-US"/>
-                        </w:rPr>
-                        <w:t xml:space="preserve"> </w:t>
-                      </w:r>
-                      <w:proofErr w:type="spellStart"/>
-                      <w:r>
-                        <w:rPr>
-                          <w:rFonts w:ascii="Segoe UI" w:hAnsi="Segoe UI" w:cs="Segoe UI"/>
-                          <w:sz w:val="28"/>
-                          <w:szCs w:val="28"/>
-                          <w:lang w:val="en-US"/>
-                        </w:rPr>
-                        <w:t>sodales</w:t>
-                      </w:r>
-                      <w:proofErr w:type="spellEnd"/>
-                      <w:r>
-                        <w:rPr>
-                          <w:rFonts w:ascii="Segoe UI" w:hAnsi="Segoe UI" w:cs="Segoe UI"/>
-                          <w:sz w:val="28"/>
-                          <w:szCs w:val="28"/>
-                          <w:lang w:val="en-US"/>
-                        </w:rPr>
-                        <w:t xml:space="preserve"> </w:t>
-                      </w:r>
-                      <w:proofErr w:type="spellStart"/>
-                      <w:r>
-                        <w:rPr>
-                          <w:rFonts w:ascii="Segoe UI" w:hAnsi="Segoe UI" w:cs="Segoe UI"/>
-                          <w:sz w:val="28"/>
-                          <w:szCs w:val="28"/>
-                          <w:lang w:val="en-US"/>
-                        </w:rPr>
-                        <w:t>tincidunt</w:t>
-                      </w:r>
-                      <w:proofErr w:type="spellEnd"/>
-                      <w:r>
-                        <w:rPr>
-                          <w:rFonts w:ascii="Segoe UI" w:hAnsi="Segoe UI" w:cs="Segoe UI"/>
-                          <w:sz w:val="28"/>
-                          <w:szCs w:val="28"/>
-                          <w:lang w:val="en-US"/>
-                        </w:rPr>
-                        <w:t>.</w:t>
+                        <w:t>Maecenas malesuada mauris sit amet sodales tincidunt.</w:t>
                       </w:r>
                     </w:p>
                     <w:p>
@@ -13541,107 +10771,7 @@
                           <w:szCs w:val="28"/>
                           <w:lang w:val="en-US"/>
                         </w:rPr>
-                        <w:t xml:space="preserve">Sed </w:t>
-                      </w:r>
-                      <w:proofErr w:type="spellStart"/>
-                      <w:r>
-                        <w:rPr>
-                          <w:rFonts w:ascii="Segoe UI" w:hAnsi="Segoe UI" w:cs="Segoe UI"/>
-                          <w:sz w:val="28"/>
-                          <w:szCs w:val="28"/>
-                          <w:lang w:val="en-US"/>
-                        </w:rPr>
-                        <w:t>suscipit</w:t>
-                      </w:r>
-                      <w:proofErr w:type="spellEnd"/>
-                      <w:r>
-                        <w:rPr>
-                          <w:rFonts w:ascii="Segoe UI" w:hAnsi="Segoe UI" w:cs="Segoe UI"/>
-                          <w:sz w:val="28"/>
-                          <w:szCs w:val="28"/>
-                          <w:lang w:val="en-US"/>
-                        </w:rPr>
-                        <w:t xml:space="preserve"> </w:t>
-                      </w:r>
-                      <w:proofErr w:type="spellStart"/>
-                      <w:r>
-                        <w:rPr>
-                          <w:rFonts w:ascii="Segoe UI" w:hAnsi="Segoe UI" w:cs="Segoe UI"/>
-                          <w:sz w:val="28"/>
-                          <w:szCs w:val="28"/>
-                          <w:lang w:val="en-US"/>
-                        </w:rPr>
-                        <w:t>mauris</w:t>
-                      </w:r>
-                      <w:proofErr w:type="spellEnd"/>
-                      <w:r>
-                        <w:rPr>
-                          <w:rFonts w:ascii="Segoe UI" w:hAnsi="Segoe UI" w:cs="Segoe UI"/>
-                          <w:sz w:val="28"/>
-                          <w:szCs w:val="28"/>
-                          <w:lang w:val="en-US"/>
-                        </w:rPr>
-                        <w:t xml:space="preserve"> et </w:t>
-                      </w:r>
-                      <w:proofErr w:type="spellStart"/>
-                      <w:r>
-                        <w:rPr>
-                          <w:rFonts w:ascii="Segoe UI" w:hAnsi="Segoe UI" w:cs="Segoe UI"/>
-                          <w:sz w:val="28"/>
-                          <w:szCs w:val="28"/>
-                          <w:lang w:val="en-US"/>
-                        </w:rPr>
-                        <w:t>urna</w:t>
-                      </w:r>
-                      <w:proofErr w:type="spellEnd"/>
-                      <w:r>
-                        <w:rPr>
-                          <w:rFonts w:ascii="Segoe UI" w:hAnsi="Segoe UI" w:cs="Segoe UI"/>
-                          <w:sz w:val="28"/>
-                          <w:szCs w:val="28"/>
-                          <w:lang w:val="en-US"/>
-                        </w:rPr>
-                        <w:t xml:space="preserve"> </w:t>
-                      </w:r>
-                      <w:proofErr w:type="spellStart"/>
-                      <w:r>
-                        <w:rPr>
-                          <w:rFonts w:ascii="Segoe UI" w:hAnsi="Segoe UI" w:cs="Segoe UI"/>
-                          <w:sz w:val="28"/>
-                          <w:szCs w:val="28"/>
-                          <w:lang w:val="en-US"/>
-                        </w:rPr>
-                        <w:t>congue</w:t>
-                      </w:r>
-                      <w:proofErr w:type="spellEnd"/>
-                      <w:r>
-                        <w:rPr>
-                          <w:rFonts w:ascii="Segoe UI" w:hAnsi="Segoe UI" w:cs="Segoe UI"/>
-                          <w:sz w:val="28"/>
-                          <w:szCs w:val="28"/>
-                          <w:lang w:val="en-US"/>
-                        </w:rPr>
-                        <w:t xml:space="preserve"> </w:t>
-                      </w:r>
-                      <w:proofErr w:type="spellStart"/>
-                      <w:r>
-                        <w:rPr>
-                          <w:rFonts w:ascii="Segoe UI" w:hAnsi="Segoe UI" w:cs="Segoe UI"/>
-                          <w:sz w:val="28"/>
-                          <w:szCs w:val="28"/>
-                          <w:lang w:val="en-US"/>
-                        </w:rPr>
-                        <w:t>volutpat</w:t>
-                      </w:r>
-                      <w:proofErr w:type="spellEnd"/>
-                      <w:r>
-                        <w:rPr>
-                          <w:rFonts w:ascii="Segoe UI" w:hAnsi="Segoe UI" w:cs="Segoe UI"/>
-                          <w:sz w:val="28"/>
-                          <w:szCs w:val="28"/>
-                          <w:lang w:val="en-US"/>
-                        </w:rPr>
-                        <w:t>.</w:t>
+                        <w:t>Sed suscipit mauris et urna congue volutpat.</w:t>
                       </w:r>
                     </w:p>
                     <w:p>
@@ -13661,107 +10791,7 @@
                           <w:szCs w:val="28"/>
                           <w:lang w:val="en-US"/>
                         </w:rPr>
-                        <w:t xml:space="preserve">In non diam </w:t>
-                      </w:r>
-                      <w:proofErr w:type="spellStart"/>
-                      <w:r>
-                        <w:rPr>
-                          <w:rFonts w:ascii="Segoe UI" w:hAnsi="Segoe UI" w:cs="Segoe UI"/>
-                          <w:sz w:val="28"/>
-                          <w:szCs w:val="28"/>
-                          <w:lang w:val="en-US"/>
-                        </w:rPr>
-                        <w:t>eleifend</w:t>
-                      </w:r>
-                      <w:proofErr w:type="spellEnd"/>
-                      <w:r>
-                        <w:rPr>
-                          <w:rFonts w:ascii="Segoe UI" w:hAnsi="Segoe UI" w:cs="Segoe UI"/>
-                          <w:sz w:val="28"/>
-                          <w:szCs w:val="28"/>
-                          <w:lang w:val="en-US"/>
-                        </w:rPr>
-                        <w:t xml:space="preserve">, </w:t>
-                      </w:r>
-                      <w:proofErr w:type="spellStart"/>
-                      <w:r>
-                        <w:rPr>
-                          <w:rFonts w:ascii="Segoe UI" w:hAnsi="Segoe UI" w:cs="Segoe UI"/>
-                          <w:sz w:val="28"/>
-                          <w:szCs w:val="28"/>
-                          <w:lang w:val="en-US"/>
-                        </w:rPr>
-                        <w:t>volutpat</w:t>
-                      </w:r>
-                      <w:proofErr w:type="spellEnd"/>
-                      <w:r>
-                        <w:rPr>
-                          <w:rFonts w:ascii="Segoe UI" w:hAnsi="Segoe UI" w:cs="Segoe UI"/>
-                          <w:sz w:val="28"/>
-                          <w:szCs w:val="28"/>
-                          <w:lang w:val="en-US"/>
-                        </w:rPr>
-                        <w:t xml:space="preserve"> </w:t>
-                      </w:r>
-                      <w:proofErr w:type="spellStart"/>
-                      <w:r>
-                        <w:rPr>
-                          <w:rFonts w:ascii="Segoe UI" w:hAnsi="Segoe UI" w:cs="Segoe UI"/>
-                          <w:sz w:val="28"/>
-                          <w:szCs w:val="28"/>
-                          <w:lang w:val="en-US"/>
-                        </w:rPr>
-                        <w:t>turpis</w:t>
-                      </w:r>
-                      <w:proofErr w:type="spellEnd"/>
-                      <w:r>
-                        <w:rPr>
-                          <w:rFonts w:ascii="Segoe UI" w:hAnsi="Segoe UI" w:cs="Segoe UI"/>
-                          <w:sz w:val="28"/>
-                          <w:szCs w:val="28"/>
-                          <w:lang w:val="en-US"/>
-                        </w:rPr>
-                        <w:t xml:space="preserve"> vel, </w:t>
-                      </w:r>
-                      <w:proofErr w:type="spellStart"/>
-                      <w:r>
-                        <w:rPr>
-                          <w:rFonts w:ascii="Segoe UI" w:hAnsi="Segoe UI" w:cs="Segoe UI"/>
-                          <w:sz w:val="28"/>
-                          <w:szCs w:val="28"/>
-                          <w:lang w:val="en-US"/>
-                        </w:rPr>
-                        <w:t>blandit</w:t>
-                      </w:r>
-                      <w:proofErr w:type="spellEnd"/>
-                      <w:r>
-                        <w:rPr>
-                          <w:rFonts w:ascii="Segoe UI" w:hAnsi="Segoe UI" w:cs="Segoe UI"/>
-                          <w:sz w:val="28"/>
-                          <w:szCs w:val="28"/>
-                          <w:lang w:val="en-US"/>
-                        </w:rPr>
-                        <w:t xml:space="preserve"> </w:t>
-                      </w:r>
-                      <w:proofErr w:type="spellStart"/>
-                      <w:r>
-                        <w:rPr>
-                          <w:rFonts w:ascii="Segoe UI" w:hAnsi="Segoe UI" w:cs="Segoe UI"/>
-                          <w:sz w:val="28"/>
-                          <w:szCs w:val="28"/>
-                          <w:lang w:val="en-US"/>
-                        </w:rPr>
-                        <w:t>nulla</w:t>
-                      </w:r>
-                      <w:proofErr w:type="spellEnd"/>
-                      <w:r>
-                        <w:rPr>
-                          <w:rFonts w:ascii="Segoe UI" w:hAnsi="Segoe UI" w:cs="Segoe UI"/>
-                          <w:sz w:val="28"/>
-                          <w:szCs w:val="28"/>
-                          <w:lang w:val="en-US"/>
-                        </w:rPr>
-                        <w:t>.</w:t>
+                        <w:t>In non diam eleifend, volutpat turpis vel, blandit nulla.</w:t>
                       </w:r>
                     </w:p>
                     <w:p>
@@ -13781,187 +10811,7 @@
                           <w:szCs w:val="28"/>
                           <w:lang w:val="en-US"/>
                         </w:rPr>
-                        <w:t xml:space="preserve">Nulla </w:t>
-                      </w:r>
-                      <w:proofErr w:type="spellStart"/>
-                      <w:r>
-                        <w:rPr>
-                          <w:rFonts w:ascii="Segoe UI" w:hAnsi="Segoe UI" w:cs="Segoe UI"/>
-                          <w:sz w:val="28"/>
-                          <w:szCs w:val="28"/>
-                          <w:lang w:val="en-US"/>
-                        </w:rPr>
-                        <w:t>euismod</w:t>
-                      </w:r>
-                      <w:proofErr w:type="spellEnd"/>
-                      <w:r>
-                        <w:rPr>
-                          <w:rFonts w:ascii="Segoe UI" w:hAnsi="Segoe UI" w:cs="Segoe UI"/>
-                          <w:sz w:val="28"/>
-                          <w:szCs w:val="28"/>
-                          <w:lang w:val="en-US"/>
-                        </w:rPr>
-                        <w:t xml:space="preserve"> </w:t>
-                      </w:r>
-                      <w:proofErr w:type="spellStart"/>
-                      <w:r>
-                        <w:rPr>
-                          <w:rFonts w:ascii="Segoe UI" w:hAnsi="Segoe UI" w:cs="Segoe UI"/>
-                          <w:sz w:val="28"/>
-                          <w:szCs w:val="28"/>
-                          <w:lang w:val="en-US"/>
-                        </w:rPr>
-                        <w:t>turpis</w:t>
-                      </w:r>
-                      <w:proofErr w:type="spellEnd"/>
-                      <w:r>
-                        <w:rPr>
-                          <w:rFonts w:ascii="Segoe UI" w:hAnsi="Segoe UI" w:cs="Segoe UI"/>
-                          <w:sz w:val="28"/>
-                          <w:szCs w:val="28"/>
-                          <w:lang w:val="en-US"/>
-                        </w:rPr>
-                        <w:t xml:space="preserve"> </w:t>
-                      </w:r>
-                      <w:proofErr w:type="spellStart"/>
-                      <w:r>
-                        <w:rPr>
-                          <w:rFonts w:ascii="Segoe UI" w:hAnsi="Segoe UI" w:cs="Segoe UI"/>
-                          <w:sz w:val="28"/>
-                          <w:szCs w:val="28"/>
-                          <w:lang w:val="en-US"/>
-                        </w:rPr>
-                        <w:t>congue</w:t>
-                      </w:r>
-                      <w:proofErr w:type="spellEnd"/>
-                      <w:r>
-                        <w:rPr>
-                          <w:rFonts w:ascii="Segoe UI" w:hAnsi="Segoe UI" w:cs="Segoe UI"/>
-                          <w:sz w:val="28"/>
-                          <w:szCs w:val="28"/>
-                          <w:lang w:val="en-US"/>
-                        </w:rPr>
-                        <w:t xml:space="preserve"> </w:t>
-                      </w:r>
-                      <w:proofErr w:type="spellStart"/>
-                      <w:r>
-                        <w:rPr>
-                          <w:rFonts w:ascii="Segoe UI" w:hAnsi="Segoe UI" w:cs="Segoe UI"/>
-                          <w:sz w:val="28"/>
-                          <w:szCs w:val="28"/>
-                          <w:lang w:val="en-US"/>
-                        </w:rPr>
-                        <w:t>justo</w:t>
-                      </w:r>
-                      <w:proofErr w:type="spellEnd"/>
-                      <w:r>
-                        <w:rPr>
-                          <w:rFonts w:ascii="Segoe UI" w:hAnsi="Segoe UI" w:cs="Segoe UI"/>
-                          <w:sz w:val="28"/>
-                          <w:szCs w:val="28"/>
-                          <w:lang w:val="en-US"/>
-                        </w:rPr>
-                        <w:t xml:space="preserve"> </w:t>
-                      </w:r>
-                      <w:proofErr w:type="spellStart"/>
-                      <w:r>
-                        <w:rPr>
-                          <w:rFonts w:ascii="Segoe UI" w:hAnsi="Segoe UI" w:cs="Segoe UI"/>
-                          <w:sz w:val="28"/>
-                          <w:szCs w:val="28"/>
-                          <w:lang w:val="en-US"/>
-                        </w:rPr>
-                        <w:t>sagittis</w:t>
-                      </w:r>
-                      <w:proofErr w:type="spellEnd"/>
-                      <w:r>
-                        <w:rPr>
-                          <w:rFonts w:ascii="Segoe UI" w:hAnsi="Segoe UI" w:cs="Segoe UI"/>
-                          <w:sz w:val="28"/>
-                          <w:szCs w:val="28"/>
-                          <w:lang w:val="en-US"/>
-                        </w:rPr>
-                        <w:t xml:space="preserve">, </w:t>
-                      </w:r>
-                      <w:proofErr w:type="spellStart"/>
-                      <w:r>
-                        <w:rPr>
-                          <w:rFonts w:ascii="Segoe UI" w:hAnsi="Segoe UI" w:cs="Segoe UI"/>
-                          <w:sz w:val="28"/>
-                          <w:szCs w:val="28"/>
-                          <w:lang w:val="en-US"/>
-                        </w:rPr>
-                        <w:t>quis</w:t>
-                      </w:r>
-                      <w:proofErr w:type="spellEnd"/>
-                      <w:r>
-                        <w:rPr>
-                          <w:rFonts w:ascii="Segoe UI" w:hAnsi="Segoe UI" w:cs="Segoe UI"/>
-                          <w:sz w:val="28"/>
-                          <w:szCs w:val="28"/>
-                          <w:lang w:val="en-US"/>
-                        </w:rPr>
-                        <w:t xml:space="preserve"> </w:t>
-                      </w:r>
-                      <w:proofErr w:type="spellStart"/>
-                      <w:r>
-                        <w:rPr>
-                          <w:rFonts w:ascii="Segoe UI" w:hAnsi="Segoe UI" w:cs="Segoe UI"/>
-                          <w:sz w:val="28"/>
-                          <w:szCs w:val="28"/>
-                          <w:lang w:val="en-US"/>
-                        </w:rPr>
-                        <w:t>dignissim</w:t>
-                      </w:r>
-                      <w:proofErr w:type="spellEnd"/>
-                      <w:r>
-                        <w:rPr>
-                          <w:rFonts w:ascii="Segoe UI" w:hAnsi="Segoe UI" w:cs="Segoe UI"/>
-                          <w:sz w:val="28"/>
-                          <w:szCs w:val="28"/>
-                          <w:lang w:val="en-US"/>
-                        </w:rPr>
-                        <w:t xml:space="preserve"> </w:t>
-                      </w:r>
-                      <w:proofErr w:type="spellStart"/>
-                      <w:r>
-                        <w:rPr>
-                          <w:rFonts w:ascii="Segoe UI" w:hAnsi="Segoe UI" w:cs="Segoe UI"/>
-                          <w:sz w:val="28"/>
-                          <w:szCs w:val="28"/>
-                          <w:lang w:val="en-US"/>
-                        </w:rPr>
-                        <w:t>est</w:t>
-                      </w:r>
-                      <w:proofErr w:type="spellEnd"/>
-                      <w:r>
-                        <w:rPr>
-                          <w:rFonts w:ascii="Segoe UI" w:hAnsi="Segoe UI" w:cs="Segoe UI"/>
-                          <w:sz w:val="28"/>
-                          <w:szCs w:val="28"/>
-                          <w:lang w:val="en-US"/>
-                        </w:rPr>
-                        <w:t xml:space="preserve"> </w:t>
-                      </w:r>
-                      <w:proofErr w:type="spellStart"/>
-                      <w:r>
-                        <w:rPr>
-                          <w:rFonts w:ascii="Segoe UI" w:hAnsi="Segoe UI" w:cs="Segoe UI"/>
-                          <w:sz w:val="28"/>
-                          <w:szCs w:val="28"/>
-                          <w:lang w:val="en-US"/>
-                        </w:rPr>
-                        <w:t>mattis</w:t>
-                      </w:r>
-                      <w:proofErr w:type="spellEnd"/>
-                      <w:r>
-                        <w:rPr>
-                          <w:rFonts w:ascii="Segoe UI" w:hAnsi="Segoe UI" w:cs="Segoe UI"/>
-                          <w:sz w:val="28"/>
-                          <w:szCs w:val="28"/>
-                          <w:lang w:val="en-US"/>
-                        </w:rPr>
-                        <w:t>.</w:t>
+                        <w:t>Nulla euismod turpis congue justo sagittis, quis dignissim est mattis.</w:t>
                       </w:r>
                     </w:p>
                     <w:p>

</xml_diff>

<commit_message>
Design a flood service for San Jose river basin
</commit_message>
<xml_diff>
--- a/automatic docx/doc_master.docx
+++ b/automatic docx/doc_master.docx
@@ -6744,7 +6744,188 @@
                 <w:sz w:val="22"/>
                 <w:szCs w:val="22"/>
               </w:rPr>
-              <w:t>Florida</w:t>
+              <w:t>San Ramón</w:t>
+            </w:r>
+          </w:p>
+        </w:tc>
+        <w:tc>
+          <w:tcPr>
+            <w:tcW w:w="2698" w:type="dxa"/>
+          </w:tcPr>
+          <w:p>
+            <w:pPr>
+              <w:jc w:val="center"/>
+              <w:cnfStyle w:val="000000000000" w:firstRow="0" w:lastRow="0" w:firstColumn="0" w:lastColumn="0" w:oddVBand="0" w:evenVBand="0" w:oddHBand="0" w:evenHBand="0" w:firstRowFirstColumn="0" w:firstRowLastColumn="0" w:lastRowFirstColumn="0" w:lastRowLastColumn="0"/>
+              <w:rPr>
+                <w:rFonts w:ascii="Segoe UI" w:hAnsi="Segoe UI" w:cs="Segoe UI"/>
+                <w:sz w:val="22"/>
+                <w:szCs w:val="22"/>
+              </w:rPr>
+            </w:pPr>
+            <w:proofErr w:type="gramStart"/>
+            <w:r>
+              <w:rPr>
+                <w:rFonts w:ascii="Segoe UI" w:hAnsi="Segoe UI" w:cs="Segoe UI"/>
+                <w:sz w:val="22"/>
+                <w:szCs w:val="22"/>
+              </w:rPr>
+              <w:t xml:space="preserve">{{ </w:t>
+            </w:r>
+            <w:proofErr w:type="spellStart"/>
+            <w:r>
+              <w:rPr>
+                <w:rFonts w:ascii="Segoe UI" w:hAnsi="Segoe UI" w:cs="Segoe UI"/>
+                <w:sz w:val="22"/>
+                <w:szCs w:val="22"/>
+              </w:rPr>
+              <w:t>nivel</w:t>
+            </w:r>
+            <w:proofErr w:type="gramEnd"/>
+            <w:r>
+              <w:rPr>
+                <w:rFonts w:ascii="Segoe UI" w:hAnsi="Segoe UI" w:cs="Segoe UI"/>
+                <w:sz w:val="22"/>
+                <w:szCs w:val="22"/>
+              </w:rPr>
+              <w:t>_actual_</w:t>
+            </w:r>
+            <w:r>
+              <w:rPr>
+                <w:rFonts w:ascii="Segoe UI" w:hAnsi="Segoe UI" w:cs="Segoe UI"/>
+                <w:sz w:val="22"/>
+                <w:szCs w:val="22"/>
+              </w:rPr>
+              <w:t>ramon</w:t>
+            </w:r>
+            <w:proofErr w:type="spellEnd"/>
+            <w:r>
+              <w:rPr>
+                <w:rFonts w:ascii="Segoe UI" w:hAnsi="Segoe UI" w:cs="Segoe UI"/>
+                <w:sz w:val="22"/>
+                <w:szCs w:val="22"/>
+              </w:rPr>
+              <w:t xml:space="preserve"> }}</w:t>
+            </w:r>
+          </w:p>
+        </w:tc>
+        <w:tc>
+          <w:tcPr>
+            <w:tcW w:w="2698" w:type="dxa"/>
+          </w:tcPr>
+          <w:p>
+            <w:pPr>
+              <w:jc w:val="center"/>
+              <w:cnfStyle w:val="000000000000" w:firstRow="0" w:lastRow="0" w:firstColumn="0" w:lastColumn="0" w:oddVBand="0" w:evenVBand="0" w:oddHBand="0" w:evenHBand="0" w:firstRowFirstColumn="0" w:firstRowLastColumn="0" w:lastRowFirstColumn="0" w:lastRowLastColumn="0"/>
+              <w:rPr>
+                <w:rFonts w:ascii="Segoe UI" w:hAnsi="Segoe UI" w:cs="Segoe UI"/>
+                <w:sz w:val="22"/>
+                <w:szCs w:val="22"/>
+              </w:rPr>
+            </w:pPr>
+            <w:proofErr w:type="gramStart"/>
+            <w:r>
+              <w:rPr>
+                <w:rFonts w:ascii="Segoe UI" w:hAnsi="Segoe UI" w:cs="Segoe UI"/>
+                <w:sz w:val="22"/>
+                <w:szCs w:val="22"/>
+              </w:rPr>
+              <w:t xml:space="preserve">{{ </w:t>
+            </w:r>
+            <w:proofErr w:type="spellStart"/>
+            <w:r>
+              <w:rPr>
+                <w:rFonts w:ascii="Segoe UI" w:hAnsi="Segoe UI" w:cs="Segoe UI"/>
+                <w:sz w:val="22"/>
+                <w:szCs w:val="22"/>
+              </w:rPr>
+              <w:t>tasa</w:t>
+            </w:r>
+            <w:proofErr w:type="gramEnd"/>
+            <w:r>
+              <w:rPr>
+                <w:rFonts w:ascii="Segoe UI" w:hAnsi="Segoe UI" w:cs="Segoe UI"/>
+                <w:sz w:val="22"/>
+                <w:szCs w:val="22"/>
+              </w:rPr>
+              <w:t>_</w:t>
+            </w:r>
+            <w:r>
+              <w:rPr>
+                <w:rFonts w:ascii="Segoe UI" w:hAnsi="Segoe UI" w:cs="Segoe UI"/>
+                <w:sz w:val="22"/>
+                <w:szCs w:val="22"/>
+              </w:rPr>
+              <w:t>ramon</w:t>
+            </w:r>
+            <w:proofErr w:type="spellEnd"/>
+            <w:r>
+              <w:rPr>
+                <w:rFonts w:ascii="Segoe UI" w:hAnsi="Segoe UI" w:cs="Segoe UI"/>
+                <w:sz w:val="22"/>
+                <w:szCs w:val="22"/>
+              </w:rPr>
+              <w:t xml:space="preserve"> }}</w:t>
+            </w:r>
+          </w:p>
+        </w:tc>
+        <w:tc>
+          <w:tcPr>
+            <w:tcW w:w="2698" w:type="dxa"/>
+            <w:gridSpan w:val="2"/>
+          </w:tcPr>
+          <w:p>
+            <w:pPr>
+              <w:jc w:val="center"/>
+              <w:cnfStyle w:val="000000000000" w:firstRow="0" w:lastRow="0" w:firstColumn="0" w:lastColumn="0" w:oddVBand="0" w:evenVBand="0" w:oddHBand="0" w:evenHBand="0" w:firstRowFirstColumn="0" w:firstRowLastColumn="0" w:lastRowFirstColumn="0" w:lastRowLastColumn="0"/>
+              <w:rPr>
+                <w:rFonts w:ascii="Segoe UI" w:hAnsi="Segoe UI" w:cs="Segoe UI"/>
+                <w:sz w:val="22"/>
+                <w:szCs w:val="22"/>
+              </w:rPr>
+            </w:pPr>
+            <w:proofErr w:type="gramStart"/>
+            <w:r>
+              <w:rPr>
+                <w:rFonts w:ascii="Segoe UI" w:hAnsi="Segoe UI" w:cs="Segoe UI"/>
+                <w:sz w:val="22"/>
+                <w:szCs w:val="22"/>
+              </w:rPr>
+              <w:t xml:space="preserve">{{ </w:t>
+            </w:r>
+            <w:proofErr w:type="spellStart"/>
+            <w:r>
+              <w:rPr>
+                <w:rFonts w:ascii="Segoe UI" w:hAnsi="Segoe UI" w:cs="Segoe UI"/>
+                <w:sz w:val="22"/>
+                <w:szCs w:val="22"/>
+              </w:rPr>
+              <w:t>tendencia</w:t>
+            </w:r>
+            <w:proofErr w:type="gramEnd"/>
+            <w:r>
+              <w:rPr>
+                <w:rFonts w:ascii="Segoe UI" w:hAnsi="Segoe UI" w:cs="Segoe UI"/>
+                <w:sz w:val="22"/>
+                <w:szCs w:val="22"/>
+              </w:rPr>
+              <w:t>_</w:t>
+            </w:r>
+            <w:r>
+              <w:rPr>
+                <w:rFonts w:ascii="Segoe UI" w:hAnsi="Segoe UI" w:cs="Segoe UI"/>
+                <w:sz w:val="22"/>
+                <w:szCs w:val="22"/>
+              </w:rPr>
+              <w:t>ramon</w:t>
+            </w:r>
+            <w:proofErr w:type="spellEnd"/>
+            <w:r>
+              <w:rPr>
+                <w:rFonts w:ascii="Segoe UI" w:hAnsi="Segoe UI" w:cs="Segoe UI"/>
+                <w:sz w:val="22"/>
+                <w:szCs w:val="22"/>
+              </w:rPr>
+              <w:t xml:space="preserve"> }}</w:t>
             </w:r>
           </w:p>
         </w:tc>
@@ -6763,165 +6944,14 @@
                 <w:szCs w:val="22"/>
               </w:rPr>
             </w:pPr>
-            <w:proofErr w:type="gramStart"/>
-            <w:r>
-              <w:rPr>
-                <w:rFonts w:ascii="Segoe UI" w:hAnsi="Segoe UI" w:cs="Segoe UI"/>
-                <w:sz w:val="22"/>
-                <w:szCs w:val="22"/>
-              </w:rPr>
-              <w:t xml:space="preserve">{{ </w:t>
-            </w:r>
-            <w:proofErr w:type="spellStart"/>
-            <w:r>
-              <w:rPr>
-                <w:rFonts w:ascii="Segoe UI" w:hAnsi="Segoe UI" w:cs="Segoe UI"/>
-                <w:sz w:val="22"/>
-                <w:szCs w:val="22"/>
-              </w:rPr>
-              <w:t>nivel</w:t>
-            </w:r>
-            <w:proofErr w:type="gramEnd"/>
-            <w:r>
-              <w:rPr>
-                <w:rFonts w:ascii="Segoe UI" w:hAnsi="Segoe UI" w:cs="Segoe UI"/>
-                <w:sz w:val="22"/>
-                <w:szCs w:val="22"/>
-              </w:rPr>
-              <w:t>_actual_florida</w:t>
-            </w:r>
-            <w:proofErr w:type="spellEnd"/>
-            <w:r>
-              <w:rPr>
-                <w:rFonts w:ascii="Segoe UI" w:hAnsi="Segoe UI" w:cs="Segoe UI"/>
-                <w:sz w:val="22"/>
-                <w:szCs w:val="22"/>
-              </w:rPr>
-              <w:t xml:space="preserve"> }}</w:t>
-            </w:r>
-          </w:p>
-        </w:tc>
-        <w:tc>
-          <w:tcPr>
-            <w:tcW w:w="2698" w:type="dxa"/>
-            <w:vAlign w:val="center"/>
-          </w:tcPr>
-          <w:p>
-            <w:pPr>
-              <w:jc w:val="center"/>
-              <w:cnfStyle w:val="000000000000" w:firstRow="0" w:lastRow="0" w:firstColumn="0" w:lastColumn="0" w:oddVBand="0" w:evenVBand="0" w:oddHBand="0" w:evenHBand="0" w:firstRowFirstColumn="0" w:firstRowLastColumn="0" w:lastRowFirstColumn="0" w:lastRowLastColumn="0"/>
-              <w:rPr>
-                <w:rFonts w:ascii="Segoe UI" w:hAnsi="Segoe UI" w:cs="Segoe UI"/>
-                <w:sz w:val="22"/>
-                <w:szCs w:val="22"/>
-              </w:rPr>
-            </w:pPr>
-            <w:proofErr w:type="gramStart"/>
-            <w:r>
-              <w:rPr>
-                <w:rFonts w:ascii="Segoe UI" w:hAnsi="Segoe UI" w:cs="Segoe UI"/>
-                <w:sz w:val="22"/>
-                <w:szCs w:val="22"/>
-              </w:rPr>
-              <w:t xml:space="preserve">{{ </w:t>
-            </w:r>
-            <w:proofErr w:type="spellStart"/>
-            <w:r>
-              <w:rPr>
-                <w:rFonts w:ascii="Segoe UI" w:hAnsi="Segoe UI" w:cs="Segoe UI"/>
-                <w:sz w:val="22"/>
-                <w:szCs w:val="22"/>
-              </w:rPr>
-              <w:t>tasa</w:t>
-            </w:r>
-            <w:proofErr w:type="gramEnd"/>
-            <w:r>
-              <w:rPr>
-                <w:rFonts w:ascii="Segoe UI" w:hAnsi="Segoe UI" w:cs="Segoe UI"/>
-                <w:sz w:val="22"/>
-                <w:szCs w:val="22"/>
-              </w:rPr>
-              <w:t>_florida</w:t>
-            </w:r>
-            <w:proofErr w:type="spellEnd"/>
-            <w:r>
-              <w:rPr>
-                <w:rFonts w:ascii="Segoe UI" w:hAnsi="Segoe UI" w:cs="Segoe UI"/>
-                <w:sz w:val="22"/>
-                <w:szCs w:val="22"/>
-              </w:rPr>
-              <w:t xml:space="preserve"> }}</w:t>
-            </w:r>
-          </w:p>
-        </w:tc>
-        <w:tc>
-          <w:tcPr>
-            <w:tcW w:w="2698" w:type="dxa"/>
-            <w:gridSpan w:val="2"/>
-          </w:tcPr>
-          <w:p>
-            <w:pPr>
-              <w:jc w:val="center"/>
-              <w:cnfStyle w:val="000000000000" w:firstRow="0" w:lastRow="0" w:firstColumn="0" w:lastColumn="0" w:oddVBand="0" w:evenVBand="0" w:oddHBand="0" w:evenHBand="0" w:firstRowFirstColumn="0" w:firstRowLastColumn="0" w:lastRowFirstColumn="0" w:lastRowLastColumn="0"/>
-              <w:rPr>
-                <w:rFonts w:ascii="Segoe UI" w:hAnsi="Segoe UI" w:cs="Segoe UI"/>
-                <w:sz w:val="22"/>
-                <w:szCs w:val="22"/>
-              </w:rPr>
-            </w:pPr>
-            <w:proofErr w:type="gramStart"/>
-            <w:r>
-              <w:rPr>
-                <w:rFonts w:ascii="Segoe UI" w:hAnsi="Segoe UI" w:cs="Segoe UI"/>
-                <w:sz w:val="22"/>
-                <w:szCs w:val="22"/>
-              </w:rPr>
-              <w:t xml:space="preserve">{{ </w:t>
-            </w:r>
-            <w:proofErr w:type="spellStart"/>
-            <w:r>
-              <w:rPr>
-                <w:rFonts w:ascii="Segoe UI" w:hAnsi="Segoe UI" w:cs="Segoe UI"/>
-                <w:sz w:val="22"/>
-                <w:szCs w:val="22"/>
-              </w:rPr>
-              <w:t>tendencia</w:t>
-            </w:r>
-            <w:proofErr w:type="gramEnd"/>
-            <w:r>
-              <w:rPr>
-                <w:rFonts w:ascii="Segoe UI" w:hAnsi="Segoe UI" w:cs="Segoe UI"/>
-                <w:sz w:val="22"/>
-                <w:szCs w:val="22"/>
-              </w:rPr>
-              <w:t>_florida</w:t>
-            </w:r>
-            <w:proofErr w:type="spellEnd"/>
-            <w:r>
-              <w:rPr>
-                <w:rFonts w:ascii="Segoe UI" w:hAnsi="Segoe UI" w:cs="Segoe UI"/>
-                <w:sz w:val="22"/>
-                <w:szCs w:val="22"/>
-              </w:rPr>
-              <w:t xml:space="preserve"> }}</w:t>
-            </w:r>
-          </w:p>
-        </w:tc>
-        <w:tc>
-          <w:tcPr>
-            <w:tcW w:w="2698" w:type="dxa"/>
-            <w:vAlign w:val="center"/>
-          </w:tcPr>
-          <w:p>
-            <w:pPr>
-              <w:jc w:val="center"/>
-              <w:cnfStyle w:val="000000000000" w:firstRow="0" w:lastRow="0" w:firstColumn="0" w:lastColumn="0" w:oddVBand="0" w:evenVBand="0" w:oddHBand="0" w:evenHBand="0" w:firstRowFirstColumn="0" w:firstRowLastColumn="0" w:lastRowFirstColumn="0" w:lastRowLastColumn="0"/>
-              <w:rPr>
-                <w:rFonts w:ascii="Segoe UI" w:hAnsi="Segoe UI" w:cs="Segoe UI"/>
-                <w:sz w:val="22"/>
-                <w:szCs w:val="22"/>
-              </w:rPr>
-            </w:pPr>
+            <w:r>
+              <w:rPr>
+                <w:rFonts w:ascii="Segoe UI" w:hAnsi="Segoe UI" w:cs="Segoe UI"/>
+                <w:sz w:val="22"/>
+                <w:szCs w:val="22"/>
+              </w:rPr>
+              <w:t>5.81</w:t>
+            </w:r>
           </w:p>
         </w:tc>
       </w:tr>
@@ -6948,7 +6978,7 @@
                 <w:sz w:val="22"/>
                 <w:szCs w:val="22"/>
               </w:rPr>
-              <w:t>Picada de Varela</w:t>
+              <w:t>Florida</w:t>
             </w:r>
           </w:p>
         </w:tc>
@@ -6992,7 +7022,7 @@
                 <w:sz w:val="22"/>
                 <w:szCs w:val="22"/>
               </w:rPr>
-              <w:t>_actual_varela</w:t>
+              <w:t>_actual_florida</w:t>
             </w:r>
             <w:proofErr w:type="spellEnd"/>
             <w:r>
@@ -7045,7 +7075,7 @@
                 <w:sz w:val="22"/>
                 <w:szCs w:val="22"/>
               </w:rPr>
-              <w:t>_varela</w:t>
+              <w:t>_florida</w:t>
             </w:r>
             <w:proofErr w:type="spellEnd"/>
             <w:r>
@@ -7098,7 +7128,7 @@
                 <w:sz w:val="22"/>
                 <w:szCs w:val="22"/>
               </w:rPr>
-              <w:t>_varela</w:t>
+              <w:t>_florida</w:t>
             </w:r>
             <w:proofErr w:type="spellEnd"/>
             <w:r>
@@ -8107,7 +8137,7 @@
                 <w:sz w:val="22"/>
                 <w:szCs w:val="22"/>
               </w:rPr>
-              <w:t>Paso Pache</w:t>
+              <w:t>San Ramón</w:t>
             </w:r>
           </w:p>
         </w:tc>
@@ -8153,7 +8183,15 @@
                 <w:sz w:val="22"/>
                 <w:szCs w:val="22"/>
               </w:rPr>
-              <w:t>_pache</w:t>
+              <w:t>_</w:t>
+            </w:r>
+            <w:r>
+              <w:rPr>
+                <w:rFonts w:ascii="Segoe UI" w:hAnsi="Segoe UI" w:cs="Segoe UI"/>
+                <w:sz w:val="22"/>
+                <w:szCs w:val="22"/>
+              </w:rPr>
+              <w:t>ramon</w:t>
             </w:r>
             <w:proofErr w:type="spellEnd"/>
             <w:r>
@@ -8206,7 +8244,15 @@
                 <w:sz w:val="22"/>
                 <w:szCs w:val="22"/>
               </w:rPr>
-              <w:t>_pache</w:t>
+              <w:t>_</w:t>
+            </w:r>
+            <w:r>
+              <w:rPr>
+                <w:rFonts w:ascii="Segoe UI" w:hAnsi="Segoe UI" w:cs="Segoe UI"/>
+                <w:sz w:val="22"/>
+                <w:szCs w:val="22"/>
+              </w:rPr>
+              <w:t>ramon</w:t>
             </w:r>
             <w:proofErr w:type="spellEnd"/>
             <w:r>
@@ -8243,7 +8289,7 @@
                 <w:sz w:val="22"/>
                 <w:szCs w:val="22"/>
               </w:rPr>
-              <w:t>Florida</w:t>
+              <w:t>Paso Pache</w:t>
             </w:r>
           </w:p>
         </w:tc>
@@ -8289,7 +8335,7 @@
                 <w:sz w:val="22"/>
                 <w:szCs w:val="22"/>
               </w:rPr>
-              <w:t>_florida</w:t>
+              <w:t>_pache</w:t>
             </w:r>
             <w:proofErr w:type="spellEnd"/>
             <w:r>
@@ -8342,7 +8388,7 @@
                 <w:sz w:val="22"/>
                 <w:szCs w:val="22"/>
               </w:rPr>
-              <w:t>_florida</w:t>
+              <w:t>_pache</w:t>
             </w:r>
             <w:proofErr w:type="spellEnd"/>
             <w:r>
@@ -8379,7 +8425,7 @@
                 <w:sz w:val="22"/>
                 <w:szCs w:val="22"/>
               </w:rPr>
-              <w:t>Picada de Varela</w:t>
+              <w:t>Florida</w:t>
             </w:r>
           </w:p>
         </w:tc>
@@ -8425,7 +8471,7 @@
                 <w:sz w:val="22"/>
                 <w:szCs w:val="22"/>
               </w:rPr>
-              <w:t>_varela</w:t>
+              <w:t>_florida</w:t>
             </w:r>
             <w:proofErr w:type="spellEnd"/>
             <w:r>
@@ -8478,7 +8524,7 @@
                 <w:sz w:val="22"/>
                 <w:szCs w:val="22"/>
               </w:rPr>
-              <w:t>_varela</w:t>
+              <w:t>_florida</w:t>
             </w:r>
             <w:proofErr w:type="spellEnd"/>
             <w:r>
@@ -8515,7 +8561,7 @@
                 <w:sz w:val="22"/>
                 <w:szCs w:val="22"/>
               </w:rPr>
-              <w:t>Santa Lucía</w:t>
+              <w:t>Canelones</w:t>
             </w:r>
           </w:p>
         </w:tc>
@@ -8561,6 +8607,158 @@
                 <w:sz w:val="22"/>
                 <w:szCs w:val="22"/>
               </w:rPr>
+              <w:t>_</w:t>
+            </w:r>
+            <w:r>
+              <w:rPr>
+                <w:rFonts w:ascii="Segoe UI" w:hAnsi="Segoe UI" w:cs="Segoe UI"/>
+                <w:sz w:val="22"/>
+                <w:szCs w:val="22"/>
+              </w:rPr>
+              <w:t>canelones</w:t>
+            </w:r>
+            <w:proofErr w:type="spellEnd"/>
+            <w:r>
+              <w:rPr>
+                <w:rFonts w:ascii="Segoe UI" w:hAnsi="Segoe UI" w:cs="Segoe UI"/>
+                <w:sz w:val="22"/>
+                <w:szCs w:val="22"/>
+              </w:rPr>
+              <w:t xml:space="preserve"> }}</w:t>
+            </w:r>
+          </w:p>
+        </w:tc>
+        <w:tc>
+          <w:tcPr>
+            <w:tcW w:w="4410" w:type="dxa"/>
+            <w:gridSpan w:val="2"/>
+          </w:tcPr>
+          <w:p>
+            <w:pPr>
+              <w:jc w:val="center"/>
+              <w:cnfStyle w:val="000000000000" w:firstRow="0" w:lastRow="0" w:firstColumn="0" w:lastColumn="0" w:oddVBand="0" w:evenVBand="0" w:oddHBand="0" w:evenHBand="0" w:firstRowFirstColumn="0" w:firstRowLastColumn="0" w:lastRowFirstColumn="0" w:lastRowLastColumn="0"/>
+              <w:rPr>
+                <w:rFonts w:ascii="Segoe UI" w:hAnsi="Segoe UI" w:cs="Segoe UI"/>
+                <w:sz w:val="22"/>
+                <w:szCs w:val="22"/>
+              </w:rPr>
+            </w:pPr>
+            <w:proofErr w:type="gramStart"/>
+            <w:r>
+              <w:rPr>
+                <w:rFonts w:ascii="Segoe UI" w:hAnsi="Segoe UI" w:cs="Segoe UI"/>
+                <w:sz w:val="22"/>
+                <w:szCs w:val="22"/>
+              </w:rPr>
+              <w:t xml:space="preserve">{{ </w:t>
+            </w:r>
+            <w:proofErr w:type="spellStart"/>
+            <w:r>
+              <w:rPr>
+                <w:rFonts w:ascii="Segoe UI" w:hAnsi="Segoe UI" w:cs="Segoe UI"/>
+                <w:sz w:val="22"/>
+                <w:szCs w:val="22"/>
+              </w:rPr>
+              <w:t>fecha</w:t>
+            </w:r>
+            <w:proofErr w:type="gramEnd"/>
+            <w:r>
+              <w:rPr>
+                <w:rFonts w:ascii="Segoe UI" w:hAnsi="Segoe UI" w:cs="Segoe UI"/>
+                <w:sz w:val="22"/>
+                <w:szCs w:val="22"/>
+              </w:rPr>
+              <w:t>_</w:t>
+            </w:r>
+            <w:r>
+              <w:rPr>
+                <w:rFonts w:ascii="Segoe UI" w:hAnsi="Segoe UI" w:cs="Segoe UI"/>
+                <w:sz w:val="22"/>
+                <w:szCs w:val="22"/>
+              </w:rPr>
+              <w:t>canelones</w:t>
+            </w:r>
+            <w:proofErr w:type="spellEnd"/>
+            <w:r>
+              <w:rPr>
+                <w:rFonts w:ascii="Segoe UI" w:hAnsi="Segoe UI" w:cs="Segoe UI"/>
+                <w:sz w:val="22"/>
+                <w:szCs w:val="22"/>
+              </w:rPr>
+              <w:t xml:space="preserve"> }}</w:t>
+            </w:r>
+          </w:p>
+        </w:tc>
+      </w:tr>
+      <w:tr>
+        <w:tc>
+          <w:tcPr>
+            <w:cnfStyle w:val="001000000000" w:firstRow="0" w:lastRow="0" w:firstColumn="1" w:lastColumn="0" w:oddVBand="0" w:evenVBand="0" w:oddHBand="0" w:evenHBand="0" w:firstRowFirstColumn="0" w:firstRowLastColumn="0" w:lastRowFirstColumn="0" w:lastRowLastColumn="0"/>
+            <w:tcW w:w="2690" w:type="dxa"/>
+            <w:shd w:val="clear" w:color="auto" w:fill="FFFFFF" w:themeFill="background1"/>
+            <w:vAlign w:val="center"/>
+          </w:tcPr>
+          <w:p>
+            <w:pPr>
+              <w:jc w:val="center"/>
+              <w:rPr>
+                <w:rFonts w:ascii="Segoe UI" w:hAnsi="Segoe UI" w:cs="Segoe UI"/>
+                <w:sz w:val="22"/>
+                <w:szCs w:val="22"/>
+              </w:rPr>
+            </w:pPr>
+            <w:r>
+              <w:rPr>
+                <w:rFonts w:ascii="Segoe UI" w:hAnsi="Segoe UI" w:cs="Segoe UI"/>
+                <w:sz w:val="22"/>
+                <w:szCs w:val="22"/>
+              </w:rPr>
+              <w:t>Santa Lucía</w:t>
+            </w:r>
+          </w:p>
+        </w:tc>
+        <w:tc>
+          <w:tcPr>
+            <w:tcW w:w="6390" w:type="dxa"/>
+            <w:gridSpan w:val="4"/>
+            <w:shd w:val="clear" w:color="auto" w:fill="FFFFFF" w:themeFill="background1"/>
+            <w:vAlign w:val="center"/>
+          </w:tcPr>
+          <w:p>
+            <w:pPr>
+              <w:jc w:val="center"/>
+              <w:cnfStyle w:val="000000000000" w:firstRow="0" w:lastRow="0" w:firstColumn="0" w:lastColumn="0" w:oddVBand="0" w:evenVBand="0" w:oddHBand="0" w:evenHBand="0" w:firstRowFirstColumn="0" w:firstRowLastColumn="0" w:lastRowFirstColumn="0" w:lastRowLastColumn="0"/>
+              <w:rPr>
+                <w:rFonts w:ascii="Segoe UI" w:hAnsi="Segoe UI" w:cs="Segoe UI"/>
+                <w:sz w:val="22"/>
+                <w:szCs w:val="22"/>
+              </w:rPr>
+            </w:pPr>
+            <w:proofErr w:type="gramStart"/>
+            <w:r>
+              <w:rPr>
+                <w:rFonts w:ascii="Segoe UI" w:hAnsi="Segoe UI" w:cs="Segoe UI"/>
+                <w:sz w:val="22"/>
+                <w:szCs w:val="22"/>
+              </w:rPr>
+              <w:t xml:space="preserve">{{ </w:t>
+            </w:r>
+            <w:proofErr w:type="spellStart"/>
+            <w:r>
+              <w:rPr>
+                <w:rFonts w:ascii="Segoe UI" w:hAnsi="Segoe UI" w:cs="Segoe UI"/>
+                <w:sz w:val="22"/>
+                <w:szCs w:val="22"/>
+              </w:rPr>
+              <w:t>pronos</w:t>
+            </w:r>
+            <w:proofErr w:type="gramEnd"/>
+            <w:r>
+              <w:rPr>
+                <w:rFonts w:ascii="Segoe UI" w:hAnsi="Segoe UI" w:cs="Segoe UI"/>
+                <w:sz w:val="22"/>
+                <w:szCs w:val="22"/>
+              </w:rPr>
               <w:t>_santalucia</w:t>
             </w:r>
             <w:proofErr w:type="spellEnd"/>
@@ -8659,7 +8857,7 @@
       </w:tr>
       <w:tr>
         <w:trPr>
-          <w:trHeight w:val="1541"/>
+          <w:trHeight w:val="1285"/>
         </w:trPr>
         <w:tc>
           <w:tcPr>
@@ -8903,7 +9101,7 @@
                                 <wp:inline distT="0" distB="0" distL="0" distR="0" wp14:anchorId="6F0FB95C" wp14:editId="60508584">
                                   <wp:extent cx="5824728" cy="7909560"/>
                                   <wp:effectExtent l="0" t="0" r="5080" b="0"/>
-                                  <wp:docPr id="205749893" name="Picture 205749893" descr="Placeholder_4.png"/>
+                                  <wp:docPr id="1105644963" name="Picture 1105644963" descr="Placeholder_4.png"/>
                                   <wp:cNvGraphicFramePr>
                                     <a:graphicFrameLocks xmlns:a="http://schemas.openxmlformats.org/drawingml/2006/main"/>
                                   </wp:cNvGraphicFramePr>
@@ -8974,7 +9172,7 @@
                           <wp:inline distT="0" distB="0" distL="0" distR="0" wp14:anchorId="6F0FB95C" wp14:editId="60508584">
                             <wp:extent cx="5824728" cy="7909560"/>
                             <wp:effectExtent l="0" t="0" r="5080" b="0"/>
-                            <wp:docPr id="205749893" name="Picture 205749893" descr="Placeholder_4.png"/>
+                            <wp:docPr id="1105644963" name="Picture 1105644963" descr="Placeholder_4.png"/>
                             <wp:cNvGraphicFramePr>
                               <a:graphicFrameLocks xmlns:a="http://schemas.openxmlformats.org/drawingml/2006/main"/>
                             </wp:cNvGraphicFramePr>
@@ -11776,7 +11974,7 @@
                                 <wp:inline distT="0" distB="0" distL="0" distR="0" wp14:anchorId="0D3849A4" wp14:editId="03821F90">
                                   <wp:extent cx="5687568" cy="7909560"/>
                                   <wp:effectExtent l="0" t="0" r="8890" b="0"/>
-                                  <wp:docPr id="1798008018" name="Picture 1798008018" descr="Placeholder_5.png"/>
+                                  <wp:docPr id="2120908422" name="Picture 2120908422" descr="Placeholder_5.png"/>
                                   <wp:cNvGraphicFramePr>
                                     <a:graphicFrameLocks xmlns:a="http://schemas.openxmlformats.org/drawingml/2006/main"/>
                                   </wp:cNvGraphicFramePr>
@@ -11847,7 +12045,7 @@
                           <wp:inline distT="0" distB="0" distL="0" distR="0" wp14:anchorId="0D3849A4" wp14:editId="03821F90">
                             <wp:extent cx="5687568" cy="7909560"/>
                             <wp:effectExtent l="0" t="0" r="8890" b="0"/>
-                            <wp:docPr id="1798008018" name="Picture 1798008018" descr="Placeholder_5.png"/>
+                            <wp:docPr id="2120908422" name="Picture 2120908422" descr="Placeholder_5.png"/>
                             <wp:cNvGraphicFramePr>
                               <a:graphicFrameLocks xmlns:a="http://schemas.openxmlformats.org/drawingml/2006/main"/>
                             </wp:cNvGraphicFramePr>
@@ -12554,7 +12752,7 @@
                 <w:sz w:val="22"/>
                 <w:szCs w:val="22"/>
               </w:rPr>
-              <w:t>-</w:t>
+              <w:t>6.50</w:t>
             </w:r>
           </w:p>
         </w:tc>
@@ -13719,7 +13917,7 @@
                                 <wp:inline distT="0" distB="0" distL="0" distR="0" wp14:anchorId="6DDAA33F" wp14:editId="6381BD46">
                                   <wp:extent cx="5688330" cy="7908925"/>
                                   <wp:effectExtent l="0" t="0" r="7620" b="0"/>
-                                  <wp:docPr id="3" name="Picture 1798008018" descr="Placeholder_6.png"/>
+                                  <wp:docPr id="47572673" name="Picture 1798008018" descr="Placeholder_6.png"/>
                                   <wp:cNvGraphicFramePr>
                                     <a:graphicFrameLocks xmlns:a="http://schemas.openxmlformats.org/drawingml/2006/main"/>
                                   </wp:cNvGraphicFramePr>
@@ -13800,7 +13998,7 @@
                           <wp:inline distT="0" distB="0" distL="0" distR="0" wp14:anchorId="6DDAA33F" wp14:editId="6381BD46">
                             <wp:extent cx="5688330" cy="7908925"/>
                             <wp:effectExtent l="0" t="0" r="7620" b="0"/>
-                            <wp:docPr id="3" name="Picture 1798008018" descr="Placeholder_6.png"/>
+                            <wp:docPr id="47572673" name="Picture 1798008018" descr="Placeholder_6.png"/>
                             <wp:cNvGraphicFramePr>
                               <a:graphicFrameLocks xmlns:a="http://schemas.openxmlformats.org/drawingml/2006/main"/>
                             </wp:cNvGraphicFramePr>
@@ -14528,7 +14726,29 @@
                 <w:szCs w:val="22"/>
                 <w:lang w:eastAsia="en-US"/>
               </w:rPr>
-              <w:t xml:space="preserve">Las precipitaciones diarias promedio en la cuenca del río Negro durante los últimos días fueron las siguientes: </w:t>
+              <w:t xml:space="preserve">Las precipitaciones diarias promedio en la cuenca del río </w:t>
+            </w:r>
+            <w:r>
+              <w:rPr>
+                <w:rFonts w:ascii="Segoe UI" w:hAnsi="Segoe UI" w:cs="Segoe UI"/>
+                <w:b w:val="0"/>
+                <w:bCs w:val="0"/>
+                <w:sz w:val="22"/>
+                <w:szCs w:val="22"/>
+                <w:lang w:eastAsia="en-US"/>
+              </w:rPr>
+              <w:t>Olimar</w:t>
+            </w:r>
+            <w:r>
+              <w:rPr>
+                <w:rFonts w:ascii="Segoe UI" w:hAnsi="Segoe UI" w:cs="Segoe UI"/>
+                <w:b w:val="0"/>
+                <w:bCs w:val="0"/>
+                <w:sz w:val="22"/>
+                <w:szCs w:val="22"/>
+                <w:lang w:eastAsia="en-US"/>
+              </w:rPr>
+              <w:t xml:space="preserve"> durante los últimos días fueron las siguientes: </w:t>
             </w:r>
           </w:p>
           <w:p>
@@ -15621,14 +15841,2023 @@
     <w:p/>
     <w:p>
       <w:pPr>
+        <w:keepNext/>
+        <w:keepLines/>
+        <w:outlineLvl w:val="0"/>
+        <w:rPr>
+          <w:rFonts w:ascii="Segoe UI" w:eastAsia="Times New Roman" w:hAnsi="Segoe UI" w:cs="Times New Roman"/>
+          <w:b/>
+          <w:sz w:val="40"/>
+          <w:szCs w:val="32"/>
+        </w:rPr>
+      </w:pPr>
+      <w:r>
+        <w:rPr>
+          <w:rFonts w:ascii="Segoe UI" w:eastAsia="Times New Roman" w:hAnsi="Segoe UI" w:cs="Times New Roman"/>
+          <w:b/>
+          <w:noProof/>
+          <w:sz w:val="40"/>
+          <w:szCs w:val="32"/>
+        </w:rPr>
+        <w:lastRenderedPageBreak/>
+        <mc:AlternateContent>
+          <mc:Choice Requires="wps">
+            <w:drawing>
+              <wp:anchor distT="0" distB="0" distL="114300" distR="114300" simplePos="0" relativeHeight="251687936" behindDoc="0" locked="0" layoutInCell="1" allowOverlap="1" wp14:anchorId="6E306618" wp14:editId="51C99D08">
+                <wp:simplePos x="0" y="0"/>
+                <wp:positionH relativeFrom="column">
+                  <wp:posOffset>8696325</wp:posOffset>
+                </wp:positionH>
+                <wp:positionV relativeFrom="paragraph">
+                  <wp:posOffset>390525</wp:posOffset>
+                </wp:positionV>
+                <wp:extent cx="5878195" cy="7981950"/>
+                <wp:effectExtent l="0" t="0" r="8255" b="0"/>
+                <wp:wrapNone/>
+                <wp:docPr id="449904180" name="Text Box 3"/>
+                <wp:cNvGraphicFramePr/>
+                <a:graphic xmlns:a="http://schemas.openxmlformats.org/drawingml/2006/main">
+                  <a:graphicData uri="http://schemas.microsoft.com/office/word/2010/wordprocessingShape">
+                    <wps:wsp>
+                      <wps:cNvSpPr txBox="1"/>
+                      <wps:spPr>
+                        <a:xfrm>
+                          <a:off x="0" y="0"/>
+                          <a:ext cx="5878195" cy="7981950"/>
+                        </a:xfrm>
+                        <a:prstGeom prst="rect">
+                          <a:avLst/>
+                        </a:prstGeom>
+                        <a:solidFill>
+                          <a:sysClr val="window" lastClr="FFFFFF"/>
+                        </a:solidFill>
+                        <a:ln w="6350">
+                          <a:noFill/>
+                        </a:ln>
+                      </wps:spPr>
+                      <wps:txbx>
+                        <w:txbxContent>
+                          <w:p>
+                            <w:r>
+                              <w:rPr>
+                                <w:rFonts w:ascii="Times New Roman" w:hAnsi="Times New Roman"/>
+                                <w:noProof/>
+                              </w:rPr>
+                              <w:drawing>
+                                <wp:inline distT="0" distB="0" distL="0" distR="0" wp14:anchorId="1808BCBC" wp14:editId="774F49CD">
+                                  <wp:extent cx="5688330" cy="7908925"/>
+                                  <wp:effectExtent l="0" t="0" r="7620" b="0"/>
+                                  <wp:docPr id="202366680" name="Picture 1798008018" descr="Placeholder_7.png"/>
+                                  <wp:cNvGraphicFramePr>
+                                    <a:graphicFrameLocks xmlns:a="http://schemas.openxmlformats.org/drawingml/2006/main"/>
+                                  </wp:cNvGraphicFramePr>
+                                  <a:graphic xmlns:a="http://schemas.openxmlformats.org/drawingml/2006/main">
+                                    <a:graphicData uri="http://schemas.openxmlformats.org/drawingml/2006/picture">
+                                      <pic:pic xmlns:pic="http://schemas.openxmlformats.org/drawingml/2006/picture">
+                                        <pic:nvPicPr>
+                                          <pic:cNvPr id="527285976" name="Picture 1798008018" descr="Placeholder_7.png"/>
+                                          <pic:cNvPicPr>
+                                            <a:picLocks noChangeArrowheads="1"/>
+                                          </pic:cNvPicPr>
+                                        </pic:nvPicPr>
+                                        <pic:blipFill>
+                                          <a:blip r:embed="rId16">
+                                            <a:extLst>
+                                              <a:ext uri="{28A0092B-C50C-407E-A947-70E740481C1C}">
+                                                <a14:useLocalDpi xmlns:a14="http://schemas.microsoft.com/office/drawing/2010/main" val="0"/>
+                                              </a:ext>
+                                            </a:extLst>
+                                          </a:blip>
+                                          <a:srcRect/>
+                                          <a:stretch>
+                                            <a:fillRect/>
+                                          </a:stretch>
+                                        </pic:blipFill>
+                                        <pic:spPr bwMode="auto">
+                                          <a:xfrm>
+                                            <a:off x="0" y="0"/>
+                                            <a:ext cx="5688330" cy="7908925"/>
+                                          </a:xfrm>
+                                          <a:prstGeom prst="rect">
+                                            <a:avLst/>
+                                          </a:prstGeom>
+                                          <a:noFill/>
+                                          <a:ln>
+                                            <a:noFill/>
+                                          </a:ln>
+                                        </pic:spPr>
+                                      </pic:pic>
+                                    </a:graphicData>
+                                  </a:graphic>
+                                </wp:inline>
+                              </w:drawing>
+                            </w:r>
+                          </w:p>
+                        </w:txbxContent>
+                      </wps:txbx>
+                      <wps:bodyPr rot="0" spcFirstLastPara="0" vertOverflow="clip" horzOverflow="clip" vert="horz" wrap="square" lIns="91440" tIns="45720" rIns="91440" bIns="45720" numCol="1" spcCol="0" rtlCol="0" fromWordArt="0" anchor="ctr" anchorCtr="0" forceAA="0" compatLnSpc="1">
+                        <a:prstTxWarp prst="textNoShape">
+                          <a:avLst/>
+                        </a:prstTxWarp>
+                        <a:noAutofit/>
+                      </wps:bodyPr>
+                    </wps:wsp>
+                  </a:graphicData>
+                </a:graphic>
+                <wp14:sizeRelH relativeFrom="page">
+                  <wp14:pctWidth>0</wp14:pctWidth>
+                </wp14:sizeRelH>
+                <wp14:sizeRelV relativeFrom="margin">
+                  <wp14:pctHeight>0</wp14:pctHeight>
+                </wp14:sizeRelV>
+              </wp:anchor>
+            </w:drawing>
+          </mc:Choice>
+          <mc:Fallback>
+            <w:pict>
+              <v:shape w14:anchorId="6E306618" id="_x0000_s1032" type="#_x0000_t202" style="position:absolute;left:0;text-align:left;margin-left:684.75pt;margin-top:30.75pt;width:462.85pt;height:628.5pt;z-index:251687936;visibility:visible;mso-wrap-style:square;mso-width-percent:0;mso-height-percent:0;mso-wrap-distance-left:9pt;mso-wrap-distance-top:0;mso-wrap-distance-right:9pt;mso-wrap-distance-bottom:0;mso-position-horizontal:absolute;mso-position-horizontal-relative:text;mso-position-vertical:absolute;mso-position-vertical-relative:text;mso-width-percent:0;mso-height-percent:0;mso-width-relative:page;mso-height-relative:margin;v-text-anchor:middle" o:gfxdata="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" fillcolor="window" stroked="f" strokeweight=".5pt">
+                <v:textbox>
+                  <w:txbxContent>
+                    <w:p>
+                      <w:r>
+                        <w:rPr>
+                          <w:rFonts w:ascii="Times New Roman" w:hAnsi="Times New Roman"/>
+                          <w:noProof/>
+                        </w:rPr>
+                        <w:drawing>
+                          <wp:inline distT="0" distB="0" distL="0" distR="0" wp14:anchorId="1808BCBC" wp14:editId="774F49CD">
+                            <wp:extent cx="5688330" cy="7908925"/>
+                            <wp:effectExtent l="0" t="0" r="7620" b="0"/>
+                            <wp:docPr id="202366680" name="Picture 1798008018" descr="Placeholder_7.png"/>
+                            <wp:cNvGraphicFramePr>
+                              <a:graphicFrameLocks xmlns:a="http://schemas.openxmlformats.org/drawingml/2006/main"/>
+                            </wp:cNvGraphicFramePr>
+                            <a:graphic xmlns:a="http://schemas.openxmlformats.org/drawingml/2006/main">
+                              <a:graphicData uri="http://schemas.openxmlformats.org/drawingml/2006/picture">
+                                <pic:pic xmlns:pic="http://schemas.openxmlformats.org/drawingml/2006/picture">
+                                  <pic:nvPicPr>
+                                    <pic:cNvPr id="527285976" name="Picture 1798008018" descr="Placeholder_7.png"/>
+                                    <pic:cNvPicPr>
+                                      <a:picLocks noChangeArrowheads="1"/>
+                                    </pic:cNvPicPr>
+                                  </pic:nvPicPr>
+                                  <pic:blipFill>
+                                    <a:blip r:embed="rId16">
+                                      <a:extLst>
+                                        <a:ext uri="{28A0092B-C50C-407E-A947-70E740481C1C}">
+                                          <a14:useLocalDpi xmlns:a14="http://schemas.microsoft.com/office/drawing/2010/main" val="0"/>
+                                        </a:ext>
+                                      </a:extLst>
+                                    </a:blip>
+                                    <a:srcRect/>
+                                    <a:stretch>
+                                      <a:fillRect/>
+                                    </a:stretch>
+                                  </pic:blipFill>
+                                  <pic:spPr bwMode="auto">
+                                    <a:xfrm>
+                                      <a:off x="0" y="0"/>
+                                      <a:ext cx="5688330" cy="7908925"/>
+                                    </a:xfrm>
+                                    <a:prstGeom prst="rect">
+                                      <a:avLst/>
+                                    </a:prstGeom>
+                                    <a:noFill/>
+                                    <a:ln>
+                                      <a:noFill/>
+                                    </a:ln>
+                                  </pic:spPr>
+                                </pic:pic>
+                              </a:graphicData>
+                            </a:graphic>
+                          </wp:inline>
+                        </w:drawing>
+                      </w:r>
+                    </w:p>
+                  </w:txbxContent>
+                </v:textbox>
+              </v:shape>
+            </w:pict>
+          </mc:Fallback>
+        </mc:AlternateContent>
+      </w:r>
+      <w:r>
+        <w:rPr>
+          <w:rFonts w:ascii="Segoe UI" w:eastAsia="Times New Roman" w:hAnsi="Segoe UI" w:cs="Times New Roman"/>
+          <w:b/>
+          <w:sz w:val="40"/>
+          <w:szCs w:val="32"/>
+        </w:rPr>
+        <w:t xml:space="preserve">PRONÓSTICO HIDROLÓGICO CUENCA DEL RÍO </w:t>
+      </w:r>
+      <w:r>
+        <w:rPr>
+          <w:rFonts w:ascii="Segoe UI" w:eastAsia="Times New Roman" w:hAnsi="Segoe UI" w:cs="Times New Roman"/>
+          <w:b/>
+          <w:sz w:val="40"/>
+          <w:szCs w:val="32"/>
+        </w:rPr>
+        <w:t>SAN JOSÉ</w:t>
+      </w:r>
+    </w:p>
+    <w:tbl>
+      <w:tblPr>
+        <w:tblStyle w:val="GridTable1Light1"/>
+        <w:tblW w:w="0" w:type="auto"/>
+        <w:tblInd w:w="0" w:type="dxa"/>
+        <w:tblBorders>
+          <w:top w:val="single" w:sz="8" w:space="0" w:color="000000" w:themeColor="text1"/>
+          <w:left w:val="single" w:sz="8" w:space="0" w:color="000000" w:themeColor="text1"/>
+          <w:bottom w:val="single" w:sz="8" w:space="0" w:color="000000" w:themeColor="text1"/>
+          <w:right w:val="single" w:sz="8" w:space="0" w:color="000000" w:themeColor="text1"/>
+          <w:insideH w:val="single" w:sz="8" w:space="0" w:color="000000" w:themeColor="text1"/>
+          <w:insideV w:val="single" w:sz="8" w:space="0" w:color="000000" w:themeColor="text1"/>
+        </w:tblBorders>
+        <w:tblLook w:val="04A0" w:firstRow="1" w:lastRow="0" w:firstColumn="1" w:lastColumn="0" w:noHBand="0" w:noVBand="1"/>
+      </w:tblPr>
+      <w:tblGrid>
+        <w:gridCol w:w="2870"/>
+        <w:gridCol w:w="3420"/>
+        <w:gridCol w:w="2250"/>
+        <w:gridCol w:w="540"/>
+        <w:gridCol w:w="2250"/>
+        <w:gridCol w:w="2160"/>
+      </w:tblGrid>
+      <w:tr>
+        <w:trPr>
+          <w:cnfStyle w:val="100000000000" w:firstRow="1" w:lastRow="0" w:firstColumn="0" w:lastColumn="0" w:oddVBand="0" w:evenVBand="0" w:oddHBand="0" w:evenHBand="0" w:firstRowFirstColumn="0" w:firstRowLastColumn="0" w:lastRowFirstColumn="0" w:lastRowLastColumn="0"/>
+          <w:trHeight w:val="188"/>
+        </w:trPr>
+        <w:tc>
+          <w:tcPr>
+            <w:cnfStyle w:val="001000000000" w:firstRow="0" w:lastRow="0" w:firstColumn="1" w:lastColumn="0" w:oddVBand="0" w:evenVBand="0" w:oddHBand="0" w:evenHBand="0" w:firstRowFirstColumn="0" w:firstRowLastColumn="0" w:lastRowFirstColumn="0" w:lastRowLastColumn="0"/>
+            <w:tcW w:w="13490" w:type="dxa"/>
+            <w:gridSpan w:val="6"/>
+            <w:tcBorders>
+              <w:top w:val="single" w:sz="8" w:space="0" w:color="000000" w:themeColor="text1"/>
+              <w:left w:val="single" w:sz="8" w:space="0" w:color="000000" w:themeColor="text1"/>
+              <w:right w:val="single" w:sz="8" w:space="0" w:color="000000" w:themeColor="text1"/>
+            </w:tcBorders>
+            <w:shd w:val="clear" w:color="auto" w:fill="2F5496" w:themeFill="accent1" w:themeFillShade="BF"/>
+            <w:hideMark/>
+          </w:tcPr>
+          <w:p>
+            <w:pPr>
+              <w:jc w:val="center"/>
+              <w:rPr>
+                <w:rFonts w:ascii="Segoe UI" w:hAnsi="Segoe UI" w:cs="Segoe UI"/>
+                <w:color w:val="FFFFFF" w:themeColor="background1"/>
+                <w:sz w:val="22"/>
+                <w:szCs w:val="22"/>
+                <w:lang w:eastAsia="en-US"/>
+              </w:rPr>
+            </w:pPr>
+            <w:r>
+              <w:rPr>
+                <w:rFonts w:ascii="Segoe UI" w:hAnsi="Segoe UI" w:cs="Segoe UI"/>
+                <w:color w:val="FFFFFF" w:themeColor="background1"/>
+                <w:sz w:val="22"/>
+                <w:szCs w:val="22"/>
+                <w:lang w:eastAsia="en-US"/>
+              </w:rPr>
+              <w:t>NIVELES REGISTRADOS</w:t>
+            </w:r>
+          </w:p>
+        </w:tc>
+      </w:tr>
+      <w:tr>
+        <w:tc>
+          <w:tcPr>
+            <w:cnfStyle w:val="001000000000" w:firstRow="0" w:lastRow="0" w:firstColumn="1" w:lastColumn="0" w:oddVBand="0" w:evenVBand="0" w:oddHBand="0" w:evenHBand="0" w:firstRowFirstColumn="0" w:firstRowLastColumn="0" w:lastRowFirstColumn="0" w:lastRowLastColumn="0"/>
+            <w:tcW w:w="2870" w:type="dxa"/>
+            <w:tcBorders>
+              <w:top w:val="single" w:sz="8" w:space="0" w:color="000000" w:themeColor="text1"/>
+              <w:left w:val="single" w:sz="8" w:space="0" w:color="000000" w:themeColor="text1"/>
+              <w:bottom w:val="single" w:sz="8" w:space="0" w:color="000000" w:themeColor="text1"/>
+              <w:right w:val="single" w:sz="8" w:space="0" w:color="000000" w:themeColor="text1"/>
+            </w:tcBorders>
+            <w:shd w:val="clear" w:color="auto" w:fill="2F5496" w:themeFill="accent1" w:themeFillShade="BF"/>
+            <w:vAlign w:val="center"/>
+            <w:hideMark/>
+          </w:tcPr>
+          <w:p>
+            <w:pPr>
+              <w:jc w:val="center"/>
+              <w:rPr>
+                <w:rFonts w:ascii="Segoe UI" w:hAnsi="Segoe UI" w:cs="Segoe UI"/>
+                <w:color w:val="FFFFFF" w:themeColor="background1"/>
+                <w:sz w:val="22"/>
+                <w:szCs w:val="22"/>
+                <w:lang w:eastAsia="en-US"/>
+              </w:rPr>
+            </w:pPr>
+            <w:r>
+              <w:rPr>
+                <w:rFonts w:ascii="Segoe UI" w:hAnsi="Segoe UI" w:cs="Segoe UI"/>
+                <w:color w:val="FFFFFF" w:themeColor="background1"/>
+                <w:sz w:val="22"/>
+                <w:szCs w:val="22"/>
+                <w:lang w:eastAsia="en-US"/>
+              </w:rPr>
+              <w:t>Estación</w:t>
+            </w:r>
+          </w:p>
+        </w:tc>
+        <w:tc>
+          <w:tcPr>
+            <w:tcW w:w="3420" w:type="dxa"/>
+            <w:tcBorders>
+              <w:top w:val="single" w:sz="8" w:space="0" w:color="000000" w:themeColor="text1"/>
+              <w:left w:val="single" w:sz="8" w:space="0" w:color="000000" w:themeColor="text1"/>
+              <w:bottom w:val="single" w:sz="8" w:space="0" w:color="000000" w:themeColor="text1"/>
+              <w:right w:val="single" w:sz="8" w:space="0" w:color="000000" w:themeColor="text1"/>
+            </w:tcBorders>
+            <w:shd w:val="clear" w:color="auto" w:fill="2F5496" w:themeFill="accent1" w:themeFillShade="BF"/>
+            <w:vAlign w:val="center"/>
+            <w:hideMark/>
+          </w:tcPr>
+          <w:p>
+            <w:pPr>
+              <w:jc w:val="center"/>
+              <w:cnfStyle w:val="000000000000" w:firstRow="0" w:lastRow="0" w:firstColumn="0" w:lastColumn="0" w:oddVBand="0" w:evenVBand="0" w:oddHBand="0" w:evenHBand="0" w:firstRowFirstColumn="0" w:firstRowLastColumn="0" w:lastRowFirstColumn="0" w:lastRowLastColumn="0"/>
+              <w:rPr>
+                <w:rFonts w:ascii="Segoe UI" w:hAnsi="Segoe UI" w:cs="Segoe UI"/>
+                <w:b/>
+                <w:bCs/>
+                <w:color w:val="FFFFFF" w:themeColor="background1"/>
+                <w:sz w:val="22"/>
+                <w:szCs w:val="22"/>
+                <w:lang w:eastAsia="en-US"/>
+              </w:rPr>
+            </w:pPr>
+            <w:r>
+              <w:rPr>
+                <w:rFonts w:ascii="Segoe UI" w:hAnsi="Segoe UI" w:cs="Segoe UI"/>
+                <w:b/>
+                <w:bCs/>
+                <w:color w:val="FFFFFF" w:themeColor="background1"/>
+                <w:sz w:val="22"/>
+                <w:szCs w:val="22"/>
+                <w:lang w:eastAsia="en-US"/>
+              </w:rPr>
+              <w:t>Nivel actual</w:t>
+            </w:r>
+          </w:p>
+          <w:p>
+            <w:pPr>
+              <w:jc w:val="center"/>
+              <w:cnfStyle w:val="000000000000" w:firstRow="0" w:lastRow="0" w:firstColumn="0" w:lastColumn="0" w:oddVBand="0" w:evenVBand="0" w:oddHBand="0" w:evenHBand="0" w:firstRowFirstColumn="0" w:firstRowLastColumn="0" w:lastRowFirstColumn="0" w:lastRowLastColumn="0"/>
+              <w:rPr>
+                <w:rFonts w:ascii="Segoe UI" w:hAnsi="Segoe UI" w:cs="Segoe UI"/>
+                <w:b/>
+                <w:bCs/>
+                <w:color w:val="FFFFFF" w:themeColor="background1"/>
+                <w:sz w:val="22"/>
+                <w:szCs w:val="22"/>
+                <w:lang w:eastAsia="en-US"/>
+              </w:rPr>
+            </w:pPr>
+            <w:r>
+              <w:rPr>
+                <w:rFonts w:ascii="Segoe UI" w:hAnsi="Segoe UI" w:cs="Segoe UI"/>
+                <w:b/>
+                <w:bCs/>
+                <w:color w:val="FFFFFF" w:themeColor="background1"/>
+                <w:sz w:val="22"/>
+                <w:szCs w:val="22"/>
+                <w:lang w:eastAsia="en-US"/>
+              </w:rPr>
+              <w:t>(m, cero local)</w:t>
+            </w:r>
+          </w:p>
+        </w:tc>
+        <w:tc>
+          <w:tcPr>
+            <w:tcW w:w="2250" w:type="dxa"/>
+            <w:tcBorders>
+              <w:top w:val="single" w:sz="8" w:space="0" w:color="000000" w:themeColor="text1"/>
+              <w:left w:val="single" w:sz="8" w:space="0" w:color="000000" w:themeColor="text1"/>
+              <w:bottom w:val="single" w:sz="8" w:space="0" w:color="000000" w:themeColor="text1"/>
+              <w:right w:val="single" w:sz="8" w:space="0" w:color="000000" w:themeColor="text1"/>
+            </w:tcBorders>
+            <w:shd w:val="clear" w:color="auto" w:fill="2F5496" w:themeFill="accent1" w:themeFillShade="BF"/>
+            <w:vAlign w:val="center"/>
+            <w:hideMark/>
+          </w:tcPr>
+          <w:p>
+            <w:pPr>
+              <w:jc w:val="center"/>
+              <w:cnfStyle w:val="000000000000" w:firstRow="0" w:lastRow="0" w:firstColumn="0" w:lastColumn="0" w:oddVBand="0" w:evenVBand="0" w:oddHBand="0" w:evenHBand="0" w:firstRowFirstColumn="0" w:firstRowLastColumn="0" w:lastRowFirstColumn="0" w:lastRowLastColumn="0"/>
+              <w:rPr>
+                <w:rFonts w:ascii="Segoe UI" w:hAnsi="Segoe UI" w:cs="Segoe UI"/>
+                <w:b/>
+                <w:bCs/>
+                <w:color w:val="FFFFFF" w:themeColor="background1"/>
+                <w:sz w:val="22"/>
+                <w:szCs w:val="22"/>
+                <w:lang w:eastAsia="en-US"/>
+              </w:rPr>
+            </w:pPr>
+            <w:r>
+              <w:rPr>
+                <w:rFonts w:ascii="Segoe UI" w:hAnsi="Segoe UI" w:cs="Segoe UI"/>
+                <w:b/>
+                <w:bCs/>
+                <w:color w:val="FFFFFF" w:themeColor="background1"/>
+                <w:sz w:val="22"/>
+                <w:szCs w:val="22"/>
+                <w:lang w:eastAsia="en-US"/>
+              </w:rPr>
+              <w:t>Tasa incremento (cm/hora)</w:t>
+            </w:r>
+          </w:p>
+        </w:tc>
+        <w:tc>
+          <w:tcPr>
+            <w:tcW w:w="2790" w:type="dxa"/>
+            <w:gridSpan w:val="2"/>
+            <w:tcBorders>
+              <w:top w:val="single" w:sz="8" w:space="0" w:color="000000" w:themeColor="text1"/>
+              <w:left w:val="single" w:sz="8" w:space="0" w:color="000000" w:themeColor="text1"/>
+              <w:bottom w:val="single" w:sz="8" w:space="0" w:color="000000" w:themeColor="text1"/>
+              <w:right w:val="single" w:sz="8" w:space="0" w:color="000000" w:themeColor="text1"/>
+            </w:tcBorders>
+            <w:shd w:val="clear" w:color="auto" w:fill="2F5496" w:themeFill="accent1" w:themeFillShade="BF"/>
+            <w:vAlign w:val="center"/>
+            <w:hideMark/>
+          </w:tcPr>
+          <w:p>
+            <w:pPr>
+              <w:jc w:val="center"/>
+              <w:cnfStyle w:val="000000000000" w:firstRow="0" w:lastRow="0" w:firstColumn="0" w:lastColumn="0" w:oddVBand="0" w:evenVBand="0" w:oddHBand="0" w:evenHBand="0" w:firstRowFirstColumn="0" w:firstRowLastColumn="0" w:lastRowFirstColumn="0" w:lastRowLastColumn="0"/>
+              <w:rPr>
+                <w:rFonts w:ascii="Segoe UI" w:hAnsi="Segoe UI" w:cs="Segoe UI"/>
+                <w:b/>
+                <w:bCs/>
+                <w:color w:val="FFFFFF" w:themeColor="background1"/>
+                <w:sz w:val="22"/>
+                <w:szCs w:val="22"/>
+                <w:lang w:eastAsia="en-US"/>
+              </w:rPr>
+            </w:pPr>
+            <w:r>
+              <w:rPr>
+                <w:rFonts w:ascii="Segoe UI" w:hAnsi="Segoe UI" w:cs="Segoe UI"/>
+                <w:b/>
+                <w:bCs/>
+                <w:color w:val="FFFFFF" w:themeColor="background1"/>
+                <w:sz w:val="22"/>
+                <w:szCs w:val="22"/>
+                <w:lang w:eastAsia="en-US"/>
+              </w:rPr>
+              <w:t>Tendencia</w:t>
+            </w:r>
+          </w:p>
+        </w:tc>
+        <w:tc>
+          <w:tcPr>
+            <w:tcW w:w="2160" w:type="dxa"/>
+            <w:tcBorders>
+              <w:top w:val="single" w:sz="8" w:space="0" w:color="000000" w:themeColor="text1"/>
+              <w:left w:val="single" w:sz="8" w:space="0" w:color="000000" w:themeColor="text1"/>
+              <w:bottom w:val="single" w:sz="8" w:space="0" w:color="000000" w:themeColor="text1"/>
+              <w:right w:val="single" w:sz="8" w:space="0" w:color="000000" w:themeColor="text1"/>
+            </w:tcBorders>
+            <w:shd w:val="clear" w:color="auto" w:fill="2F5496" w:themeFill="accent1" w:themeFillShade="BF"/>
+            <w:vAlign w:val="center"/>
+            <w:hideMark/>
+          </w:tcPr>
+          <w:p>
+            <w:pPr>
+              <w:jc w:val="center"/>
+              <w:cnfStyle w:val="000000000000" w:firstRow="0" w:lastRow="0" w:firstColumn="0" w:lastColumn="0" w:oddVBand="0" w:evenVBand="0" w:oddHBand="0" w:evenHBand="0" w:firstRowFirstColumn="0" w:firstRowLastColumn="0" w:lastRowFirstColumn="0" w:lastRowLastColumn="0"/>
+              <w:rPr>
+                <w:rFonts w:ascii="Segoe UI" w:hAnsi="Segoe UI" w:cs="Segoe UI"/>
+                <w:b/>
+                <w:bCs/>
+                <w:color w:val="FFFFFF" w:themeColor="background1"/>
+                <w:sz w:val="22"/>
+                <w:szCs w:val="22"/>
+                <w:lang w:eastAsia="en-US"/>
+              </w:rPr>
+            </w:pPr>
+            <w:r>
+              <w:rPr>
+                <w:rFonts w:ascii="Segoe UI" w:hAnsi="Segoe UI" w:cs="Segoe UI"/>
+                <w:b/>
+                <w:bCs/>
+                <w:color w:val="FFFFFF" w:themeColor="background1"/>
+                <w:sz w:val="22"/>
+                <w:szCs w:val="22"/>
+                <w:lang w:eastAsia="en-US"/>
+              </w:rPr>
+              <w:t>Cota de seguridad</w:t>
+            </w:r>
+          </w:p>
+        </w:tc>
+      </w:tr>
+      <w:tr>
+        <w:tc>
+          <w:tcPr>
+            <w:cnfStyle w:val="001000000000" w:firstRow="0" w:lastRow="0" w:firstColumn="1" w:lastColumn="0" w:oddVBand="0" w:evenVBand="0" w:oddHBand="0" w:evenHBand="0" w:firstRowFirstColumn="0" w:firstRowLastColumn="0" w:lastRowFirstColumn="0" w:lastRowLastColumn="0"/>
+            <w:tcW w:w="2870" w:type="dxa"/>
+            <w:tcBorders>
+              <w:top w:val="single" w:sz="8" w:space="0" w:color="000000" w:themeColor="text1"/>
+              <w:left w:val="single" w:sz="8" w:space="0" w:color="000000" w:themeColor="text1"/>
+              <w:bottom w:val="single" w:sz="8" w:space="0" w:color="000000" w:themeColor="text1"/>
+              <w:right w:val="single" w:sz="8" w:space="0" w:color="000000" w:themeColor="text1"/>
+            </w:tcBorders>
+            <w:vAlign w:val="center"/>
+            <w:hideMark/>
+          </w:tcPr>
+          <w:p>
+            <w:pPr>
+              <w:jc w:val="center"/>
+              <w:rPr>
+                <w:rFonts w:ascii="Segoe UI" w:hAnsi="Segoe UI" w:cs="Segoe UI"/>
+                <w:sz w:val="22"/>
+                <w:szCs w:val="22"/>
+                <w:lang w:eastAsia="en-US"/>
+              </w:rPr>
+            </w:pPr>
+            <w:r>
+              <w:rPr>
+                <w:rFonts w:ascii="Segoe UI" w:hAnsi="Segoe UI" w:cs="Segoe UI"/>
+                <w:sz w:val="22"/>
+                <w:szCs w:val="22"/>
+              </w:rPr>
+              <w:t>Picada de Varela</w:t>
+            </w:r>
+          </w:p>
+        </w:tc>
+        <w:tc>
+          <w:tcPr>
+            <w:tcW w:w="3420" w:type="dxa"/>
+            <w:tcBorders>
+              <w:top w:val="single" w:sz="8" w:space="0" w:color="000000" w:themeColor="text1"/>
+              <w:left w:val="single" w:sz="8" w:space="0" w:color="000000" w:themeColor="text1"/>
+              <w:bottom w:val="single" w:sz="8" w:space="0" w:color="000000" w:themeColor="text1"/>
+              <w:right w:val="single" w:sz="8" w:space="0" w:color="000000" w:themeColor="text1"/>
+            </w:tcBorders>
+            <w:vAlign w:val="center"/>
+            <w:hideMark/>
+          </w:tcPr>
+          <w:p>
+            <w:pPr>
+              <w:jc w:val="center"/>
+              <w:cnfStyle w:val="000000000000" w:firstRow="0" w:lastRow="0" w:firstColumn="0" w:lastColumn="0" w:oddVBand="0" w:evenVBand="0" w:oddHBand="0" w:evenHBand="0" w:firstRowFirstColumn="0" w:firstRowLastColumn="0" w:lastRowFirstColumn="0" w:lastRowLastColumn="0"/>
+              <w:rPr>
+                <w:rFonts w:ascii="Segoe UI" w:hAnsi="Segoe UI" w:cs="Segoe UI"/>
+                <w:sz w:val="22"/>
+                <w:szCs w:val="22"/>
+                <w:lang w:eastAsia="en-US"/>
+              </w:rPr>
+            </w:pPr>
+            <w:proofErr w:type="gramStart"/>
+            <w:r>
+              <w:rPr>
+                <w:rFonts w:ascii="Segoe UI" w:hAnsi="Segoe UI" w:cs="Segoe UI"/>
+                <w:sz w:val="22"/>
+                <w:szCs w:val="22"/>
+              </w:rPr>
+              <w:t xml:space="preserve">{{ </w:t>
+            </w:r>
+            <w:proofErr w:type="spellStart"/>
+            <w:r>
+              <w:rPr>
+                <w:rFonts w:ascii="Segoe UI" w:hAnsi="Segoe UI" w:cs="Segoe UI"/>
+                <w:sz w:val="22"/>
+                <w:szCs w:val="22"/>
+              </w:rPr>
+              <w:t>nivel</w:t>
+            </w:r>
+            <w:proofErr w:type="gramEnd"/>
+            <w:r>
+              <w:rPr>
+                <w:rFonts w:ascii="Segoe UI" w:hAnsi="Segoe UI" w:cs="Segoe UI"/>
+                <w:sz w:val="22"/>
+                <w:szCs w:val="22"/>
+              </w:rPr>
+              <w:t>_actual_varela</w:t>
+            </w:r>
+            <w:proofErr w:type="spellEnd"/>
+            <w:r>
+              <w:rPr>
+                <w:rFonts w:ascii="Segoe UI" w:hAnsi="Segoe UI" w:cs="Segoe UI"/>
+                <w:sz w:val="22"/>
+                <w:szCs w:val="22"/>
+              </w:rPr>
+              <w:t xml:space="preserve"> }}</w:t>
+            </w:r>
+          </w:p>
+        </w:tc>
+        <w:tc>
+          <w:tcPr>
+            <w:tcW w:w="2250" w:type="dxa"/>
+            <w:tcBorders>
+              <w:top w:val="single" w:sz="8" w:space="0" w:color="000000" w:themeColor="text1"/>
+              <w:left w:val="single" w:sz="8" w:space="0" w:color="000000" w:themeColor="text1"/>
+              <w:bottom w:val="single" w:sz="8" w:space="0" w:color="000000" w:themeColor="text1"/>
+              <w:right w:val="single" w:sz="8" w:space="0" w:color="000000" w:themeColor="text1"/>
+            </w:tcBorders>
+            <w:vAlign w:val="center"/>
+            <w:hideMark/>
+          </w:tcPr>
+          <w:p>
+            <w:pPr>
+              <w:jc w:val="center"/>
+              <w:cnfStyle w:val="000000000000" w:firstRow="0" w:lastRow="0" w:firstColumn="0" w:lastColumn="0" w:oddVBand="0" w:evenVBand="0" w:oddHBand="0" w:evenHBand="0" w:firstRowFirstColumn="0" w:firstRowLastColumn="0" w:lastRowFirstColumn="0" w:lastRowLastColumn="0"/>
+              <w:rPr>
+                <w:rFonts w:ascii="Segoe UI" w:hAnsi="Segoe UI" w:cs="Segoe UI"/>
+                <w:sz w:val="22"/>
+                <w:szCs w:val="22"/>
+                <w:lang w:eastAsia="en-US"/>
+              </w:rPr>
+            </w:pPr>
+            <w:proofErr w:type="gramStart"/>
+            <w:r>
+              <w:rPr>
+                <w:rFonts w:ascii="Segoe UI" w:hAnsi="Segoe UI" w:cs="Segoe UI"/>
+                <w:sz w:val="22"/>
+                <w:szCs w:val="22"/>
+              </w:rPr>
+              <w:t xml:space="preserve">{{ </w:t>
+            </w:r>
+            <w:proofErr w:type="spellStart"/>
+            <w:r>
+              <w:rPr>
+                <w:rFonts w:ascii="Segoe UI" w:hAnsi="Segoe UI" w:cs="Segoe UI"/>
+                <w:sz w:val="22"/>
+                <w:szCs w:val="22"/>
+              </w:rPr>
+              <w:t>tasa</w:t>
+            </w:r>
+            <w:proofErr w:type="gramEnd"/>
+            <w:r>
+              <w:rPr>
+                <w:rFonts w:ascii="Segoe UI" w:hAnsi="Segoe UI" w:cs="Segoe UI"/>
+                <w:sz w:val="22"/>
+                <w:szCs w:val="22"/>
+              </w:rPr>
+              <w:t>_varela</w:t>
+            </w:r>
+            <w:proofErr w:type="spellEnd"/>
+            <w:r>
+              <w:rPr>
+                <w:rFonts w:ascii="Segoe UI" w:hAnsi="Segoe UI" w:cs="Segoe UI"/>
+                <w:sz w:val="22"/>
+                <w:szCs w:val="22"/>
+              </w:rPr>
+              <w:t xml:space="preserve"> }}</w:t>
+            </w:r>
+          </w:p>
+        </w:tc>
+        <w:tc>
+          <w:tcPr>
+            <w:tcW w:w="2790" w:type="dxa"/>
+            <w:gridSpan w:val="2"/>
+            <w:tcBorders>
+              <w:top w:val="single" w:sz="8" w:space="0" w:color="000000" w:themeColor="text1"/>
+              <w:left w:val="single" w:sz="8" w:space="0" w:color="000000" w:themeColor="text1"/>
+              <w:bottom w:val="single" w:sz="8" w:space="0" w:color="000000" w:themeColor="text1"/>
+              <w:right w:val="single" w:sz="8" w:space="0" w:color="000000" w:themeColor="text1"/>
+            </w:tcBorders>
+            <w:hideMark/>
+          </w:tcPr>
+          <w:p>
+            <w:pPr>
+              <w:jc w:val="center"/>
+              <w:cnfStyle w:val="000000000000" w:firstRow="0" w:lastRow="0" w:firstColumn="0" w:lastColumn="0" w:oddVBand="0" w:evenVBand="0" w:oddHBand="0" w:evenHBand="0" w:firstRowFirstColumn="0" w:firstRowLastColumn="0" w:lastRowFirstColumn="0" w:lastRowLastColumn="0"/>
+              <w:rPr>
+                <w:rFonts w:ascii="Segoe UI" w:hAnsi="Segoe UI" w:cs="Segoe UI"/>
+                <w:sz w:val="22"/>
+                <w:szCs w:val="22"/>
+                <w:lang w:eastAsia="en-US"/>
+              </w:rPr>
+            </w:pPr>
+            <w:proofErr w:type="gramStart"/>
+            <w:r>
+              <w:rPr>
+                <w:rFonts w:ascii="Segoe UI" w:hAnsi="Segoe UI" w:cs="Segoe UI"/>
+                <w:sz w:val="22"/>
+                <w:szCs w:val="22"/>
+              </w:rPr>
+              <w:t xml:space="preserve">{{ </w:t>
+            </w:r>
+            <w:proofErr w:type="spellStart"/>
+            <w:r>
+              <w:rPr>
+                <w:rFonts w:ascii="Segoe UI" w:hAnsi="Segoe UI" w:cs="Segoe UI"/>
+                <w:sz w:val="22"/>
+                <w:szCs w:val="22"/>
+              </w:rPr>
+              <w:t>tendencia</w:t>
+            </w:r>
+            <w:proofErr w:type="gramEnd"/>
+            <w:r>
+              <w:rPr>
+                <w:rFonts w:ascii="Segoe UI" w:hAnsi="Segoe UI" w:cs="Segoe UI"/>
+                <w:sz w:val="22"/>
+                <w:szCs w:val="22"/>
+              </w:rPr>
+              <w:t>_varela</w:t>
+            </w:r>
+            <w:proofErr w:type="spellEnd"/>
+            <w:r>
+              <w:rPr>
+                <w:rFonts w:ascii="Segoe UI" w:hAnsi="Segoe UI" w:cs="Segoe UI"/>
+                <w:sz w:val="22"/>
+                <w:szCs w:val="22"/>
+              </w:rPr>
+              <w:t xml:space="preserve"> }}</w:t>
+            </w:r>
+          </w:p>
+        </w:tc>
+        <w:tc>
+          <w:tcPr>
+            <w:tcW w:w="2160" w:type="dxa"/>
+            <w:tcBorders>
+              <w:top w:val="single" w:sz="8" w:space="0" w:color="000000" w:themeColor="text1"/>
+              <w:left w:val="single" w:sz="8" w:space="0" w:color="000000" w:themeColor="text1"/>
+              <w:bottom w:val="single" w:sz="8" w:space="0" w:color="000000" w:themeColor="text1"/>
+              <w:right w:val="single" w:sz="8" w:space="0" w:color="000000" w:themeColor="text1"/>
+            </w:tcBorders>
+            <w:vAlign w:val="center"/>
+            <w:hideMark/>
+          </w:tcPr>
+          <w:p>
+            <w:pPr>
+              <w:jc w:val="center"/>
+              <w:cnfStyle w:val="000000000000" w:firstRow="0" w:lastRow="0" w:firstColumn="0" w:lastColumn="0" w:oddVBand="0" w:evenVBand="0" w:oddHBand="0" w:evenHBand="0" w:firstRowFirstColumn="0" w:firstRowLastColumn="0" w:lastRowFirstColumn="0" w:lastRowLastColumn="0"/>
+              <w:rPr>
+                <w:rFonts w:ascii="Segoe UI" w:hAnsi="Segoe UI" w:cs="Segoe UI"/>
+                <w:sz w:val="22"/>
+                <w:szCs w:val="22"/>
+                <w:lang w:eastAsia="en-US"/>
+              </w:rPr>
+            </w:pPr>
+            <w:r>
+              <w:rPr>
+                <w:rFonts w:ascii="Segoe UI" w:hAnsi="Segoe UI" w:cs="Segoe UI"/>
+                <w:sz w:val="22"/>
+                <w:szCs w:val="22"/>
+                <w:lang w:eastAsia="en-US"/>
+              </w:rPr>
+              <w:t>7.42</w:t>
+            </w:r>
+          </w:p>
+        </w:tc>
+      </w:tr>
+      <w:tr>
+        <w:tc>
+          <w:tcPr>
+            <w:cnfStyle w:val="001000000000" w:firstRow="0" w:lastRow="0" w:firstColumn="1" w:lastColumn="0" w:oddVBand="0" w:evenVBand="0" w:oddHBand="0" w:evenHBand="0" w:firstRowFirstColumn="0" w:firstRowLastColumn="0" w:lastRowFirstColumn="0" w:lastRowLastColumn="0"/>
+            <w:tcW w:w="13490" w:type="dxa"/>
+            <w:gridSpan w:val="6"/>
+            <w:tcBorders>
+              <w:top w:val="single" w:sz="8" w:space="0" w:color="000000" w:themeColor="text1"/>
+              <w:left w:val="single" w:sz="8" w:space="0" w:color="000000" w:themeColor="text1"/>
+              <w:bottom w:val="single" w:sz="8" w:space="0" w:color="000000" w:themeColor="text1"/>
+              <w:right w:val="single" w:sz="8" w:space="0" w:color="000000" w:themeColor="text1"/>
+            </w:tcBorders>
+            <w:shd w:val="clear" w:color="auto" w:fill="2F5496" w:themeFill="accent1" w:themeFillShade="BF"/>
+            <w:hideMark/>
+          </w:tcPr>
+          <w:p>
+            <w:pPr>
+              <w:jc w:val="center"/>
+              <w:rPr>
+                <w:rFonts w:ascii="Segoe UI" w:hAnsi="Segoe UI" w:cs="Segoe UI"/>
+                <w:color w:val="FFFFFF" w:themeColor="background1"/>
+                <w:sz w:val="22"/>
+                <w:szCs w:val="22"/>
+                <w:lang w:eastAsia="en-US"/>
+              </w:rPr>
+            </w:pPr>
+            <w:r>
+              <w:rPr>
+                <w:rFonts w:ascii="Segoe UI" w:hAnsi="Segoe UI" w:cs="Segoe UI"/>
+                <w:color w:val="FFFFFF" w:themeColor="background1"/>
+                <w:sz w:val="22"/>
+                <w:szCs w:val="22"/>
+                <w:lang w:eastAsia="en-US"/>
+              </w:rPr>
+              <w:t>PRECIPITACIONES REGISTRADAS</w:t>
+            </w:r>
+          </w:p>
+        </w:tc>
+      </w:tr>
+      <w:tr>
+        <w:trPr>
+          <w:trHeight w:val="1852"/>
+        </w:trPr>
+        <w:tc>
+          <w:tcPr>
+            <w:cnfStyle w:val="001000000000" w:firstRow="0" w:lastRow="0" w:firstColumn="1" w:lastColumn="0" w:oddVBand="0" w:evenVBand="0" w:oddHBand="0" w:evenHBand="0" w:firstRowFirstColumn="0" w:firstRowLastColumn="0" w:lastRowFirstColumn="0" w:lastRowLastColumn="0"/>
+            <w:tcW w:w="13490" w:type="dxa"/>
+            <w:gridSpan w:val="6"/>
+            <w:tcBorders>
+              <w:top w:val="single" w:sz="8" w:space="0" w:color="000000" w:themeColor="text1"/>
+              <w:left w:val="single" w:sz="8" w:space="0" w:color="000000" w:themeColor="text1"/>
+              <w:bottom w:val="single" w:sz="8" w:space="0" w:color="000000" w:themeColor="text1"/>
+              <w:right w:val="single" w:sz="8" w:space="0" w:color="000000" w:themeColor="text1"/>
+            </w:tcBorders>
+            <w:vAlign w:val="center"/>
+            <w:hideMark/>
+          </w:tcPr>
+          <w:p>
+            <w:pPr>
+              <w:rPr>
+                <w:rFonts w:ascii="Segoe UI" w:hAnsi="Segoe UI" w:cs="Segoe UI"/>
+                <w:b w:val="0"/>
+                <w:bCs w:val="0"/>
+                <w:sz w:val="22"/>
+                <w:szCs w:val="22"/>
+                <w:lang w:eastAsia="en-US"/>
+              </w:rPr>
+            </w:pPr>
+            <w:r>
+              <w:rPr>
+                <w:rFonts w:ascii="Segoe UI" w:hAnsi="Segoe UI" w:cs="Segoe UI"/>
+                <w:b w:val="0"/>
+                <w:bCs w:val="0"/>
+                <w:sz w:val="22"/>
+                <w:szCs w:val="22"/>
+                <w:lang w:eastAsia="en-US"/>
+              </w:rPr>
+              <w:t xml:space="preserve">Las precipitaciones diarias promedio en la cuenca del río </w:t>
+            </w:r>
+            <w:r>
+              <w:rPr>
+                <w:rFonts w:ascii="Segoe UI" w:hAnsi="Segoe UI" w:cs="Segoe UI"/>
+                <w:b w:val="0"/>
+                <w:bCs w:val="0"/>
+                <w:sz w:val="22"/>
+                <w:szCs w:val="22"/>
+                <w:lang w:eastAsia="en-US"/>
+              </w:rPr>
+              <w:t>San José</w:t>
+            </w:r>
+            <w:r>
+              <w:rPr>
+                <w:rFonts w:ascii="Segoe UI" w:hAnsi="Segoe UI" w:cs="Segoe UI"/>
+                <w:b w:val="0"/>
+                <w:bCs w:val="0"/>
+                <w:sz w:val="22"/>
+                <w:szCs w:val="22"/>
+                <w:lang w:eastAsia="en-US"/>
+              </w:rPr>
+              <w:t xml:space="preserve"> durante los últimos días fueron las siguientes: </w:t>
+            </w:r>
+          </w:p>
+          <w:p>
+            <w:pPr>
+              <w:ind w:left="720" w:hanging="360"/>
+              <w:rPr>
+                <w:rFonts w:ascii="Segoe UI" w:hAnsi="Segoe UI" w:cs="Segoe UI"/>
+                <w:b w:val="0"/>
+                <w:bCs w:val="0"/>
+                <w:sz w:val="22"/>
+                <w:szCs w:val="22"/>
+                <w:lang w:eastAsia="en-US"/>
+              </w:rPr>
+            </w:pPr>
+            <w:proofErr w:type="gramStart"/>
+            <w:r>
+              <w:rPr>
+                <w:rFonts w:ascii="Segoe UI" w:hAnsi="Segoe UI" w:cs="Segoe UI"/>
+                <w:b w:val="0"/>
+                <w:bCs w:val="0"/>
+                <w:sz w:val="22"/>
+                <w:szCs w:val="22"/>
+                <w:u w:val="single"/>
+                <w:lang w:eastAsia="en-US"/>
+              </w:rPr>
+              <w:t xml:space="preserve">{{ </w:t>
+            </w:r>
+            <w:proofErr w:type="spellStart"/>
+            <w:r>
+              <w:rPr>
+                <w:rFonts w:ascii="Segoe UI" w:hAnsi="Segoe UI" w:cs="Segoe UI"/>
+                <w:b w:val="0"/>
+                <w:bCs w:val="0"/>
+                <w:sz w:val="22"/>
+                <w:szCs w:val="22"/>
+                <w:u w:val="single"/>
+                <w:lang w:eastAsia="en-US"/>
+              </w:rPr>
+              <w:t>fecha</w:t>
+            </w:r>
+            <w:proofErr w:type="gramEnd"/>
+            <w:r>
+              <w:rPr>
+                <w:rFonts w:ascii="Segoe UI" w:hAnsi="Segoe UI" w:cs="Segoe UI"/>
+                <w:b w:val="0"/>
+                <w:bCs w:val="0"/>
+                <w:sz w:val="22"/>
+                <w:szCs w:val="22"/>
+                <w:u w:val="single"/>
+                <w:lang w:eastAsia="en-US"/>
+              </w:rPr>
+              <w:t>_emision</w:t>
+            </w:r>
+            <w:proofErr w:type="spellEnd"/>
+            <w:r>
+              <w:rPr>
+                <w:rFonts w:ascii="Segoe UI" w:hAnsi="Segoe UI" w:cs="Segoe UI"/>
+                <w:b w:val="0"/>
+                <w:bCs w:val="0"/>
+                <w:sz w:val="22"/>
+                <w:szCs w:val="22"/>
+                <w:u w:val="single"/>
+                <w:lang w:eastAsia="en-US"/>
+              </w:rPr>
+              <w:t xml:space="preserve"> }}:</w:t>
+            </w:r>
+            <w:r>
+              <w:rPr>
+                <w:rFonts w:ascii="Segoe UI" w:hAnsi="Segoe UI" w:cs="Segoe UI"/>
+                <w:b w:val="0"/>
+                <w:bCs w:val="0"/>
+                <w:sz w:val="22"/>
+                <w:szCs w:val="22"/>
+                <w:lang w:eastAsia="en-US"/>
+              </w:rPr>
+              <w:t xml:space="preserve"> {{ pobs_24_</w:t>
+            </w:r>
+            <w:r>
+              <w:rPr>
+                <w:rFonts w:ascii="Segoe UI" w:hAnsi="Segoe UI" w:cs="Segoe UI"/>
+                <w:b w:val="0"/>
+                <w:bCs w:val="0"/>
+                <w:sz w:val="22"/>
+                <w:szCs w:val="22"/>
+                <w:lang w:eastAsia="en-US"/>
+              </w:rPr>
+              <w:t>jose</w:t>
+            </w:r>
+            <w:r>
+              <w:rPr>
+                <w:rFonts w:ascii="Segoe UI" w:hAnsi="Segoe UI" w:cs="Segoe UI"/>
+                <w:b w:val="0"/>
+                <w:bCs w:val="0"/>
+                <w:sz w:val="22"/>
+                <w:szCs w:val="22"/>
+                <w:lang w:eastAsia="en-US"/>
+              </w:rPr>
+              <w:t xml:space="preserve"> }} mm</w:t>
+            </w:r>
+          </w:p>
+          <w:p>
+            <w:pPr>
+              <w:ind w:left="720" w:hanging="360"/>
+              <w:rPr>
+                <w:rFonts w:ascii="Segoe UI" w:hAnsi="Segoe UI" w:cs="Segoe UI"/>
+                <w:b w:val="0"/>
+                <w:bCs w:val="0"/>
+                <w:sz w:val="22"/>
+                <w:szCs w:val="22"/>
+                <w:lang w:eastAsia="en-US"/>
+              </w:rPr>
+            </w:pPr>
+            <w:proofErr w:type="gramStart"/>
+            <w:r>
+              <w:rPr>
+                <w:rFonts w:ascii="Segoe UI" w:hAnsi="Segoe UI" w:cs="Segoe UI"/>
+                <w:b w:val="0"/>
+                <w:bCs w:val="0"/>
+                <w:sz w:val="22"/>
+                <w:szCs w:val="22"/>
+                <w:u w:val="single"/>
+                <w:lang w:eastAsia="en-US"/>
+              </w:rPr>
+              <w:t>{{ fecha</w:t>
+            </w:r>
+            <w:proofErr w:type="gramEnd"/>
+            <w:r>
+              <w:rPr>
+                <w:rFonts w:ascii="Segoe UI" w:hAnsi="Segoe UI" w:cs="Segoe UI"/>
+                <w:b w:val="0"/>
+                <w:bCs w:val="0"/>
+                <w:sz w:val="22"/>
+                <w:szCs w:val="22"/>
+                <w:u w:val="single"/>
+                <w:lang w:eastAsia="en-US"/>
+              </w:rPr>
+              <w:t>_48 }}:</w:t>
+            </w:r>
+            <w:r>
+              <w:rPr>
+                <w:rFonts w:ascii="Segoe UI" w:hAnsi="Segoe UI" w:cs="Segoe UI"/>
+                <w:b w:val="0"/>
+                <w:bCs w:val="0"/>
+                <w:sz w:val="22"/>
+                <w:szCs w:val="22"/>
+                <w:lang w:eastAsia="en-US"/>
+              </w:rPr>
+              <w:t xml:space="preserve"> {{ pobs_48_</w:t>
+            </w:r>
+            <w:r>
+              <w:rPr>
+                <w:rFonts w:ascii="Segoe UI" w:hAnsi="Segoe UI" w:cs="Segoe UI"/>
+                <w:b w:val="0"/>
+                <w:bCs w:val="0"/>
+                <w:sz w:val="22"/>
+                <w:szCs w:val="22"/>
+                <w:lang w:eastAsia="en-US"/>
+              </w:rPr>
+              <w:t>jose</w:t>
+            </w:r>
+            <w:r>
+              <w:rPr>
+                <w:rFonts w:ascii="Segoe UI" w:hAnsi="Segoe UI" w:cs="Segoe UI"/>
+                <w:b w:val="0"/>
+                <w:bCs w:val="0"/>
+                <w:sz w:val="22"/>
+                <w:szCs w:val="22"/>
+                <w:lang w:eastAsia="en-US"/>
+              </w:rPr>
+              <w:t xml:space="preserve"> }} mm</w:t>
+            </w:r>
+          </w:p>
+          <w:p>
+            <w:pPr>
+              <w:ind w:left="720" w:hanging="360"/>
+              <w:rPr>
+                <w:rFonts w:ascii="Segoe UI" w:hAnsi="Segoe UI" w:cs="Segoe UI"/>
+                <w:sz w:val="22"/>
+                <w:szCs w:val="22"/>
+                <w:lang w:eastAsia="en-US"/>
+              </w:rPr>
+            </w:pPr>
+            <w:proofErr w:type="gramStart"/>
+            <w:r>
+              <w:rPr>
+                <w:rFonts w:ascii="Segoe UI" w:hAnsi="Segoe UI" w:cs="Segoe UI"/>
+                <w:b w:val="0"/>
+                <w:bCs w:val="0"/>
+                <w:sz w:val="22"/>
+                <w:szCs w:val="22"/>
+                <w:u w:val="single"/>
+                <w:lang w:eastAsia="en-US"/>
+              </w:rPr>
+              <w:t>{{ fecha</w:t>
+            </w:r>
+            <w:proofErr w:type="gramEnd"/>
+            <w:r>
+              <w:rPr>
+                <w:rFonts w:ascii="Segoe UI" w:hAnsi="Segoe UI" w:cs="Segoe UI"/>
+                <w:b w:val="0"/>
+                <w:bCs w:val="0"/>
+                <w:sz w:val="22"/>
+                <w:szCs w:val="22"/>
+                <w:u w:val="single"/>
+                <w:lang w:eastAsia="en-US"/>
+              </w:rPr>
+              <w:t>_72 }}:</w:t>
+            </w:r>
+            <w:r>
+              <w:rPr>
+                <w:rFonts w:ascii="Segoe UI" w:hAnsi="Segoe UI" w:cs="Segoe UI"/>
+                <w:b w:val="0"/>
+                <w:bCs w:val="0"/>
+                <w:sz w:val="22"/>
+                <w:szCs w:val="22"/>
+                <w:lang w:eastAsia="en-US"/>
+              </w:rPr>
+              <w:t xml:space="preserve"> {{ pobs_72_</w:t>
+            </w:r>
+            <w:r>
+              <w:rPr>
+                <w:rFonts w:ascii="Segoe UI" w:hAnsi="Segoe UI" w:cs="Segoe UI"/>
+                <w:b w:val="0"/>
+                <w:bCs w:val="0"/>
+                <w:sz w:val="22"/>
+                <w:szCs w:val="22"/>
+                <w:lang w:eastAsia="en-US"/>
+              </w:rPr>
+              <w:t>jose</w:t>
+            </w:r>
+            <w:r>
+              <w:rPr>
+                <w:rFonts w:ascii="Segoe UI" w:hAnsi="Segoe UI" w:cs="Segoe UI"/>
+                <w:b w:val="0"/>
+                <w:bCs w:val="0"/>
+                <w:sz w:val="22"/>
+                <w:szCs w:val="22"/>
+                <w:lang w:eastAsia="en-US"/>
+              </w:rPr>
+              <w:t xml:space="preserve"> }} mm</w:t>
+            </w:r>
+          </w:p>
+        </w:tc>
+      </w:tr>
+      <w:tr>
+        <w:tc>
+          <w:tcPr>
+            <w:cnfStyle w:val="001000000000" w:firstRow="0" w:lastRow="0" w:firstColumn="1" w:lastColumn="0" w:oddVBand="0" w:evenVBand="0" w:oddHBand="0" w:evenHBand="0" w:firstRowFirstColumn="0" w:firstRowLastColumn="0" w:lastRowFirstColumn="0" w:lastRowLastColumn="0"/>
+            <w:tcW w:w="13490" w:type="dxa"/>
+            <w:gridSpan w:val="6"/>
+            <w:tcBorders>
+              <w:top w:val="single" w:sz="8" w:space="0" w:color="000000" w:themeColor="text1"/>
+              <w:left w:val="single" w:sz="8" w:space="0" w:color="000000" w:themeColor="text1"/>
+              <w:bottom w:val="single" w:sz="8" w:space="0" w:color="000000" w:themeColor="text1"/>
+              <w:right w:val="single" w:sz="8" w:space="0" w:color="000000" w:themeColor="text1"/>
+            </w:tcBorders>
+            <w:shd w:val="clear" w:color="auto" w:fill="2F5496" w:themeFill="accent1" w:themeFillShade="BF"/>
+            <w:hideMark/>
+          </w:tcPr>
+          <w:p>
+            <w:pPr>
+              <w:jc w:val="center"/>
+              <w:rPr>
+                <w:rFonts w:ascii="Segoe UI" w:hAnsi="Segoe UI" w:cs="Segoe UI"/>
+                <w:color w:val="FFFFFF" w:themeColor="background1"/>
+                <w:sz w:val="22"/>
+                <w:szCs w:val="22"/>
+                <w:lang w:eastAsia="en-US"/>
+              </w:rPr>
+            </w:pPr>
+            <w:r>
+              <w:rPr>
+                <w:rFonts w:ascii="Segoe UI" w:hAnsi="Segoe UI" w:cs="Segoe UI"/>
+                <w:color w:val="FFFFFF" w:themeColor="background1"/>
+                <w:sz w:val="22"/>
+                <w:szCs w:val="22"/>
+              </w:rPr>
+              <w:t>PRECIPITACIONES PRONOSTICADAS</w:t>
+            </w:r>
+          </w:p>
+        </w:tc>
+      </w:tr>
+      <w:tr>
+        <w:trPr>
+          <w:trHeight w:val="1541"/>
+        </w:trPr>
+        <w:tc>
+          <w:tcPr>
+            <w:cnfStyle w:val="001000000000" w:firstRow="0" w:lastRow="0" w:firstColumn="1" w:lastColumn="0" w:oddVBand="0" w:evenVBand="0" w:oddHBand="0" w:evenHBand="0" w:firstRowFirstColumn="0" w:firstRowLastColumn="0" w:lastRowFirstColumn="0" w:lastRowLastColumn="0"/>
+            <w:tcW w:w="13490" w:type="dxa"/>
+            <w:gridSpan w:val="6"/>
+            <w:tcBorders>
+              <w:top w:val="single" w:sz="8" w:space="0" w:color="000000" w:themeColor="text1"/>
+              <w:left w:val="single" w:sz="8" w:space="0" w:color="000000" w:themeColor="text1"/>
+              <w:bottom w:val="single" w:sz="8" w:space="0" w:color="000000" w:themeColor="text1"/>
+              <w:right w:val="single" w:sz="8" w:space="0" w:color="000000" w:themeColor="text1"/>
+            </w:tcBorders>
+            <w:vAlign w:val="center"/>
+            <w:hideMark/>
+          </w:tcPr>
+          <w:p>
+            <w:pPr>
+              <w:rPr>
+                <w:rFonts w:ascii="Segoe UI" w:hAnsi="Segoe UI" w:cs="Segoe UI"/>
+                <w:sz w:val="22"/>
+                <w:szCs w:val="22"/>
+              </w:rPr>
+            </w:pPr>
+          </w:p>
+          <w:p>
+            <w:pPr>
+              <w:rPr>
+                <w:rFonts w:ascii="Segoe UI" w:hAnsi="Segoe UI" w:cs="Segoe UI"/>
+                <w:b w:val="0"/>
+                <w:bCs w:val="0"/>
+                <w:sz w:val="22"/>
+                <w:szCs w:val="22"/>
+              </w:rPr>
+            </w:pPr>
+            <w:r>
+              <w:rPr>
+                <w:rFonts w:ascii="Segoe UI" w:hAnsi="Segoe UI" w:cs="Segoe UI"/>
+                <w:b w:val="0"/>
+                <w:bCs w:val="0"/>
+                <w:sz w:val="22"/>
+                <w:szCs w:val="22"/>
+              </w:rPr>
+              <w:t>De acuerdo con los modelos numéricos de precipitación GFS y GEFS se prevé los siguientes acumulados de lluvia en la cuenca</w:t>
+            </w:r>
+          </w:p>
+          <w:p>
+            <w:pPr>
+              <w:pStyle w:val="Vieta1rojo"/>
+              <w:rPr>
+                <w:rFonts w:ascii="Segoe UI" w:hAnsi="Segoe UI" w:cs="Segoe UI"/>
+                <w:b w:val="0"/>
+                <w:bCs w:val="0"/>
+                <w:sz w:val="22"/>
+                <w:szCs w:val="22"/>
+              </w:rPr>
+            </w:pPr>
+            <w:proofErr w:type="gramStart"/>
+            <w:r>
+              <w:rPr>
+                <w:rFonts w:ascii="Segoe UI" w:hAnsi="Segoe UI" w:cs="Segoe UI"/>
+                <w:b w:val="0"/>
+                <w:bCs w:val="0"/>
+                <w:sz w:val="22"/>
+                <w:szCs w:val="22"/>
+                <w:u w:val="single"/>
+              </w:rPr>
+              <w:t>{{ fecha</w:t>
+            </w:r>
+            <w:proofErr w:type="gramEnd"/>
+            <w:r>
+              <w:rPr>
+                <w:rFonts w:ascii="Segoe UI" w:hAnsi="Segoe UI" w:cs="Segoe UI"/>
+                <w:b w:val="0"/>
+                <w:bCs w:val="0"/>
+                <w:sz w:val="22"/>
+                <w:szCs w:val="22"/>
+                <w:u w:val="single"/>
+              </w:rPr>
+              <w:t>_pronos_24 }}:</w:t>
+            </w:r>
+            <w:r>
+              <w:rPr>
+                <w:rFonts w:ascii="Segoe UI" w:hAnsi="Segoe UI" w:cs="Segoe UI"/>
+                <w:b w:val="0"/>
+                <w:bCs w:val="0"/>
+                <w:sz w:val="22"/>
+                <w:szCs w:val="22"/>
+              </w:rPr>
+              <w:t xml:space="preserve"> {{ psim_24_</w:t>
+            </w:r>
+            <w:r>
+              <w:rPr>
+                <w:rFonts w:ascii="Segoe UI" w:hAnsi="Segoe UI" w:cs="Segoe UI"/>
+                <w:b w:val="0"/>
+                <w:bCs w:val="0"/>
+                <w:sz w:val="22"/>
+                <w:szCs w:val="22"/>
+              </w:rPr>
+              <w:t>jose</w:t>
+            </w:r>
+            <w:r>
+              <w:rPr>
+                <w:rFonts w:ascii="Segoe UI" w:hAnsi="Segoe UI" w:cs="Segoe UI"/>
+                <w:b w:val="0"/>
+                <w:bCs w:val="0"/>
+                <w:sz w:val="22"/>
+                <w:szCs w:val="22"/>
+              </w:rPr>
+              <w:t xml:space="preserve"> }} mm</w:t>
+            </w:r>
+          </w:p>
+          <w:p>
+            <w:pPr>
+              <w:pStyle w:val="Vieta1rojo"/>
+              <w:rPr>
+                <w:rFonts w:ascii="Segoe UI" w:hAnsi="Segoe UI" w:cs="Segoe UI"/>
+                <w:b w:val="0"/>
+                <w:bCs w:val="0"/>
+                <w:sz w:val="22"/>
+                <w:szCs w:val="22"/>
+              </w:rPr>
+            </w:pPr>
+            <w:proofErr w:type="gramStart"/>
+            <w:r>
+              <w:rPr>
+                <w:rFonts w:ascii="Segoe UI" w:hAnsi="Segoe UI" w:cs="Segoe UI"/>
+                <w:b w:val="0"/>
+                <w:bCs w:val="0"/>
+                <w:sz w:val="22"/>
+                <w:szCs w:val="22"/>
+                <w:u w:val="single"/>
+              </w:rPr>
+              <w:t>{{ fecha</w:t>
+            </w:r>
+            <w:proofErr w:type="gramEnd"/>
+            <w:r>
+              <w:rPr>
+                <w:rFonts w:ascii="Segoe UI" w:hAnsi="Segoe UI" w:cs="Segoe UI"/>
+                <w:b w:val="0"/>
+                <w:bCs w:val="0"/>
+                <w:sz w:val="22"/>
+                <w:szCs w:val="22"/>
+                <w:u w:val="single"/>
+              </w:rPr>
+              <w:t>_pronos_48 }}:</w:t>
+            </w:r>
+            <w:r>
+              <w:rPr>
+                <w:rFonts w:ascii="Segoe UI" w:hAnsi="Segoe UI" w:cs="Segoe UI"/>
+                <w:b w:val="0"/>
+                <w:bCs w:val="0"/>
+                <w:sz w:val="22"/>
+                <w:szCs w:val="22"/>
+              </w:rPr>
+              <w:t xml:space="preserve"> {{ psim_48_</w:t>
+            </w:r>
+            <w:r>
+              <w:rPr>
+                <w:rFonts w:ascii="Segoe UI" w:hAnsi="Segoe UI" w:cs="Segoe UI"/>
+                <w:b w:val="0"/>
+                <w:bCs w:val="0"/>
+                <w:sz w:val="22"/>
+                <w:szCs w:val="22"/>
+              </w:rPr>
+              <w:t>jose</w:t>
+            </w:r>
+            <w:r>
+              <w:rPr>
+                <w:rFonts w:ascii="Segoe UI" w:hAnsi="Segoe UI" w:cs="Segoe UI"/>
+                <w:b w:val="0"/>
+                <w:bCs w:val="0"/>
+                <w:sz w:val="22"/>
+                <w:szCs w:val="22"/>
+              </w:rPr>
+              <w:t xml:space="preserve"> }} mm</w:t>
+            </w:r>
+          </w:p>
+          <w:p>
+            <w:pPr>
+              <w:pStyle w:val="Vieta1rojo"/>
+              <w:rPr>
+                <w:rFonts w:ascii="Segoe UI" w:hAnsi="Segoe UI" w:cs="Segoe UI"/>
+                <w:b w:val="0"/>
+                <w:bCs w:val="0"/>
+                <w:sz w:val="22"/>
+                <w:szCs w:val="22"/>
+              </w:rPr>
+            </w:pPr>
+            <w:proofErr w:type="gramStart"/>
+            <w:r>
+              <w:rPr>
+                <w:rFonts w:ascii="Segoe UI" w:hAnsi="Segoe UI" w:cs="Segoe UI"/>
+                <w:b w:val="0"/>
+                <w:bCs w:val="0"/>
+                <w:sz w:val="22"/>
+                <w:szCs w:val="22"/>
+                <w:u w:val="single"/>
+              </w:rPr>
+              <w:t>{{ fecha</w:t>
+            </w:r>
+            <w:proofErr w:type="gramEnd"/>
+            <w:r>
+              <w:rPr>
+                <w:rFonts w:ascii="Segoe UI" w:hAnsi="Segoe UI" w:cs="Segoe UI"/>
+                <w:b w:val="0"/>
+                <w:bCs w:val="0"/>
+                <w:sz w:val="22"/>
+                <w:szCs w:val="22"/>
+                <w:u w:val="single"/>
+              </w:rPr>
+              <w:t>_pronos_72 }}:</w:t>
+            </w:r>
+            <w:r>
+              <w:rPr>
+                <w:rFonts w:ascii="Segoe UI" w:hAnsi="Segoe UI" w:cs="Segoe UI"/>
+                <w:b w:val="0"/>
+                <w:bCs w:val="0"/>
+                <w:sz w:val="22"/>
+                <w:szCs w:val="22"/>
+              </w:rPr>
+              <w:t xml:space="preserve"> {{ psim_72_</w:t>
+            </w:r>
+            <w:r>
+              <w:rPr>
+                <w:rFonts w:ascii="Segoe UI" w:hAnsi="Segoe UI" w:cs="Segoe UI"/>
+                <w:b w:val="0"/>
+                <w:bCs w:val="0"/>
+                <w:sz w:val="22"/>
+                <w:szCs w:val="22"/>
+              </w:rPr>
+              <w:t>jose</w:t>
+            </w:r>
+            <w:r>
+              <w:rPr>
+                <w:rFonts w:ascii="Segoe UI" w:hAnsi="Segoe UI" w:cs="Segoe UI"/>
+                <w:b w:val="0"/>
+                <w:bCs w:val="0"/>
+                <w:sz w:val="22"/>
+                <w:szCs w:val="22"/>
+              </w:rPr>
+              <w:t xml:space="preserve"> }} mm</w:t>
+            </w:r>
+          </w:p>
+          <w:p>
+            <w:pPr>
+              <w:pStyle w:val="Vieta1rojo"/>
+              <w:numPr>
+                <w:ilvl w:val="0"/>
+                <w:numId w:val="0"/>
+              </w:numPr>
+              <w:rPr>
+                <w:rFonts w:ascii="Segoe UI" w:hAnsi="Segoe UI" w:cs="Segoe UI"/>
+                <w:b w:val="0"/>
+                <w:bCs w:val="0"/>
+                <w:sz w:val="22"/>
+                <w:szCs w:val="22"/>
+              </w:rPr>
+            </w:pPr>
+          </w:p>
+          <w:p>
+            <w:pPr>
+              <w:pStyle w:val="Vieta1rojo"/>
+              <w:numPr>
+                <w:ilvl w:val="0"/>
+                <w:numId w:val="0"/>
+              </w:numPr>
+              <w:rPr>
+                <w:rFonts w:ascii="Segoe UI" w:hAnsi="Segoe UI" w:cs="Segoe UI"/>
+                <w:b w:val="0"/>
+                <w:bCs w:val="0"/>
+                <w:sz w:val="22"/>
+                <w:szCs w:val="22"/>
+              </w:rPr>
+            </w:pPr>
+          </w:p>
+        </w:tc>
+      </w:tr>
+      <w:tr>
+        <w:tc>
+          <w:tcPr>
+            <w:cnfStyle w:val="001000000000" w:firstRow="0" w:lastRow="0" w:firstColumn="1" w:lastColumn="0" w:oddVBand="0" w:evenVBand="0" w:oddHBand="0" w:evenHBand="0" w:firstRowFirstColumn="0" w:firstRowLastColumn="0" w:lastRowFirstColumn="0" w:lastRowLastColumn="0"/>
+            <w:tcW w:w="13490" w:type="dxa"/>
+            <w:gridSpan w:val="6"/>
+            <w:tcBorders>
+              <w:top w:val="single" w:sz="8" w:space="0" w:color="000000" w:themeColor="text1"/>
+              <w:left w:val="single" w:sz="8" w:space="0" w:color="000000" w:themeColor="text1"/>
+              <w:bottom w:val="single" w:sz="8" w:space="0" w:color="000000" w:themeColor="text1"/>
+              <w:right w:val="single" w:sz="8" w:space="0" w:color="000000" w:themeColor="text1"/>
+            </w:tcBorders>
+            <w:shd w:val="clear" w:color="auto" w:fill="2F5496" w:themeFill="accent1" w:themeFillShade="BF"/>
+            <w:hideMark/>
+          </w:tcPr>
+          <w:p>
+            <w:pPr>
+              <w:jc w:val="center"/>
+              <w:rPr>
+                <w:rFonts w:ascii="Segoe UI" w:hAnsi="Segoe UI" w:cs="Segoe UI"/>
+                <w:color w:val="FFFFFF" w:themeColor="background1"/>
+                <w:sz w:val="22"/>
+                <w:szCs w:val="22"/>
+                <w:lang w:eastAsia="en-US"/>
+              </w:rPr>
+            </w:pPr>
+            <w:r>
+              <w:rPr>
+                <w:rFonts w:ascii="Segoe UI" w:hAnsi="Segoe UI" w:cs="Segoe UI"/>
+                <w:color w:val="FFFFFF" w:themeColor="background1"/>
+                <w:sz w:val="22"/>
+                <w:szCs w:val="22"/>
+                <w:lang w:eastAsia="en-US"/>
+              </w:rPr>
+              <w:t>NIVELES MÁXIMOS APROXIMADOS PARA LOS PRÓXIMOS DIAS</w:t>
+            </w:r>
+          </w:p>
+        </w:tc>
+      </w:tr>
+      <w:tr>
+        <w:tc>
+          <w:tcPr>
+            <w:cnfStyle w:val="001000000000" w:firstRow="0" w:lastRow="0" w:firstColumn="1" w:lastColumn="0" w:oddVBand="0" w:evenVBand="0" w:oddHBand="0" w:evenHBand="0" w:firstRowFirstColumn="0" w:firstRowLastColumn="0" w:lastRowFirstColumn="0" w:lastRowLastColumn="0"/>
+            <w:tcW w:w="2870" w:type="dxa"/>
+            <w:tcBorders>
+              <w:top w:val="single" w:sz="8" w:space="0" w:color="000000" w:themeColor="text1"/>
+              <w:left w:val="single" w:sz="8" w:space="0" w:color="000000" w:themeColor="text1"/>
+              <w:bottom w:val="single" w:sz="8" w:space="0" w:color="000000" w:themeColor="text1"/>
+              <w:right w:val="single" w:sz="8" w:space="0" w:color="000000" w:themeColor="text1"/>
+            </w:tcBorders>
+            <w:shd w:val="clear" w:color="auto" w:fill="2F5496" w:themeFill="accent1" w:themeFillShade="BF"/>
+            <w:vAlign w:val="center"/>
+            <w:hideMark/>
+          </w:tcPr>
+          <w:p>
+            <w:pPr>
+              <w:jc w:val="center"/>
+              <w:rPr>
+                <w:rFonts w:ascii="Segoe UI" w:hAnsi="Segoe UI" w:cs="Segoe UI"/>
+                <w:color w:val="FFFFFF" w:themeColor="background1"/>
+                <w:sz w:val="22"/>
+                <w:szCs w:val="22"/>
+                <w:lang w:eastAsia="en-US"/>
+              </w:rPr>
+            </w:pPr>
+            <w:r>
+              <w:rPr>
+                <w:rFonts w:ascii="Segoe UI" w:hAnsi="Segoe UI" w:cs="Segoe UI"/>
+                <w:color w:val="FFFFFF" w:themeColor="background1"/>
+                <w:sz w:val="22"/>
+                <w:szCs w:val="22"/>
+                <w:lang w:eastAsia="en-US"/>
+              </w:rPr>
+              <w:t>Estación</w:t>
+            </w:r>
+          </w:p>
+        </w:tc>
+        <w:tc>
+          <w:tcPr>
+            <w:tcW w:w="6210" w:type="dxa"/>
+            <w:gridSpan w:val="3"/>
+            <w:tcBorders>
+              <w:top w:val="single" w:sz="8" w:space="0" w:color="000000" w:themeColor="text1"/>
+              <w:left w:val="single" w:sz="8" w:space="0" w:color="000000" w:themeColor="text1"/>
+              <w:bottom w:val="single" w:sz="8" w:space="0" w:color="000000" w:themeColor="text1"/>
+              <w:right w:val="single" w:sz="8" w:space="0" w:color="000000" w:themeColor="text1"/>
+            </w:tcBorders>
+            <w:shd w:val="clear" w:color="auto" w:fill="2F5496" w:themeFill="accent1" w:themeFillShade="BF"/>
+            <w:vAlign w:val="center"/>
+            <w:hideMark/>
+          </w:tcPr>
+          <w:p>
+            <w:pPr>
+              <w:jc w:val="center"/>
+              <w:cnfStyle w:val="000000000000" w:firstRow="0" w:lastRow="0" w:firstColumn="0" w:lastColumn="0" w:oddVBand="0" w:evenVBand="0" w:oddHBand="0" w:evenHBand="0" w:firstRowFirstColumn="0" w:firstRowLastColumn="0" w:lastRowFirstColumn="0" w:lastRowLastColumn="0"/>
+              <w:rPr>
+                <w:rFonts w:ascii="Segoe UI" w:hAnsi="Segoe UI" w:cs="Segoe UI"/>
+                <w:b/>
+                <w:bCs/>
+                <w:color w:val="FFFFFF" w:themeColor="background1"/>
+                <w:sz w:val="22"/>
+                <w:szCs w:val="22"/>
+                <w:lang w:eastAsia="en-US"/>
+              </w:rPr>
+            </w:pPr>
+            <w:r>
+              <w:rPr>
+                <w:rFonts w:ascii="Segoe UI" w:hAnsi="Segoe UI" w:cs="Segoe UI"/>
+                <w:b/>
+                <w:bCs/>
+                <w:color w:val="FFFFFF" w:themeColor="background1"/>
+                <w:sz w:val="22"/>
+                <w:szCs w:val="22"/>
+                <w:lang w:eastAsia="en-US"/>
+              </w:rPr>
+              <w:t>Nivel máximo pronosticado para los próximos días</w:t>
+            </w:r>
+          </w:p>
+        </w:tc>
+        <w:tc>
+          <w:tcPr>
+            <w:tcW w:w="4410" w:type="dxa"/>
+            <w:gridSpan w:val="2"/>
+            <w:tcBorders>
+              <w:top w:val="single" w:sz="8" w:space="0" w:color="000000" w:themeColor="text1"/>
+              <w:left w:val="single" w:sz="8" w:space="0" w:color="000000" w:themeColor="text1"/>
+              <w:bottom w:val="single" w:sz="8" w:space="0" w:color="000000" w:themeColor="text1"/>
+              <w:right w:val="single" w:sz="8" w:space="0" w:color="000000" w:themeColor="text1"/>
+            </w:tcBorders>
+            <w:shd w:val="clear" w:color="auto" w:fill="2F5496" w:themeFill="accent1" w:themeFillShade="BF"/>
+            <w:hideMark/>
+          </w:tcPr>
+          <w:p>
+            <w:pPr>
+              <w:jc w:val="center"/>
+              <w:cnfStyle w:val="000000000000" w:firstRow="0" w:lastRow="0" w:firstColumn="0" w:lastColumn="0" w:oddVBand="0" w:evenVBand="0" w:oddHBand="0" w:evenHBand="0" w:firstRowFirstColumn="0" w:firstRowLastColumn="0" w:lastRowFirstColumn="0" w:lastRowLastColumn="0"/>
+              <w:rPr>
+                <w:rFonts w:ascii="Segoe UI" w:hAnsi="Segoe UI" w:cs="Segoe UI"/>
+                <w:b/>
+                <w:bCs/>
+                <w:color w:val="FFFFFF" w:themeColor="background1"/>
+                <w:sz w:val="22"/>
+                <w:szCs w:val="22"/>
+                <w:lang w:eastAsia="en-US"/>
+              </w:rPr>
+            </w:pPr>
+            <w:r>
+              <w:rPr>
+                <w:rFonts w:ascii="Segoe UI" w:hAnsi="Segoe UI" w:cs="Segoe UI"/>
+                <w:b/>
+                <w:bCs/>
+                <w:color w:val="FFFFFF" w:themeColor="background1"/>
+                <w:sz w:val="22"/>
+                <w:szCs w:val="22"/>
+                <w:lang w:eastAsia="en-US"/>
+              </w:rPr>
+              <w:t>Fecha aproximada de ocurrencia</w:t>
+            </w:r>
+          </w:p>
+        </w:tc>
+      </w:tr>
+      <w:tr>
+        <w:tc>
+          <w:tcPr>
+            <w:cnfStyle w:val="001000000000" w:firstRow="0" w:lastRow="0" w:firstColumn="1" w:lastColumn="0" w:oddVBand="0" w:evenVBand="0" w:oddHBand="0" w:evenHBand="0" w:firstRowFirstColumn="0" w:firstRowLastColumn="0" w:lastRowFirstColumn="0" w:lastRowLastColumn="0"/>
+            <w:tcW w:w="2870" w:type="dxa"/>
+            <w:tcBorders>
+              <w:top w:val="single" w:sz="8" w:space="0" w:color="000000" w:themeColor="text1"/>
+              <w:left w:val="single" w:sz="8" w:space="0" w:color="000000" w:themeColor="text1"/>
+              <w:bottom w:val="single" w:sz="8" w:space="0" w:color="000000" w:themeColor="text1"/>
+              <w:right w:val="single" w:sz="8" w:space="0" w:color="000000" w:themeColor="text1"/>
+            </w:tcBorders>
+            <w:shd w:val="clear" w:color="auto" w:fill="FFFFFF" w:themeFill="background1"/>
+            <w:vAlign w:val="center"/>
+            <w:hideMark/>
+          </w:tcPr>
+          <w:p>
+            <w:pPr>
+              <w:jc w:val="center"/>
+              <w:rPr>
+                <w:rFonts w:ascii="Segoe UI" w:hAnsi="Segoe UI" w:cs="Segoe UI"/>
+                <w:sz w:val="22"/>
+                <w:szCs w:val="22"/>
+                <w:lang w:eastAsia="en-US"/>
+              </w:rPr>
+            </w:pPr>
+            <w:r>
+              <w:rPr>
+                <w:rFonts w:ascii="Segoe UI" w:hAnsi="Segoe UI" w:cs="Segoe UI"/>
+                <w:sz w:val="22"/>
+                <w:szCs w:val="22"/>
+              </w:rPr>
+              <w:t>Picada de Varela</w:t>
+            </w:r>
+          </w:p>
+        </w:tc>
+        <w:tc>
+          <w:tcPr>
+            <w:tcW w:w="6210" w:type="dxa"/>
+            <w:gridSpan w:val="3"/>
+            <w:tcBorders>
+              <w:top w:val="single" w:sz="8" w:space="0" w:color="000000" w:themeColor="text1"/>
+              <w:left w:val="single" w:sz="8" w:space="0" w:color="000000" w:themeColor="text1"/>
+              <w:bottom w:val="single" w:sz="8" w:space="0" w:color="000000" w:themeColor="text1"/>
+              <w:right w:val="single" w:sz="8" w:space="0" w:color="000000" w:themeColor="text1"/>
+            </w:tcBorders>
+            <w:shd w:val="clear" w:color="auto" w:fill="FFFFFF" w:themeFill="background1"/>
+            <w:vAlign w:val="center"/>
+            <w:hideMark/>
+          </w:tcPr>
+          <w:p>
+            <w:pPr>
+              <w:jc w:val="center"/>
+              <w:cnfStyle w:val="000000000000" w:firstRow="0" w:lastRow="0" w:firstColumn="0" w:lastColumn="0" w:oddVBand="0" w:evenVBand="0" w:oddHBand="0" w:evenHBand="0" w:firstRowFirstColumn="0" w:firstRowLastColumn="0" w:lastRowFirstColumn="0" w:lastRowLastColumn="0"/>
+              <w:rPr>
+                <w:rFonts w:ascii="Segoe UI" w:hAnsi="Segoe UI" w:cs="Segoe UI"/>
+                <w:sz w:val="22"/>
+                <w:szCs w:val="22"/>
+                <w:lang w:eastAsia="en-US"/>
+              </w:rPr>
+            </w:pPr>
+            <w:proofErr w:type="gramStart"/>
+            <w:r>
+              <w:rPr>
+                <w:rFonts w:ascii="Segoe UI" w:hAnsi="Segoe UI" w:cs="Segoe UI"/>
+                <w:sz w:val="22"/>
+                <w:szCs w:val="22"/>
+              </w:rPr>
+              <w:t xml:space="preserve">{{ </w:t>
+            </w:r>
+            <w:proofErr w:type="spellStart"/>
+            <w:r>
+              <w:rPr>
+                <w:rFonts w:ascii="Segoe UI" w:hAnsi="Segoe UI" w:cs="Segoe UI"/>
+                <w:sz w:val="22"/>
+                <w:szCs w:val="22"/>
+              </w:rPr>
+              <w:t>pronos</w:t>
+            </w:r>
+            <w:proofErr w:type="gramEnd"/>
+            <w:r>
+              <w:rPr>
+                <w:rFonts w:ascii="Segoe UI" w:hAnsi="Segoe UI" w:cs="Segoe UI"/>
+                <w:sz w:val="22"/>
+                <w:szCs w:val="22"/>
+              </w:rPr>
+              <w:t>_varela</w:t>
+            </w:r>
+            <w:proofErr w:type="spellEnd"/>
+            <w:r>
+              <w:rPr>
+                <w:rFonts w:ascii="Segoe UI" w:hAnsi="Segoe UI" w:cs="Segoe UI"/>
+                <w:sz w:val="22"/>
+                <w:szCs w:val="22"/>
+              </w:rPr>
+              <w:t xml:space="preserve"> }}</w:t>
+            </w:r>
+          </w:p>
+        </w:tc>
+        <w:tc>
+          <w:tcPr>
+            <w:tcW w:w="4410" w:type="dxa"/>
+            <w:gridSpan w:val="2"/>
+            <w:tcBorders>
+              <w:top w:val="single" w:sz="8" w:space="0" w:color="000000" w:themeColor="text1"/>
+              <w:left w:val="single" w:sz="8" w:space="0" w:color="000000" w:themeColor="text1"/>
+              <w:bottom w:val="single" w:sz="8" w:space="0" w:color="000000" w:themeColor="text1"/>
+              <w:right w:val="single" w:sz="8" w:space="0" w:color="000000" w:themeColor="text1"/>
+            </w:tcBorders>
+            <w:hideMark/>
+          </w:tcPr>
+          <w:p>
+            <w:pPr>
+              <w:jc w:val="center"/>
+              <w:cnfStyle w:val="000000000000" w:firstRow="0" w:lastRow="0" w:firstColumn="0" w:lastColumn="0" w:oddVBand="0" w:evenVBand="0" w:oddHBand="0" w:evenHBand="0" w:firstRowFirstColumn="0" w:firstRowLastColumn="0" w:lastRowFirstColumn="0" w:lastRowLastColumn="0"/>
+              <w:rPr>
+                <w:rFonts w:ascii="Segoe UI" w:hAnsi="Segoe UI" w:cs="Segoe UI"/>
+                <w:sz w:val="22"/>
+                <w:szCs w:val="22"/>
+                <w:lang w:eastAsia="en-US"/>
+              </w:rPr>
+            </w:pPr>
+            <w:proofErr w:type="gramStart"/>
+            <w:r>
+              <w:rPr>
+                <w:rFonts w:ascii="Segoe UI" w:hAnsi="Segoe UI" w:cs="Segoe UI"/>
+                <w:sz w:val="22"/>
+                <w:szCs w:val="22"/>
+              </w:rPr>
+              <w:t xml:space="preserve">{{ </w:t>
+            </w:r>
+            <w:proofErr w:type="spellStart"/>
+            <w:r>
+              <w:rPr>
+                <w:rFonts w:ascii="Segoe UI" w:hAnsi="Segoe UI" w:cs="Segoe UI"/>
+                <w:sz w:val="22"/>
+                <w:szCs w:val="22"/>
+              </w:rPr>
+              <w:t>fecha</w:t>
+            </w:r>
+            <w:proofErr w:type="gramEnd"/>
+            <w:r>
+              <w:rPr>
+                <w:rFonts w:ascii="Segoe UI" w:hAnsi="Segoe UI" w:cs="Segoe UI"/>
+                <w:sz w:val="22"/>
+                <w:szCs w:val="22"/>
+              </w:rPr>
+              <w:t>_varela</w:t>
+            </w:r>
+            <w:proofErr w:type="spellEnd"/>
+            <w:r>
+              <w:rPr>
+                <w:rFonts w:ascii="Segoe UI" w:hAnsi="Segoe UI" w:cs="Segoe UI"/>
+                <w:sz w:val="22"/>
+                <w:szCs w:val="22"/>
+              </w:rPr>
+              <w:t xml:space="preserve"> }}</w:t>
+            </w:r>
+          </w:p>
+        </w:tc>
+      </w:tr>
+      <w:tr>
+        <w:tc>
+          <w:tcPr>
+            <w:cnfStyle w:val="001000000000" w:firstRow="0" w:lastRow="0" w:firstColumn="1" w:lastColumn="0" w:oddVBand="0" w:evenVBand="0" w:oddHBand="0" w:evenHBand="0" w:firstRowFirstColumn="0" w:firstRowLastColumn="0" w:lastRowFirstColumn="0" w:lastRowLastColumn="0"/>
+            <w:tcW w:w="13490" w:type="dxa"/>
+            <w:gridSpan w:val="6"/>
+            <w:tcBorders>
+              <w:top w:val="single" w:sz="8" w:space="0" w:color="000000" w:themeColor="text1"/>
+              <w:left w:val="single" w:sz="8" w:space="0" w:color="000000" w:themeColor="text1"/>
+              <w:bottom w:val="single" w:sz="8" w:space="0" w:color="000000" w:themeColor="text1"/>
+              <w:right w:val="single" w:sz="8" w:space="0" w:color="000000" w:themeColor="text1"/>
+            </w:tcBorders>
+            <w:shd w:val="clear" w:color="auto" w:fill="2F5496" w:themeFill="accent1" w:themeFillShade="BF"/>
+            <w:hideMark/>
+          </w:tcPr>
+          <w:p>
+            <w:pPr>
+              <w:jc w:val="center"/>
+              <w:rPr>
+                <w:rFonts w:ascii="Segoe UI" w:hAnsi="Segoe UI" w:cs="Segoe UI"/>
+                <w:sz w:val="22"/>
+                <w:szCs w:val="22"/>
+                <w:lang w:eastAsia="en-US"/>
+              </w:rPr>
+            </w:pPr>
+            <w:r>
+              <w:rPr>
+                <w:rFonts w:ascii="Segoe UI" w:hAnsi="Segoe UI" w:cs="Segoe UI"/>
+                <w:color w:val="FFFFFF" w:themeColor="background1"/>
+                <w:sz w:val="22"/>
+                <w:szCs w:val="22"/>
+                <w:lang w:eastAsia="en-US"/>
+              </w:rPr>
+              <w:t>PRONÓSTICO HIDROLÓGICO</w:t>
+            </w:r>
+          </w:p>
+        </w:tc>
+      </w:tr>
+      <w:tr>
+        <w:trPr>
+          <w:trHeight w:val="3238"/>
+        </w:trPr>
+        <w:tc>
+          <w:tcPr>
+            <w:cnfStyle w:val="001000000000" w:firstRow="0" w:lastRow="0" w:firstColumn="1" w:lastColumn="0" w:oddVBand="0" w:evenVBand="0" w:oddHBand="0" w:evenHBand="0" w:firstRowFirstColumn="0" w:firstRowLastColumn="0" w:lastRowFirstColumn="0" w:lastRowLastColumn="0"/>
+            <w:tcW w:w="13490" w:type="dxa"/>
+            <w:gridSpan w:val="6"/>
+            <w:tcBorders>
+              <w:top w:val="single" w:sz="8" w:space="0" w:color="000000" w:themeColor="text1"/>
+              <w:left w:val="single" w:sz="8" w:space="0" w:color="000000" w:themeColor="text1"/>
+              <w:bottom w:val="single" w:sz="8" w:space="0" w:color="000000" w:themeColor="text1"/>
+              <w:right w:val="single" w:sz="8" w:space="0" w:color="000000" w:themeColor="text1"/>
+            </w:tcBorders>
+            <w:vAlign w:val="center"/>
+            <w:hideMark/>
+          </w:tcPr>
+          <w:p>
+            <w:pPr>
+              <w:spacing w:before="100" w:beforeAutospacing="1" w:after="100" w:afterAutospacing="1" w:line="240" w:lineRule="auto"/>
+              <w:rPr>
+                <w:rFonts w:ascii="Segoe UI" w:hAnsi="Segoe UI" w:cs="Segoe UI"/>
+                <w:b w:val="0"/>
+                <w:bCs w:val="0"/>
+                <w:sz w:val="22"/>
+                <w:szCs w:val="22"/>
+                <w:lang w:val="en-US" w:eastAsia="en-US"/>
+              </w:rPr>
+            </w:pPr>
+            <w:proofErr w:type="gramStart"/>
+            <w:r>
+              <w:rPr>
+                <w:rFonts w:ascii="Segoe UI" w:hAnsi="Segoe UI" w:cs="Segoe UI"/>
+                <w:b w:val="0"/>
+                <w:bCs w:val="0"/>
+                <w:sz w:val="22"/>
+                <w:szCs w:val="22"/>
+                <w:lang w:val="en-US" w:eastAsia="en-US"/>
+              </w:rPr>
+              <w:t xml:space="preserve">{{ </w:t>
+            </w:r>
+            <w:proofErr w:type="spellStart"/>
+            <w:r>
+              <w:rPr>
+                <w:rFonts w:ascii="Segoe UI" w:hAnsi="Segoe UI" w:cs="Segoe UI"/>
+                <w:b w:val="0"/>
+                <w:bCs w:val="0"/>
+                <w:sz w:val="22"/>
+                <w:szCs w:val="22"/>
+                <w:lang w:val="en-US" w:eastAsia="en-US"/>
+              </w:rPr>
+              <w:t>diagnostico</w:t>
+            </w:r>
+            <w:proofErr w:type="gramEnd"/>
+            <w:r>
+              <w:rPr>
+                <w:rFonts w:ascii="Segoe UI" w:hAnsi="Segoe UI" w:cs="Segoe UI"/>
+                <w:b w:val="0"/>
+                <w:bCs w:val="0"/>
+                <w:sz w:val="22"/>
+                <w:szCs w:val="22"/>
+                <w:lang w:val="en-US" w:eastAsia="en-US"/>
+              </w:rPr>
+              <w:t>_</w:t>
+            </w:r>
+            <w:r>
+              <w:rPr>
+                <w:rFonts w:ascii="Segoe UI" w:hAnsi="Segoe UI" w:cs="Segoe UI"/>
+                <w:b w:val="0"/>
+                <w:bCs w:val="0"/>
+                <w:sz w:val="22"/>
+                <w:szCs w:val="22"/>
+                <w:lang w:val="en-US" w:eastAsia="en-US"/>
+              </w:rPr>
+              <w:t>jose</w:t>
+            </w:r>
+            <w:proofErr w:type="spellEnd"/>
+            <w:r>
+              <w:rPr>
+                <w:rFonts w:ascii="Segoe UI" w:hAnsi="Segoe UI" w:cs="Segoe UI"/>
+                <w:b w:val="0"/>
+                <w:bCs w:val="0"/>
+                <w:sz w:val="22"/>
+                <w:szCs w:val="22"/>
+                <w:lang w:val="en-US" w:eastAsia="en-US"/>
+              </w:rPr>
+              <w:t xml:space="preserve"> }}</w:t>
+            </w:r>
+          </w:p>
+        </w:tc>
+      </w:tr>
+      <w:tr>
+        <w:tc>
+          <w:tcPr>
+            <w:cnfStyle w:val="001000000000" w:firstRow="0" w:lastRow="0" w:firstColumn="1" w:lastColumn="0" w:oddVBand="0" w:evenVBand="0" w:oddHBand="0" w:evenHBand="0" w:firstRowFirstColumn="0" w:firstRowLastColumn="0" w:lastRowFirstColumn="0" w:lastRowLastColumn="0"/>
+            <w:tcW w:w="13490" w:type="dxa"/>
+            <w:gridSpan w:val="6"/>
+            <w:tcBorders>
+              <w:top w:val="single" w:sz="8" w:space="0" w:color="000000" w:themeColor="text1"/>
+              <w:left w:val="single" w:sz="8" w:space="0" w:color="000000" w:themeColor="text1"/>
+              <w:bottom w:val="single" w:sz="8" w:space="0" w:color="000000" w:themeColor="text1"/>
+              <w:right w:val="single" w:sz="8" w:space="0" w:color="000000" w:themeColor="text1"/>
+            </w:tcBorders>
+            <w:shd w:val="clear" w:color="auto" w:fill="2F5496" w:themeFill="accent1" w:themeFillShade="BF"/>
+            <w:hideMark/>
+          </w:tcPr>
+          <w:p>
+            <w:pPr>
+              <w:jc w:val="center"/>
+              <w:rPr>
+                <w:rFonts w:ascii="Segoe UI" w:hAnsi="Segoe UI" w:cs="Segoe UI"/>
+                <w:sz w:val="22"/>
+                <w:szCs w:val="22"/>
+                <w:lang w:eastAsia="en-US"/>
+              </w:rPr>
+            </w:pPr>
+            <w:r>
+              <w:rPr>
+                <w:rFonts w:ascii="Segoe UI" w:hAnsi="Segoe UI" w:cs="Segoe UI"/>
+                <w:color w:val="FFFFFF" w:themeColor="background1"/>
+                <w:sz w:val="22"/>
+                <w:szCs w:val="22"/>
+                <w:lang w:eastAsia="en-US"/>
+              </w:rPr>
+              <w:t>RECOMENDACIONES AL SINAE</w:t>
+            </w:r>
+          </w:p>
+        </w:tc>
+      </w:tr>
+      <w:tr>
+        <w:trPr>
+          <w:trHeight w:val="844"/>
+        </w:trPr>
+        <w:tc>
+          <w:tcPr>
+            <w:cnfStyle w:val="001000000000" w:firstRow="0" w:lastRow="0" w:firstColumn="1" w:lastColumn="0" w:oddVBand="0" w:evenVBand="0" w:oddHBand="0" w:evenHBand="0" w:firstRowFirstColumn="0" w:firstRowLastColumn="0" w:lastRowFirstColumn="0" w:lastRowLastColumn="0"/>
+            <w:tcW w:w="13490" w:type="dxa"/>
+            <w:gridSpan w:val="6"/>
+            <w:tcBorders>
+              <w:top w:val="single" w:sz="8" w:space="0" w:color="000000" w:themeColor="text1"/>
+              <w:left w:val="single" w:sz="8" w:space="0" w:color="000000" w:themeColor="text1"/>
+              <w:bottom w:val="single" w:sz="8" w:space="0" w:color="000000" w:themeColor="text1"/>
+              <w:right w:val="single" w:sz="8" w:space="0" w:color="000000" w:themeColor="text1"/>
+            </w:tcBorders>
+            <w:vAlign w:val="center"/>
+            <w:hideMark/>
+          </w:tcPr>
+          <w:p>
+            <w:pPr>
+              <w:spacing w:before="100" w:beforeAutospacing="1" w:after="100" w:afterAutospacing="1" w:line="240" w:lineRule="auto"/>
+              <w:rPr>
+                <w:rFonts w:ascii="Segoe UI" w:hAnsi="Segoe UI" w:cs="Segoe UI"/>
+                <w:b w:val="0"/>
+                <w:bCs w:val="0"/>
+                <w:sz w:val="22"/>
+                <w:szCs w:val="22"/>
+                <w:lang w:val="en-US" w:eastAsia="en-US"/>
+              </w:rPr>
+            </w:pPr>
+            <w:proofErr w:type="gramStart"/>
+            <w:r>
+              <w:rPr>
+                <w:rFonts w:ascii="Segoe UI" w:hAnsi="Segoe UI" w:cs="Segoe UI"/>
+                <w:b w:val="0"/>
+                <w:bCs w:val="0"/>
+                <w:sz w:val="22"/>
+                <w:szCs w:val="22"/>
+                <w:lang w:val="en-US" w:eastAsia="en-US"/>
+              </w:rPr>
+              <w:t xml:space="preserve">{{ </w:t>
+            </w:r>
+            <w:proofErr w:type="spellStart"/>
+            <w:r>
+              <w:rPr>
+                <w:rFonts w:ascii="Segoe UI" w:hAnsi="Segoe UI" w:cs="Segoe UI"/>
+                <w:b w:val="0"/>
+                <w:bCs w:val="0"/>
+                <w:sz w:val="22"/>
+                <w:szCs w:val="22"/>
+                <w:lang w:val="en-US" w:eastAsia="en-US"/>
+              </w:rPr>
+              <w:t>recomendacion</w:t>
+            </w:r>
+            <w:proofErr w:type="gramEnd"/>
+            <w:r>
+              <w:rPr>
+                <w:rFonts w:ascii="Segoe UI" w:hAnsi="Segoe UI" w:cs="Segoe UI"/>
+                <w:b w:val="0"/>
+                <w:bCs w:val="0"/>
+                <w:sz w:val="22"/>
+                <w:szCs w:val="22"/>
+                <w:lang w:val="en-US" w:eastAsia="en-US"/>
+              </w:rPr>
+              <w:t>_</w:t>
+            </w:r>
+            <w:r>
+              <w:rPr>
+                <w:rFonts w:ascii="Segoe UI" w:hAnsi="Segoe UI" w:cs="Segoe UI"/>
+                <w:b w:val="0"/>
+                <w:bCs w:val="0"/>
+                <w:sz w:val="22"/>
+                <w:szCs w:val="22"/>
+                <w:lang w:val="en-US" w:eastAsia="en-US"/>
+              </w:rPr>
+              <w:t>jose</w:t>
+            </w:r>
+            <w:proofErr w:type="spellEnd"/>
+            <w:r>
+              <w:rPr>
+                <w:rFonts w:ascii="Segoe UI" w:hAnsi="Segoe UI" w:cs="Segoe UI"/>
+                <w:b w:val="0"/>
+                <w:bCs w:val="0"/>
+                <w:sz w:val="22"/>
+                <w:szCs w:val="22"/>
+                <w:lang w:val="en-US" w:eastAsia="en-US"/>
+              </w:rPr>
+              <w:t xml:space="preserve"> }} </w:t>
+            </w:r>
+          </w:p>
+        </w:tc>
+      </w:tr>
+    </w:tbl>
+    <w:p>
+      <w:pPr>
         <w:spacing w:line="240" w:lineRule="auto"/>
         <w:contextualSpacing w:val="0"/>
         <w:jc w:val="left"/>
       </w:pPr>
-      <w:r>
-        <w:lastRenderedPageBreak/>
-        <w:br w:type="page"/>
-      </w:r>
     </w:p>
     <w:p>
       <w:pPr>
@@ -16579,7 +18808,7 @@
           </mc:Choice>
           <mc:Fallback>
             <w:pict>
-              <v:shape w14:anchorId="0AF239C5" id="Text Box 2" o:spid="_x0000_s1032" type="#_x0000_t202" style="position:absolute;margin-left:740.1pt;margin-top:36.15pt;width:400.05pt;height:503.85pt;z-index:251682816;visibility:visible;mso-wrap-style:square;mso-width-percent:0;mso-height-percent:0;mso-wrap-distance-left:9pt;mso-wrap-distance-top:0;mso-wrap-distance-right:9pt;mso-wrap-distance-bottom:0;mso-position-horizontal:absolute;mso-position-horizontal-relative:text;mso-position-vertical:absolute;mso-position-vertical-relative:text;mso-width-percent:0;mso-height-percent:0;mso-width-relative:margin;mso-height-relative:margin;v-text-anchor:middle" o:gfxdata="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" fillcolor="white [3201]" stroked="f" strokeweight="2.25pt">
+              <v:shape w14:anchorId="0AF239C5" id="Text Box 2" o:spid="_x0000_s1033" type="#_x0000_t202" style="position:absolute;margin-left:740.1pt;margin-top:36.15pt;width:400.05pt;height:503.85pt;z-index:251682816;visibility:visible;mso-wrap-style:square;mso-width-percent:0;mso-height-percent:0;mso-wrap-distance-left:9pt;mso-wrap-distance-top:0;mso-wrap-distance-right:9pt;mso-wrap-distance-bottom:0;mso-position-horizontal:absolute;mso-position-horizontal-relative:text;mso-position-vertical:absolute;mso-position-vertical-relative:text;mso-width-percent:0;mso-height-percent:0;mso-width-relative:margin;mso-height-relative:margin;v-text-anchor:middle" o:gfxdata="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" fillcolor="white [3201]" stroked="f" strokeweight="2.25pt">
                 <v:textbox>
                   <w:txbxContent>
                     <w:p>

</xml_diff>

<commit_message>
update new logo in the master doc and GIS maps
</commit_message>
<xml_diff>
--- a/automatic docx/doc_master.docx
+++ b/automatic docx/doc_master.docx
@@ -1,6 +1,6 @@
 
 <file path=word/document.xml><?xml version="1.0" encoding="utf-8"?>
-<w:document xmlns:wpc="http://schemas.microsoft.com/office/word/2010/wordprocessingCanvas" xmlns:cx="http://schemas.microsoft.com/office/drawing/2014/chartex" xmlns:cx1="http://schemas.microsoft.com/office/drawing/2015/9/8/chartex" xmlns:cx2="http://schemas.microsoft.com/office/drawing/2015/10/21/chartex" xmlns:cx3="http://schemas.microsoft.com/office/drawing/2016/5/9/chartex" xmlns:cx4="http://schemas.microsoft.com/office/drawing/2016/5/10/chartex" xmlns:cx5="http://schemas.microsoft.com/office/drawing/2016/5/11/chartex" xmlns:cx6="http://schemas.microsoft.com/office/drawing/2016/5/12/chartex" xmlns:cx7="http://schemas.microsoft.com/office/drawing/2016/5/13/chartex" xmlns:cx8="http://schemas.microsoft.com/office/drawing/2016/5/14/chartex" xmlns:mc="http://schemas.openxmlformats.org/markup-compatibility/2006" xmlns:aink="http://schemas.microsoft.com/office/drawing/2016/ink" xmlns:am3d="http://schemas.microsoft.com/office/drawing/2017/model3d" xmlns:o="urn:schemas-microsoft-com:office:office" xmlns:oel="http://schemas.microsoft.com/office/2019/extlst" xmlns:r="http://schemas.openxmlformats.org/officeDocument/2006/relationships" xmlns:m="http://schemas.openxmlformats.org/officeDocument/2006/math" xmlns:v="urn:schemas-microsoft-com:vml" xmlns:wp14="http://schemas.microsoft.com/office/word/2010/wordprocessingDrawing" xmlns:wp="http://schemas.openxmlformats.org/drawingml/2006/wordprocessingDrawing" xmlns:w10="urn:schemas-microsoft-com:office:word" xmlns:w="http://schemas.openxmlformats.org/wordprocessingml/2006/main" xmlns:w14="http://schemas.microsoft.com/office/word/2010/wordml" xmlns:w15="http://schemas.microsoft.com/office/word/2012/wordml" xmlns:w16cex="http://schemas.microsoft.com/office/word/2018/wordml/cex" xmlns:w16cid="http://schemas.microsoft.com/office/word/2016/wordml/cid" xmlns:w16="http://schemas.microsoft.com/office/word/2018/wordml" xmlns:w16du="http://schemas.microsoft.com/office/word/2023/wordml/word16du" xmlns:w16sdtdh="http://schemas.microsoft.com/office/word/2020/wordml/sdtdatahash" xmlns:w16se="http://schemas.microsoft.com/office/word/2015/wordml/symex" xmlns:wpg="http://schemas.microsoft.com/office/word/2010/wordprocessingGroup" xmlns:wpi="http://schemas.microsoft.com/office/word/2010/wordprocessingInk" xmlns:wne="http://schemas.microsoft.com/office/word/2006/wordml" xmlns:wps="http://schemas.microsoft.com/office/word/2010/wordprocessingShape" mc:Ignorable="w14 w15 w16se w16cid w16 w16cex w16sdtdh w16du wp14">
+<w:document xmlns:wpc="http://schemas.microsoft.com/office/word/2010/wordprocessingCanvas" xmlns:cx="http://schemas.microsoft.com/office/drawing/2014/chartex" xmlns:cx1="http://schemas.microsoft.com/office/drawing/2015/9/8/chartex" xmlns:cx2="http://schemas.microsoft.com/office/drawing/2015/10/21/chartex" xmlns:cx3="http://schemas.microsoft.com/office/drawing/2016/5/9/chartex" xmlns:cx4="http://schemas.microsoft.com/office/drawing/2016/5/10/chartex" xmlns:cx5="http://schemas.microsoft.com/office/drawing/2016/5/11/chartex" xmlns:cx6="http://schemas.microsoft.com/office/drawing/2016/5/12/chartex" xmlns:cx7="http://schemas.microsoft.com/office/drawing/2016/5/13/chartex" xmlns:cx8="http://schemas.microsoft.com/office/drawing/2016/5/14/chartex" xmlns:mc="http://schemas.openxmlformats.org/markup-compatibility/2006" xmlns:aink="http://schemas.microsoft.com/office/drawing/2016/ink" xmlns:am3d="http://schemas.microsoft.com/office/drawing/2017/model3d" xmlns:o="urn:schemas-microsoft-com:office:office" xmlns:oel="http://schemas.microsoft.com/office/2019/extlst" xmlns:r="http://schemas.openxmlformats.org/officeDocument/2006/relationships" xmlns:m="http://schemas.openxmlformats.org/officeDocument/2006/math" xmlns:v="urn:schemas-microsoft-com:vml" xmlns:wp14="http://schemas.microsoft.com/office/word/2010/wordprocessingDrawing" xmlns:wp="http://schemas.openxmlformats.org/drawingml/2006/wordprocessingDrawing" xmlns:w10="urn:schemas-microsoft-com:office:word" xmlns:w="http://schemas.openxmlformats.org/wordprocessingml/2006/main" xmlns:w14="http://schemas.microsoft.com/office/word/2010/wordml" xmlns:w15="http://schemas.microsoft.com/office/word/2012/wordml" xmlns:w16cex="http://schemas.microsoft.com/office/word/2018/wordml/cex" xmlns:w16cid="http://schemas.microsoft.com/office/word/2016/wordml/cid" xmlns:w16="http://schemas.microsoft.com/office/word/2018/wordml" xmlns:w16du="http://schemas.microsoft.com/office/word/2023/wordml/word16du" xmlns:w16sdtdh="http://schemas.microsoft.com/office/word/2020/wordml/sdtdatahash" xmlns:w16sdtfl="http://schemas.microsoft.com/office/word/2024/wordml/sdtformatlock" xmlns:w16se="http://schemas.microsoft.com/office/word/2015/wordml/symex" xmlns:wpg="http://schemas.microsoft.com/office/word/2010/wordprocessingGroup" xmlns:wpi="http://schemas.microsoft.com/office/word/2010/wordprocessingInk" xmlns:wne="http://schemas.microsoft.com/office/word/2006/wordml" xmlns:wps="http://schemas.microsoft.com/office/word/2010/wordprocessingShape" mc:Ignorable="w14 w15 w16se w16cid w16 w16cex w16sdtdh w16sdtfl w16du wp14">
   <w:body>
     <w:p>
       <w:pPr>
@@ -23,7 +23,7 @@
           <w:noProof/>
         </w:rPr>
         <w:drawing>
-          <wp:anchor distT="0" distB="0" distL="114300" distR="114300" simplePos="0" relativeHeight="251680768" behindDoc="1" locked="1" layoutInCell="1" allowOverlap="1" wp14:anchorId="6ADFA862" wp14:editId="214BB449">
+          <wp:anchor distT="0" distB="0" distL="114300" distR="114300" simplePos="0" relativeHeight="251680768" behindDoc="1" locked="1" layoutInCell="1" allowOverlap="1" wp14:anchorId="6ADFA862" wp14:editId="2E28D4B9">
             <wp:simplePos x="0" y="0"/>
             <wp:positionH relativeFrom="margin">
               <wp:posOffset>-1082675</wp:posOffset>
@@ -881,7 +881,7 @@
                                     <pic:cNvPicPr/>
                                   </pic:nvPicPr>
                                   <pic:blipFill>
-                                    <a:blip r:embed="rId12">
+                                    <a:blip r:embed="rId13">
                                       <a:extLst>
                                         <a:ext uri="{28A0092B-C50C-407E-A947-70E740481C1C}">
                                           <a14:useLocalDpi xmlns:a14="http://schemas.microsoft.com/office/drawing/2010/main" val="0"/>
@@ -3532,7 +3532,7 @@
                                           <pic:cNvPicPr/>
                                         </pic:nvPicPr>
                                         <pic:blipFill>
-                                          <a:blip r:embed="rId13">
+                                          <a:blip r:embed="rId14">
                                             <a:extLst>
                                               <a:ext uri="{28A0092B-C50C-407E-A947-70E740481C1C}">
                                                 <a14:useLocalDpi xmlns:a14="http://schemas.microsoft.com/office/drawing/2010/main" val="0"/>
@@ -3603,7 +3603,7 @@
                                     <pic:cNvPicPr/>
                                   </pic:nvPicPr>
                                   <pic:blipFill>
-                                    <a:blip r:embed="rId13">
+                                    <a:blip r:embed="rId15">
                                       <a:extLst>
                                         <a:ext uri="{28A0092B-C50C-407E-A947-70E740481C1C}">
                                           <a14:useLocalDpi xmlns:a14="http://schemas.microsoft.com/office/drawing/2010/main" val="0"/>
@@ -5962,7 +5962,7 @@
                                           <pic:cNvPicPr/>
                                         </pic:nvPicPr>
                                         <pic:blipFill>
-                                          <a:blip r:embed="rId14">
+                                          <a:blip r:embed="rId16">
                                             <a:extLst>
                                               <a:ext uri="{28A0092B-C50C-407E-A947-70E740481C1C}">
                                                 <a14:useLocalDpi xmlns:a14="http://schemas.microsoft.com/office/drawing/2010/main" val="0"/>
@@ -6033,7 +6033,7 @@
                                     <pic:cNvPicPr/>
                                   </pic:nvPicPr>
                                   <pic:blipFill>
-                                    <a:blip r:embed="rId14">
+                                    <a:blip r:embed="rId17">
                                       <a:extLst>
                                         <a:ext uri="{28A0092B-C50C-407E-A947-70E740481C1C}">
                                           <a14:useLocalDpi xmlns:a14="http://schemas.microsoft.com/office/drawing/2010/main" val="0"/>
@@ -8183,15 +8183,7 @@
                 <w:sz w:val="22"/>
                 <w:szCs w:val="22"/>
               </w:rPr>
-              <w:t>_</w:t>
-            </w:r>
-            <w:r>
-              <w:rPr>
-                <w:rFonts w:ascii="Segoe UI" w:hAnsi="Segoe UI" w:cs="Segoe UI"/>
-                <w:sz w:val="22"/>
-                <w:szCs w:val="22"/>
-              </w:rPr>
-              <w:t>ramon</w:t>
+              <w:t>_ramon</w:t>
             </w:r>
             <w:proofErr w:type="spellEnd"/>
             <w:r>
@@ -8244,15 +8236,7 @@
                 <w:sz w:val="22"/>
                 <w:szCs w:val="22"/>
               </w:rPr>
-              <w:t>_</w:t>
-            </w:r>
-            <w:r>
-              <w:rPr>
-                <w:rFonts w:ascii="Segoe UI" w:hAnsi="Segoe UI" w:cs="Segoe UI"/>
-                <w:sz w:val="22"/>
-                <w:szCs w:val="22"/>
-              </w:rPr>
-              <w:t>ramon</w:t>
+              <w:t>_ramon</w:t>
             </w:r>
             <w:proofErr w:type="spellEnd"/>
             <w:r>
@@ -8607,15 +8591,7 @@
                 <w:sz w:val="22"/>
                 <w:szCs w:val="22"/>
               </w:rPr>
-              <w:t>_</w:t>
-            </w:r>
-            <w:r>
-              <w:rPr>
-                <w:rFonts w:ascii="Segoe UI" w:hAnsi="Segoe UI" w:cs="Segoe UI"/>
-                <w:sz w:val="22"/>
-                <w:szCs w:val="22"/>
-              </w:rPr>
-              <w:t>canelones</w:t>
+              <w:t>_canelones</w:t>
             </w:r>
             <w:proofErr w:type="spellEnd"/>
             <w:r>
@@ -8668,15 +8644,7 @@
                 <w:sz w:val="22"/>
                 <w:szCs w:val="22"/>
               </w:rPr>
-              <w:t>_</w:t>
-            </w:r>
-            <w:r>
-              <w:rPr>
-                <w:rFonts w:ascii="Segoe UI" w:hAnsi="Segoe UI" w:cs="Segoe UI"/>
-                <w:sz w:val="22"/>
-                <w:szCs w:val="22"/>
-              </w:rPr>
-              <w:t>canelones</w:t>
+              <w:t>_canelones</w:t>
             </w:r>
             <w:proofErr w:type="spellEnd"/>
             <w:r>
@@ -9113,7 +9081,7 @@
                                           <pic:cNvPicPr/>
                                         </pic:nvPicPr>
                                         <pic:blipFill>
-                                          <a:blip r:embed="rId15">
+                                          <a:blip r:embed="rId18">
                                             <a:extLst>
                                               <a:ext uri="{28A0092B-C50C-407E-A947-70E740481C1C}">
                                                 <a14:useLocalDpi xmlns:a14="http://schemas.microsoft.com/office/drawing/2010/main" val="0"/>
@@ -9184,7 +9152,7 @@
                                     <pic:cNvPicPr/>
                                   </pic:nvPicPr>
                                   <pic:blipFill>
-                                    <a:blip r:embed="rId15">
+                                    <a:blip r:embed="rId19">
                                       <a:extLst>
                                         <a:ext uri="{28A0092B-C50C-407E-A947-70E740481C1C}">
                                           <a14:useLocalDpi xmlns:a14="http://schemas.microsoft.com/office/drawing/2010/main" val="0"/>
@@ -11986,7 +11954,7 @@
                                           <pic:cNvPicPr/>
                                         </pic:nvPicPr>
                                         <pic:blipFill>
-                                          <a:blip r:embed="rId16">
+                                          <a:blip r:embed="rId20">
                                             <a:extLst>
                                               <a:ext uri="{28A0092B-C50C-407E-A947-70E740481C1C}">
                                                 <a14:useLocalDpi xmlns:a14="http://schemas.microsoft.com/office/drawing/2010/main" val="0"/>
@@ -12057,7 +12025,7 @@
                                     <pic:cNvPicPr/>
                                   </pic:nvPicPr>
                                   <pic:blipFill>
-                                    <a:blip r:embed="rId16">
+                                    <a:blip r:embed="rId21">
                                       <a:extLst>
                                         <a:ext uri="{28A0092B-C50C-407E-A947-70E740481C1C}">
                                           <a14:useLocalDpi xmlns:a14="http://schemas.microsoft.com/office/drawing/2010/main" val="0"/>
@@ -13931,7 +13899,7 @@
                                           </pic:cNvPicPr>
                                         </pic:nvPicPr>
                                         <pic:blipFill>
-                                          <a:blip r:embed="rId16">
+                                          <a:blip r:embed="rId21">
                                             <a:extLst>
                                               <a:ext uri="{28A0092B-C50C-407E-A947-70E740481C1C}">
                                                 <a14:useLocalDpi xmlns:a14="http://schemas.microsoft.com/office/drawing/2010/main" val="0"/>
@@ -14012,7 +13980,7 @@
                                     </pic:cNvPicPr>
                                   </pic:nvPicPr>
                                   <pic:blipFill>
-                                    <a:blip r:embed="rId16">
+                                    <a:blip r:embed="rId21">
                                       <a:extLst>
                                         <a:ext uri="{28A0092B-C50C-407E-A947-70E740481C1C}">
                                           <a14:useLocalDpi xmlns:a14="http://schemas.microsoft.com/office/drawing/2010/main" val="0"/>
@@ -15921,7 +15889,7 @@
                                           </pic:cNvPicPr>
                                         </pic:nvPicPr>
                                         <pic:blipFill>
-                                          <a:blip r:embed="rId16">
+                                          <a:blip r:embed="rId21">
                                             <a:extLst>
                                               <a:ext uri="{28A0092B-C50C-407E-A947-70E740481C1C}">
                                                 <a14:useLocalDpi xmlns:a14="http://schemas.microsoft.com/office/drawing/2010/main" val="0"/>
@@ -16002,7 +15970,7 @@
                                     </pic:cNvPicPr>
                                   </pic:nvPicPr>
                                   <pic:blipFill>
-                                    <a:blip r:embed="rId16">
+                                    <a:blip r:embed="rId21">
                                       <a:extLst>
                                         <a:ext uri="{28A0092B-C50C-407E-A947-70E740481C1C}">
                                           <a14:useLocalDpi xmlns:a14="http://schemas.microsoft.com/office/drawing/2010/main" val="0"/>
@@ -17912,7 +17880,7 @@
                     <pic:cNvPicPr/>
                   </pic:nvPicPr>
                   <pic:blipFill>
-                    <a:blip r:embed="rId17" cstate="print">
+                    <a:blip r:embed="rId22" cstate="print">
                       <a:extLst>
                         <a:ext uri="{28A0092B-C50C-407E-A947-70E740481C1C}">
                           <a14:useLocalDpi xmlns:a14="http://schemas.microsoft.com/office/drawing/2010/main" val="0"/>
@@ -19629,7 +19597,7 @@
 </file>
 
 <file path=word/endnotes.xml><?xml version="1.0" encoding="utf-8"?>
-<w:endnotes xmlns:wpc="http://schemas.microsoft.com/office/word/2010/wordprocessingCanvas" xmlns:cx="http://schemas.microsoft.com/office/drawing/2014/chartex" xmlns:cx1="http://schemas.microsoft.com/office/drawing/2015/9/8/chartex" xmlns:cx2="http://schemas.microsoft.com/office/drawing/2015/10/21/chartex" xmlns:cx3="http://schemas.microsoft.com/office/drawing/2016/5/9/chartex" xmlns:cx4="http://schemas.microsoft.com/office/drawing/2016/5/10/chartex" xmlns:cx5="http://schemas.microsoft.com/office/drawing/2016/5/11/chartex" xmlns:cx6="http://schemas.microsoft.com/office/drawing/2016/5/12/chartex" xmlns:cx7="http://schemas.microsoft.com/office/drawing/2016/5/13/chartex" xmlns:cx8="http://schemas.microsoft.com/office/drawing/2016/5/14/chartex" xmlns:mc="http://schemas.openxmlformats.org/markup-compatibility/2006" xmlns:aink="http://schemas.microsoft.com/office/drawing/2016/ink" xmlns:am3d="http://schemas.microsoft.com/office/drawing/2017/model3d" xmlns:o="urn:schemas-microsoft-com:office:office" xmlns:oel="http://schemas.microsoft.com/office/2019/extlst" xmlns:r="http://schemas.openxmlformats.org/officeDocument/2006/relationships" xmlns:m="http://schemas.openxmlformats.org/officeDocument/2006/math" xmlns:v="urn:schemas-microsoft-com:vml" xmlns:wp14="http://schemas.microsoft.com/office/word/2010/wordprocessingDrawing" xmlns:wp="http://schemas.openxmlformats.org/drawingml/2006/wordprocessingDrawing" xmlns:w10="urn:schemas-microsoft-com:office:word" xmlns:w="http://schemas.openxmlformats.org/wordprocessingml/2006/main" xmlns:w14="http://schemas.microsoft.com/office/word/2010/wordml" xmlns:w15="http://schemas.microsoft.com/office/word/2012/wordml" xmlns:w16cex="http://schemas.microsoft.com/office/word/2018/wordml/cex" xmlns:w16cid="http://schemas.microsoft.com/office/word/2016/wordml/cid" xmlns:w16="http://schemas.microsoft.com/office/word/2018/wordml" xmlns:w16du="http://schemas.microsoft.com/office/word/2023/wordml/word16du" xmlns:w16sdtdh="http://schemas.microsoft.com/office/word/2020/wordml/sdtdatahash" xmlns:w16se="http://schemas.microsoft.com/office/word/2015/wordml/symex" xmlns:wpg="http://schemas.microsoft.com/office/word/2010/wordprocessingGroup" xmlns:wpi="http://schemas.microsoft.com/office/word/2010/wordprocessingInk" xmlns:wne="http://schemas.microsoft.com/office/word/2006/wordml" xmlns:wps="http://schemas.microsoft.com/office/word/2010/wordprocessingShape" mc:Ignorable="w14 w15 w16se w16cid w16 w16cex w16sdtdh w16du wp14">
+<w:endnotes xmlns:wpc="http://schemas.microsoft.com/office/word/2010/wordprocessingCanvas" xmlns:cx="http://schemas.microsoft.com/office/drawing/2014/chartex" xmlns:cx1="http://schemas.microsoft.com/office/drawing/2015/9/8/chartex" xmlns:cx2="http://schemas.microsoft.com/office/drawing/2015/10/21/chartex" xmlns:cx3="http://schemas.microsoft.com/office/drawing/2016/5/9/chartex" xmlns:cx4="http://schemas.microsoft.com/office/drawing/2016/5/10/chartex" xmlns:cx5="http://schemas.microsoft.com/office/drawing/2016/5/11/chartex" xmlns:cx6="http://schemas.microsoft.com/office/drawing/2016/5/12/chartex" xmlns:cx7="http://schemas.microsoft.com/office/drawing/2016/5/13/chartex" xmlns:cx8="http://schemas.microsoft.com/office/drawing/2016/5/14/chartex" xmlns:mc="http://schemas.openxmlformats.org/markup-compatibility/2006" xmlns:aink="http://schemas.microsoft.com/office/drawing/2016/ink" xmlns:am3d="http://schemas.microsoft.com/office/drawing/2017/model3d" xmlns:o="urn:schemas-microsoft-com:office:office" xmlns:oel="http://schemas.microsoft.com/office/2019/extlst" xmlns:r="http://schemas.openxmlformats.org/officeDocument/2006/relationships" xmlns:m="http://schemas.openxmlformats.org/officeDocument/2006/math" xmlns:v="urn:schemas-microsoft-com:vml" xmlns:wp14="http://schemas.microsoft.com/office/word/2010/wordprocessingDrawing" xmlns:wp="http://schemas.openxmlformats.org/drawingml/2006/wordprocessingDrawing" xmlns:w10="urn:schemas-microsoft-com:office:word" xmlns:w="http://schemas.openxmlformats.org/wordprocessingml/2006/main" xmlns:w14="http://schemas.microsoft.com/office/word/2010/wordml" xmlns:w15="http://schemas.microsoft.com/office/word/2012/wordml" xmlns:w16cex="http://schemas.microsoft.com/office/word/2018/wordml/cex" xmlns:w16cid="http://schemas.microsoft.com/office/word/2016/wordml/cid" xmlns:w16="http://schemas.microsoft.com/office/word/2018/wordml" xmlns:w16du="http://schemas.microsoft.com/office/word/2023/wordml/word16du" xmlns:w16sdtdh="http://schemas.microsoft.com/office/word/2020/wordml/sdtdatahash" xmlns:w16sdtfl="http://schemas.microsoft.com/office/word/2024/wordml/sdtformatlock" xmlns:w16se="http://schemas.microsoft.com/office/word/2015/wordml/symex" xmlns:wpg="http://schemas.microsoft.com/office/word/2010/wordprocessingGroup" xmlns:wpi="http://schemas.microsoft.com/office/word/2010/wordprocessingInk" xmlns:wne="http://schemas.microsoft.com/office/word/2006/wordml" xmlns:wps="http://schemas.microsoft.com/office/word/2010/wordprocessingShape" mc:Ignorable="w14 w15 w16se w16cid w16 w16cex w16sdtdh w16sdtfl w16du wp14">
   <w:endnote w:type="separator" w:id="-1">
     <w:p>
       <w:pPr>
@@ -19654,7 +19622,7 @@
 </file>
 
 <file path=word/footer1.xml><?xml version="1.0" encoding="utf-8"?>
-<w:ftr xmlns:wpc="http://schemas.microsoft.com/office/word/2010/wordprocessingCanvas" xmlns:cx="http://schemas.microsoft.com/office/drawing/2014/chartex" xmlns:cx1="http://schemas.microsoft.com/office/drawing/2015/9/8/chartex" xmlns:cx2="http://schemas.microsoft.com/office/drawing/2015/10/21/chartex" xmlns:cx3="http://schemas.microsoft.com/office/drawing/2016/5/9/chartex" xmlns:cx4="http://schemas.microsoft.com/office/drawing/2016/5/10/chartex" xmlns:cx5="http://schemas.microsoft.com/office/drawing/2016/5/11/chartex" xmlns:cx6="http://schemas.microsoft.com/office/drawing/2016/5/12/chartex" xmlns:cx7="http://schemas.microsoft.com/office/drawing/2016/5/13/chartex" xmlns:cx8="http://schemas.microsoft.com/office/drawing/2016/5/14/chartex" xmlns:mc="http://schemas.openxmlformats.org/markup-compatibility/2006" xmlns:aink="http://schemas.microsoft.com/office/drawing/2016/ink" xmlns:am3d="http://schemas.microsoft.com/office/drawing/2017/model3d" xmlns:o="urn:schemas-microsoft-com:office:office" xmlns:oel="http://schemas.microsoft.com/office/2019/extlst" xmlns:r="http://schemas.openxmlformats.org/officeDocument/2006/relationships" xmlns:m="http://schemas.openxmlformats.org/officeDocument/2006/math" xmlns:v="urn:schemas-microsoft-com:vml" xmlns:wp14="http://schemas.microsoft.com/office/word/2010/wordprocessingDrawing" xmlns:wp="http://schemas.openxmlformats.org/drawingml/2006/wordprocessingDrawing" xmlns:w10="urn:schemas-microsoft-com:office:word" xmlns:w="http://schemas.openxmlformats.org/wordprocessingml/2006/main" xmlns:w14="http://schemas.microsoft.com/office/word/2010/wordml" xmlns:w15="http://schemas.microsoft.com/office/word/2012/wordml" xmlns:w16cex="http://schemas.microsoft.com/office/word/2018/wordml/cex" xmlns:w16cid="http://schemas.microsoft.com/office/word/2016/wordml/cid" xmlns:w16="http://schemas.microsoft.com/office/word/2018/wordml" xmlns:w16du="http://schemas.microsoft.com/office/word/2023/wordml/word16du" xmlns:w16sdtdh="http://schemas.microsoft.com/office/word/2020/wordml/sdtdatahash" xmlns:w16se="http://schemas.microsoft.com/office/word/2015/wordml/symex" xmlns:wpg="http://schemas.microsoft.com/office/word/2010/wordprocessingGroup" xmlns:wpi="http://schemas.microsoft.com/office/word/2010/wordprocessingInk" xmlns:wne="http://schemas.microsoft.com/office/word/2006/wordml" xmlns:wps="http://schemas.microsoft.com/office/word/2010/wordprocessingShape" mc:Ignorable="w14 w15 w16se w16cid w16 w16cex w16sdtdh w16du wp14">
+<w:ftr xmlns:wpc="http://schemas.microsoft.com/office/word/2010/wordprocessingCanvas" xmlns:cx="http://schemas.microsoft.com/office/drawing/2014/chartex" xmlns:cx1="http://schemas.microsoft.com/office/drawing/2015/9/8/chartex" xmlns:cx2="http://schemas.microsoft.com/office/drawing/2015/10/21/chartex" xmlns:cx3="http://schemas.microsoft.com/office/drawing/2016/5/9/chartex" xmlns:cx4="http://schemas.microsoft.com/office/drawing/2016/5/10/chartex" xmlns:cx5="http://schemas.microsoft.com/office/drawing/2016/5/11/chartex" xmlns:cx6="http://schemas.microsoft.com/office/drawing/2016/5/12/chartex" xmlns:cx7="http://schemas.microsoft.com/office/drawing/2016/5/13/chartex" xmlns:cx8="http://schemas.microsoft.com/office/drawing/2016/5/14/chartex" xmlns:mc="http://schemas.openxmlformats.org/markup-compatibility/2006" xmlns:aink="http://schemas.microsoft.com/office/drawing/2016/ink" xmlns:am3d="http://schemas.microsoft.com/office/drawing/2017/model3d" xmlns:o="urn:schemas-microsoft-com:office:office" xmlns:oel="http://schemas.microsoft.com/office/2019/extlst" xmlns:r="http://schemas.openxmlformats.org/officeDocument/2006/relationships" xmlns:m="http://schemas.openxmlformats.org/officeDocument/2006/math" xmlns:v="urn:schemas-microsoft-com:vml" xmlns:wp14="http://schemas.microsoft.com/office/word/2010/wordprocessingDrawing" xmlns:wp="http://schemas.openxmlformats.org/drawingml/2006/wordprocessingDrawing" xmlns:w10="urn:schemas-microsoft-com:office:word" xmlns:w="http://schemas.openxmlformats.org/wordprocessingml/2006/main" xmlns:w14="http://schemas.microsoft.com/office/word/2010/wordml" xmlns:w15="http://schemas.microsoft.com/office/word/2012/wordml" xmlns:w16cex="http://schemas.microsoft.com/office/word/2018/wordml/cex" xmlns:w16cid="http://schemas.microsoft.com/office/word/2016/wordml/cid" xmlns:w16="http://schemas.microsoft.com/office/word/2018/wordml" xmlns:w16du="http://schemas.microsoft.com/office/word/2023/wordml/word16du" xmlns:w16sdtdh="http://schemas.microsoft.com/office/word/2020/wordml/sdtdatahash" xmlns:w16sdtfl="http://schemas.microsoft.com/office/word/2024/wordml/sdtformatlock" xmlns:w16se="http://schemas.microsoft.com/office/word/2015/wordml/symex" xmlns:wpg="http://schemas.microsoft.com/office/word/2010/wordprocessingGroup" xmlns:wpi="http://schemas.microsoft.com/office/word/2010/wordprocessingInk" xmlns:wne="http://schemas.microsoft.com/office/word/2006/wordml" xmlns:wps="http://schemas.microsoft.com/office/word/2010/wordprocessingShape" mc:Ignorable="w14 w15 w16se w16cid w16 w16cex w16sdtdh w16sdtfl w16du wp14">
   <w:sdt>
     <w:sdtPr>
       <w:id w:val="186641544"/>
@@ -19779,7 +19747,7 @@
 </file>
 
 <file path=word/footer2.xml><?xml version="1.0" encoding="utf-8"?>
-<w:ftr xmlns:wpc="http://schemas.microsoft.com/office/word/2010/wordprocessingCanvas" xmlns:cx="http://schemas.microsoft.com/office/drawing/2014/chartex" xmlns:cx1="http://schemas.microsoft.com/office/drawing/2015/9/8/chartex" xmlns:cx2="http://schemas.microsoft.com/office/drawing/2015/10/21/chartex" xmlns:cx3="http://schemas.microsoft.com/office/drawing/2016/5/9/chartex" xmlns:cx4="http://schemas.microsoft.com/office/drawing/2016/5/10/chartex" xmlns:cx5="http://schemas.microsoft.com/office/drawing/2016/5/11/chartex" xmlns:cx6="http://schemas.microsoft.com/office/drawing/2016/5/12/chartex" xmlns:cx7="http://schemas.microsoft.com/office/drawing/2016/5/13/chartex" xmlns:cx8="http://schemas.microsoft.com/office/drawing/2016/5/14/chartex" xmlns:mc="http://schemas.openxmlformats.org/markup-compatibility/2006" xmlns:aink="http://schemas.microsoft.com/office/drawing/2016/ink" xmlns:am3d="http://schemas.microsoft.com/office/drawing/2017/model3d" xmlns:o="urn:schemas-microsoft-com:office:office" xmlns:oel="http://schemas.microsoft.com/office/2019/extlst" xmlns:r="http://schemas.openxmlformats.org/officeDocument/2006/relationships" xmlns:m="http://schemas.openxmlformats.org/officeDocument/2006/math" xmlns:v="urn:schemas-microsoft-com:vml" xmlns:wp14="http://schemas.microsoft.com/office/word/2010/wordprocessingDrawing" xmlns:wp="http://schemas.openxmlformats.org/drawingml/2006/wordprocessingDrawing" xmlns:w10="urn:schemas-microsoft-com:office:word" xmlns:w="http://schemas.openxmlformats.org/wordprocessingml/2006/main" xmlns:w14="http://schemas.microsoft.com/office/word/2010/wordml" xmlns:w15="http://schemas.microsoft.com/office/word/2012/wordml" xmlns:w16cex="http://schemas.microsoft.com/office/word/2018/wordml/cex" xmlns:w16cid="http://schemas.microsoft.com/office/word/2016/wordml/cid" xmlns:w16="http://schemas.microsoft.com/office/word/2018/wordml" xmlns:w16du="http://schemas.microsoft.com/office/word/2023/wordml/word16du" xmlns:w16sdtdh="http://schemas.microsoft.com/office/word/2020/wordml/sdtdatahash" xmlns:w16se="http://schemas.microsoft.com/office/word/2015/wordml/symex" xmlns:wpg="http://schemas.microsoft.com/office/word/2010/wordprocessingGroup" xmlns:wpi="http://schemas.microsoft.com/office/word/2010/wordprocessingInk" xmlns:wne="http://schemas.microsoft.com/office/word/2006/wordml" xmlns:wps="http://schemas.microsoft.com/office/word/2010/wordprocessingShape" mc:Ignorable="w14 w15 w16se w16cid w16 w16cex w16sdtdh w16du wp14">
+<w:ftr xmlns:wpc="http://schemas.microsoft.com/office/word/2010/wordprocessingCanvas" xmlns:cx="http://schemas.microsoft.com/office/drawing/2014/chartex" xmlns:cx1="http://schemas.microsoft.com/office/drawing/2015/9/8/chartex" xmlns:cx2="http://schemas.microsoft.com/office/drawing/2015/10/21/chartex" xmlns:cx3="http://schemas.microsoft.com/office/drawing/2016/5/9/chartex" xmlns:cx4="http://schemas.microsoft.com/office/drawing/2016/5/10/chartex" xmlns:cx5="http://schemas.microsoft.com/office/drawing/2016/5/11/chartex" xmlns:cx6="http://schemas.microsoft.com/office/drawing/2016/5/12/chartex" xmlns:cx7="http://schemas.microsoft.com/office/drawing/2016/5/13/chartex" xmlns:cx8="http://schemas.microsoft.com/office/drawing/2016/5/14/chartex" xmlns:mc="http://schemas.openxmlformats.org/markup-compatibility/2006" xmlns:aink="http://schemas.microsoft.com/office/drawing/2016/ink" xmlns:am3d="http://schemas.microsoft.com/office/drawing/2017/model3d" xmlns:o="urn:schemas-microsoft-com:office:office" xmlns:oel="http://schemas.microsoft.com/office/2019/extlst" xmlns:r="http://schemas.openxmlformats.org/officeDocument/2006/relationships" xmlns:m="http://schemas.openxmlformats.org/officeDocument/2006/math" xmlns:v="urn:schemas-microsoft-com:vml" xmlns:wp14="http://schemas.microsoft.com/office/word/2010/wordprocessingDrawing" xmlns:wp="http://schemas.openxmlformats.org/drawingml/2006/wordprocessingDrawing" xmlns:w10="urn:schemas-microsoft-com:office:word" xmlns:w="http://schemas.openxmlformats.org/wordprocessingml/2006/main" xmlns:w14="http://schemas.microsoft.com/office/word/2010/wordml" xmlns:w15="http://schemas.microsoft.com/office/word/2012/wordml" xmlns:w16cex="http://schemas.microsoft.com/office/word/2018/wordml/cex" xmlns:w16cid="http://schemas.microsoft.com/office/word/2016/wordml/cid" xmlns:w16="http://schemas.microsoft.com/office/word/2018/wordml" xmlns:w16du="http://schemas.microsoft.com/office/word/2023/wordml/word16du" xmlns:w16sdtdh="http://schemas.microsoft.com/office/word/2020/wordml/sdtdatahash" xmlns:w16sdtfl="http://schemas.microsoft.com/office/word/2024/wordml/sdtformatlock" xmlns:w16se="http://schemas.microsoft.com/office/word/2015/wordml/symex" xmlns:wpg="http://schemas.microsoft.com/office/word/2010/wordprocessingGroup" xmlns:wpi="http://schemas.microsoft.com/office/word/2010/wordprocessingInk" xmlns:wne="http://schemas.microsoft.com/office/word/2006/wordml" xmlns:wps="http://schemas.microsoft.com/office/word/2010/wordprocessingShape" mc:Ignorable="w14 w15 w16se w16cid w16 w16cex w16sdtdh w16sdtfl w16du wp14">
   <w:sdt>
     <w:sdtPr>
       <w:id w:val="-1198398042"/>
@@ -19832,7 +19800,7 @@
 </file>
 
 <file path=word/footnotes.xml><?xml version="1.0" encoding="utf-8"?>
-<w:footnotes xmlns:wpc="http://schemas.microsoft.com/office/word/2010/wordprocessingCanvas" xmlns:cx="http://schemas.microsoft.com/office/drawing/2014/chartex" xmlns:cx1="http://schemas.microsoft.com/office/drawing/2015/9/8/chartex" xmlns:cx2="http://schemas.microsoft.com/office/drawing/2015/10/21/chartex" xmlns:cx3="http://schemas.microsoft.com/office/drawing/2016/5/9/chartex" xmlns:cx4="http://schemas.microsoft.com/office/drawing/2016/5/10/chartex" xmlns:cx5="http://schemas.microsoft.com/office/drawing/2016/5/11/chartex" xmlns:cx6="http://schemas.microsoft.com/office/drawing/2016/5/12/chartex" xmlns:cx7="http://schemas.microsoft.com/office/drawing/2016/5/13/chartex" xmlns:cx8="http://schemas.microsoft.com/office/drawing/2016/5/14/chartex" xmlns:mc="http://schemas.openxmlformats.org/markup-compatibility/2006" xmlns:aink="http://schemas.microsoft.com/office/drawing/2016/ink" xmlns:am3d="http://schemas.microsoft.com/office/drawing/2017/model3d" xmlns:o="urn:schemas-microsoft-com:office:office" xmlns:oel="http://schemas.microsoft.com/office/2019/extlst" xmlns:r="http://schemas.openxmlformats.org/officeDocument/2006/relationships" xmlns:m="http://schemas.openxmlformats.org/officeDocument/2006/math" xmlns:v="urn:schemas-microsoft-com:vml" xmlns:wp14="http://schemas.microsoft.com/office/word/2010/wordprocessingDrawing" xmlns:wp="http://schemas.openxmlformats.org/drawingml/2006/wordprocessingDrawing" xmlns:w10="urn:schemas-microsoft-com:office:word" xmlns:w="http://schemas.openxmlformats.org/wordprocessingml/2006/main" xmlns:w14="http://schemas.microsoft.com/office/word/2010/wordml" xmlns:w15="http://schemas.microsoft.com/office/word/2012/wordml" xmlns:w16cex="http://schemas.microsoft.com/office/word/2018/wordml/cex" xmlns:w16cid="http://schemas.microsoft.com/office/word/2016/wordml/cid" xmlns:w16="http://schemas.microsoft.com/office/word/2018/wordml" xmlns:w16du="http://schemas.microsoft.com/office/word/2023/wordml/word16du" xmlns:w16sdtdh="http://schemas.microsoft.com/office/word/2020/wordml/sdtdatahash" xmlns:w16se="http://schemas.microsoft.com/office/word/2015/wordml/symex" xmlns:wpg="http://schemas.microsoft.com/office/word/2010/wordprocessingGroup" xmlns:wpi="http://schemas.microsoft.com/office/word/2010/wordprocessingInk" xmlns:wne="http://schemas.microsoft.com/office/word/2006/wordml" xmlns:wps="http://schemas.microsoft.com/office/word/2010/wordprocessingShape" mc:Ignorable="w14 w15 w16se w16cid w16 w16cex w16sdtdh w16du wp14">
+<w:footnotes xmlns:wpc="http://schemas.microsoft.com/office/word/2010/wordprocessingCanvas" xmlns:cx="http://schemas.microsoft.com/office/drawing/2014/chartex" xmlns:cx1="http://schemas.microsoft.com/office/drawing/2015/9/8/chartex" xmlns:cx2="http://schemas.microsoft.com/office/drawing/2015/10/21/chartex" xmlns:cx3="http://schemas.microsoft.com/office/drawing/2016/5/9/chartex" xmlns:cx4="http://schemas.microsoft.com/office/drawing/2016/5/10/chartex" xmlns:cx5="http://schemas.microsoft.com/office/drawing/2016/5/11/chartex" xmlns:cx6="http://schemas.microsoft.com/office/drawing/2016/5/12/chartex" xmlns:cx7="http://schemas.microsoft.com/office/drawing/2016/5/13/chartex" xmlns:cx8="http://schemas.microsoft.com/office/drawing/2016/5/14/chartex" xmlns:mc="http://schemas.openxmlformats.org/markup-compatibility/2006" xmlns:aink="http://schemas.microsoft.com/office/drawing/2016/ink" xmlns:am3d="http://schemas.microsoft.com/office/drawing/2017/model3d" xmlns:o="urn:schemas-microsoft-com:office:office" xmlns:oel="http://schemas.microsoft.com/office/2019/extlst" xmlns:r="http://schemas.openxmlformats.org/officeDocument/2006/relationships" xmlns:m="http://schemas.openxmlformats.org/officeDocument/2006/math" xmlns:v="urn:schemas-microsoft-com:vml" xmlns:wp14="http://schemas.microsoft.com/office/word/2010/wordprocessingDrawing" xmlns:wp="http://schemas.openxmlformats.org/drawingml/2006/wordprocessingDrawing" xmlns:w10="urn:schemas-microsoft-com:office:word" xmlns:w="http://schemas.openxmlformats.org/wordprocessingml/2006/main" xmlns:w14="http://schemas.microsoft.com/office/word/2010/wordml" xmlns:w15="http://schemas.microsoft.com/office/word/2012/wordml" xmlns:w16cex="http://schemas.microsoft.com/office/word/2018/wordml/cex" xmlns:w16cid="http://schemas.microsoft.com/office/word/2016/wordml/cid" xmlns:w16="http://schemas.microsoft.com/office/word/2018/wordml" xmlns:w16du="http://schemas.microsoft.com/office/word/2023/wordml/word16du" xmlns:w16sdtdh="http://schemas.microsoft.com/office/word/2020/wordml/sdtdatahash" xmlns:w16sdtfl="http://schemas.microsoft.com/office/word/2024/wordml/sdtformatlock" xmlns:w16se="http://schemas.microsoft.com/office/word/2015/wordml/symex" xmlns:wpg="http://schemas.microsoft.com/office/word/2010/wordprocessingGroup" xmlns:wpi="http://schemas.microsoft.com/office/word/2010/wordprocessingInk" xmlns:wne="http://schemas.microsoft.com/office/word/2006/wordml" xmlns:wps="http://schemas.microsoft.com/office/word/2010/wordprocessingShape" mc:Ignorable="w14 w15 w16se w16cid w16 w16cex w16sdtdh w16sdtfl w16du wp14">
   <w:footnote w:type="separator" w:id="-1">
     <w:p>
       <w:pPr>
@@ -19857,7 +19825,7 @@
 </file>
 
 <file path=word/header1.xml><?xml version="1.0" encoding="utf-8"?>
-<w:hdr xmlns:wpc="http://schemas.microsoft.com/office/word/2010/wordprocessingCanvas" xmlns:cx="http://schemas.microsoft.com/office/drawing/2014/chartex" xmlns:cx1="http://schemas.microsoft.com/office/drawing/2015/9/8/chartex" xmlns:cx2="http://schemas.microsoft.com/office/drawing/2015/10/21/chartex" xmlns:cx3="http://schemas.microsoft.com/office/drawing/2016/5/9/chartex" xmlns:cx4="http://schemas.microsoft.com/office/drawing/2016/5/10/chartex" xmlns:cx5="http://schemas.microsoft.com/office/drawing/2016/5/11/chartex" xmlns:cx6="http://schemas.microsoft.com/office/drawing/2016/5/12/chartex" xmlns:cx7="http://schemas.microsoft.com/office/drawing/2016/5/13/chartex" xmlns:cx8="http://schemas.microsoft.com/office/drawing/2016/5/14/chartex" xmlns:mc="http://schemas.openxmlformats.org/markup-compatibility/2006" xmlns:aink="http://schemas.microsoft.com/office/drawing/2016/ink" xmlns:am3d="http://schemas.microsoft.com/office/drawing/2017/model3d" xmlns:o="urn:schemas-microsoft-com:office:office" xmlns:oel="http://schemas.microsoft.com/office/2019/extlst" xmlns:r="http://schemas.openxmlformats.org/officeDocument/2006/relationships" xmlns:m="http://schemas.openxmlformats.org/officeDocument/2006/math" xmlns:v="urn:schemas-microsoft-com:vml" xmlns:wp14="http://schemas.microsoft.com/office/word/2010/wordprocessingDrawing" xmlns:wp="http://schemas.openxmlformats.org/drawingml/2006/wordprocessingDrawing" xmlns:w10="urn:schemas-microsoft-com:office:word" xmlns:w="http://schemas.openxmlformats.org/wordprocessingml/2006/main" xmlns:w14="http://schemas.microsoft.com/office/word/2010/wordml" xmlns:w15="http://schemas.microsoft.com/office/word/2012/wordml" xmlns:w16cex="http://schemas.microsoft.com/office/word/2018/wordml/cex" xmlns:w16cid="http://schemas.microsoft.com/office/word/2016/wordml/cid" xmlns:w16="http://schemas.microsoft.com/office/word/2018/wordml" xmlns:w16du="http://schemas.microsoft.com/office/word/2023/wordml/word16du" xmlns:w16sdtdh="http://schemas.microsoft.com/office/word/2020/wordml/sdtdatahash" xmlns:w16se="http://schemas.microsoft.com/office/word/2015/wordml/symex" xmlns:wpg="http://schemas.microsoft.com/office/word/2010/wordprocessingGroup" xmlns:wpi="http://schemas.microsoft.com/office/word/2010/wordprocessingInk" xmlns:wne="http://schemas.microsoft.com/office/word/2006/wordml" xmlns:wps="http://schemas.microsoft.com/office/word/2010/wordprocessingShape" mc:Ignorable="w14 w15 w16se w16cid w16 w16cex w16sdtdh w16du wp14">
+<w:hdr xmlns:wpc="http://schemas.microsoft.com/office/word/2010/wordprocessingCanvas" xmlns:cx="http://schemas.microsoft.com/office/drawing/2014/chartex" xmlns:cx1="http://schemas.microsoft.com/office/drawing/2015/9/8/chartex" xmlns:cx2="http://schemas.microsoft.com/office/drawing/2015/10/21/chartex" xmlns:cx3="http://schemas.microsoft.com/office/drawing/2016/5/9/chartex" xmlns:cx4="http://schemas.microsoft.com/office/drawing/2016/5/10/chartex" xmlns:cx5="http://schemas.microsoft.com/office/drawing/2016/5/11/chartex" xmlns:cx6="http://schemas.microsoft.com/office/drawing/2016/5/12/chartex" xmlns:cx7="http://schemas.microsoft.com/office/drawing/2016/5/13/chartex" xmlns:cx8="http://schemas.microsoft.com/office/drawing/2016/5/14/chartex" xmlns:mc="http://schemas.openxmlformats.org/markup-compatibility/2006" xmlns:aink="http://schemas.microsoft.com/office/drawing/2016/ink" xmlns:am3d="http://schemas.microsoft.com/office/drawing/2017/model3d" xmlns:o="urn:schemas-microsoft-com:office:office" xmlns:oel="http://schemas.microsoft.com/office/2019/extlst" xmlns:r="http://schemas.openxmlformats.org/officeDocument/2006/relationships" xmlns:m="http://schemas.openxmlformats.org/officeDocument/2006/math" xmlns:v="urn:schemas-microsoft-com:vml" xmlns:wp14="http://schemas.microsoft.com/office/word/2010/wordprocessingDrawing" xmlns:wp="http://schemas.openxmlformats.org/drawingml/2006/wordprocessingDrawing" xmlns:w10="urn:schemas-microsoft-com:office:word" xmlns:w="http://schemas.openxmlformats.org/wordprocessingml/2006/main" xmlns:w14="http://schemas.microsoft.com/office/word/2010/wordml" xmlns:w15="http://schemas.microsoft.com/office/word/2012/wordml" xmlns:w16cex="http://schemas.microsoft.com/office/word/2018/wordml/cex" xmlns:w16cid="http://schemas.microsoft.com/office/word/2016/wordml/cid" xmlns:w16="http://schemas.microsoft.com/office/word/2018/wordml" xmlns:w16du="http://schemas.microsoft.com/office/word/2023/wordml/word16du" xmlns:w16sdtdh="http://schemas.microsoft.com/office/word/2020/wordml/sdtdatahash" xmlns:w16sdtfl="http://schemas.microsoft.com/office/word/2024/wordml/sdtformatlock" xmlns:w16se="http://schemas.microsoft.com/office/word/2015/wordml/symex" xmlns:wpg="http://schemas.microsoft.com/office/word/2010/wordprocessingGroup" xmlns:wpi="http://schemas.microsoft.com/office/word/2010/wordprocessingInk" xmlns:wne="http://schemas.microsoft.com/office/word/2006/wordml" xmlns:wps="http://schemas.microsoft.com/office/word/2010/wordprocessingShape" mc:Ignorable="w14 w15 w16se w16cid w16 w16cex w16sdtdh w16sdtfl w16du wp14">
   <w:p>
     <w:pPr>
       <w:pStyle w:val="Header"/>
@@ -19866,10 +19834,81 @@
       <w:rPr>
         <w:noProof/>
       </w:rPr>
+      <w:drawing>
+        <wp:anchor distT="0" distB="0" distL="114300" distR="114300" simplePos="0" relativeHeight="251658240" behindDoc="0" locked="0" layoutInCell="1" allowOverlap="1" wp14:anchorId="17D24C7E" wp14:editId="559E84AB">
+          <wp:simplePos x="0" y="0"/>
+          <wp:positionH relativeFrom="column">
+            <wp:posOffset>25978</wp:posOffset>
+          </wp:positionH>
+          <wp:positionV relativeFrom="paragraph">
+            <wp:posOffset>3810</wp:posOffset>
+          </wp:positionV>
+          <wp:extent cx="1062990" cy="552450"/>
+          <wp:effectExtent l="0" t="0" r="0" b="0"/>
+          <wp:wrapTopAndBottom/>
+          <wp:docPr id="1645264937" name="Picture 1645264937">
+            <a:extLst xmlns:a="http://schemas.openxmlformats.org/drawingml/2006/main">
+              <a:ext uri="{FF2B5EF4-FFF2-40B4-BE49-F238E27FC236}">
+                <a16:creationId xmlns:a16="http://schemas.microsoft.com/office/drawing/2014/main" id="{5C8A0BE9-905E-4D02-A3BD-1D53D5E262FA}"/>
+              </a:ext>
+            </a:extLst>
+          </wp:docPr>
+          <wp:cNvGraphicFramePr>
+            <a:graphicFrameLocks xmlns:a="http://schemas.openxmlformats.org/drawingml/2006/main" noChangeAspect="1"/>
+          </wp:cNvGraphicFramePr>
+          <a:graphic xmlns:a="http://schemas.openxmlformats.org/drawingml/2006/main">
+            <a:graphicData uri="http://schemas.openxmlformats.org/drawingml/2006/picture">
+              <pic:pic xmlns:pic="http://schemas.openxmlformats.org/drawingml/2006/picture">
+                <pic:nvPicPr>
+                  <pic:cNvPr id="1645264937" name="Picture 1645264937">
+                    <a:extLst>
+                      <a:ext uri="{FF2B5EF4-FFF2-40B4-BE49-F238E27FC236}">
+                        <a16:creationId xmlns:a16="http://schemas.microsoft.com/office/drawing/2014/main" id="{5C8A0BE9-905E-4D02-A3BD-1D53D5E262FA}"/>
+                      </a:ext>
+                    </a:extLst>
+                  </pic:cNvPr>
+                  <pic:cNvPicPr>
+                    <a:picLocks noChangeAspect="1"/>
+                  </pic:cNvPicPr>
+                </pic:nvPicPr>
+                <pic:blipFill>
+                  <a:blip r:embed="rId1">
+                    <a:extLst>
+                      <a:ext uri="{28A0092B-C50C-407E-A947-70E740481C1C}">
+                        <a14:useLocalDpi xmlns:a14="http://schemas.microsoft.com/office/drawing/2010/main" val="0"/>
+                      </a:ext>
+                    </a:extLst>
+                  </a:blip>
+                  <a:stretch>
+                    <a:fillRect/>
+                  </a:stretch>
+                </pic:blipFill>
+                <pic:spPr>
+                  <a:xfrm>
+                    <a:off x="0" y="0"/>
+                    <a:ext cx="1062990" cy="552450"/>
+                  </a:xfrm>
+                  <a:prstGeom prst="rect">
+                    <a:avLst/>
+                  </a:prstGeom>
+                </pic:spPr>
+              </pic:pic>
+            </a:graphicData>
+          </a:graphic>
+          <wp14:sizeRelH relativeFrom="margin">
+            <wp14:pctWidth>0</wp14:pctWidth>
+          </wp14:sizeRelH>
+        </wp:anchor>
+      </w:drawing>
+    </w:r>
+    <w:r>
+      <w:rPr>
+        <w:noProof/>
+      </w:rPr>
       <mc:AlternateContent>
         <mc:Choice Requires="wps">
           <w:drawing>
-            <wp:anchor distT="0" distB="0" distL="114300" distR="114300" simplePos="0" relativeHeight="251660288" behindDoc="0" locked="0" layoutInCell="1" allowOverlap="1" wp14:anchorId="2F211777" wp14:editId="238DF3E5">
+            <wp:anchor distT="0" distB="0" distL="114300" distR="114300" simplePos="0" relativeHeight="251660288" behindDoc="0" locked="0" layoutInCell="1" allowOverlap="1" wp14:anchorId="2F211777" wp14:editId="39DFA6BC">
               <wp:simplePos x="0" y="0"/>
               <wp:positionH relativeFrom="margin">
                 <wp:posOffset>27305</wp:posOffset>
@@ -19931,7 +19970,7 @@
         </mc:Choice>
         <mc:Fallback>
           <w:pict>
-            <v:line w14:anchorId="512D97A4" id="Conector recto 11" o:spid="_x0000_s1026" style="position:absolute;z-index:251660288;visibility:visible;mso-wrap-style:square;mso-width-percent:0;mso-height-percent:0;mso-wrap-distance-left:9pt;mso-wrap-distance-top:0;mso-wrap-distance-right:9pt;mso-wrap-distance-bottom:0;mso-position-horizontal:absolute;mso-position-horizontal-relative:margin;mso-position-vertical:absolute;mso-position-vertical-relative:text;mso-width-percent:0;mso-height-percent:0;mso-width-relative:margin;mso-height-relative:margin" from="2.15pt,50.85pt" to="16in,50.85pt" o:gfxdata="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" strokecolor="#4472c4 [3204]" strokeweight="3pt">
+            <v:line w14:anchorId="37F3FFE6" id="Conector recto 11" o:spid="_x0000_s1026" style="position:absolute;z-index:251660288;visibility:visible;mso-wrap-style:square;mso-width-percent:0;mso-height-percent:0;mso-wrap-distance-left:9pt;mso-wrap-distance-top:0;mso-wrap-distance-right:9pt;mso-wrap-distance-bottom:0;mso-position-horizontal:absolute;mso-position-horizontal-relative:margin;mso-position-vertical:absolute;mso-position-vertical-relative:text;mso-width-percent:0;mso-height-percent:0;mso-width-relative:margin;mso-height-relative:margin" from="2.15pt,50.85pt" to="16in,50.85pt" o:gfxdata="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" strokecolor="#4472c4 [3204]" strokeweight="3pt">
               <v:stroke joinstyle="miter"/>
               <w10:wrap anchorx="margin"/>
             </v:line>
@@ -19939,80 +19978,12 @@
         </mc:Fallback>
       </mc:AlternateContent>
     </w:r>
-    <w:r>
-      <w:rPr>
-        <w:noProof/>
-      </w:rPr>
-      <w:drawing>
-        <wp:anchor distT="0" distB="0" distL="114300" distR="114300" simplePos="0" relativeHeight="251658240" behindDoc="0" locked="0" layoutInCell="1" allowOverlap="1" wp14:anchorId="17D24C7E" wp14:editId="79CD4F5E">
-          <wp:simplePos x="0" y="0"/>
-          <wp:positionH relativeFrom="column">
-            <wp:posOffset>6824</wp:posOffset>
-          </wp:positionH>
-          <wp:positionV relativeFrom="paragraph">
-            <wp:posOffset>6824</wp:posOffset>
-          </wp:positionV>
-          <wp:extent cx="1614170" cy="552450"/>
-          <wp:effectExtent l="0" t="0" r="0" b="0"/>
-          <wp:wrapTopAndBottom/>
-          <wp:docPr id="1645264937" name="Picture 1645264937" descr="A blue text on a black background&#10;&#10;Description automatically generated">
-            <a:extLst xmlns:a="http://schemas.openxmlformats.org/drawingml/2006/main">
-              <a:ext uri="{FF2B5EF4-FFF2-40B4-BE49-F238E27FC236}">
-                <a16:creationId xmlns:a16="http://schemas.microsoft.com/office/drawing/2014/main" id="{5C8A0BE9-905E-4D02-A3BD-1D53D5E262FA}"/>
-              </a:ext>
-            </a:extLst>
-          </wp:docPr>
-          <wp:cNvGraphicFramePr>
-            <a:graphicFrameLocks xmlns:a="http://schemas.openxmlformats.org/drawingml/2006/main" noChangeAspect="1"/>
-          </wp:cNvGraphicFramePr>
-          <a:graphic xmlns:a="http://schemas.openxmlformats.org/drawingml/2006/main">
-            <a:graphicData uri="http://schemas.openxmlformats.org/drawingml/2006/picture">
-              <pic:pic xmlns:pic="http://schemas.openxmlformats.org/drawingml/2006/picture">
-                <pic:nvPicPr>
-                  <pic:cNvPr id="9" name="Imagen 8" descr="A blue text on a black background&#10;&#10;Description automatically generated">
-                    <a:extLst>
-                      <a:ext uri="{FF2B5EF4-FFF2-40B4-BE49-F238E27FC236}">
-                        <a16:creationId xmlns:a16="http://schemas.microsoft.com/office/drawing/2014/main" id="{5C8A0BE9-905E-4D02-A3BD-1D53D5E262FA}"/>
-                      </a:ext>
-                    </a:extLst>
-                  </pic:cNvPr>
-                  <pic:cNvPicPr>
-                    <a:picLocks noChangeAspect="1"/>
-                  </pic:cNvPicPr>
-                </pic:nvPicPr>
-                <pic:blipFill>
-                  <a:blip r:embed="rId1" cstate="print">
-                    <a:extLst>
-                      <a:ext uri="{28A0092B-C50C-407E-A947-70E740481C1C}">
-                        <a14:useLocalDpi xmlns:a14="http://schemas.microsoft.com/office/drawing/2010/main" val="0"/>
-                      </a:ext>
-                    </a:extLst>
-                  </a:blip>
-                  <a:stretch>
-                    <a:fillRect/>
-                  </a:stretch>
-                </pic:blipFill>
-                <pic:spPr>
-                  <a:xfrm>
-                    <a:off x="0" y="0"/>
-                    <a:ext cx="1614170" cy="552450"/>
-                  </a:xfrm>
-                  <a:prstGeom prst="rect">
-                    <a:avLst/>
-                  </a:prstGeom>
-                </pic:spPr>
-              </pic:pic>
-            </a:graphicData>
-          </a:graphic>
-        </wp:anchor>
-      </w:drawing>
-    </w:r>
   </w:p>
 </w:hdr>
 </file>
 
 <file path=word/numbering.xml><?xml version="1.0" encoding="utf-8"?>
-<w:numbering xmlns:wpc="http://schemas.microsoft.com/office/word/2010/wordprocessingCanvas" xmlns:cx="http://schemas.microsoft.com/office/drawing/2014/chartex" xmlns:cx1="http://schemas.microsoft.com/office/drawing/2015/9/8/chartex" xmlns:cx2="http://schemas.microsoft.com/office/drawing/2015/10/21/chartex" xmlns:cx3="http://schemas.microsoft.com/office/drawing/2016/5/9/chartex" xmlns:cx4="http://schemas.microsoft.com/office/drawing/2016/5/10/chartex" xmlns:cx5="http://schemas.microsoft.com/office/drawing/2016/5/11/chartex" xmlns:cx6="http://schemas.microsoft.com/office/drawing/2016/5/12/chartex" xmlns:cx7="http://schemas.microsoft.com/office/drawing/2016/5/13/chartex" xmlns:cx8="http://schemas.microsoft.com/office/drawing/2016/5/14/chartex" xmlns:mc="http://schemas.openxmlformats.org/markup-compatibility/2006" xmlns:aink="http://schemas.microsoft.com/office/drawing/2016/ink" xmlns:am3d="http://schemas.microsoft.com/office/drawing/2017/model3d" xmlns:o="urn:schemas-microsoft-com:office:office" xmlns:oel="http://schemas.microsoft.com/office/2019/extlst" xmlns:r="http://schemas.openxmlformats.org/officeDocument/2006/relationships" xmlns:m="http://schemas.openxmlformats.org/officeDocument/2006/math" xmlns:v="urn:schemas-microsoft-com:vml" xmlns:wp14="http://schemas.microsoft.com/office/word/2010/wordprocessingDrawing" xmlns:wp="http://schemas.openxmlformats.org/drawingml/2006/wordprocessingDrawing" xmlns:w10="urn:schemas-microsoft-com:office:word" xmlns:w="http://schemas.openxmlformats.org/wordprocessingml/2006/main" xmlns:w14="http://schemas.microsoft.com/office/word/2010/wordml" xmlns:w15="http://schemas.microsoft.com/office/word/2012/wordml" xmlns:w16cex="http://schemas.microsoft.com/office/word/2018/wordml/cex" xmlns:w16cid="http://schemas.microsoft.com/office/word/2016/wordml/cid" xmlns:w16="http://schemas.microsoft.com/office/word/2018/wordml" xmlns:w16du="http://schemas.microsoft.com/office/word/2023/wordml/word16du" xmlns:w16sdtdh="http://schemas.microsoft.com/office/word/2020/wordml/sdtdatahash" xmlns:w16se="http://schemas.microsoft.com/office/word/2015/wordml/symex" xmlns:wpg="http://schemas.microsoft.com/office/word/2010/wordprocessingGroup" xmlns:wpi="http://schemas.microsoft.com/office/word/2010/wordprocessingInk" xmlns:wne="http://schemas.microsoft.com/office/word/2006/wordml" xmlns:wps="http://schemas.microsoft.com/office/word/2010/wordprocessingShape" mc:Ignorable="w14 w15 w16se w16cid w16 w16cex w16sdtdh w16du wp14">
+<w:numbering xmlns:wpc="http://schemas.microsoft.com/office/word/2010/wordprocessingCanvas" xmlns:cx="http://schemas.microsoft.com/office/drawing/2014/chartex" xmlns:cx1="http://schemas.microsoft.com/office/drawing/2015/9/8/chartex" xmlns:cx2="http://schemas.microsoft.com/office/drawing/2015/10/21/chartex" xmlns:cx3="http://schemas.microsoft.com/office/drawing/2016/5/9/chartex" xmlns:cx4="http://schemas.microsoft.com/office/drawing/2016/5/10/chartex" xmlns:cx5="http://schemas.microsoft.com/office/drawing/2016/5/11/chartex" xmlns:cx6="http://schemas.microsoft.com/office/drawing/2016/5/12/chartex" xmlns:cx7="http://schemas.microsoft.com/office/drawing/2016/5/13/chartex" xmlns:cx8="http://schemas.microsoft.com/office/drawing/2016/5/14/chartex" xmlns:mc="http://schemas.openxmlformats.org/markup-compatibility/2006" xmlns:aink="http://schemas.microsoft.com/office/drawing/2016/ink" xmlns:am3d="http://schemas.microsoft.com/office/drawing/2017/model3d" xmlns:o="urn:schemas-microsoft-com:office:office" xmlns:oel="http://schemas.microsoft.com/office/2019/extlst" xmlns:r="http://schemas.openxmlformats.org/officeDocument/2006/relationships" xmlns:m="http://schemas.openxmlformats.org/officeDocument/2006/math" xmlns:v="urn:schemas-microsoft-com:vml" xmlns:wp14="http://schemas.microsoft.com/office/word/2010/wordprocessingDrawing" xmlns:wp="http://schemas.openxmlformats.org/drawingml/2006/wordprocessingDrawing" xmlns:w10="urn:schemas-microsoft-com:office:word" xmlns:w="http://schemas.openxmlformats.org/wordprocessingml/2006/main" xmlns:w14="http://schemas.microsoft.com/office/word/2010/wordml" xmlns:w15="http://schemas.microsoft.com/office/word/2012/wordml" xmlns:w16cex="http://schemas.microsoft.com/office/word/2018/wordml/cex" xmlns:w16cid="http://schemas.microsoft.com/office/word/2016/wordml/cid" xmlns:w16="http://schemas.microsoft.com/office/word/2018/wordml" xmlns:w16du="http://schemas.microsoft.com/office/word/2023/wordml/word16du" xmlns:w16sdtdh="http://schemas.microsoft.com/office/word/2020/wordml/sdtdatahash" xmlns:w16sdtfl="http://schemas.microsoft.com/office/word/2024/wordml/sdtformatlock" xmlns:w16se="http://schemas.microsoft.com/office/word/2015/wordml/symex" xmlns:wpg="http://schemas.microsoft.com/office/word/2010/wordprocessingGroup" xmlns:wpi="http://schemas.microsoft.com/office/word/2010/wordprocessingInk" xmlns:wne="http://schemas.microsoft.com/office/word/2006/wordml" xmlns:wps="http://schemas.microsoft.com/office/word/2010/wordprocessingShape" mc:Ignorable="w14 w15 w16se w16cid w16 w16cex w16sdtdh w16sdtfl w16du wp14">
   <w:abstractNum w:abstractNumId="0" w15:restartNumberingAfterBreak="0">
     <w:nsid w:val="34642CE1"/>
     <w:multiLevelType w:val="hybridMultilevel"/>
@@ -20610,7 +20581,7 @@
 </file>
 
 <file path=word/styles.xml><?xml version="1.0" encoding="utf-8"?>
-<w:styles xmlns:mc="http://schemas.openxmlformats.org/markup-compatibility/2006" xmlns:r="http://schemas.openxmlformats.org/officeDocument/2006/relationships" xmlns:w="http://schemas.openxmlformats.org/wordprocessingml/2006/main" xmlns:w14="http://schemas.microsoft.com/office/word/2010/wordml" xmlns:w15="http://schemas.microsoft.com/office/word/2012/wordml" xmlns:w16cex="http://schemas.microsoft.com/office/word/2018/wordml/cex" xmlns:w16cid="http://schemas.microsoft.com/office/word/2016/wordml/cid" xmlns:w16="http://schemas.microsoft.com/office/word/2018/wordml" xmlns:w16du="http://schemas.microsoft.com/office/word/2023/wordml/word16du" xmlns:w16sdtdh="http://schemas.microsoft.com/office/word/2020/wordml/sdtdatahash" xmlns:w16se="http://schemas.microsoft.com/office/word/2015/wordml/symex" mc:Ignorable="w14 w15 w16se w16cid w16 w16cex w16sdtdh w16du">
+<w:styles xmlns:mc="http://schemas.openxmlformats.org/markup-compatibility/2006" xmlns:r="http://schemas.openxmlformats.org/officeDocument/2006/relationships" xmlns:w="http://schemas.openxmlformats.org/wordprocessingml/2006/main" xmlns:w14="http://schemas.microsoft.com/office/word/2010/wordml" xmlns:w15="http://schemas.microsoft.com/office/word/2012/wordml" xmlns:w16cex="http://schemas.microsoft.com/office/word/2018/wordml/cex" xmlns:w16cid="http://schemas.microsoft.com/office/word/2016/wordml/cid" xmlns:w16="http://schemas.microsoft.com/office/word/2018/wordml" xmlns:w16du="http://schemas.microsoft.com/office/word/2023/wordml/word16du" xmlns:w16sdtdh="http://schemas.microsoft.com/office/word/2020/wordml/sdtdatahash" xmlns:w16sdtfl="http://schemas.microsoft.com/office/word/2024/wordml/sdtformatlock" xmlns:w16se="http://schemas.microsoft.com/office/word/2015/wordml/symex" mc:Ignorable="w14 w15 w16se w16cid w16 w16cex w16sdtdh w16sdtfl w16du">
   <w:docDefaults>
     <w:rPrDefault>
       <w:rPr>

</xml_diff>